<commit_message>
Finished run 1 and 2 to 95%; need to finalize implementation first
</commit_message>
<xml_diff>
--- a/SceneRecognition/COMP6223 Coursework 3.docx
+++ b/SceneRecognition/COMP6223 Coursework 3.docx
@@ -38,7 +38,6 @@
               </w:rPr>
             </w:pPr>
             <w:bookmarkStart w:id="0" w:name="_Toc491845483"/>
-            <w:bookmarkStart w:id="1" w:name="_GoBack"/>
             <w:r>
               <w:rPr>
                 <w:lang w:val="en-GB"/>
@@ -188,25 +187,7 @@
               <w:rPr>
                 <w:lang w:val="en-GB"/>
               </w:rPr>
-              <w:t>Ganiyu</w:t>
-            </w:r>
-            <w:r>
-              <w:rPr>
-                <w:lang w:val="en-GB"/>
-              </w:rPr>
-              <w:t xml:space="preserve"> </w:t>
-            </w:r>
-            <w:r>
-              <w:rPr>
-                <w:lang w:val="en-GB"/>
-              </w:rPr>
-              <w:t>Ibraheem</w:t>
-            </w:r>
-            <w:r>
-              <w:rPr>
-                <w:lang w:val="en-GB"/>
-              </w:rPr>
-              <w:t xml:space="preserve">, gai1u17 </w:t>
+              <w:t xml:space="preserve">Ganiyu Ibraheem, gai1u17 </w:t>
             </w:r>
             <w:r>
               <w:rPr>
@@ -272,25 +253,13 @@
         <w:rPr>
           <w:lang w:val="en-GB"/>
         </w:rPr>
-        <w:t>classifiers</w:t>
-      </w:r>
-      <w:r>
-        <w:rPr>
-          <w:lang w:val="en-GB"/>
-        </w:rPr>
-        <w:t xml:space="preserve"> on given test data</w:t>
-      </w:r>
-      <w:r>
-        <w:rPr>
-          <w:lang w:val="en-GB"/>
-        </w:rPr>
-        <w:t>.</w:t>
-      </w:r>
-      <w:r>
-        <w:rPr>
-          <w:lang w:val="en-GB"/>
-        </w:rPr>
-        <w:t xml:space="preserve"> </w:t>
+        <w:t>classifiers on given test data</w:t>
+      </w:r>
+      <w:r>
+        <w:rPr>
+          <w:lang w:val="en-GB"/>
+        </w:rPr>
+        <w:t xml:space="preserve">. </w:t>
       </w:r>
       <w:r>
         <w:rPr>
@@ -475,14 +444,7 @@
           <w:i/>
           <w:lang w:val="en-GB"/>
         </w:rPr>
-        <w:t>v</w:t>
-      </w:r>
-      <w:r>
-        <w:rPr>
-          <w:i/>
-          <w:lang w:val="en-GB"/>
-        </w:rPr>
-        <w:t xml:space="preserve"> </w:t>
+        <w:t xml:space="preserve">v </w:t>
       </w:r>
       <w:r>
         <w:rPr>
@@ -698,95 +660,124 @@
         <w:rPr>
           <w:lang w:val="en-GB"/>
         </w:rPr>
-        <w:t>… When implementation is finalized and checked</w:t>
-      </w:r>
-    </w:p>
-    <w:p>
-      <w:pPr>
-        <w:pStyle w:val="Listenabsatz"/>
-        <w:numPr>
-          <w:ilvl w:val="0"/>
-          <w:numId w:val="16"/>
-        </w:numPr>
-        <w:rPr>
-          <w:lang w:val="en-GB"/>
-        </w:rPr>
-      </w:pPr>
-      <w:r>
-        <w:rPr>
-          <w:lang w:val="en-GB"/>
-        </w:rPr>
-        <w:t>C</w:t>
-      </w:r>
-      <w:r>
-        <w:rPr>
-          <w:lang w:val="en-GB"/>
-        </w:rPr>
-        <w:t>hoose the optimal k-value for the classifier</w:t>
-      </w:r>
-      <w:r>
-        <w:rPr>
-          <w:lang w:val="en-GB"/>
-        </w:rPr>
-        <w:t>? We: 5</w:t>
-      </w:r>
-    </w:p>
-    <w:p>
-      <w:pPr>
-        <w:pStyle w:val="Listenabsatz"/>
-        <w:numPr>
-          <w:ilvl w:val="0"/>
-          <w:numId w:val="16"/>
-        </w:numPr>
-        <w:rPr>
-          <w:lang w:val="en-GB"/>
-        </w:rPr>
-      </w:pPr>
-      <w:r>
-        <w:rPr>
-          <w:lang w:val="en-GB"/>
-        </w:rPr>
-        <w:t>K-d trees?</w:t>
-      </w:r>
-    </w:p>
-    <w:p>
-      <w:pPr>
-        <w:pStyle w:val="Listenabsatz"/>
-        <w:numPr>
-          <w:ilvl w:val="0"/>
-          <w:numId w:val="16"/>
-        </w:numPr>
-        <w:rPr>
-          <w:lang w:val="en-GB"/>
-        </w:rPr>
-      </w:pPr>
-      <w:r>
-        <w:rPr>
-          <w:lang w:val="en-GB"/>
-        </w:rPr>
-        <w:t>Feature vectors ok</w:t>
-      </w:r>
-      <w:r>
-        <w:rPr>
-          <w:lang w:val="en-GB"/>
-        </w:rPr>
-        <w:t xml:space="preserve"> as histograms</w:t>
-      </w:r>
-      <w:r>
-        <w:rPr>
-          <w:lang w:val="en-GB"/>
-        </w:rPr>
-        <w:t>?</w:t>
-      </w:r>
-    </w:p>
-    <w:p>
-      <w:pPr>
-        <w:spacing w:after="160" w:line="259" w:lineRule="auto"/>
-        <w:jc w:val="left"/>
-        <w:rPr>
-          <w:lang w:val="en-GB"/>
-        </w:rPr>
-      </w:pPr>
+        <w:t>Firstly, each image is resized to 16x16, then concatenated into a feature vector (1-by-256) which is then transformed into a histogram with 8 dimensions (</w:t>
+      </w:r>
+      <w:r>
+        <w:rPr>
+          <w:highlight w:val="yellow"/>
+          <w:lang w:val="en-GB"/>
+        </w:rPr>
+        <w:t>this allows to bin them later on</w:t>
+      </w:r>
+      <w:r>
+        <w:rPr>
+          <w:lang w:val="en-GB"/>
+        </w:rPr>
+        <w:t xml:space="preserve">). Thereafter, a kNN is trained using the image histograms as inputs and their labels as targets. For the learning process, </w:t>
+      </w:r>
+      <m:oMath>
+        <m:r>
+          <w:rPr>
+            <w:rFonts w:ascii="Cambria Math" w:hAnsi="Cambria Math"/>
+            <w:sz w:val="22"/>
+            <w:lang w:val="en-GB"/>
+          </w:rPr>
+          <m:t>k</m:t>
+        </m:r>
+      </m:oMath>
+      <w:r>
+        <w:rPr>
+          <w:i/>
+          <w:sz w:val="22"/>
+          <w:lang w:val="en-GB"/>
+        </w:rPr>
+        <w:t xml:space="preserve"> </w:t>
+      </w:r>
+      <w:r>
+        <w:rPr>
+          <w:sz w:val="22"/>
+          <w:lang w:val="en-GB"/>
+        </w:rPr>
+        <w:t>is</w:t>
+      </w:r>
+      <w:r>
+        <w:rPr>
+          <w:sz w:val="22"/>
+          <w:lang w:val="en-GB"/>
+        </w:rPr>
+        <w:t xml:space="preserve"> set to </w:t>
+      </w:r>
+      <m:oMath>
+        <m:r>
+          <w:rPr>
+            <w:rFonts w:ascii="Cambria Math" w:hAnsi="Cambria Math"/>
+            <w:sz w:val="22"/>
+            <w:lang w:val="en-GB"/>
+          </w:rPr>
+          <m:t>k=5</m:t>
+        </m:r>
+      </m:oMath>
+      <w:r>
+        <w:rPr>
+          <w:sz w:val="22"/>
+          <w:highlight w:val="yellow"/>
+          <w:lang w:val="en-GB"/>
+        </w:rPr>
+        <w:t>, as it suggested to be the optimal value for the classifier</w:t>
+      </w:r>
+      <w:r>
+        <w:rPr>
+          <w:sz w:val="22"/>
+          <w:lang w:val="en-GB"/>
+        </w:rPr>
+        <w:t xml:space="preserve">, </w:t>
+      </w:r>
+      <w:r>
+        <w:rPr>
+          <w:sz w:val="22"/>
+          <w:lang w:val="en-GB"/>
+        </w:rPr>
+        <w:t xml:space="preserve">a </w:t>
+      </w:r>
+      <w:r>
+        <w:rPr>
+          <w:i/>
+          <w:sz w:val="22"/>
+          <w:lang w:val="en-GB"/>
+        </w:rPr>
+        <w:t>n</w:t>
+      </w:r>
+      <w:r>
+        <w:rPr>
+          <w:sz w:val="22"/>
+          <w:lang w:val="en-GB"/>
+        </w:rPr>
+        <w:t xml:space="preserve">-d tree with </w:t>
+      </w:r>
+      <m:oMath>
+        <m:r>
+          <w:rPr>
+            <w:rFonts w:ascii="Cambria Math" w:hAnsi="Cambria Math"/>
+            <w:sz w:val="22"/>
+            <w:highlight w:val="yellow"/>
+            <w:lang w:val="en-GB"/>
+          </w:rPr>
+          <m:t>n= ?</m:t>
+        </m:r>
+      </m:oMath>
+      <w:r>
+        <w:rPr>
+          <w:sz w:val="22"/>
+          <w:lang w:val="en-GB"/>
+        </w:rPr>
+        <w:t xml:space="preserve"> represents the data structure and additional cross-validation was run on the dataset to ensure a more accurate classifier.</w:t>
+      </w:r>
+      <w:r>
+        <w:rPr>
+          <w:lang w:val="en-GB"/>
+        </w:rPr>
+        <w:t xml:space="preserve"> Predictions are performed as usual, the feature vector and then histogram is extracted from the test image and then classified by the kNN.</w:t>
+      </w:r>
       <w:r>
         <w:rPr>
           <w:lang w:val="en-GB"/>
@@ -826,6 +817,7 @@
           <w:kern w:val="32"/>
           <w:sz w:val="32"/>
           <w:szCs w:val="32"/>
+          <w:lang w:val="en-GB"/>
         </w:rPr>
       </w:pPr>
     </w:p>
@@ -839,45 +831,215 @@
     </w:p>
     <w:p>
       <w:pPr>
-        <w:rPr>
-          <w:lang w:val="en-GB"/>
-        </w:rPr>
-      </w:pPr>
-      <w:r>
-        <w:rPr>
-          <w:lang w:val="en-GB"/>
-        </w:rPr>
-        <w:t xml:space="preserve">Set of Linear </w:t>
-      </w:r>
-      <w:r>
-        <w:rPr>
-          <w:lang w:val="en-GB"/>
-        </w:rPr>
-        <w:t>SVM</w:t>
-      </w:r>
-      <w:r>
-        <w:rPr>
-          <w:lang w:val="en-GB"/>
-        </w:rPr>
-        <w:t xml:space="preserve">s </w:t>
-      </w:r>
-      <w:r>
-        <w:rPr>
-          <w:lang w:val="en-GB"/>
-        </w:rPr>
-        <w:t>(15 on</w:t>
-      </w:r>
-      <w:r>
-        <w:rPr>
-          <w:lang w:val="en-GB"/>
-        </w:rPr>
-        <w:t>e</w:t>
-      </w:r>
-      <w:r>
-        <w:rPr>
-          <w:lang w:val="en-GB"/>
-        </w:rPr>
-        <w:t>-vs-all classifiers)</w:t>
+        <w:spacing w:after="160" w:line="259" w:lineRule="auto"/>
+        <w:jc w:val="left"/>
+        <w:rPr>
+          <w:lang w:val="en-GB"/>
+        </w:rPr>
+      </w:pPr>
+      <w:r>
+        <w:rPr>
+          <w:lang w:val="en-GB"/>
+        </w:rPr>
+        <w:t>The classifier will be a set of linear support vector machines, acting as one-vs-all classifiers. The decisions made by these classifiers can be expressed as “is v in class A or non-A”. For a number of 15 different classes like in the given assignment, this classification is repeated 15 times after what v is assigned to the class with the highest belonging probability. During the training-phase each of them learns for one category (class) its local feature composition by a set of labelled images. Afterwards, it is able to identify the chance a given image belongs to its class or not.</w:t>
+      </w:r>
+      <w:r>
+        <w:rPr>
+          <w:lang w:val="en-GB"/>
+        </w:rPr>
+        <w:t xml:space="preserve"> Their advantage over kNN classifiers is their ability to detect dimensions of features that are less relevant and would otherwise down weight a decision. They can also be used for non-linear classification utilising the kernel trick.</w:t>
+      </w:r>
+    </w:p>
+    <w:p>
+      <w:pPr>
+        <w:spacing w:after="160" w:line="259" w:lineRule="auto"/>
+        <w:jc w:val="left"/>
+        <w:rPr>
+          <w:lang w:val="en-GB"/>
+        </w:rPr>
+      </w:pPr>
+      <w:r>
+        <w:rPr>
+          <w:lang w:val="en-GB"/>
+        </w:rPr>
+        <w:t>A Bag-of-visual words feature is a bag data structure containing a fixed number of local feature clusters forming the “vocabulary” of the classifier. These clusters are determined with K-Means clustering over a large number of sampled features (“visual words”) from training images. These samples consist of fixed size densely-sampled pixel patches that can be either transformed into SIFT features (which will be done in section 3 of this report) or any other local feature that might fit well for this context. After an image is decomposed into local descriptors, it is counted how many of these features fall into each cluster in the visual word vocabulary. From that distribution, the likelihood for a category is computed by the classifier.</w:t>
+      </w:r>
+      <w:r>
+        <w:rPr>
+          <w:lang w:val="en-GB"/>
+        </w:rPr>
+        <w:t xml:space="preserve"> Advantages and drawbacks depend on the chosen local feature.</w:t>
+      </w:r>
+    </w:p>
+    <w:p>
+      <w:pPr>
+        <w:pStyle w:val="Formatvorlage2"/>
+      </w:pPr>
+      <w:r>
+        <w:t>Implementation</w:t>
+      </w:r>
+    </w:p>
+    <w:p>
+      <w:pPr>
+        <w:spacing w:after="160" w:line="259" w:lineRule="auto"/>
+        <w:jc w:val="left"/>
+        <w:rPr>
+          <w:lang w:val="en-GB"/>
+        </w:rPr>
+      </w:pPr>
+      <w:r>
+        <w:rPr>
+          <w:lang w:val="en-GB"/>
+        </w:rPr>
+        <w:t>Following the suggestions in the assignment</w:t>
+      </w:r>
+      <w:r>
+        <w:rPr>
+          <w:lang w:val="en-GB"/>
+        </w:rPr>
+        <w:t>, these methods and parameters were used for the second run: T</w:t>
+      </w:r>
+      <w:r>
+        <w:rPr>
+          <w:lang w:val="en-GB"/>
+        </w:rPr>
+        <w:t xml:space="preserve">he </w:t>
+      </w:r>
+      <w:r>
+        <w:rPr>
+          <w:lang w:val="en-GB"/>
+        </w:rPr>
+        <w:t>patches’</w:t>
+      </w:r>
+      <w:r>
+        <w:rPr>
+          <w:lang w:val="en-GB"/>
+        </w:rPr>
+        <w:t xml:space="preserve"> size was set top 8x8, they were sampled every 4 pixels in the x and y direction and transformed into feature vectors (like in section 1) which were mapped to a visual word using vector quantisation.</w:t>
+      </w:r>
+      <w:r>
+        <w:rPr>
+          <w:lang w:val="en-GB"/>
+        </w:rPr>
+        <w:t xml:space="preserve"> </w:t>
+      </w:r>
+      <w:r>
+        <w:rPr>
+          <w:lang w:val="en-GB"/>
+        </w:rPr>
+        <w:t xml:space="preserve">The clusters were computed </w:t>
+      </w:r>
+      <w:r>
+        <w:rPr>
+          <w:lang w:val="en-GB"/>
+        </w:rPr>
+        <w:t>using</w:t>
+      </w:r>
+      <w:r>
+        <w:rPr>
+          <w:lang w:val="en-GB"/>
+        </w:rPr>
+        <w:t xml:space="preserve"> </w:t>
+      </w:r>
+      <w:r>
+        <w:rPr>
+          <w:i/>
+          <w:lang w:val="en-GB"/>
+        </w:rPr>
+        <w:t>K-Means</w:t>
+      </w:r>
+      <w:r>
+        <w:rPr>
+          <w:lang w:val="en-GB"/>
+        </w:rPr>
+        <w:t xml:space="preserve"> </w:t>
+      </w:r>
+      <w:r>
+        <w:rPr>
+          <w:lang w:val="en-GB"/>
+        </w:rPr>
+        <w:t xml:space="preserve">with the number of clusters </w:t>
+      </w:r>
+      <w:r>
+        <w:rPr>
+          <w:lang w:val="en-GB"/>
+        </w:rPr>
+        <w:t xml:space="preserve">set to </w:t>
+      </w:r>
+      <m:oMath>
+        <m:r>
+          <w:rPr>
+            <w:rFonts w:ascii="Cambria Math" w:hAnsi="Cambria Math"/>
+            <w:lang w:val="en-GB"/>
+          </w:rPr>
+          <m:t>k = 500</m:t>
+        </m:r>
+      </m:oMath>
+      <w:r>
+        <w:rPr>
+          <w:lang w:val="en-GB"/>
+        </w:rPr>
+        <w:t xml:space="preserve">. Each patch was </w:t>
+      </w:r>
+      <w:r>
+        <w:rPr>
+          <w:lang w:val="en-GB"/>
+        </w:rPr>
+        <w:t>mean-</w:t>
+      </w:r>
+      <w:r>
+        <w:rPr>
+          <w:lang w:val="en-GB"/>
+        </w:rPr>
+        <w:t>centred</w:t>
+      </w:r>
+      <w:r>
+        <w:rPr>
+          <w:lang w:val="en-GB"/>
+        </w:rPr>
+        <w:t xml:space="preserve"> and normalis</w:t>
+      </w:r>
+      <w:r>
+        <w:rPr>
+          <w:lang w:val="en-GB"/>
+        </w:rPr>
+        <w:t>ed</w:t>
+      </w:r>
+      <w:r>
+        <w:rPr>
+          <w:lang w:val="en-GB"/>
+        </w:rPr>
+        <w:t xml:space="preserve"> </w:t>
+      </w:r>
+      <w:r>
+        <w:rPr>
+          <w:lang w:val="en-GB"/>
+        </w:rPr>
+        <w:t xml:space="preserve">before clustering and </w:t>
+      </w:r>
+      <w:r>
+        <w:rPr>
+          <w:lang w:val="en-GB"/>
+        </w:rPr>
+        <w:t>quantisation</w:t>
+      </w:r>
+      <w:r>
+        <w:rPr>
+          <w:lang w:val="en-GB"/>
+        </w:rPr>
+        <w:t>.</w:t>
+      </w:r>
+      <w:r>
+        <w:rPr>
+          <w:lang w:val="en-GB"/>
+        </w:rPr>
+        <w:t xml:space="preserve"> Thereafter, the linear classifiers were trained with </w:t>
+      </w:r>
+      <w:r>
+        <w:rPr>
+          <w:lang w:val="en-GB"/>
+        </w:rPr>
+        <w:t>labelled images …</w:t>
       </w:r>
     </w:p>
     <w:p>
@@ -885,7 +1047,7 @@
         <w:pStyle w:val="Listenabsatz"/>
         <w:numPr>
           <w:ilvl w:val="0"/>
-          <w:numId w:val="18"/>
+          <w:numId w:val="16"/>
         </w:numPr>
         <w:rPr>
           <w:lang w:val="en-GB"/>
@@ -895,7 +1057,57 @@
         <w:rPr>
           <w:lang w:val="en-GB"/>
         </w:rPr>
-        <w:t>Class a vs. non-class a for all 15 classification problems</w:t>
+        <w:t xml:space="preserve">How trained? </w:t>
+      </w:r>
+      <w:r>
+        <w:rPr>
+          <w:lang w:val="en-GB"/>
+        </w:rPr>
+        <w:t xml:space="preserve">-&gt; </w:t>
+      </w:r>
+      <w:proofErr w:type="spellStart"/>
+      <w:r>
+        <w:rPr>
+          <w:highlight w:val="yellow"/>
+          <w:lang w:val="en-GB"/>
+        </w:rPr>
+        <w:t>train_</w:t>
+      </w:r>
+      <w:proofErr w:type="gramStart"/>
+      <w:r>
+        <w:rPr>
+          <w:highlight w:val="yellow"/>
+          <w:lang w:val="en-GB"/>
+        </w:rPr>
+        <w:t>classifers</w:t>
+      </w:r>
+      <w:proofErr w:type="spellEnd"/>
+      <w:r>
+        <w:rPr>
+          <w:highlight w:val="yellow"/>
+          <w:lang w:val="en-GB"/>
+        </w:rPr>
+        <w:t>(</w:t>
+      </w:r>
+      <w:proofErr w:type="gramEnd"/>
+      <w:r>
+        <w:rPr>
+          <w:highlight w:val="yellow"/>
+          <w:lang w:val="en-GB"/>
+        </w:rPr>
+        <w:t>labels, X, y)</w:t>
+      </w:r>
+      <w:r>
+        <w:rPr>
+          <w:lang w:val="en-GB"/>
+        </w:rPr>
+        <w:t xml:space="preserve"> …</w:t>
+      </w:r>
+      <w:r>
+        <w:rPr>
+          <w:lang w:val="en-GB"/>
+        </w:rPr>
+        <w:t xml:space="preserve"> </w:t>
       </w:r>
     </w:p>
     <w:p>
@@ -903,7 +1115,7 @@
         <w:pStyle w:val="Listenabsatz"/>
         <w:numPr>
           <w:ilvl w:val="0"/>
-          <w:numId w:val="18"/>
+          <w:numId w:val="16"/>
         </w:numPr>
         <w:rPr>
           <w:lang w:val="en-GB"/>
@@ -913,252 +1125,40 @@
         <w:rPr>
           <w:lang w:val="en-GB"/>
         </w:rPr>
-        <w:t>Linear classifier …</w:t>
+        <w:t>Parameters used for Feature extractor and classifiers</w:t>
+      </w:r>
+      <w:r>
+        <w:rPr>
+          <w:lang w:val="en-GB"/>
+        </w:rPr>
+        <w:br w:type="page"/>
       </w:r>
     </w:p>
     <w:p>
       <w:pPr>
-        <w:pStyle w:val="Listenabsatz"/>
-        <w:numPr>
-          <w:ilvl w:val="0"/>
-          <w:numId w:val="18"/>
-        </w:numPr>
-        <w:rPr>
-          <w:lang w:val="en-GB"/>
-        </w:rPr>
-      </w:pPr>
-      <w:r>
-        <w:rPr>
-          <w:lang w:val="en-GB"/>
-        </w:rPr>
-        <w:t>Test on the chosen lambda, accuracy sensitive to it (Acc.: 60 – 70 %)</w:t>
-      </w:r>
-    </w:p>
-    <w:p>
-      <w:pPr>
-        <w:rPr>
-          <w:lang w:val="en-GB"/>
-        </w:rPr>
-      </w:pPr>
-      <w:r>
-        <w:rPr>
-          <w:lang w:val="en-GB"/>
-        </w:rPr>
-        <w:t xml:space="preserve">A </w:t>
-      </w:r>
-      <w:r>
-        <w:rPr>
-          <w:lang w:val="en-GB"/>
-        </w:rPr>
-        <w:t>Bag-of-visual words feature</w:t>
-      </w:r>
-      <w:r>
-        <w:rPr>
-          <w:lang w:val="en-GB"/>
-        </w:rPr>
-        <w:t xml:space="preserve"> i</w:t>
-      </w:r>
-      <w:r>
-        <w:rPr>
-          <w:lang w:val="en-GB"/>
-        </w:rPr>
-        <w:t xml:space="preserve">s a bag data structure containing a fixed number of local feature clusters (“words”) </w:t>
-      </w:r>
-      <w:r>
-        <w:rPr>
-          <w:lang w:val="en-GB"/>
-        </w:rPr>
-        <w:t>forming</w:t>
-      </w:r>
-      <w:r>
-        <w:rPr>
-          <w:lang w:val="en-GB"/>
-        </w:rPr>
-        <w:t xml:space="preserve"> </w:t>
-      </w:r>
-      <w:r>
-        <w:rPr>
-          <w:lang w:val="en-GB"/>
-        </w:rPr>
-        <w:t xml:space="preserve">the vocabulary of the classifier. These clusters are determined with </w:t>
-      </w:r>
-      <w:proofErr w:type="spellStart"/>
-      <w:r>
-        <w:rPr>
-          <w:lang w:val="en-GB"/>
-        </w:rPr>
-        <w:t>kmeans</w:t>
-      </w:r>
-      <w:proofErr w:type="spellEnd"/>
-      <w:r>
-        <w:rPr>
-          <w:lang w:val="en-GB"/>
-        </w:rPr>
-        <w:t xml:space="preserve"> clustering over a large number of sampled features</w:t>
-      </w:r>
-      <w:r>
-        <w:rPr>
-          <w:lang w:val="en-GB"/>
-        </w:rPr>
-        <w:t xml:space="preserve"> …</w:t>
-      </w:r>
-    </w:p>
-    <w:p>
-      <w:pPr>
-        <w:pStyle w:val="Listenabsatz"/>
-        <w:numPr>
-          <w:ilvl w:val="0"/>
-          <w:numId w:val="17"/>
-        </w:numPr>
-        <w:rPr>
-          <w:lang w:val="en-GB"/>
-        </w:rPr>
-      </w:pPr>
-      <w:r>
-        <w:rPr>
-          <w:lang w:val="en-GB"/>
-        </w:rPr>
-        <w:t>Based on Fixed sized densely-sampled pixel pat</w:t>
-      </w:r>
-      <w:r>
-        <w:rPr>
-          <w:lang w:val="en-GB"/>
-        </w:rPr>
-        <w:t>che</w:t>
-      </w:r>
-      <w:r>
-        <w:rPr>
-          <w:lang w:val="en-GB"/>
-        </w:rPr>
-        <w:t>s</w:t>
-      </w:r>
-    </w:p>
-    <w:p>
-      <w:pPr>
-        <w:pStyle w:val="Listenabsatz"/>
-        <w:numPr>
-          <w:ilvl w:val="0"/>
-          <w:numId w:val="17"/>
-        </w:numPr>
-        <w:rPr>
-          <w:lang w:val="en-GB"/>
-        </w:rPr>
-      </w:pPr>
-      <w:r>
-        <w:rPr>
-          <w:lang w:val="en-GB"/>
-        </w:rPr>
-        <w:t>Start: 8x8 patches sampled every 4 pixels in x and y directions</w:t>
-      </w:r>
-    </w:p>
-    <w:p>
-      <w:pPr>
-        <w:pStyle w:val="Listenabsatz"/>
-        <w:numPr>
-          <w:ilvl w:val="0"/>
-          <w:numId w:val="17"/>
-        </w:numPr>
-        <w:rPr>
-          <w:lang w:val="en-GB"/>
-        </w:rPr>
-      </w:pPr>
-      <w:r>
-        <w:rPr>
-          <w:lang w:val="en-GB"/>
-        </w:rPr>
-        <w:t>A sample of these should be clustered using K-Means to learn a vocabulary (try ~500 clusters to start)</w:t>
-      </w:r>
-    </w:p>
-    <w:p>
-      <w:pPr>
-        <w:pStyle w:val="Listenabsatz"/>
-        <w:numPr>
-          <w:ilvl w:val="1"/>
-          <w:numId w:val="17"/>
-        </w:numPr>
-        <w:rPr>
-          <w:lang w:val="en-GB"/>
-        </w:rPr>
-      </w:pPr>
-      <w:r>
-        <w:rPr>
-          <w:lang w:val="en-GB"/>
-        </w:rPr>
-        <w:t>Consider mean-centring and normalising each patch before clustering/quantisation</w:t>
-      </w:r>
-    </w:p>
-    <w:p>
-      <w:pPr>
-        <w:pStyle w:val="Listenabsatz"/>
-        <w:numPr>
-          <w:ilvl w:val="1"/>
-          <w:numId w:val="17"/>
-        </w:numPr>
-        <w:rPr>
-          <w:lang w:val="en-GB"/>
-        </w:rPr>
-      </w:pPr>
-      <w:r>
-        <w:rPr>
-          <w:b/>
-          <w:lang w:val="en-GB"/>
-        </w:rPr>
-        <w:t>NO</w:t>
-      </w:r>
-      <w:r>
-        <w:rPr>
-          <w:b/>
-          <w:lang w:val="en-GB"/>
-        </w:rPr>
-        <w:t xml:space="preserve"> SIFT features here</w:t>
-      </w:r>
-      <w:r>
-        <w:rPr>
-          <w:lang w:val="en-GB"/>
-        </w:rPr>
-        <w:t xml:space="preserve"> - just take the pixels from the patches and flatten them into a vector &amp; then use vector quantisation to map each patch to a visual word</w:t>
-      </w:r>
-    </w:p>
-    <w:p>
-      <w:pPr>
-        <w:pStyle w:val="Formatvorlage2"/>
-      </w:pPr>
-      <w:r>
-        <w:t>Implementation</w:t>
-      </w:r>
-    </w:p>
-    <w:p>
-      <w:pPr>
-        <w:spacing w:after="160" w:line="259" w:lineRule="auto"/>
-        <w:jc w:val="left"/>
-        <w:rPr>
-          <w:rFonts w:eastAsiaTheme="majorEastAsia" w:cstheme="majorBidi"/>
-          <w:spacing w:val="-10"/>
-          <w:kern w:val="28"/>
-          <w:sz w:val="28"/>
-          <w:szCs w:val="56"/>
-          <w:lang w:val="en-GB"/>
-        </w:rPr>
-      </w:pPr>
-      <w:r>
-        <w:br w:type="page"/>
-      </w:r>
-    </w:p>
-    <w:p>
-      <w:pPr>
         <w:pStyle w:val="Formatvorlage1"/>
       </w:pPr>
       <w:r>
         <w:lastRenderedPageBreak/>
-        <w:t xml:space="preserve">CNNs with SVMs and </w:t>
-      </w:r>
-      <w:proofErr w:type="spellStart"/>
-      <w:r>
-        <w:t>DenseSiFT</w:t>
-      </w:r>
-      <w:proofErr w:type="spellEnd"/>
-      <w:r>
-        <w:t xml:space="preserve"> Features</w:t>
+        <w:t xml:space="preserve">CNNs with </w:t>
+      </w:r>
+      <w:r>
+        <w:t xml:space="preserve">Non-Linear </w:t>
+      </w:r>
+      <w:r>
+        <w:t>SVMs and Dense</w:t>
+      </w:r>
+      <w:r>
+        <w:t>-</w:t>
+      </w:r>
+      <w:r>
+        <w:t>S</w:t>
+      </w:r>
+      <w:r>
+        <w:t>I</w:t>
+      </w:r>
+      <w:r>
+        <w:t>FT Features</w:t>
       </w:r>
     </w:p>
     <w:p>
@@ -1184,6 +1184,7 @@
           <w:kern w:val="32"/>
           <w:sz w:val="32"/>
           <w:szCs w:val="32"/>
+          <w:lang w:val="en-GB"/>
         </w:rPr>
       </w:pPr>
     </w:p>
@@ -1193,6 +1194,82 @@
       </w:pPr>
       <w:r>
         <w:t>Approach</w:t>
+      </w:r>
+    </w:p>
+    <w:p>
+      <w:pPr>
+        <w:spacing w:after="160" w:line="259" w:lineRule="auto"/>
+        <w:jc w:val="left"/>
+        <w:rPr>
+          <w:lang w:val="en-GB"/>
+        </w:rPr>
+      </w:pPr>
+      <w:r>
+        <w:rPr>
+          <w:lang w:val="en-GB"/>
+        </w:rPr>
+        <w:t xml:space="preserve">SIFT (Scale-invariant feature </w:t>
+      </w:r>
+      <w:proofErr w:type="gramStart"/>
+      <w:r>
+        <w:rPr>
+          <w:lang w:val="en-GB"/>
+        </w:rPr>
+        <w:t>transform )</w:t>
+      </w:r>
+      <w:proofErr w:type="gramEnd"/>
+      <w:r>
+        <w:rPr>
+          <w:lang w:val="en-GB"/>
+        </w:rPr>
+        <w:t xml:space="preserve"> Features -&gt; detects and describes local features.</w:t>
+      </w:r>
+    </w:p>
+    <w:p>
+      <w:pPr>
+        <w:spacing w:after="160" w:line="259" w:lineRule="auto"/>
+        <w:jc w:val="left"/>
+        <w:rPr>
+          <w:lang w:val="en-GB"/>
+        </w:rPr>
+      </w:pPr>
+      <w:r>
+        <w:rPr>
+          <w:lang w:val="en-GB"/>
+        </w:rPr>
+        <w:t xml:space="preserve">Besides the advantage of </w:t>
+      </w:r>
+      <w:r>
+        <w:rPr>
+          <w:lang w:val="en-GB"/>
+        </w:rPr>
+        <w:t>well representing an image</w:t>
+      </w:r>
+      <w:r>
+        <w:rPr>
+          <w:lang w:val="en-GB"/>
+        </w:rPr>
+        <w:t>,</w:t>
+      </w:r>
+      <w:r>
+        <w:rPr>
+          <w:lang w:val="en-GB"/>
+        </w:rPr>
+        <w:t xml:space="preserve"> SIFT</w:t>
+      </w:r>
+      <w:r>
+        <w:rPr>
+          <w:lang w:val="en-GB"/>
+        </w:rPr>
+        <w:t xml:space="preserve"> features might bring along complexity problems when facing large resolution images and thus making it necessary to use k-means to learn a million clusters in 128 dimensions (!) from 10’s millions of </w:t>
+      </w:r>
+      <w:bookmarkStart w:id="1" w:name="_GoBack"/>
+      <w:bookmarkEnd w:id="1"/>
+      <w:r>
+        <w:rPr>
+          <w:lang w:val="en-GB"/>
+        </w:rPr>
+        <w:t>features.</w:t>
       </w:r>
     </w:p>
     <w:p>
@@ -1212,7 +1289,6 @@
         </w:numPr>
       </w:pPr>
     </w:p>
-    <w:bookmarkEnd w:id="1"/>
     <w:p>
       <w:pPr>
         <w:rPr>
@@ -2442,6 +2518,92 @@
       </w:pPr>
     </w:lvl>
     <w:lvl w:ilvl="2" w:tplc="0809001B">
+      <w:start w:val="1"/>
+      <w:numFmt w:val="lowerRoman"/>
+      <w:lvlText w:val="%3."/>
+      <w:lvlJc w:val="right"/>
+      <w:pPr>
+        <w:ind w:left="2160" w:hanging="180"/>
+      </w:pPr>
+    </w:lvl>
+    <w:lvl w:ilvl="3" w:tplc="0809000F" w:tentative="1">
+      <w:start w:val="1"/>
+      <w:numFmt w:val="decimal"/>
+      <w:lvlText w:val="%4."/>
+      <w:lvlJc w:val="left"/>
+      <w:pPr>
+        <w:ind w:left="2880" w:hanging="360"/>
+      </w:pPr>
+    </w:lvl>
+    <w:lvl w:ilvl="4" w:tplc="08090019" w:tentative="1">
+      <w:start w:val="1"/>
+      <w:numFmt w:val="lowerLetter"/>
+      <w:lvlText w:val="%5."/>
+      <w:lvlJc w:val="left"/>
+      <w:pPr>
+        <w:ind w:left="3600" w:hanging="360"/>
+      </w:pPr>
+    </w:lvl>
+    <w:lvl w:ilvl="5" w:tplc="0809001B" w:tentative="1">
+      <w:start w:val="1"/>
+      <w:numFmt w:val="lowerRoman"/>
+      <w:lvlText w:val="%6."/>
+      <w:lvlJc w:val="right"/>
+      <w:pPr>
+        <w:ind w:left="4320" w:hanging="180"/>
+      </w:pPr>
+    </w:lvl>
+    <w:lvl w:ilvl="6" w:tplc="0809000F" w:tentative="1">
+      <w:start w:val="1"/>
+      <w:numFmt w:val="decimal"/>
+      <w:lvlText w:val="%7."/>
+      <w:lvlJc w:val="left"/>
+      <w:pPr>
+        <w:ind w:left="5040" w:hanging="360"/>
+      </w:pPr>
+    </w:lvl>
+    <w:lvl w:ilvl="7" w:tplc="08090019" w:tentative="1">
+      <w:start w:val="1"/>
+      <w:numFmt w:val="lowerLetter"/>
+      <w:lvlText w:val="%8."/>
+      <w:lvlJc w:val="left"/>
+      <w:pPr>
+        <w:ind w:left="5760" w:hanging="360"/>
+      </w:pPr>
+    </w:lvl>
+    <w:lvl w:ilvl="8" w:tplc="0809001B" w:tentative="1">
+      <w:start w:val="1"/>
+      <w:numFmt w:val="lowerRoman"/>
+      <w:lvlText w:val="%9."/>
+      <w:lvlJc w:val="right"/>
+      <w:pPr>
+        <w:ind w:left="6480" w:hanging="180"/>
+      </w:pPr>
+    </w:lvl>
+  </w:abstractNum>
+  <w:abstractNum w:abstractNumId="12" w15:restartNumberingAfterBreak="0">
+    <w:nsid w:val="76A32CCB"/>
+    <w:multiLevelType w:val="hybridMultilevel"/>
+    <w:tmpl w:val="608C348A"/>
+    <w:lvl w:ilvl="0" w:tplc="0809000F">
+      <w:start w:val="1"/>
+      <w:numFmt w:val="decimal"/>
+      <w:lvlText w:val="%1."/>
+      <w:lvlJc w:val="left"/>
+      <w:pPr>
+        <w:ind w:left="720" w:hanging="360"/>
+      </w:pPr>
+    </w:lvl>
+    <w:lvl w:ilvl="1" w:tplc="08090019" w:tentative="1">
+      <w:start w:val="1"/>
+      <w:numFmt w:val="lowerLetter"/>
+      <w:lvlText w:val="%2."/>
+      <w:lvlJc w:val="left"/>
+      <w:pPr>
+        <w:ind w:left="1440" w:hanging="360"/>
+      </w:pPr>
+    </w:lvl>
+    <w:lvl w:ilvl="2" w:tplc="0809001B" w:tentative="1">
       <w:start w:val="1"/>
       <w:numFmt w:val="lowerRoman"/>
       <w:lvlText w:val="%3."/>
@@ -2594,6 +2756,9 @@
   </w:num>
   <w:num w:numId="21">
     <w:abstractNumId w:val="3"/>
+  </w:num>
+  <w:num w:numId="22">
+    <w:abstractNumId w:val="12"/>
   </w:num>
 </w:numbering>
 </file>
@@ -3614,6 +3779,16 @@
       <w:szCs w:val="18"/>
     </w:rPr>
   </w:style>
+  <w:style w:type="character" w:styleId="Platzhaltertext">
+    <w:name w:val="Placeholder Text"/>
+    <w:basedOn w:val="Absatz-Standardschriftart"/>
+    <w:uiPriority w:val="99"/>
+    <w:semiHidden/>
+    <w:rsid w:val="00952D25"/>
+    <w:rPr>
+      <w:color w:val="808080"/>
+    </w:rPr>
+  </w:style>
 </w:styles>
 </file>
 
@@ -3883,7 +4058,7 @@
 </file>
 
 <file path=customXml/itemProps1.xml><?xml version="1.0" encoding="utf-8"?>
-<ds:datastoreItem xmlns:ds="http://schemas.openxmlformats.org/officeDocument/2006/customXml" ds:itemID="{34885A2A-EECC-4503-9F19-88D4120E00DE}">
+<ds:datastoreItem xmlns:ds="http://schemas.openxmlformats.org/officeDocument/2006/customXml" ds:itemID="{1EC86CD1-E990-4F07-A094-4589519B299A}">
   <ds:schemaRefs>
     <ds:schemaRef ds:uri="http://schemas.openxmlformats.org/officeDocument/2006/bibliography"/>
   </ds:schemaRefs>

</xml_diff>

<commit_message>
Finished old TODOS in knn.py; need to increasy accuracy of kNN
</commit_message>
<xml_diff>
--- a/SceneRecognition/COMP6223 Coursework 3.docx
+++ b/SceneRecognition/COMP6223 Coursework 3.docx
@@ -660,20 +660,37 @@
         <w:rPr>
           <w:lang w:val="en-GB"/>
         </w:rPr>
-        <w:t>Firstly, each image is resized to 16x16, then concatenated into a feature vector (1-by-256) which is then transformed into a histogram with 8 dimensions (</w:t>
-      </w:r>
-      <w:r>
-        <w:rPr>
-          <w:highlight w:val="yellow"/>
-          <w:lang w:val="en-GB"/>
-        </w:rPr>
-        <w:t>this allows to bin them later on</w:t>
-      </w:r>
-      <w:r>
-        <w:rPr>
-          <w:lang w:val="en-GB"/>
-        </w:rPr>
-        <w:t xml:space="preserve">). Thereafter, a kNN is trained using the image histograms as inputs and their labels as targets. For the learning process, </w:t>
+        <w:t xml:space="preserve">Firstly, each image is resized to 16x16, then concatenated into a feature vector (1-by-256) </w:t>
+      </w:r>
+      <w:r>
+        <w:rPr>
+          <w:lang w:val="en-GB"/>
+        </w:rPr>
+        <w:t xml:space="preserve">whose mean </w:t>
+      </w:r>
+      <w:r>
+        <w:rPr>
+          <w:lang w:val="en-GB"/>
+        </w:rPr>
+        <w:t xml:space="preserve">is then </w:t>
+      </w:r>
+      <w:r>
+        <w:rPr>
+          <w:lang w:val="en-GB"/>
+        </w:rPr>
+        <w:t xml:space="preserve">set to zero and magnitude to 1. </w:t>
+      </w:r>
+      <w:r>
+        <w:rPr>
+          <w:lang w:val="en-GB"/>
+        </w:rPr>
+        <w:t xml:space="preserve">Thereafter, a kNN is trained using the image histograms as inputs and their labels as targets. For the learning process, </w:t>
+      </w:r>
+      <w:r>
+        <w:rPr>
+          <w:lang w:val="en-GB"/>
+        </w:rPr>
+        <w:t xml:space="preserve">an optimal </w:t>
       </w:r>
       <m:oMath>
         <m:r>
@@ -687,25 +704,17 @@
       </m:oMath>
       <w:r>
         <w:rPr>
-          <w:i/>
           <w:sz w:val="22"/>
           <w:lang w:val="en-GB"/>
         </w:rPr>
+        <w:t xml:space="preserve"> is calculated by cross-validation which often lies around</w:t>
+      </w:r>
+      <w:r>
+        <w:rPr>
+          <w:sz w:val="22"/>
+          <w:lang w:val="en-GB"/>
+        </w:rPr>
         <w:t xml:space="preserve"> </w:t>
-      </w:r>
-      <w:r>
-        <w:rPr>
-          <w:sz w:val="22"/>
-          <w:lang w:val="en-GB"/>
-        </w:rPr>
-        <w:t>is</w:t>
-      </w:r>
-      <w:r>
-        <w:rPr>
-          <w:sz w:val="22"/>
-          <w:lang w:val="en-GB"/>
-        </w:rPr>
-        <w:t xml:space="preserve"> set to </w:t>
       </w:r>
       <m:oMath>
         <m:r>
@@ -714,55 +723,15 @@
             <w:sz w:val="22"/>
             <w:lang w:val="en-GB"/>
           </w:rPr>
-          <m:t>k=5</m:t>
+          <m:t>k=</m:t>
         </m:r>
-      </m:oMath>
-      <w:r>
-        <w:rPr>
-          <w:sz w:val="22"/>
-          <w:highlight w:val="yellow"/>
-          <w:lang w:val="en-GB"/>
-        </w:rPr>
-        <w:t>, as it suggested to be the optimal value for the classifier</w:t>
-      </w:r>
-      <w:r>
-        <w:rPr>
-          <w:sz w:val="22"/>
-          <w:lang w:val="en-GB"/>
-        </w:rPr>
-        <w:t xml:space="preserve">, </w:t>
-      </w:r>
-      <w:r>
-        <w:rPr>
-          <w:sz w:val="22"/>
-          <w:lang w:val="en-GB"/>
-        </w:rPr>
-        <w:t xml:space="preserve">a </w:t>
-      </w:r>
-      <w:r>
-        <w:rPr>
-          <w:i/>
-          <w:sz w:val="22"/>
-          <w:lang w:val="en-GB"/>
-        </w:rPr>
-        <w:t>n</w:t>
-      </w:r>
-      <w:r>
-        <w:rPr>
-          <w:sz w:val="22"/>
-          <w:lang w:val="en-GB"/>
-        </w:rPr>
-        <w:t xml:space="preserve">-d tree with </w:t>
-      </w:r>
-      <m:oMath>
         <m:r>
           <w:rPr>
             <w:rFonts w:ascii="Cambria Math" w:hAnsi="Cambria Math"/>
             <w:sz w:val="22"/>
-            <w:highlight w:val="yellow"/>
             <w:lang w:val="en-GB"/>
           </w:rPr>
-          <m:t>n= ?</m:t>
+          <m:t>23</m:t>
         </m:r>
       </m:oMath>
       <w:r>
@@ -770,20 +739,62 @@
           <w:sz w:val="22"/>
           <w:lang w:val="en-GB"/>
         </w:rPr>
-        <w:t xml:space="preserve"> represents the data structure and additional cross-validation was run on the dataset to ensure a more accurate classifier.</w:t>
-      </w:r>
-      <w:r>
-        <w:rPr>
-          <w:lang w:val="en-GB"/>
-        </w:rPr>
-        <w:t xml:space="preserve"> Predictions are performed as usual, the feature vector and then histogram is extracted from the test image and then classified by the kNN.</w:t>
-      </w:r>
-      <w:r>
-        <w:rPr>
-          <w:lang w:val="en-GB"/>
-        </w:rPr>
-        <w:br w:type="page"/>
-      </w:r>
+        <w:t xml:space="preserve"> and </w:t>
+      </w:r>
+      <w:r>
+        <w:rPr>
+          <w:sz w:val="22"/>
+          <w:lang w:val="en-GB"/>
+        </w:rPr>
+        <w:t xml:space="preserve">a </w:t>
+      </w:r>
+      <w:r>
+        <w:rPr>
+          <w:i/>
+          <w:sz w:val="22"/>
+          <w:lang w:val="en-GB"/>
+        </w:rPr>
+        <w:t>n</w:t>
+      </w:r>
+      <w:r>
+        <w:rPr>
+          <w:sz w:val="22"/>
+          <w:lang w:val="en-GB"/>
+        </w:rPr>
+        <w:t>-d tree represents the data structure.</w:t>
+      </w:r>
+      <w:r>
+        <w:rPr>
+          <w:lang w:val="en-GB"/>
+        </w:rPr>
+        <w:t xml:space="preserve"> Predictions are performed as usual, the feature vector is extracted from the test image and then classified by the </w:t>
+      </w:r>
+      <w:r>
+        <w:rPr>
+          <w:lang w:val="en-GB"/>
+        </w:rPr>
+        <w:t>trained kNN</w:t>
+      </w:r>
+      <w:r>
+        <w:rPr>
+          <w:lang w:val="en-GB"/>
+        </w:rPr>
+        <w:t>.</w:t>
+      </w:r>
+    </w:p>
+    <w:p>
+      <w:pPr>
+        <w:rPr>
+          <w:lang w:val="en-GB"/>
+        </w:rPr>
+      </w:pPr>
+    </w:p>
+    <w:p>
+      <w:pPr>
+        <w:rPr>
+          <w:lang w:val="en-GB"/>
+        </w:rPr>
+      </w:pPr>
     </w:p>
     <w:p>
       <w:pPr>
@@ -1261,15 +1272,7 @@
         <w:rPr>
           <w:lang w:val="en-GB"/>
         </w:rPr>
-        <w:t xml:space="preserve"> features might bring along complexity problems when facing large resolution images and thus making it necessary to use k-means to learn a million clusters in 128 dimensions (!) from 10’s millions of </w:t>
-      </w:r>
-      <w:bookmarkStart w:id="1" w:name="_GoBack"/>
-      <w:bookmarkEnd w:id="1"/>
-      <w:r>
-        <w:rPr>
-          <w:lang w:val="en-GB"/>
-        </w:rPr>
-        <w:t>features.</w:t>
+        <w:t xml:space="preserve"> features might bring along complexity problems when facing large resolution images and thus making it necessary to use k-means to learn a million clusters in 128 dimensions (!) from 10’s millions of features.</w:t>
       </w:r>
     </w:p>
     <w:p>
@@ -1291,13 +1294,71 @@
     </w:p>
     <w:p>
       <w:pPr>
-        <w:rPr>
-          <w:lang w:val="en-GB"/>
-        </w:rPr>
-      </w:pPr>
+        <w:spacing w:after="160" w:line="259" w:lineRule="auto"/>
+        <w:jc w:val="left"/>
+        <w:rPr>
+          <w:lang w:val="en-GB"/>
+        </w:rPr>
+      </w:pPr>
+      <w:r>
+        <w:rPr>
+          <w:lang w:val="en-GB"/>
+        </w:rPr>
+        <w:br w:type="page"/>
+      </w:r>
+    </w:p>
+    <w:p>
+      <w:pPr>
+        <w:pStyle w:val="Formatvorlage1"/>
+      </w:pPr>
+      <w:r>
+        <w:lastRenderedPageBreak/>
+        <w:t xml:space="preserve">Appendix A: Misclassification Error for k-neighbours of kNN </w:t>
+      </w:r>
+    </w:p>
+    <w:p>
+      <w:pPr>
+        <w:pStyle w:val="Formatvorlage1"/>
+        <w:numPr>
+          <w:ilvl w:val="0"/>
+          <w:numId w:val="0"/>
+        </w:numPr>
+        <w:ind w:left="357" w:hanging="357"/>
+      </w:pPr>
+      <w:r>
+        <w:pict>
+          <v:shapetype id="_x0000_t75" coordsize="21600,21600" o:spt="75" o:preferrelative="t" path="m@4@5l@4@11@9@11@9@5xe" filled="f" stroked="f">
+            <v:stroke joinstyle="miter"/>
+            <v:formulas>
+              <v:f eqn="if lineDrawn pixelLineWidth 0"/>
+              <v:f eqn="sum @0 1 0"/>
+              <v:f eqn="sum 0 0 @1"/>
+              <v:f eqn="prod @2 1 2"/>
+              <v:f eqn="prod @3 21600 pixelWidth"/>
+              <v:f eqn="prod @3 21600 pixelHeight"/>
+              <v:f eqn="sum @0 0 1"/>
+              <v:f eqn="prod @6 1 2"/>
+              <v:f eqn="prod @7 21600 pixelWidth"/>
+              <v:f eqn="sum @8 21600 0"/>
+              <v:f eqn="prod @7 21600 pixelHeight"/>
+              <v:f eqn="sum @10 21600 0"/>
+            </v:formulas>
+            <v:path o:extrusionok="f" gradientshapeok="t" o:connecttype="rect"/>
+            <o:lock v:ext="edit" aspectratio="t"/>
+          </v:shapetype>
+          <v:shape id="_x0000_i1027" type="#_x0000_t75" style="width:487.8pt;height:243.6pt">
+            <v:imagedata r:id="rId8" o:title="Figure_1-1"/>
+          </v:shape>
+        </w:pict>
+      </w:r>
     </w:p>
     <w:sectPr>
-      <w:headerReference w:type="first" r:id="rId8"/>
+      <w:headerReference w:type="even" r:id="rId9"/>
+      <w:headerReference w:type="default" r:id="rId10"/>
+      <w:footerReference w:type="even" r:id="rId11"/>
+      <w:footerReference w:type="default" r:id="rId12"/>
+      <w:headerReference w:type="first" r:id="rId13"/>
+      <w:footerReference w:type="first" r:id="rId14"/>
       <w:pgSz w:w="11906" w:h="16838"/>
       <w:pgMar w:top="1134" w:right="1077" w:bottom="1418" w:left="1077" w:header="737" w:footer="709" w:gutter="0"/>
       <w:cols w:space="708"/>
@@ -1333,6 +1394,68 @@
 </w:endnotes>
 </file>
 
+<file path=word/footer1.xml><?xml version="1.0" encoding="utf-8"?>
+<w:ftr xmlns:wpc="http://schemas.microsoft.com/office/word/2010/wordprocessingCanvas" xmlns:cx="http://schemas.microsoft.com/office/drawing/2014/chartex" xmlns:mc="http://schemas.openxmlformats.org/markup-compatibility/2006" xmlns:o="urn:schemas-microsoft-com:office:office" xmlns:r="http://schemas.openxmlformats.org/officeDocument/2006/relationships" xmlns:m="http://schemas.openxmlformats.org/officeDocument/2006/math" xmlns:v="urn:schemas-microsoft-com:vml" xmlns:wp14="http://schemas.microsoft.com/office/word/2010/wordprocessingDrawing" xmlns:wp="http://schemas.openxmlformats.org/drawingml/2006/wordprocessingDrawing" xmlns:w10="urn:schemas-microsoft-com:office:word" xmlns:w="http://schemas.openxmlformats.org/wordprocessingml/2006/main" xmlns:w14="http://schemas.microsoft.com/office/word/2010/wordml" xmlns:w15="http://schemas.microsoft.com/office/word/2012/wordml" xmlns:w16se="http://schemas.microsoft.com/office/word/2015/wordml/symex" xmlns:wpg="http://schemas.microsoft.com/office/word/2010/wordprocessingGroup" xmlns:wpi="http://schemas.microsoft.com/office/word/2010/wordprocessingInk" xmlns:wne="http://schemas.microsoft.com/office/word/2006/wordml" xmlns:wps="http://schemas.microsoft.com/office/word/2010/wordprocessingShape" mc:Ignorable="w14 w15 w16se wp14">
+  <w:p>
+    <w:pPr>
+      <w:pStyle w:val="Fuzeile"/>
+    </w:pPr>
+  </w:p>
+</w:ftr>
+</file>
+
+<file path=word/footer2.xml><?xml version="1.0" encoding="utf-8"?>
+<w:ftr xmlns:wpc="http://schemas.microsoft.com/office/word/2010/wordprocessingCanvas" xmlns:cx="http://schemas.microsoft.com/office/drawing/2014/chartex" xmlns:mc="http://schemas.openxmlformats.org/markup-compatibility/2006" xmlns:o="urn:schemas-microsoft-com:office:office" xmlns:r="http://schemas.openxmlformats.org/officeDocument/2006/relationships" xmlns:m="http://schemas.openxmlformats.org/officeDocument/2006/math" xmlns:v="urn:schemas-microsoft-com:vml" xmlns:wp14="http://schemas.microsoft.com/office/word/2010/wordprocessingDrawing" xmlns:wp="http://schemas.openxmlformats.org/drawingml/2006/wordprocessingDrawing" xmlns:w10="urn:schemas-microsoft-com:office:word" xmlns:w="http://schemas.openxmlformats.org/wordprocessingml/2006/main" xmlns:w14="http://schemas.microsoft.com/office/word/2010/wordml" xmlns:w15="http://schemas.microsoft.com/office/word/2012/wordml" xmlns:w16se="http://schemas.microsoft.com/office/word/2015/wordml/symex" xmlns:wpg="http://schemas.microsoft.com/office/word/2010/wordprocessingGroup" xmlns:wpi="http://schemas.microsoft.com/office/word/2010/wordprocessingInk" xmlns:wne="http://schemas.microsoft.com/office/word/2006/wordml" xmlns:wps="http://schemas.microsoft.com/office/word/2010/wordprocessingShape" mc:Ignorable="w14 w15 w16se wp14">
+  <w:sdt>
+    <w:sdtPr>
+      <w:id w:val="70094371"/>
+      <w:docPartObj>
+        <w:docPartGallery w:val="Page Numbers (Bottom of Page)"/>
+        <w:docPartUnique/>
+      </w:docPartObj>
+    </w:sdtPr>
+    <w:sdtContent>
+      <w:p>
+        <w:pPr>
+          <w:pStyle w:val="Fuzeile"/>
+          <w:jc w:val="center"/>
+        </w:pPr>
+        <w:r>
+          <w:fldChar w:fldCharType="begin"/>
+        </w:r>
+        <w:r>
+          <w:instrText>PAGE   \* MERGEFORMAT</w:instrText>
+        </w:r>
+        <w:r>
+          <w:fldChar w:fldCharType="separate"/>
+        </w:r>
+        <w:r>
+          <w:rPr>
+            <w:noProof/>
+          </w:rPr>
+          <w:t>3</w:t>
+        </w:r>
+        <w:r>
+          <w:fldChar w:fldCharType="end"/>
+        </w:r>
+      </w:p>
+    </w:sdtContent>
+  </w:sdt>
+  <w:bookmarkStart w:id="1" w:name="_GoBack" w:displacedByCustomXml="prev"/>
+  <w:bookmarkEnd w:id="1" w:displacedByCustomXml="prev"/>
+</w:ftr>
+</file>
+
+<file path=word/footer3.xml><?xml version="1.0" encoding="utf-8"?>
+<w:ftr xmlns:wpc="http://schemas.microsoft.com/office/word/2010/wordprocessingCanvas" xmlns:cx="http://schemas.microsoft.com/office/drawing/2014/chartex" xmlns:mc="http://schemas.openxmlformats.org/markup-compatibility/2006" xmlns:o="urn:schemas-microsoft-com:office:office" xmlns:r="http://schemas.openxmlformats.org/officeDocument/2006/relationships" xmlns:m="http://schemas.openxmlformats.org/officeDocument/2006/math" xmlns:v="urn:schemas-microsoft-com:vml" xmlns:wp14="http://schemas.microsoft.com/office/word/2010/wordprocessingDrawing" xmlns:wp="http://schemas.openxmlformats.org/drawingml/2006/wordprocessingDrawing" xmlns:w10="urn:schemas-microsoft-com:office:word" xmlns:w="http://schemas.openxmlformats.org/wordprocessingml/2006/main" xmlns:w14="http://schemas.microsoft.com/office/word/2010/wordml" xmlns:w15="http://schemas.microsoft.com/office/word/2012/wordml" xmlns:w16se="http://schemas.microsoft.com/office/word/2015/wordml/symex" xmlns:wpg="http://schemas.microsoft.com/office/word/2010/wordprocessingGroup" xmlns:wpi="http://schemas.microsoft.com/office/word/2010/wordprocessingInk" xmlns:wne="http://schemas.microsoft.com/office/word/2006/wordml" xmlns:wps="http://schemas.microsoft.com/office/word/2010/wordprocessingShape" mc:Ignorable="w14 w15 w16se wp14">
+  <w:p>
+    <w:pPr>
+      <w:pStyle w:val="Fuzeile"/>
+    </w:pPr>
+  </w:p>
+</w:ftr>
+</file>
+
 <file path=word/footnotes.xml><?xml version="1.0" encoding="utf-8"?>
 <w:footnotes xmlns:wpc="http://schemas.microsoft.com/office/word/2010/wordprocessingCanvas" xmlns:cx="http://schemas.microsoft.com/office/drawing/2014/chartex" xmlns:mc="http://schemas.openxmlformats.org/markup-compatibility/2006" xmlns:o="urn:schemas-microsoft-com:office:office" xmlns:r="http://schemas.openxmlformats.org/officeDocument/2006/relationships" xmlns:m="http://schemas.openxmlformats.org/officeDocument/2006/math" xmlns:v="urn:schemas-microsoft-com:vml" xmlns:wp14="http://schemas.microsoft.com/office/word/2010/wordprocessingDrawing" xmlns:wp="http://schemas.openxmlformats.org/drawingml/2006/wordprocessingDrawing" xmlns:w10="urn:schemas-microsoft-com:office:word" xmlns:w="http://schemas.openxmlformats.org/wordprocessingml/2006/main" xmlns:w14="http://schemas.microsoft.com/office/word/2010/wordml" xmlns:w15="http://schemas.microsoft.com/office/word/2012/wordml" xmlns:w16se="http://schemas.microsoft.com/office/word/2015/wordml/symex" xmlns:wpg="http://schemas.microsoft.com/office/word/2010/wordprocessingGroup" xmlns:wpi="http://schemas.microsoft.com/office/word/2010/wordprocessingInk" xmlns:wne="http://schemas.microsoft.com/office/word/2006/wordml" xmlns:wps="http://schemas.microsoft.com/office/word/2010/wordprocessingShape" mc:Ignorable="w14 w15 w16se wp14">
   <w:footnote w:type="separator" w:id="-1">
@@ -1359,6 +1482,26 @@
 </file>
 
 <file path=word/header1.xml><?xml version="1.0" encoding="utf-8"?>
+<w:hdr xmlns:wpc="http://schemas.microsoft.com/office/word/2010/wordprocessingCanvas" xmlns:cx="http://schemas.microsoft.com/office/drawing/2014/chartex" xmlns:mc="http://schemas.openxmlformats.org/markup-compatibility/2006" xmlns:o="urn:schemas-microsoft-com:office:office" xmlns:r="http://schemas.openxmlformats.org/officeDocument/2006/relationships" xmlns:m="http://schemas.openxmlformats.org/officeDocument/2006/math" xmlns:v="urn:schemas-microsoft-com:vml" xmlns:wp14="http://schemas.microsoft.com/office/word/2010/wordprocessingDrawing" xmlns:wp="http://schemas.openxmlformats.org/drawingml/2006/wordprocessingDrawing" xmlns:w10="urn:schemas-microsoft-com:office:word" xmlns:w="http://schemas.openxmlformats.org/wordprocessingml/2006/main" xmlns:w14="http://schemas.microsoft.com/office/word/2010/wordml" xmlns:w15="http://schemas.microsoft.com/office/word/2012/wordml" xmlns:w16se="http://schemas.microsoft.com/office/word/2015/wordml/symex" xmlns:wpg="http://schemas.microsoft.com/office/word/2010/wordprocessingGroup" xmlns:wpi="http://schemas.microsoft.com/office/word/2010/wordprocessingInk" xmlns:wne="http://schemas.microsoft.com/office/word/2006/wordml" xmlns:wps="http://schemas.microsoft.com/office/word/2010/wordprocessingShape" mc:Ignorable="w14 w15 w16se wp14">
+  <w:p>
+    <w:pPr>
+      <w:pStyle w:val="Kopfzeile"/>
+    </w:pPr>
+  </w:p>
+</w:hdr>
+</file>
+
+<file path=word/header2.xml><?xml version="1.0" encoding="utf-8"?>
+<w:hdr xmlns:wpc="http://schemas.microsoft.com/office/word/2010/wordprocessingCanvas" xmlns:cx="http://schemas.microsoft.com/office/drawing/2014/chartex" xmlns:mc="http://schemas.openxmlformats.org/markup-compatibility/2006" xmlns:o="urn:schemas-microsoft-com:office:office" xmlns:r="http://schemas.openxmlformats.org/officeDocument/2006/relationships" xmlns:m="http://schemas.openxmlformats.org/officeDocument/2006/math" xmlns:v="urn:schemas-microsoft-com:vml" xmlns:wp14="http://schemas.microsoft.com/office/word/2010/wordprocessingDrawing" xmlns:wp="http://schemas.openxmlformats.org/drawingml/2006/wordprocessingDrawing" xmlns:w10="urn:schemas-microsoft-com:office:word" xmlns:w="http://schemas.openxmlformats.org/wordprocessingml/2006/main" xmlns:w14="http://schemas.microsoft.com/office/word/2010/wordml" xmlns:w15="http://schemas.microsoft.com/office/word/2012/wordml" xmlns:w16se="http://schemas.microsoft.com/office/word/2015/wordml/symex" xmlns:wpg="http://schemas.microsoft.com/office/word/2010/wordprocessingGroup" xmlns:wpi="http://schemas.microsoft.com/office/word/2010/wordprocessingInk" xmlns:wne="http://schemas.microsoft.com/office/word/2006/wordml" xmlns:wps="http://schemas.microsoft.com/office/word/2010/wordprocessingShape" mc:Ignorable="w14 w15 w16se wp14">
+  <w:p>
+    <w:pPr>
+      <w:pStyle w:val="Kopfzeile"/>
+    </w:pPr>
+  </w:p>
+</w:hdr>
+</file>
+
+<file path=word/header3.xml><?xml version="1.0" encoding="utf-8"?>
 <w:hdr xmlns:wpc="http://schemas.microsoft.com/office/word/2010/wordprocessingCanvas" xmlns:cx="http://schemas.microsoft.com/office/drawing/2014/chartex" xmlns:mc="http://schemas.openxmlformats.org/markup-compatibility/2006" xmlns:o="urn:schemas-microsoft-com:office:office" xmlns:r="http://schemas.openxmlformats.org/officeDocument/2006/relationships" xmlns:m="http://schemas.openxmlformats.org/officeDocument/2006/math" xmlns:v="urn:schemas-microsoft-com:vml" xmlns:wp14="http://schemas.microsoft.com/office/word/2010/wordprocessingDrawing" xmlns:wp="http://schemas.openxmlformats.org/drawingml/2006/wordprocessingDrawing" xmlns:w10="urn:schemas-microsoft-com:office:word" xmlns:w="http://schemas.openxmlformats.org/wordprocessingml/2006/main" xmlns:w14="http://schemas.microsoft.com/office/word/2010/wordml" xmlns:w15="http://schemas.microsoft.com/office/word/2012/wordml" xmlns:w16se="http://schemas.microsoft.com/office/word/2015/wordml/symex" xmlns:wpg="http://schemas.microsoft.com/office/word/2010/wordprocessingGroup" xmlns:wpi="http://schemas.microsoft.com/office/word/2010/wordprocessingInk" xmlns:wne="http://schemas.microsoft.com/office/word/2006/wordml" xmlns:wps="http://schemas.microsoft.com/office/word/2010/wordprocessingShape" mc:Ignorable="w14 w15 w16se wp14">
   <w:p>
     <w:pPr>
@@ -3792,6 +3935,581 @@
 </w:styles>
 </file>
 
+<file path=word/glossary/document.xml><?xml version="1.0" encoding="utf-8"?>
+<w:glossaryDocument xmlns:wpc="http://schemas.microsoft.com/office/word/2010/wordprocessingCanvas" xmlns:cx="http://schemas.microsoft.com/office/drawing/2014/chartex" xmlns:mc="http://schemas.openxmlformats.org/markup-compatibility/2006" xmlns:o="urn:schemas-microsoft-com:office:office" xmlns:r="http://schemas.openxmlformats.org/officeDocument/2006/relationships" xmlns:m="http://schemas.openxmlformats.org/officeDocument/2006/math" xmlns:v="urn:schemas-microsoft-com:vml" xmlns:wp14="http://schemas.microsoft.com/office/word/2010/wordprocessingDrawing" xmlns:wp="http://schemas.openxmlformats.org/drawingml/2006/wordprocessingDrawing" xmlns:w10="urn:schemas-microsoft-com:office:word" xmlns:w="http://schemas.openxmlformats.org/wordprocessingml/2006/main" xmlns:w14="http://schemas.microsoft.com/office/word/2010/wordml" xmlns:w15="http://schemas.microsoft.com/office/word/2012/wordml" xmlns:w16se="http://schemas.microsoft.com/office/word/2015/wordml/symex" xmlns:wpg="http://schemas.microsoft.com/office/word/2010/wordprocessingGroup" xmlns:wpi="http://schemas.microsoft.com/office/word/2010/wordprocessingInk" xmlns:wne="http://schemas.microsoft.com/office/word/2006/wordml" xmlns:wps="http://schemas.microsoft.com/office/word/2010/wordprocessingShape" mc:Ignorable="w14 w15 w16se wp14"/>
+</file>
+
+<file path=word/glossary/fontTable.xml><?xml version="1.0" encoding="utf-8"?>
+<w:fonts xmlns:mc="http://schemas.openxmlformats.org/markup-compatibility/2006" xmlns:r="http://schemas.openxmlformats.org/officeDocument/2006/relationships" xmlns:w="http://schemas.openxmlformats.org/wordprocessingml/2006/main" xmlns:w14="http://schemas.microsoft.com/office/word/2010/wordml" xmlns:w15="http://schemas.microsoft.com/office/word/2012/wordml" xmlns:w16se="http://schemas.microsoft.com/office/word/2015/wordml/symex" mc:Ignorable="w14 w15 w16se">
+  <w:font w:name="Courier New">
+    <w:panose1 w:val="02070309020205020404"/>
+    <w:charset w:val="00"/>
+    <w:family w:val="modern"/>
+    <w:pitch w:val="fixed"/>
+    <w:sig w:usb0="E0002EFF" w:usb1="C0007843" w:usb2="00000009" w:usb3="00000000" w:csb0="000001FF" w:csb1="00000000"/>
+  </w:font>
+  <w:font w:name="Times New Roman">
+    <w:panose1 w:val="02020603050405020304"/>
+    <w:charset w:val="00"/>
+    <w:family w:val="roman"/>
+    <w:pitch w:val="variable"/>
+    <w:sig w:usb0="E0002AFF" w:usb1="C0007843" w:usb2="00000009" w:usb3="00000000" w:csb0="000001FF" w:csb1="00000000"/>
+  </w:font>
+  <w:font w:name="Wingdings">
+    <w:panose1 w:val="05000000000000000000"/>
+    <w:charset w:val="02"/>
+    <w:family w:val="auto"/>
+    <w:pitch w:val="variable"/>
+    <w:sig w:usb0="00000000" w:usb1="10000000" w:usb2="00000000" w:usb3="00000000" w:csb0="80000000" w:csb1="00000000"/>
+  </w:font>
+  <w:font w:name="Symbol">
+    <w:panose1 w:val="05050102010706020507"/>
+    <w:charset w:val="02"/>
+    <w:family w:val="roman"/>
+    <w:pitch w:val="variable"/>
+    <w:sig w:usb0="00000000" w:usb1="10000000" w:usb2="00000000" w:usb3="00000000" w:csb0="80000000" w:csb1="00000000"/>
+  </w:font>
+  <w:font w:name="Arial">
+    <w:panose1 w:val="020B0604020202020204"/>
+    <w:charset w:val="00"/>
+    <w:family w:val="swiss"/>
+    <w:pitch w:val="variable"/>
+    <w:sig w:usb0="E0002AFF" w:usb1="C0007843" w:usb2="00000009" w:usb3="00000000" w:csb0="000001FF" w:csb1="00000000"/>
+  </w:font>
+  <w:font w:name="Calibri">
+    <w:panose1 w:val="020F0502020204030204"/>
+    <w:charset w:val="00"/>
+    <w:family w:val="swiss"/>
+    <w:pitch w:val="variable"/>
+    <w:sig w:usb0="E0002AFF" w:usb1="4000ACFF" w:usb2="00000001" w:usb3="00000000" w:csb0="000001FF" w:csb1="00000000"/>
+  </w:font>
+  <w:font w:name="DengXian">
+    <w:altName w:val="等线"/>
+    <w:panose1 w:val="02010600030101010101"/>
+    <w:charset w:val="86"/>
+    <w:family w:val="auto"/>
+    <w:pitch w:val="variable"/>
+    <w:sig w:usb0="A00002BF" w:usb1="38CF7CFA" w:usb2="00000016" w:usb3="00000000" w:csb0="0004000F" w:csb1="00000000"/>
+  </w:font>
+  <w:font w:name="Palatino Linotype">
+    <w:panose1 w:val="02040502050505030304"/>
+    <w:charset w:val="00"/>
+    <w:family w:val="roman"/>
+    <w:pitch w:val="variable"/>
+    <w:sig w:usb0="E0000287" w:usb1="40000013" w:usb2="00000000" w:usb3="00000000" w:csb0="0000019F" w:csb1="00000000"/>
+  </w:font>
+  <w:font w:name="Segoe UI">
+    <w:panose1 w:val="020B0502040204020203"/>
+    <w:charset w:val="00"/>
+    <w:family w:val="swiss"/>
+    <w:pitch w:val="variable"/>
+    <w:sig w:usb0="E4002EFF" w:usb1="C000E47F" w:usb2="00000009" w:usb3="00000000" w:csb0="000001FF" w:csb1="00000000"/>
+  </w:font>
+  <w:font w:name="Calibri Light">
+    <w:panose1 w:val="020F0302020204030204"/>
+    <w:charset w:val="00"/>
+    <w:family w:val="swiss"/>
+    <w:pitch w:val="variable"/>
+    <w:sig w:usb0="A0002AEF" w:usb1="4000207B" w:usb2="00000000" w:usb3="00000000" w:csb0="000001FF" w:csb1="00000000"/>
+  </w:font>
+  <w:font w:name="DengXian Light">
+    <w:altName w:val="等线 Light"/>
+    <w:panose1 w:val="02010600030101010101"/>
+    <w:charset w:val="86"/>
+    <w:family w:val="auto"/>
+    <w:pitch w:val="variable"/>
+    <w:sig w:usb0="A00002BF" w:usb1="38CF7CFA" w:usb2="00000016" w:usb3="00000000" w:csb0="0004000F" w:csb1="00000000"/>
+  </w:font>
+  <w:font w:name="Cambria Math">
+    <w:panose1 w:val="02040503050406030204"/>
+    <w:charset w:val="00"/>
+    <w:family w:val="roman"/>
+    <w:pitch w:val="variable"/>
+    <w:sig w:usb0="E00002FF" w:usb1="420024FF" w:usb2="00000000" w:usb3="00000000" w:csb0="0000019F" w:csb1="00000000"/>
+  </w:font>
+</w:fonts>
+</file>
+
+<file path=word/glossary/settings.xml><?xml version="1.0" encoding="utf-8"?>
+<w:settings xmlns:mc="http://schemas.openxmlformats.org/markup-compatibility/2006" xmlns:o="urn:schemas-microsoft-com:office:office" xmlns:r="http://schemas.openxmlformats.org/officeDocument/2006/relationships" xmlns:m="http://schemas.openxmlformats.org/officeDocument/2006/math" xmlns:v="urn:schemas-microsoft-com:vml" xmlns:w10="urn:schemas-microsoft-com:office:word" xmlns:w="http://schemas.openxmlformats.org/wordprocessingml/2006/main" xmlns:w14="http://schemas.microsoft.com/office/word/2010/wordml" xmlns:w15="http://schemas.microsoft.com/office/word/2012/wordml" xmlns:w16se="http://schemas.microsoft.com/office/word/2015/wordml/symex" xmlns:sl="http://schemas.openxmlformats.org/schemaLibrary/2006/main" mc:Ignorable="w14 w15 w16se">
+  <w:view w:val="normal"/>
+  <w:defaultTabStop w:val="720"/>
+  <w:characterSpacingControl w:val="doNotCompress"/>
+  <w:compat>
+    <w:useFELayout/>
+    <w:compatSetting w:name="compatibilityMode" w:uri="http://schemas.microsoft.com/office/word" w:val="15"/>
+    <w:compatSetting w:name="overrideTableStyleFontSizeAndJustification" w:uri="http://schemas.microsoft.com/office/word" w:val="1"/>
+    <w:compatSetting w:name="enableOpenTypeFeatures" w:uri="http://schemas.microsoft.com/office/word" w:val="1"/>
+    <w:compatSetting w:name="doNotFlipMirrorIndents" w:uri="http://schemas.microsoft.com/office/word" w:val="1"/>
+    <w:compatSetting w:name="differentiateMultirowTableHeaders" w:uri="http://schemas.microsoft.com/office/word" w:val="1"/>
+  </w:compat>
+  <w:rsids>
+    <w:rsidRoot w:val="001D1070"/>
+    <w:rsid w:val="001879B2"/>
+    <w:rsid w:val="001D1070"/>
+  </w:rsids>
+  <m:mathPr>
+    <m:mathFont m:val="Cambria Math"/>
+    <m:brkBin m:val="before"/>
+    <m:brkBinSub m:val="--"/>
+    <m:smallFrac m:val="0"/>
+    <m:dispDef/>
+    <m:lMargin m:val="0"/>
+    <m:rMargin m:val="0"/>
+    <m:defJc m:val="centerGroup"/>
+    <m:wrapIndent m:val="1440"/>
+    <m:intLim m:val="subSup"/>
+    <m:naryLim m:val="undOvr"/>
+  </m:mathPr>
+  <w:themeFontLang w:val="en-GB" w:eastAsia="zh-CN"/>
+  <w:clrSchemeMapping w:bg1="light1" w:t1="dark1" w:bg2="light2" w:t2="dark2" w:accent1="accent1" w:accent2="accent2" w:accent3="accent3" w:accent4="accent4" w:accent5="accent5" w:accent6="accent6" w:hyperlink="hyperlink" w:followedHyperlink="followedHyperlink"/>
+  <w:decimalSymbol w:val="."/>
+  <w:listSeparator w:val=","/>
+  <w15:chartTrackingRefBased/>
+</w:settings>
+</file>
+
+<file path=word/glossary/styles.xml><?xml version="1.0" encoding="utf-8"?>
+<w:styles xmlns:mc="http://schemas.openxmlformats.org/markup-compatibility/2006" xmlns:r="http://schemas.openxmlformats.org/officeDocument/2006/relationships" xmlns:w="http://schemas.openxmlformats.org/wordprocessingml/2006/main" xmlns:w14="http://schemas.microsoft.com/office/word/2010/wordml" xmlns:w15="http://schemas.microsoft.com/office/word/2012/wordml" xmlns:w16se="http://schemas.microsoft.com/office/word/2015/wordml/symex" mc:Ignorable="w14 w15 w16se">
+  <w:docDefaults>
+    <w:rPrDefault>
+      <w:rPr>
+        <w:rFonts w:asciiTheme="minorHAnsi" w:eastAsiaTheme="minorEastAsia" w:hAnsiTheme="minorHAnsi" w:cstheme="minorBidi"/>
+        <w:sz w:val="22"/>
+        <w:szCs w:val="22"/>
+        <w:lang w:val="en-GB" w:eastAsia="zh-CN" w:bidi="ar-SA"/>
+      </w:rPr>
+    </w:rPrDefault>
+    <w:pPrDefault>
+      <w:pPr>
+        <w:spacing w:after="160" w:line="259" w:lineRule="auto"/>
+      </w:pPr>
+    </w:pPrDefault>
+  </w:docDefaults>
+  <w:latentStyles w:defLockedState="0" w:defUIPriority="99" w:defSemiHidden="0" w:defUnhideWhenUsed="0" w:defQFormat="0" w:count="371">
+    <w:lsdException w:name="Normal" w:uiPriority="0" w:qFormat="1"/>
+    <w:lsdException w:name="heading 1" w:uiPriority="9" w:qFormat="1"/>
+    <w:lsdException w:name="heading 2" w:semiHidden="1" w:uiPriority="9" w:unhideWhenUsed="1" w:qFormat="1"/>
+    <w:lsdException w:name="heading 3" w:semiHidden="1" w:uiPriority="9" w:unhideWhenUsed="1" w:qFormat="1"/>
+    <w:lsdException w:name="heading 4" w:semiHidden="1" w:uiPriority="9" w:unhideWhenUsed="1" w:qFormat="1"/>
+    <w:lsdException w:name="heading 5" w:semiHidden="1" w:uiPriority="9" w:unhideWhenUsed="1" w:qFormat="1"/>
+    <w:lsdException w:name="heading 6" w:semiHidden="1" w:uiPriority="9" w:unhideWhenUsed="1" w:qFormat="1"/>
+    <w:lsdException w:name="heading 7" w:semiHidden="1" w:uiPriority="9" w:unhideWhenUsed="1" w:qFormat="1"/>
+    <w:lsdException w:name="heading 8" w:semiHidden="1" w:uiPriority="9" w:unhideWhenUsed="1" w:qFormat="1"/>
+    <w:lsdException w:name="heading 9" w:semiHidden="1" w:uiPriority="9" w:unhideWhenUsed="1" w:qFormat="1"/>
+    <w:lsdException w:name="index 1" w:semiHidden="1" w:unhideWhenUsed="1"/>
+    <w:lsdException w:name="index 2" w:semiHidden="1" w:unhideWhenUsed="1"/>
+    <w:lsdException w:name="index 3" w:semiHidden="1" w:unhideWhenUsed="1"/>
+    <w:lsdException w:name="index 4" w:semiHidden="1" w:unhideWhenUsed="1"/>
+    <w:lsdException w:name="index 5" w:semiHidden="1" w:unhideWhenUsed="1"/>
+    <w:lsdException w:name="index 6" w:semiHidden="1" w:unhideWhenUsed="1"/>
+    <w:lsdException w:name="index 7" w:semiHidden="1" w:unhideWhenUsed="1"/>
+    <w:lsdException w:name="index 8" w:semiHidden="1" w:unhideWhenUsed="1"/>
+    <w:lsdException w:name="index 9" w:semiHidden="1" w:unhideWhenUsed="1"/>
+    <w:lsdException w:name="toc 1" w:semiHidden="1" w:uiPriority="39" w:unhideWhenUsed="1"/>
+    <w:lsdException w:name="toc 2" w:semiHidden="1" w:uiPriority="39" w:unhideWhenUsed="1"/>
+    <w:lsdException w:name="toc 3" w:semiHidden="1" w:uiPriority="39" w:unhideWhenUsed="1"/>
+    <w:lsdException w:name="toc 4" w:semiHidden="1" w:uiPriority="39" w:unhideWhenUsed="1"/>
+    <w:lsdException w:name="toc 5" w:semiHidden="1" w:uiPriority="39" w:unhideWhenUsed="1"/>
+    <w:lsdException w:name="toc 6" w:semiHidden="1" w:uiPriority="39" w:unhideWhenUsed="1"/>
+    <w:lsdException w:name="toc 7" w:semiHidden="1" w:uiPriority="39" w:unhideWhenUsed="1"/>
+    <w:lsdException w:name="toc 8" w:semiHidden="1" w:uiPriority="39" w:unhideWhenUsed="1"/>
+    <w:lsdException w:name="toc 9" w:semiHidden="1" w:uiPriority="39" w:unhideWhenUsed="1"/>
+    <w:lsdException w:name="Normal Indent" w:semiHidden="1" w:unhideWhenUsed="1"/>
+    <w:lsdException w:name="footnote text" w:semiHidden="1" w:unhideWhenUsed="1"/>
+    <w:lsdException w:name="annotation text" w:semiHidden="1" w:unhideWhenUsed="1"/>
+    <w:lsdException w:name="header" w:semiHidden="1" w:unhideWhenUsed="1"/>
+    <w:lsdException w:name="footer" w:semiHidden="1" w:unhideWhenUsed="1"/>
+    <w:lsdException w:name="index heading" w:semiHidden="1" w:unhideWhenUsed="1"/>
+    <w:lsdException w:name="caption" w:semiHidden="1" w:uiPriority="35" w:unhideWhenUsed="1" w:qFormat="1"/>
+    <w:lsdException w:name="table of figures" w:semiHidden="1" w:unhideWhenUsed="1"/>
+    <w:lsdException w:name="envelope address" w:semiHidden="1" w:unhideWhenUsed="1"/>
+    <w:lsdException w:name="envelope return" w:semiHidden="1" w:unhideWhenUsed="1"/>
+    <w:lsdException w:name="footnote reference" w:semiHidden="1" w:unhideWhenUsed="1"/>
+    <w:lsdException w:name="annotation reference" w:semiHidden="1" w:unhideWhenUsed="1"/>
+    <w:lsdException w:name="line number" w:semiHidden="1" w:unhideWhenUsed="1"/>
+    <w:lsdException w:name="page number" w:semiHidden="1" w:unhideWhenUsed="1"/>
+    <w:lsdException w:name="endnote reference" w:semiHidden="1" w:unhideWhenUsed="1"/>
+    <w:lsdException w:name="endnote text" w:semiHidden="1" w:unhideWhenUsed="1"/>
+    <w:lsdException w:name="table of authorities" w:semiHidden="1" w:unhideWhenUsed="1"/>
+    <w:lsdException w:name="macro" w:semiHidden="1" w:unhideWhenUsed="1"/>
+    <w:lsdException w:name="toa heading" w:semiHidden="1" w:unhideWhenUsed="1"/>
+    <w:lsdException w:name="List" w:semiHidden="1" w:unhideWhenUsed="1"/>
+    <w:lsdException w:name="List Bullet" w:semiHidden="1" w:unhideWhenUsed="1"/>
+    <w:lsdException w:name="List Number" w:semiHidden="1" w:unhideWhenUsed="1"/>
+    <w:lsdException w:name="List 2" w:semiHidden="1" w:unhideWhenUsed="1"/>
+    <w:lsdException w:name="List 3" w:semiHidden="1" w:unhideWhenUsed="1"/>
+    <w:lsdException w:name="List 4" w:semiHidden="1" w:unhideWhenUsed="1"/>
+    <w:lsdException w:name="List 5" w:semiHidden="1" w:unhideWhenUsed="1"/>
+    <w:lsdException w:name="List Bullet 2" w:semiHidden="1" w:unhideWhenUsed="1"/>
+    <w:lsdException w:name="List Bullet 3" w:semiHidden="1" w:unhideWhenUsed="1"/>
+    <w:lsdException w:name="List Bullet 4" w:semiHidden="1" w:unhideWhenUsed="1"/>
+    <w:lsdException w:name="List Bullet 5" w:semiHidden="1" w:unhideWhenUsed="1"/>
+    <w:lsdException w:name="List Number 2" w:semiHidden="1" w:unhideWhenUsed="1"/>
+    <w:lsdException w:name="List Number 3" w:semiHidden="1" w:unhideWhenUsed="1"/>
+    <w:lsdException w:name="List Number 4" w:semiHidden="1" w:unhideWhenUsed="1"/>
+    <w:lsdException w:name="List Number 5" w:semiHidden="1" w:unhideWhenUsed="1"/>
+    <w:lsdException w:name="Title" w:uiPriority="10" w:qFormat="1"/>
+    <w:lsdException w:name="Closing" w:semiHidden="1" w:unhideWhenUsed="1"/>
+    <w:lsdException w:name="Signature" w:semiHidden="1" w:unhideWhenUsed="1"/>
+    <w:lsdException w:name="Default Paragraph Font" w:semiHidden="1" w:uiPriority="1" w:unhideWhenUsed="1"/>
+    <w:lsdException w:name="Body Text" w:semiHidden="1" w:unhideWhenUsed="1"/>
+    <w:lsdException w:name="Body Text Indent" w:semiHidden="1" w:unhideWhenUsed="1"/>
+    <w:lsdException w:name="List Continue" w:semiHidden="1" w:unhideWhenUsed="1"/>
+    <w:lsdException w:name="List Continue 2" w:semiHidden="1" w:unhideWhenUsed="1"/>
+    <w:lsdException w:name="List Continue 3" w:semiHidden="1" w:unhideWhenUsed="1"/>
+    <w:lsdException w:name="List Continue 4" w:semiHidden="1" w:unhideWhenUsed="1"/>
+    <w:lsdException w:name="List Continue 5" w:semiHidden="1" w:unhideWhenUsed="1"/>
+    <w:lsdException w:name="Message Header" w:semiHidden="1" w:unhideWhenUsed="1"/>
+    <w:lsdException w:name="Subtitle" w:uiPriority="11" w:qFormat="1"/>
+    <w:lsdException w:name="Salutation" w:semiHidden="1" w:unhideWhenUsed="1"/>
+    <w:lsdException w:name="Date" w:semiHidden="1" w:unhideWhenUsed="1"/>
+    <w:lsdException w:name="Body Text First Indent" w:semiHidden="1" w:unhideWhenUsed="1"/>
+    <w:lsdException w:name="Body Text First Indent 2" w:semiHidden="1" w:unhideWhenUsed="1"/>
+    <w:lsdException w:name="Note Heading" w:semiHidden="1" w:unhideWhenUsed="1"/>
+    <w:lsdException w:name="Body Text 2" w:semiHidden="1" w:unhideWhenUsed="1"/>
+    <w:lsdException w:name="Body Text 3" w:semiHidden="1" w:unhideWhenUsed="1"/>
+    <w:lsdException w:name="Body Text Indent 2" w:semiHidden="1" w:unhideWhenUsed="1"/>
+    <w:lsdException w:name="Body Text Indent 3" w:semiHidden="1" w:unhideWhenUsed="1"/>
+    <w:lsdException w:name="Block Text" w:semiHidden="1" w:unhideWhenUsed="1"/>
+    <w:lsdException w:name="Hyperlink" w:semiHidden="1" w:unhideWhenUsed="1"/>
+    <w:lsdException w:name="FollowedHyperlink" w:semiHidden="1" w:unhideWhenUsed="1"/>
+    <w:lsdException w:name="Strong" w:uiPriority="22" w:qFormat="1"/>
+    <w:lsdException w:name="Emphasis" w:uiPriority="20" w:qFormat="1"/>
+    <w:lsdException w:name="Document Map" w:semiHidden="1" w:unhideWhenUsed="1"/>
+    <w:lsdException w:name="Plain Text" w:semiHidden="1" w:unhideWhenUsed="1"/>
+    <w:lsdException w:name="E-mail Signature" w:semiHidden="1" w:unhideWhenUsed="1"/>
+    <w:lsdException w:name="HTML Top of Form" w:semiHidden="1" w:unhideWhenUsed="1"/>
+    <w:lsdException w:name="HTML Bottom of Form" w:semiHidden="1" w:unhideWhenUsed="1"/>
+    <w:lsdException w:name="Normal (Web)" w:semiHidden="1" w:unhideWhenUsed="1"/>
+    <w:lsdException w:name="HTML Acronym" w:semiHidden="1" w:unhideWhenUsed="1"/>
+    <w:lsdException w:name="HTML Address" w:semiHidden="1" w:unhideWhenUsed="1"/>
+    <w:lsdException w:name="HTML Cite" w:semiHidden="1" w:unhideWhenUsed="1"/>
+    <w:lsdException w:name="HTML Code" w:semiHidden="1" w:unhideWhenUsed="1"/>
+    <w:lsdException w:name="HTML Definition" w:semiHidden="1" w:unhideWhenUsed="1"/>
+    <w:lsdException w:name="HTML Keyboard" w:semiHidden="1" w:unhideWhenUsed="1"/>
+    <w:lsdException w:name="HTML Preformatted" w:semiHidden="1" w:unhideWhenUsed="1"/>
+    <w:lsdException w:name="HTML Sample" w:semiHidden="1" w:unhideWhenUsed="1"/>
+    <w:lsdException w:name="HTML Typewriter" w:semiHidden="1" w:unhideWhenUsed="1"/>
+    <w:lsdException w:name="HTML Variable" w:semiHidden="1" w:unhideWhenUsed="1"/>
+    <w:lsdException w:name="Normal Table" w:semiHidden="1" w:unhideWhenUsed="1"/>
+    <w:lsdException w:name="annotation subject" w:semiHidden="1" w:unhideWhenUsed="1"/>
+    <w:lsdException w:name="No List" w:semiHidden="1" w:unhideWhenUsed="1"/>
+    <w:lsdException w:name="Outline List 1" w:semiHidden="1" w:unhideWhenUsed="1"/>
+    <w:lsdException w:name="Outline List 2" w:semiHidden="1" w:unhideWhenUsed="1"/>
+    <w:lsdException w:name="Outline List 3" w:semiHidden="1" w:unhideWhenUsed="1"/>
+    <w:lsdException w:name="Table Simple 1" w:semiHidden="1" w:unhideWhenUsed="1"/>
+    <w:lsdException w:name="Table Simple 2" w:semiHidden="1" w:unhideWhenUsed="1"/>
+    <w:lsdException w:name="Table Simple 3" w:semiHidden="1" w:unhideWhenUsed="1"/>
+    <w:lsdException w:name="Table Classic 1" w:semiHidden="1" w:unhideWhenUsed="1"/>
+    <w:lsdException w:name="Table Classic 2" w:semiHidden="1" w:unhideWhenUsed="1"/>
+    <w:lsdException w:name="Table Classic 3" w:semiHidden="1" w:unhideWhenUsed="1"/>
+    <w:lsdException w:name="Table Classic 4" w:semiHidden="1" w:unhideWhenUsed="1"/>
+    <w:lsdException w:name="Table Colorful 1" w:semiHidden="1" w:unhideWhenUsed="1"/>
+    <w:lsdException w:name="Table Colorful 2" w:semiHidden="1" w:unhideWhenUsed="1"/>
+    <w:lsdException w:name="Table Colorful 3" w:semiHidden="1" w:unhideWhenUsed="1"/>
+    <w:lsdException w:name="Table Columns 1" w:semiHidden="1" w:unhideWhenUsed="1"/>
+    <w:lsdException w:name="Table Columns 2" w:semiHidden="1" w:unhideWhenUsed="1"/>
+    <w:lsdException w:name="Table Columns 3" w:semiHidden="1" w:unhideWhenUsed="1"/>
+    <w:lsdException w:name="Table Columns 4" w:semiHidden="1" w:unhideWhenUsed="1"/>
+    <w:lsdException w:name="Table Columns 5" w:semiHidden="1" w:unhideWhenUsed="1"/>
+    <w:lsdException w:name="Table Grid 1" w:semiHidden="1" w:unhideWhenUsed="1"/>
+    <w:lsdException w:name="Table Grid 2" w:semiHidden="1" w:unhideWhenUsed="1"/>
+    <w:lsdException w:name="Table Grid 3" w:semiHidden="1" w:unhideWhenUsed="1"/>
+    <w:lsdException w:name="Table Grid 4" w:semiHidden="1" w:unhideWhenUsed="1"/>
+    <w:lsdException w:name="Table Grid 5" w:semiHidden="1" w:unhideWhenUsed="1"/>
+    <w:lsdException w:name="Table Grid 6" w:semiHidden="1" w:unhideWhenUsed="1"/>
+    <w:lsdException w:name="Table Grid 7" w:semiHidden="1" w:unhideWhenUsed="1"/>
+    <w:lsdException w:name="Table Grid 8" w:semiHidden="1" w:unhideWhenUsed="1"/>
+    <w:lsdException w:name="Table List 1" w:semiHidden="1" w:unhideWhenUsed="1"/>
+    <w:lsdException w:name="Table List 2" w:semiHidden="1" w:unhideWhenUsed="1"/>
+    <w:lsdException w:name="Table List 3" w:semiHidden="1" w:unhideWhenUsed="1"/>
+    <w:lsdException w:name="Table List 4" w:semiHidden="1" w:unhideWhenUsed="1"/>
+    <w:lsdException w:name="Table List 5" w:semiHidden="1" w:unhideWhenUsed="1"/>
+    <w:lsdException w:name="Table List 6" w:semiHidden="1" w:unhideWhenUsed="1"/>
+    <w:lsdException w:name="Table List 7" w:semiHidden="1" w:unhideWhenUsed="1"/>
+    <w:lsdException w:name="Table List 8" w:semiHidden="1" w:unhideWhenUsed="1"/>
+    <w:lsdException w:name="Table 3D effects 1" w:semiHidden="1" w:unhideWhenUsed="1"/>
+    <w:lsdException w:name="Table 3D effects 2" w:semiHidden="1" w:unhideWhenUsed="1"/>
+    <w:lsdException w:name="Table 3D effects 3" w:semiHidden="1" w:unhideWhenUsed="1"/>
+    <w:lsdException w:name="Table Contemporary" w:semiHidden="1" w:unhideWhenUsed="1"/>
+    <w:lsdException w:name="Table Elegant" w:semiHidden="1" w:unhideWhenUsed="1"/>
+    <w:lsdException w:name="Table Professional" w:semiHidden="1" w:unhideWhenUsed="1"/>
+    <w:lsdException w:name="Table Subtle 1" w:semiHidden="1" w:unhideWhenUsed="1"/>
+    <w:lsdException w:name="Table Subtle 2" w:semiHidden="1" w:unhideWhenUsed="1"/>
+    <w:lsdException w:name="Table Web 1" w:semiHidden="1" w:unhideWhenUsed="1"/>
+    <w:lsdException w:name="Table Web 2" w:semiHidden="1" w:unhideWhenUsed="1"/>
+    <w:lsdException w:name="Table Web 3" w:semiHidden="1" w:unhideWhenUsed="1"/>
+    <w:lsdException w:name="Balloon Text" w:semiHidden="1" w:unhideWhenUsed="1"/>
+    <w:lsdException w:name="Table Grid" w:uiPriority="39"/>
+    <w:lsdException w:name="Table Theme" w:semiHidden="1" w:unhideWhenUsed="1"/>
+    <w:lsdException w:name="Placeholder Text" w:semiHidden="1"/>
+    <w:lsdException w:name="No Spacing" w:uiPriority="1" w:qFormat="1"/>
+    <w:lsdException w:name="Light Shading" w:uiPriority="60"/>
+    <w:lsdException w:name="Light List" w:uiPriority="61"/>
+    <w:lsdException w:name="Light Grid" w:uiPriority="62"/>
+    <w:lsdException w:name="Medium Shading 1" w:uiPriority="63"/>
+    <w:lsdException w:name="Medium Shading 2" w:uiPriority="64"/>
+    <w:lsdException w:name="Medium List 1" w:uiPriority="65"/>
+    <w:lsdException w:name="Medium List 2" w:uiPriority="66"/>
+    <w:lsdException w:name="Medium Grid 1" w:uiPriority="67"/>
+    <w:lsdException w:name="Medium Grid 2" w:uiPriority="68"/>
+    <w:lsdException w:name="Medium Grid 3" w:uiPriority="69"/>
+    <w:lsdException w:name="Dark List" w:uiPriority="70"/>
+    <w:lsdException w:name="Colorful Shading" w:uiPriority="71"/>
+    <w:lsdException w:name="Colorful List" w:uiPriority="72"/>
+    <w:lsdException w:name="Colorful Grid" w:uiPriority="73"/>
+    <w:lsdException w:name="Light Shading Accent 1" w:uiPriority="60"/>
+    <w:lsdException w:name="Light List Accent 1" w:uiPriority="61"/>
+    <w:lsdException w:name="Light Grid Accent 1" w:uiPriority="62"/>
+    <w:lsdException w:name="Medium Shading 1 Accent 1" w:uiPriority="63"/>
+    <w:lsdException w:name="Medium Shading 2 Accent 1" w:uiPriority="64"/>
+    <w:lsdException w:name="Medium List 1 Accent 1" w:uiPriority="65"/>
+    <w:lsdException w:name="Revision" w:semiHidden="1"/>
+    <w:lsdException w:name="List Paragraph" w:uiPriority="34" w:qFormat="1"/>
+    <w:lsdException w:name="Quote" w:uiPriority="29" w:qFormat="1"/>
+    <w:lsdException w:name="Intense Quote" w:uiPriority="30" w:qFormat="1"/>
+    <w:lsdException w:name="Medium List 2 Accent 1" w:uiPriority="66"/>
+    <w:lsdException w:name="Medium Grid 1 Accent 1" w:uiPriority="67"/>
+    <w:lsdException w:name="Medium Grid 2 Accent 1" w:uiPriority="68"/>
+    <w:lsdException w:name="Medium Grid 3 Accent 1" w:uiPriority="69"/>
+    <w:lsdException w:name="Dark List Accent 1" w:uiPriority="70"/>
+    <w:lsdException w:name="Colorful Shading Accent 1" w:uiPriority="71"/>
+    <w:lsdException w:name="Colorful List Accent 1" w:uiPriority="72"/>
+    <w:lsdException w:name="Colorful Grid Accent 1" w:uiPriority="73"/>
+    <w:lsdException w:name="Light Shading Accent 2" w:uiPriority="60"/>
+    <w:lsdException w:name="Light List Accent 2" w:uiPriority="61"/>
+    <w:lsdException w:name="Light Grid Accent 2" w:uiPriority="62"/>
+    <w:lsdException w:name="Medium Shading 1 Accent 2" w:uiPriority="63"/>
+    <w:lsdException w:name="Medium Shading 2 Accent 2" w:uiPriority="64"/>
+    <w:lsdException w:name="Medium List 1 Accent 2" w:uiPriority="65"/>
+    <w:lsdException w:name="Medium List 2 Accent 2" w:uiPriority="66"/>
+    <w:lsdException w:name="Medium Grid 1 Accent 2" w:uiPriority="67"/>
+    <w:lsdException w:name="Medium Grid 2 Accent 2" w:uiPriority="68"/>
+    <w:lsdException w:name="Medium Grid 3 Accent 2" w:uiPriority="69"/>
+    <w:lsdException w:name="Dark List Accent 2" w:uiPriority="70"/>
+    <w:lsdException w:name="Colorful Shading Accent 2" w:uiPriority="71"/>
+    <w:lsdException w:name="Colorful List Accent 2" w:uiPriority="72"/>
+    <w:lsdException w:name="Colorful Grid Accent 2" w:uiPriority="73"/>
+    <w:lsdException w:name="Light Shading Accent 3" w:uiPriority="60"/>
+    <w:lsdException w:name="Light List Accent 3" w:uiPriority="61"/>
+    <w:lsdException w:name="Light Grid Accent 3" w:uiPriority="62"/>
+    <w:lsdException w:name="Medium Shading 1 Accent 3" w:uiPriority="63"/>
+    <w:lsdException w:name="Medium Shading 2 Accent 3" w:uiPriority="64"/>
+    <w:lsdException w:name="Medium List 1 Accent 3" w:uiPriority="65"/>
+    <w:lsdException w:name="Medium List 2 Accent 3" w:uiPriority="66"/>
+    <w:lsdException w:name="Medium Grid 1 Accent 3" w:uiPriority="67"/>
+    <w:lsdException w:name="Medium Grid 2 Accent 3" w:uiPriority="68"/>
+    <w:lsdException w:name="Medium Grid 3 Accent 3" w:uiPriority="69"/>
+    <w:lsdException w:name="Dark List Accent 3" w:uiPriority="70"/>
+    <w:lsdException w:name="Colorful Shading Accent 3" w:uiPriority="71"/>
+    <w:lsdException w:name="Colorful List Accent 3" w:uiPriority="72"/>
+    <w:lsdException w:name="Colorful Grid Accent 3" w:uiPriority="73"/>
+    <w:lsdException w:name="Light Shading Accent 4" w:uiPriority="60"/>
+    <w:lsdException w:name="Light List Accent 4" w:uiPriority="61"/>
+    <w:lsdException w:name="Light Grid Accent 4" w:uiPriority="62"/>
+    <w:lsdException w:name="Medium Shading 1 Accent 4" w:uiPriority="63"/>
+    <w:lsdException w:name="Medium Shading 2 Accent 4" w:uiPriority="64"/>
+    <w:lsdException w:name="Medium List 1 Accent 4" w:uiPriority="65"/>
+    <w:lsdException w:name="Medium List 2 Accent 4" w:uiPriority="66"/>
+    <w:lsdException w:name="Medium Grid 1 Accent 4" w:uiPriority="67"/>
+    <w:lsdException w:name="Medium Grid 2 Accent 4" w:uiPriority="68"/>
+    <w:lsdException w:name="Medium Grid 3 Accent 4" w:uiPriority="69"/>
+    <w:lsdException w:name="Dark List Accent 4" w:uiPriority="70"/>
+    <w:lsdException w:name="Colorful Shading Accent 4" w:uiPriority="71"/>
+    <w:lsdException w:name="Colorful List Accent 4" w:uiPriority="72"/>
+    <w:lsdException w:name="Colorful Grid Accent 4" w:uiPriority="73"/>
+    <w:lsdException w:name="Light Shading Accent 5" w:uiPriority="60"/>
+    <w:lsdException w:name="Light List Accent 5" w:uiPriority="61"/>
+    <w:lsdException w:name="Light Grid Accent 5" w:uiPriority="62"/>
+    <w:lsdException w:name="Medium Shading 1 Accent 5" w:uiPriority="63"/>
+    <w:lsdException w:name="Medium Shading 2 Accent 5" w:uiPriority="64"/>
+    <w:lsdException w:name="Medium List 1 Accent 5" w:uiPriority="65"/>
+    <w:lsdException w:name="Medium List 2 Accent 5" w:uiPriority="66"/>
+    <w:lsdException w:name="Medium Grid 1 Accent 5" w:uiPriority="67"/>
+    <w:lsdException w:name="Medium Grid 2 Accent 5" w:uiPriority="68"/>
+    <w:lsdException w:name="Medium Grid 3 Accent 5" w:uiPriority="69"/>
+    <w:lsdException w:name="Dark List Accent 5" w:uiPriority="70"/>
+    <w:lsdException w:name="Colorful Shading Accent 5" w:uiPriority="71"/>
+    <w:lsdException w:name="Colorful List Accent 5" w:uiPriority="72"/>
+    <w:lsdException w:name="Colorful Grid Accent 5" w:uiPriority="73"/>
+    <w:lsdException w:name="Light Shading Accent 6" w:uiPriority="60"/>
+    <w:lsdException w:name="Light List Accent 6" w:uiPriority="61"/>
+    <w:lsdException w:name="Light Grid Accent 6" w:uiPriority="62"/>
+    <w:lsdException w:name="Medium Shading 1 Accent 6" w:uiPriority="63"/>
+    <w:lsdException w:name="Medium Shading 2 Accent 6" w:uiPriority="64"/>
+    <w:lsdException w:name="Medium List 1 Accent 6" w:uiPriority="65"/>
+    <w:lsdException w:name="Medium List 2 Accent 6" w:uiPriority="66"/>
+    <w:lsdException w:name="Medium Grid 1 Accent 6" w:uiPriority="67"/>
+    <w:lsdException w:name="Medium Grid 2 Accent 6" w:uiPriority="68"/>
+    <w:lsdException w:name="Medium Grid 3 Accent 6" w:uiPriority="69"/>
+    <w:lsdException w:name="Dark List Accent 6" w:uiPriority="70"/>
+    <w:lsdException w:name="Colorful Shading Accent 6" w:uiPriority="71"/>
+    <w:lsdException w:name="Colorful List Accent 6" w:uiPriority="72"/>
+    <w:lsdException w:name="Colorful Grid Accent 6" w:uiPriority="73"/>
+    <w:lsdException w:name="Subtle Emphasis" w:uiPriority="19" w:qFormat="1"/>
+    <w:lsdException w:name="Intense Emphasis" w:uiPriority="21" w:qFormat="1"/>
+    <w:lsdException w:name="Subtle Reference" w:uiPriority="31" w:qFormat="1"/>
+    <w:lsdException w:name="Intense Reference" w:uiPriority="32" w:qFormat="1"/>
+    <w:lsdException w:name="Book Title" w:uiPriority="33" w:qFormat="1"/>
+    <w:lsdException w:name="Bibliography" w:semiHidden="1" w:uiPriority="37" w:unhideWhenUsed="1"/>
+    <w:lsdException w:name="TOC Heading" w:semiHidden="1" w:uiPriority="39" w:unhideWhenUsed="1" w:qFormat="1"/>
+    <w:lsdException w:name="Plain Table 1" w:uiPriority="41"/>
+    <w:lsdException w:name="Plain Table 2" w:uiPriority="42"/>
+    <w:lsdException w:name="Plain Table 3" w:uiPriority="43"/>
+    <w:lsdException w:name="Plain Table 4" w:uiPriority="44"/>
+    <w:lsdException w:name="Plain Table 5" w:uiPriority="45"/>
+    <w:lsdException w:name="Grid Table Light" w:uiPriority="40"/>
+    <w:lsdException w:name="Grid Table 1 Light" w:uiPriority="46"/>
+    <w:lsdException w:name="Grid Table 2" w:uiPriority="47"/>
+    <w:lsdException w:name="Grid Table 3" w:uiPriority="48"/>
+    <w:lsdException w:name="Grid Table 4" w:uiPriority="49"/>
+    <w:lsdException w:name="Grid Table 5 Dark" w:uiPriority="50"/>
+    <w:lsdException w:name="Grid Table 6 Colorful" w:uiPriority="51"/>
+    <w:lsdException w:name="Grid Table 7 Colorful" w:uiPriority="52"/>
+    <w:lsdException w:name="Grid Table 1 Light Accent 1" w:uiPriority="46"/>
+    <w:lsdException w:name="Grid Table 2 Accent 1" w:uiPriority="47"/>
+    <w:lsdException w:name="Grid Table 3 Accent 1" w:uiPriority="48"/>
+    <w:lsdException w:name="Grid Table 4 Accent 1" w:uiPriority="49"/>
+    <w:lsdException w:name="Grid Table 5 Dark Accent 1" w:uiPriority="50"/>
+    <w:lsdException w:name="Grid Table 6 Colorful Accent 1" w:uiPriority="51"/>
+    <w:lsdException w:name="Grid Table 7 Colorful Accent 1" w:uiPriority="52"/>
+    <w:lsdException w:name="Grid Table 1 Light Accent 2" w:uiPriority="46"/>
+    <w:lsdException w:name="Grid Table 2 Accent 2" w:uiPriority="47"/>
+    <w:lsdException w:name="Grid Table 3 Accent 2" w:uiPriority="48"/>
+    <w:lsdException w:name="Grid Table 4 Accent 2" w:uiPriority="49"/>
+    <w:lsdException w:name="Grid Table 5 Dark Accent 2" w:uiPriority="50"/>
+    <w:lsdException w:name="Grid Table 6 Colorful Accent 2" w:uiPriority="51"/>
+    <w:lsdException w:name="Grid Table 7 Colorful Accent 2" w:uiPriority="52"/>
+    <w:lsdException w:name="Grid Table 1 Light Accent 3" w:uiPriority="46"/>
+    <w:lsdException w:name="Grid Table 2 Accent 3" w:uiPriority="47"/>
+    <w:lsdException w:name="Grid Table 3 Accent 3" w:uiPriority="48"/>
+    <w:lsdException w:name="Grid Table 4 Accent 3" w:uiPriority="49"/>
+    <w:lsdException w:name="Grid Table 5 Dark Accent 3" w:uiPriority="50"/>
+    <w:lsdException w:name="Grid Table 6 Colorful Accent 3" w:uiPriority="51"/>
+    <w:lsdException w:name="Grid Table 7 Colorful Accent 3" w:uiPriority="52"/>
+    <w:lsdException w:name="Grid Table 1 Light Accent 4" w:uiPriority="46"/>
+    <w:lsdException w:name="Grid Table 2 Accent 4" w:uiPriority="47"/>
+    <w:lsdException w:name="Grid Table 3 Accent 4" w:uiPriority="48"/>
+    <w:lsdException w:name="Grid Table 4 Accent 4" w:uiPriority="49"/>
+    <w:lsdException w:name="Grid Table 5 Dark Accent 4" w:uiPriority="50"/>
+    <w:lsdException w:name="Grid Table 6 Colorful Accent 4" w:uiPriority="51"/>
+    <w:lsdException w:name="Grid Table 7 Colorful Accent 4" w:uiPriority="52"/>
+    <w:lsdException w:name="Grid Table 1 Light Accent 5" w:uiPriority="46"/>
+    <w:lsdException w:name="Grid Table 2 Accent 5" w:uiPriority="47"/>
+    <w:lsdException w:name="Grid Table 3 Accent 5" w:uiPriority="48"/>
+    <w:lsdException w:name="Grid Table 4 Accent 5" w:uiPriority="49"/>
+    <w:lsdException w:name="Grid Table 5 Dark Accent 5" w:uiPriority="50"/>
+    <w:lsdException w:name="Grid Table 6 Colorful Accent 5" w:uiPriority="51"/>
+    <w:lsdException w:name="Grid Table 7 Colorful Accent 5" w:uiPriority="52"/>
+    <w:lsdException w:name="Grid Table 1 Light Accent 6" w:uiPriority="46"/>
+    <w:lsdException w:name="Grid Table 2 Accent 6" w:uiPriority="47"/>
+    <w:lsdException w:name="Grid Table 3 Accent 6" w:uiPriority="48"/>
+    <w:lsdException w:name="Grid Table 4 Accent 6" w:uiPriority="49"/>
+    <w:lsdException w:name="Grid Table 5 Dark Accent 6" w:uiPriority="50"/>
+    <w:lsdException w:name="Grid Table 6 Colorful Accent 6" w:uiPriority="51"/>
+    <w:lsdException w:name="Grid Table 7 Colorful Accent 6" w:uiPriority="52"/>
+    <w:lsdException w:name="List Table 1 Light" w:uiPriority="46"/>
+    <w:lsdException w:name="List Table 2" w:uiPriority="47"/>
+    <w:lsdException w:name="List Table 3" w:uiPriority="48"/>
+    <w:lsdException w:name="List Table 4" w:uiPriority="49"/>
+    <w:lsdException w:name="List Table 5 Dark" w:uiPriority="50"/>
+    <w:lsdException w:name="List Table 6 Colorful" w:uiPriority="51"/>
+    <w:lsdException w:name="List Table 7 Colorful" w:uiPriority="52"/>
+    <w:lsdException w:name="List Table 1 Light Accent 1" w:uiPriority="46"/>
+    <w:lsdException w:name="List Table 2 Accent 1" w:uiPriority="47"/>
+    <w:lsdException w:name="List Table 3 Accent 1" w:uiPriority="48"/>
+    <w:lsdException w:name="List Table 4 Accent 1" w:uiPriority="49"/>
+    <w:lsdException w:name="List Table 5 Dark Accent 1" w:uiPriority="50"/>
+    <w:lsdException w:name="List Table 6 Colorful Accent 1" w:uiPriority="51"/>
+    <w:lsdException w:name="List Table 7 Colorful Accent 1" w:uiPriority="52"/>
+    <w:lsdException w:name="List Table 1 Light Accent 2" w:uiPriority="46"/>
+    <w:lsdException w:name="List Table 2 Accent 2" w:uiPriority="47"/>
+    <w:lsdException w:name="List Table 3 Accent 2" w:uiPriority="48"/>
+    <w:lsdException w:name="List Table 4 Accent 2" w:uiPriority="49"/>
+    <w:lsdException w:name="List Table 5 Dark Accent 2" w:uiPriority="50"/>
+    <w:lsdException w:name="List Table 6 Colorful Accent 2" w:uiPriority="51"/>
+    <w:lsdException w:name="List Table 7 Colorful Accent 2" w:uiPriority="52"/>
+    <w:lsdException w:name="List Table 1 Light Accent 3" w:uiPriority="46"/>
+    <w:lsdException w:name="List Table 2 Accent 3" w:uiPriority="47"/>
+    <w:lsdException w:name="List Table 3 Accent 3" w:uiPriority="48"/>
+    <w:lsdException w:name="List Table 4 Accent 3" w:uiPriority="49"/>
+    <w:lsdException w:name="List Table 5 Dark Accent 3" w:uiPriority="50"/>
+    <w:lsdException w:name="List Table 6 Colorful Accent 3" w:uiPriority="51"/>
+    <w:lsdException w:name="List Table 7 Colorful Accent 3" w:uiPriority="52"/>
+    <w:lsdException w:name="List Table 1 Light Accent 4" w:uiPriority="46"/>
+    <w:lsdException w:name="List Table 2 Accent 4" w:uiPriority="47"/>
+    <w:lsdException w:name="List Table 3 Accent 4" w:uiPriority="48"/>
+    <w:lsdException w:name="List Table 4 Accent 4" w:uiPriority="49"/>
+    <w:lsdException w:name="List Table 5 Dark Accent 4" w:uiPriority="50"/>
+    <w:lsdException w:name="List Table 6 Colorful Accent 4" w:uiPriority="51"/>
+    <w:lsdException w:name="List Table 7 Colorful Accent 4" w:uiPriority="52"/>
+    <w:lsdException w:name="List Table 1 Light Accent 5" w:uiPriority="46"/>
+    <w:lsdException w:name="List Table 2 Accent 5" w:uiPriority="47"/>
+    <w:lsdException w:name="List Table 3 Accent 5" w:uiPriority="48"/>
+    <w:lsdException w:name="List Table 4 Accent 5" w:uiPriority="49"/>
+    <w:lsdException w:name="List Table 5 Dark Accent 5" w:uiPriority="50"/>
+    <w:lsdException w:name="List Table 6 Colorful Accent 5" w:uiPriority="51"/>
+    <w:lsdException w:name="List Table 7 Colorful Accent 5" w:uiPriority="52"/>
+    <w:lsdException w:name="List Table 1 Light Accent 6" w:uiPriority="46"/>
+    <w:lsdException w:name="List Table 2 Accent 6" w:uiPriority="47"/>
+    <w:lsdException w:name="List Table 3 Accent 6" w:uiPriority="48"/>
+    <w:lsdException w:name="List Table 4 Accent 6" w:uiPriority="49"/>
+    <w:lsdException w:name="List Table 5 Dark Accent 6" w:uiPriority="50"/>
+    <w:lsdException w:name="List Table 6 Colorful Accent 6" w:uiPriority="51"/>
+    <w:lsdException w:name="List Table 7 Colorful Accent 6" w:uiPriority="52"/>
+  </w:latentStyles>
+  <w:style w:type="paragraph" w:default="1" w:styleId="Standard">
+    <w:name w:val="Normal"/>
+    <w:qFormat/>
+  </w:style>
+  <w:style w:type="character" w:default="1" w:styleId="Absatz-Standardschriftart">
+    <w:name w:val="Default Paragraph Font"/>
+    <w:uiPriority w:val="1"/>
+    <w:semiHidden/>
+    <w:unhideWhenUsed/>
+  </w:style>
+  <w:style w:type="table" w:default="1" w:styleId="NormaleTabelle">
+    <w:name w:val="Normal Table"/>
+    <w:uiPriority w:val="99"/>
+    <w:semiHidden/>
+    <w:unhideWhenUsed/>
+    <w:tblPr>
+      <w:tblInd w:w="0" w:type="dxa"/>
+      <w:tblCellMar>
+        <w:top w:w="0" w:type="dxa"/>
+        <w:left w:w="108" w:type="dxa"/>
+        <w:bottom w:w="0" w:type="dxa"/>
+        <w:right w:w="108" w:type="dxa"/>
+      </w:tblCellMar>
+    </w:tblPr>
+  </w:style>
+  <w:style w:type="numbering" w:default="1" w:styleId="KeineListe">
+    <w:name w:val="No List"/>
+    <w:uiPriority w:val="99"/>
+    <w:semiHidden/>
+    <w:unhideWhenUsed/>
+  </w:style>
+  <w:style w:type="character" w:styleId="Platzhaltertext">
+    <w:name w:val="Placeholder Text"/>
+    <w:basedOn w:val="Absatz-Standardschriftart"/>
+    <w:uiPriority w:val="99"/>
+    <w:semiHidden/>
+    <w:rsid w:val="001D1070"/>
+    <w:rPr>
+      <w:color w:val="808080"/>
+    </w:rPr>
+  </w:style>
+</w:styles>
+</file>
+
+<file path=word/glossary/webSettings.xml><?xml version="1.0" encoding="utf-8"?>
+<w:webSettings xmlns:mc="http://schemas.openxmlformats.org/markup-compatibility/2006" xmlns:r="http://schemas.openxmlformats.org/officeDocument/2006/relationships" xmlns:w="http://schemas.openxmlformats.org/wordprocessingml/2006/main" xmlns:w14="http://schemas.microsoft.com/office/word/2010/wordml" xmlns:w15="http://schemas.microsoft.com/office/word/2012/wordml" xmlns:w16se="http://schemas.microsoft.com/office/word/2015/wordml/symex" mc:Ignorable="w14 w15 w16se">
+  <w:optimizeForBrowser/>
+  <w:allowPNG/>
+</w:webSettings>
+</file>
+
 <file path=word/theme/theme1.xml><?xml version="1.0" encoding="utf-8"?>
 <a:theme xmlns:a="http://schemas.openxmlformats.org/drawingml/2006/main" name="Office">
   <a:themeElements>
@@ -4058,7 +4776,7 @@
 </file>
 
 <file path=customXml/itemProps1.xml><?xml version="1.0" encoding="utf-8"?>
-<ds:datastoreItem xmlns:ds="http://schemas.openxmlformats.org/officeDocument/2006/customXml" ds:itemID="{1EC86CD1-E990-4F07-A094-4589519B299A}">
+<ds:datastoreItem xmlns:ds="http://schemas.openxmlformats.org/officeDocument/2006/customXml" ds:itemID="{7D5AB974-9905-4BD3-B4DB-A7034D51C9E8}">
   <ds:schemaRefs>
     <ds:schemaRef ds:uri="http://schemas.openxmlformats.org/officeDocument/2006/bibliography"/>
   </ds:schemaRefs>

</xml_diff>

<commit_message>
changed feature extractor as described in assigment
</commit_message>
<xml_diff>
--- a/SceneRecognition/COMP6223 Coursework 3.docx
+++ b/SceneRecognition/COMP6223 Coursework 3.docx
@@ -660,31 +660,85 @@
         <w:rPr>
           <w:lang w:val="en-GB"/>
         </w:rPr>
-        <w:t xml:space="preserve">Firstly, each image is resized to 16x16, then concatenated into a feature vector (1-by-256) </w:t>
-      </w:r>
-      <w:r>
-        <w:rPr>
-          <w:lang w:val="en-GB"/>
-        </w:rPr>
-        <w:t xml:space="preserve">whose mean </w:t>
-      </w:r>
-      <w:r>
-        <w:rPr>
-          <w:lang w:val="en-GB"/>
-        </w:rPr>
-        <w:t xml:space="preserve">is then </w:t>
-      </w:r>
-      <w:r>
-        <w:rPr>
-          <w:lang w:val="en-GB"/>
-        </w:rPr>
-        <w:t xml:space="preserve">set to zero and magnitude to 1. </w:t>
-      </w:r>
-      <w:r>
-        <w:rPr>
-          <w:lang w:val="en-GB"/>
-        </w:rPr>
-        <w:t xml:space="preserve">Thereafter, a kNN is trained using the image histograms as inputs and their labels as targets. For the learning process, </w:t>
+        <w:t xml:space="preserve">Firstly, each image </w:t>
+      </w:r>
+      <w:r>
+        <w:rPr>
+          <w:lang w:val="en-GB"/>
+        </w:rPr>
+        <w:t>was</w:t>
+      </w:r>
+      <w:r>
+        <w:rPr>
+          <w:lang w:val="en-GB"/>
+        </w:rPr>
+        <w:t xml:space="preserve"> resized to 16x16, then concatenated into a feature vector (1-by-256) which </w:t>
+      </w:r>
+      <w:r>
+        <w:rPr>
+          <w:lang w:val="en-GB"/>
+        </w:rPr>
+        <w:t>was</w:t>
+      </w:r>
+      <w:r>
+        <w:rPr>
+          <w:lang w:val="en-GB"/>
+        </w:rPr>
+        <w:t xml:space="preserve"> then transformed into a </w:t>
+      </w:r>
+      <w:r>
+        <w:rPr>
+          <w:lang w:val="en-GB"/>
+        </w:rPr>
+        <w:t xml:space="preserve">normalised </w:t>
+      </w:r>
+      <w:r>
+        <w:rPr>
+          <w:lang w:val="en-GB"/>
+        </w:rPr>
+        <w:t xml:space="preserve">histogram with </w:t>
+      </w:r>
+      <w:r>
+        <w:rPr>
+          <w:lang w:val="en-GB"/>
+        </w:rPr>
+        <w:t>16</w:t>
+      </w:r>
+      <w:r>
+        <w:rPr>
+          <w:lang w:val="en-GB"/>
+        </w:rPr>
+        <w:t xml:space="preserve"> dimensions</w:t>
+      </w:r>
+      <w:r>
+        <w:rPr>
+          <w:lang w:val="en-GB"/>
+        </w:rPr>
+        <w:t>.</w:t>
+      </w:r>
+      <w:r>
+        <w:rPr>
+          <w:lang w:val="en-GB"/>
+        </w:rPr>
+        <w:t xml:space="preserve"> </w:t>
+      </w:r>
+      <w:r>
+        <w:rPr>
+          <w:lang w:val="en-GB"/>
+        </w:rPr>
+        <w:t xml:space="preserve">Thereafter, a kNN </w:t>
+      </w:r>
+      <w:r>
+        <w:rPr>
+          <w:lang w:val="en-GB"/>
+        </w:rPr>
+        <w:t>was</w:t>
+      </w:r>
+      <w:r>
+        <w:rPr>
+          <w:lang w:val="en-GB"/>
+        </w:rPr>
+        <w:t xml:space="preserve"> trained using the image histograms as inputs and their labels as targets. For the learning process, </w:t>
       </w:r>
       <w:r>
         <w:rPr>
@@ -707,7 +761,35 @@
           <w:sz w:val="22"/>
           <w:lang w:val="en-GB"/>
         </w:rPr>
-        <w:t xml:space="preserve"> is calculated by cross-validation which often lies around</w:t>
+        <w:t xml:space="preserve"> </w:t>
+      </w:r>
+      <w:r>
+        <w:rPr>
+          <w:sz w:val="22"/>
+          <w:lang w:val="en-GB"/>
+        </w:rPr>
+        <w:t>was</w:t>
+      </w:r>
+      <w:r>
+        <w:rPr>
+          <w:sz w:val="22"/>
+          <w:lang w:val="en-GB"/>
+        </w:rPr>
+        <w:t xml:space="preserve"> calculated by cross-validation which often lie</w:t>
+      </w:r>
+      <w:r>
+        <w:rPr>
+          <w:sz w:val="22"/>
+          <w:lang w:val="en-GB"/>
+        </w:rPr>
+        <w:t>d</w:t>
+      </w:r>
+      <w:r>
+        <w:rPr>
+          <w:sz w:val="22"/>
+          <w:lang w:val="en-GB"/>
+        </w:rPr>
+        <w:t xml:space="preserve"> around</w:t>
       </w:r>
       <w:r>
         <w:rPr>
@@ -723,15 +805,7 @@
             <w:sz w:val="22"/>
             <w:lang w:val="en-GB"/>
           </w:rPr>
-          <m:t>k=</m:t>
-        </m:r>
-        <m:r>
-          <w:rPr>
-            <w:rFonts w:ascii="Cambria Math" w:hAnsi="Cambria Math"/>
-            <w:sz w:val="22"/>
-            <w:lang w:val="en-GB"/>
-          </w:rPr>
-          <m:t>23</m:t>
+          <m:t>k=23</m:t>
         </m:r>
       </m:oMath>
       <w:r>
@@ -761,13 +835,63 @@
           <w:sz w:val="22"/>
           <w:lang w:val="en-GB"/>
         </w:rPr>
-        <w:t>-d tree represents the data structure.</w:t>
-      </w:r>
-      <w:r>
-        <w:rPr>
-          <w:lang w:val="en-GB"/>
-        </w:rPr>
-        <w:t xml:space="preserve"> Predictions are performed as usual, the feature vector is extracted from the test image and then classified by the </w:t>
+        <w:t>-d tree represent</w:t>
+      </w:r>
+      <w:r>
+        <w:rPr>
+          <w:sz w:val="22"/>
+          <w:lang w:val="en-GB"/>
+        </w:rPr>
+        <w:t>ed</w:t>
+      </w:r>
+      <w:r>
+        <w:rPr>
+          <w:sz w:val="22"/>
+          <w:lang w:val="en-GB"/>
+        </w:rPr>
+        <w:t xml:space="preserve"> the data structure.</w:t>
+      </w:r>
+      <w:r>
+        <w:rPr>
+          <w:lang w:val="en-GB"/>
+        </w:rPr>
+        <w:t xml:space="preserve"> Predictions </w:t>
+      </w:r>
+      <w:r>
+        <w:rPr>
+          <w:lang w:val="en-GB"/>
+        </w:rPr>
+        <w:t>were</w:t>
+      </w:r>
+      <w:r>
+        <w:rPr>
+          <w:lang w:val="en-GB"/>
+        </w:rPr>
+        <w:t xml:space="preserve"> performed as usual</w:t>
+      </w:r>
+      <w:r>
+        <w:rPr>
+          <w:lang w:val="en-GB"/>
+        </w:rPr>
+        <w:t>:</w:t>
+      </w:r>
+      <w:r>
+        <w:rPr>
+          <w:lang w:val="en-GB"/>
+        </w:rPr>
+        <w:t xml:space="preserve"> the feature vector </w:t>
+      </w:r>
+      <w:r>
+        <w:rPr>
+          <w:lang w:val="en-GB"/>
+        </w:rPr>
+        <w:t>was</w:t>
+      </w:r>
+      <w:r>
+        <w:rPr>
+          <w:lang w:val="en-GB"/>
+        </w:rPr>
+        <w:t xml:space="preserve"> extracted from the test image and then classified by the </w:t>
       </w:r>
       <w:r>
         <w:rPr>
@@ -780,6 +904,12 @@
           <w:lang w:val="en-GB"/>
         </w:rPr>
         <w:t>.</w:t>
+      </w:r>
+      <w:r>
+        <w:rPr>
+          <w:lang w:val="en-GB"/>
+        </w:rPr>
+        <w:t xml:space="preserve"> More details can be found in the code comments.</w:t>
       </w:r>
     </w:p>
     <w:p>
@@ -801,7 +931,6 @@
         <w:pStyle w:val="Formatvorlage1"/>
       </w:pPr>
       <w:r>
-        <w:lastRenderedPageBreak/>
         <w:t>Linear Classifiers with Bag-of-Visual-Words Feature</w:t>
       </w:r>
     </w:p>
@@ -873,7 +1002,31 @@
         <w:rPr>
           <w:lang w:val="en-GB"/>
         </w:rPr>
-        <w:t>A Bag-of-visual words feature is a bag data structure containing a fixed number of local feature clusters forming the “vocabulary” of the classifier. These clusters are determined with K-Means clustering over a large number of sampled features (“visual words”) from training images. These samples consist of fixed size densely-sampled pixel patches that can be either transformed into SIFT features (which will be done in section 3 of this report) or any other local feature that might fit well for this context. After an image is decomposed into local descriptors, it is counted how many of these features fall into each cluster in the visual word vocabulary. From that distribution, the likelihood for a category is computed by the classifier.</w:t>
+        <w:t xml:space="preserve">A Bag-of-visual words </w:t>
+      </w:r>
+      <w:r>
+        <w:rPr>
+          <w:lang w:val="en-GB"/>
+        </w:rPr>
+        <w:t>(</w:t>
+      </w:r>
+      <w:r>
+        <w:rPr>
+          <w:lang w:val="en-GB"/>
+        </w:rPr>
+        <w:t>BoVW</w:t>
+      </w:r>
+      <w:r>
+        <w:rPr>
+          <w:lang w:val="en-GB"/>
+        </w:rPr>
+        <w:t>) f</w:t>
+      </w:r>
+      <w:r>
+        <w:rPr>
+          <w:lang w:val="en-GB"/>
+        </w:rPr>
+        <w:t>eature is a bag data structure containing a fixed number of local feature clusters forming the “vocabulary” of the classifier. These clusters are determined with K-Means clustering over a large number of sampled features (“visual words”) from training images. These samples consist of fixed size densely-sampled pixel patches that can be either transformed into SIFT features (which will be done in section 3 of this report) or any other local feature that might fit well for this context. After an image is decomposed into local descriptors, it is counted how many of these features fall into each cluster in the visual word vocabulary. From that distribution, the likelihood for a category is computed by the classifier.</w:t>
       </w:r>
       <w:r>
         <w:rPr>
@@ -908,7 +1061,19 @@
         <w:rPr>
           <w:lang w:val="en-GB"/>
         </w:rPr>
-        <w:t>, these methods and parameters were used for the second run: T</w:t>
+        <w:t xml:space="preserve">, these methods and parameters </w:t>
+      </w:r>
+      <w:r>
+        <w:rPr>
+          <w:lang w:val="en-GB"/>
+        </w:rPr>
+        <w:t>were</w:t>
+      </w:r>
+      <w:r>
+        <w:rPr>
+          <w:lang w:val="en-GB"/>
+        </w:rPr>
+        <w:t xml:space="preserve"> used for the second run: T</w:t>
       </w:r>
       <w:r>
         <w:rPr>
@@ -926,7 +1091,37 @@
         <w:rPr>
           <w:lang w:val="en-GB"/>
         </w:rPr>
-        <w:t xml:space="preserve"> size was set top 8x8, they were sampled every 4 pixels in the x and y direction and transformed into feature vectors (like in section 1) which were mapped to a visual word using vector quantisation.</w:t>
+        <w:t xml:space="preserve"> size was set to</w:t>
+      </w:r>
+      <w:r>
+        <w:rPr>
+          <w:lang w:val="en-GB"/>
+        </w:rPr>
+        <w:t xml:space="preserve"> 8x8, they were sampled every 4 pixels in the x and y direction and transformed into </w:t>
+      </w:r>
+      <w:r>
+        <w:rPr>
+          <w:lang w:val="en-GB"/>
+        </w:rPr>
+        <w:t>normalised histograms</w:t>
+      </w:r>
+      <w:r>
+        <w:rPr>
+          <w:lang w:val="en-GB"/>
+        </w:rPr>
+        <w:t xml:space="preserve"> (like in section 1</w:t>
+      </w:r>
+      <w:r>
+        <w:rPr>
+          <w:lang w:val="en-GB"/>
+        </w:rPr>
+        <w:t>) for each image</w:t>
+      </w:r>
+      <w:r>
+        <w:rPr>
+          <w:lang w:val="en-GB"/>
+        </w:rPr>
+        <w:t>.</w:t>
       </w:r>
       <w:r>
         <w:rPr>
@@ -938,7 +1133,37 @@
         <w:rPr>
           <w:lang w:val="en-GB"/>
         </w:rPr>
-        <w:t xml:space="preserve">The clusters were computed </w:t>
+        <w:t xml:space="preserve">Together with the images’ labels </w:t>
+      </w:r>
+      <w:r>
+        <w:rPr>
+          <w:lang w:val="en-GB"/>
+        </w:rPr>
+        <w:t>form</w:t>
+      </w:r>
+      <w:r>
+        <w:rPr>
+          <w:lang w:val="en-GB"/>
+        </w:rPr>
+        <w:t xml:space="preserve"> they the </w:t>
+      </w:r>
+      <w:r>
+        <w:rPr>
+          <w:lang w:val="en-GB"/>
+        </w:rPr>
+        <w:t>visual words</w:t>
+      </w:r>
+      <w:r>
+        <w:rPr>
+          <w:lang w:val="en-GB"/>
+        </w:rPr>
+        <w:t xml:space="preserve"> dictionary. Afterwards, t</w:t>
+      </w:r>
+      <w:r>
+        <w:rPr>
+          <w:lang w:val="en-GB"/>
+        </w:rPr>
+        <w:t xml:space="preserve">he clusters were computed </w:t>
       </w:r>
       <w:r>
         <w:rPr>
@@ -954,28 +1179,27 @@
       </w:r>
       <w:r>
         <w:rPr>
-          <w:i/>
-          <w:lang w:val="en-GB"/>
-        </w:rPr>
-        <w:t>K-Means</w:t>
-      </w:r>
-      <w:r>
-        <w:rPr>
-          <w:lang w:val="en-GB"/>
-        </w:rPr>
-        <w:t xml:space="preserve"> </w:t>
-      </w:r>
-      <w:r>
-        <w:rPr>
-          <w:lang w:val="en-GB"/>
-        </w:rPr>
-        <w:t xml:space="preserve">with the number of clusters </w:t>
-      </w:r>
-      <w:r>
-        <w:rPr>
-          <w:lang w:val="en-GB"/>
-        </w:rPr>
-        <w:t xml:space="preserve">set to </w:t>
+          <w:lang w:val="en-GB"/>
+        </w:rPr>
+        <w:t>K</w:t>
+      </w:r>
+      <w:r>
+        <w:rPr>
+          <w:lang w:val="en-GB"/>
+        </w:rPr>
+        <w:t>-Means</w:t>
+      </w:r>
+      <w:r>
+        <w:rPr>
+          <w:lang w:val="en-GB"/>
+        </w:rPr>
+        <w:t xml:space="preserve"> with 10 random features per training image and the number of c</w:t>
+      </w:r>
+      <w:r>
+        <w:rPr>
+          <w:lang w:val="en-GB"/>
+        </w:rPr>
+        <w:t xml:space="preserve">lusters set to </w:t>
       </w:r>
       <m:oMath>
         <m:r>
@@ -990,67 +1214,63 @@
         <w:rPr>
           <w:lang w:val="en-GB"/>
         </w:rPr>
-        <w:t xml:space="preserve">. Each patch was </w:t>
-      </w:r>
-      <w:r>
-        <w:rPr>
-          <w:lang w:val="en-GB"/>
-        </w:rPr>
-        <w:t>mean-</w:t>
-      </w:r>
-      <w:r>
-        <w:rPr>
-          <w:lang w:val="en-GB"/>
-        </w:rPr>
-        <w:t>centred</w:t>
-      </w:r>
-      <w:r>
-        <w:rPr>
-          <w:lang w:val="en-GB"/>
-        </w:rPr>
-        <w:t xml:space="preserve"> and normalis</w:t>
-      </w:r>
-      <w:r>
-        <w:rPr>
-          <w:lang w:val="en-GB"/>
-        </w:rPr>
-        <w:t>ed</w:t>
-      </w:r>
-      <w:r>
-        <w:rPr>
-          <w:lang w:val="en-GB"/>
-        </w:rPr>
-        <w:t xml:space="preserve"> </w:t>
-      </w:r>
-      <w:r>
-        <w:rPr>
-          <w:lang w:val="en-GB"/>
-        </w:rPr>
-        <w:t xml:space="preserve">before clustering and </w:t>
-      </w:r>
-      <w:r>
-        <w:rPr>
-          <w:lang w:val="en-GB"/>
-        </w:rPr>
-        <w:t>quantisation</w:t>
+        <w:t xml:space="preserve">. Then, for each image, the </w:t>
+      </w:r>
+      <w:r>
+        <w:rPr>
+          <w:lang w:val="en-GB"/>
+        </w:rPr>
+        <w:t>Bag-of-</w:t>
+      </w:r>
+      <w:r>
+        <w:rPr>
+          <w:lang w:val="en-GB"/>
+        </w:rPr>
+        <w:t xml:space="preserve">Words is </w:t>
+      </w:r>
+      <w:r>
+        <w:rPr>
+          <w:lang w:val="en-GB"/>
+        </w:rPr>
+        <w:t>created</w:t>
+      </w:r>
+      <w:r>
+        <w:rPr>
+          <w:lang w:val="en-GB"/>
+        </w:rPr>
+        <w:t xml:space="preserve"> by </w:t>
+      </w:r>
+      <w:r>
+        <w:rPr>
+          <w:lang w:val="en-GB"/>
+        </w:rPr>
+        <w:t xml:space="preserve">mapping the image features to the closest cluster mean and counting for each cluster how many features were mapped onto it. These </w:t>
+      </w:r>
+      <w:proofErr w:type="spellStart"/>
+      <w:r>
+        <w:rPr>
+          <w:lang w:val="en-GB"/>
+        </w:rPr>
+        <w:t>BoVWs</w:t>
+      </w:r>
+      <w:proofErr w:type="spellEnd"/>
+      <w:r>
+        <w:rPr>
+          <w:lang w:val="en-GB"/>
+        </w:rPr>
+        <w:t xml:space="preserve"> were subsequently used as input together with their images’ labels as target for training the </w:t>
+      </w:r>
+      <w:r>
+        <w:rPr>
+          <w:lang w:val="en-GB"/>
+        </w:rPr>
+        <w:t>support vector machines</w:t>
       </w:r>
       <w:r>
         <w:rPr>
           <w:lang w:val="en-GB"/>
         </w:rPr>
         <w:t>.</w:t>
-      </w:r>
-      <w:r>
-        <w:rPr>
-          <w:lang w:val="en-GB"/>
-        </w:rPr>
-        <w:t xml:space="preserve"> Thereafter, the linear classifiers were trained with </w:t>
-      </w:r>
-      <w:r>
-        <w:rPr>
-          <w:lang w:val="en-GB"/>
-        </w:rPr>
-        <w:t>labelled images …</w:t>
       </w:r>
     </w:p>
     <w:p>
@@ -1144,6 +1364,8 @@
         </w:rPr>
         <w:br w:type="page"/>
       </w:r>
+      <w:bookmarkStart w:id="1" w:name="_GoBack"/>
+      <w:bookmarkEnd w:id="1"/>
     </w:p>
     <w:p>
       <w:pPr>
@@ -1248,31 +1470,7 @@
         <w:rPr>
           <w:lang w:val="en-GB"/>
         </w:rPr>
-        <w:t xml:space="preserve">Besides the advantage of </w:t>
-      </w:r>
-      <w:r>
-        <w:rPr>
-          <w:lang w:val="en-GB"/>
-        </w:rPr>
-        <w:t>well representing an image</w:t>
-      </w:r>
-      <w:r>
-        <w:rPr>
-          <w:lang w:val="en-GB"/>
-        </w:rPr>
-        <w:t>,</w:t>
-      </w:r>
-      <w:r>
-        <w:rPr>
-          <w:lang w:val="en-GB"/>
-        </w:rPr>
-        <w:t xml:space="preserve"> SIFT</w:t>
-      </w:r>
-      <w:r>
-        <w:rPr>
-          <w:lang w:val="en-GB"/>
-        </w:rPr>
-        <w:t xml:space="preserve"> features might bring along complexity problems when facing large resolution images and thus making it necessary to use k-means to learn a million clusters in 128 dimensions (!) from 10’s millions of features.</w:t>
+        <w:t>Besides the advantage of well representing an image, SIFT features might bring along complexity problems when facing large resolution images and thus making it necessary to use k-means to learn a million clusters in 128 dimensions (!) from 10’s millions of features.</w:t>
       </w:r>
     </w:p>
     <w:p>
@@ -1346,7 +1544,7 @@
             <v:path o:extrusionok="f" gradientshapeok="t" o:connecttype="rect"/>
             <o:lock v:ext="edit" aspectratio="t"/>
           </v:shapetype>
-          <v:shape id="_x0000_i1027" type="#_x0000_t75" style="width:487.8pt;height:243.6pt">
+          <v:shape id="_x0000_i1025" type="#_x0000_t75" style="width:487.8pt;height:243.6pt">
             <v:imagedata r:id="rId8" o:title="Figure_1-1"/>
           </v:shape>
         </w:pict>
@@ -1414,6 +1612,7 @@
         <w:docPartUnique/>
       </w:docPartObj>
     </w:sdtPr>
+    <w:sdtEndPr/>
     <w:sdtContent>
       <w:p>
         <w:pPr>
@@ -1433,7 +1632,7 @@
           <w:rPr>
             <w:noProof/>
           </w:rPr>
-          <w:t>3</w:t>
+          <w:t>4</w:t>
         </w:r>
         <w:r>
           <w:fldChar w:fldCharType="end"/>
@@ -1441,8 +1640,6 @@
       </w:p>
     </w:sdtContent>
   </w:sdt>
-  <w:bookmarkStart w:id="1" w:name="_GoBack" w:displacedByCustomXml="prev"/>
-  <w:bookmarkEnd w:id="1" w:displacedByCustomXml="prev"/>
 </w:ftr>
 </file>
 
@@ -3935,581 +4132,6 @@
 </w:styles>
 </file>
 
-<file path=word/glossary/document.xml><?xml version="1.0" encoding="utf-8"?>
-<w:glossaryDocument xmlns:wpc="http://schemas.microsoft.com/office/word/2010/wordprocessingCanvas" xmlns:cx="http://schemas.microsoft.com/office/drawing/2014/chartex" xmlns:mc="http://schemas.openxmlformats.org/markup-compatibility/2006" xmlns:o="urn:schemas-microsoft-com:office:office" xmlns:r="http://schemas.openxmlformats.org/officeDocument/2006/relationships" xmlns:m="http://schemas.openxmlformats.org/officeDocument/2006/math" xmlns:v="urn:schemas-microsoft-com:vml" xmlns:wp14="http://schemas.microsoft.com/office/word/2010/wordprocessingDrawing" xmlns:wp="http://schemas.openxmlformats.org/drawingml/2006/wordprocessingDrawing" xmlns:w10="urn:schemas-microsoft-com:office:word" xmlns:w="http://schemas.openxmlformats.org/wordprocessingml/2006/main" xmlns:w14="http://schemas.microsoft.com/office/word/2010/wordml" xmlns:w15="http://schemas.microsoft.com/office/word/2012/wordml" xmlns:w16se="http://schemas.microsoft.com/office/word/2015/wordml/symex" xmlns:wpg="http://schemas.microsoft.com/office/word/2010/wordprocessingGroup" xmlns:wpi="http://schemas.microsoft.com/office/word/2010/wordprocessingInk" xmlns:wne="http://schemas.microsoft.com/office/word/2006/wordml" xmlns:wps="http://schemas.microsoft.com/office/word/2010/wordprocessingShape" mc:Ignorable="w14 w15 w16se wp14"/>
-</file>
-
-<file path=word/glossary/fontTable.xml><?xml version="1.0" encoding="utf-8"?>
-<w:fonts xmlns:mc="http://schemas.openxmlformats.org/markup-compatibility/2006" xmlns:r="http://schemas.openxmlformats.org/officeDocument/2006/relationships" xmlns:w="http://schemas.openxmlformats.org/wordprocessingml/2006/main" xmlns:w14="http://schemas.microsoft.com/office/word/2010/wordml" xmlns:w15="http://schemas.microsoft.com/office/word/2012/wordml" xmlns:w16se="http://schemas.microsoft.com/office/word/2015/wordml/symex" mc:Ignorable="w14 w15 w16se">
-  <w:font w:name="Courier New">
-    <w:panose1 w:val="02070309020205020404"/>
-    <w:charset w:val="00"/>
-    <w:family w:val="modern"/>
-    <w:pitch w:val="fixed"/>
-    <w:sig w:usb0="E0002EFF" w:usb1="C0007843" w:usb2="00000009" w:usb3="00000000" w:csb0="000001FF" w:csb1="00000000"/>
-  </w:font>
-  <w:font w:name="Times New Roman">
-    <w:panose1 w:val="02020603050405020304"/>
-    <w:charset w:val="00"/>
-    <w:family w:val="roman"/>
-    <w:pitch w:val="variable"/>
-    <w:sig w:usb0="E0002AFF" w:usb1="C0007843" w:usb2="00000009" w:usb3="00000000" w:csb0="000001FF" w:csb1="00000000"/>
-  </w:font>
-  <w:font w:name="Wingdings">
-    <w:panose1 w:val="05000000000000000000"/>
-    <w:charset w:val="02"/>
-    <w:family w:val="auto"/>
-    <w:pitch w:val="variable"/>
-    <w:sig w:usb0="00000000" w:usb1="10000000" w:usb2="00000000" w:usb3="00000000" w:csb0="80000000" w:csb1="00000000"/>
-  </w:font>
-  <w:font w:name="Symbol">
-    <w:panose1 w:val="05050102010706020507"/>
-    <w:charset w:val="02"/>
-    <w:family w:val="roman"/>
-    <w:pitch w:val="variable"/>
-    <w:sig w:usb0="00000000" w:usb1="10000000" w:usb2="00000000" w:usb3="00000000" w:csb0="80000000" w:csb1="00000000"/>
-  </w:font>
-  <w:font w:name="Arial">
-    <w:panose1 w:val="020B0604020202020204"/>
-    <w:charset w:val="00"/>
-    <w:family w:val="swiss"/>
-    <w:pitch w:val="variable"/>
-    <w:sig w:usb0="E0002AFF" w:usb1="C0007843" w:usb2="00000009" w:usb3="00000000" w:csb0="000001FF" w:csb1="00000000"/>
-  </w:font>
-  <w:font w:name="Calibri">
-    <w:panose1 w:val="020F0502020204030204"/>
-    <w:charset w:val="00"/>
-    <w:family w:val="swiss"/>
-    <w:pitch w:val="variable"/>
-    <w:sig w:usb0="E0002AFF" w:usb1="4000ACFF" w:usb2="00000001" w:usb3="00000000" w:csb0="000001FF" w:csb1="00000000"/>
-  </w:font>
-  <w:font w:name="DengXian">
-    <w:altName w:val="等线"/>
-    <w:panose1 w:val="02010600030101010101"/>
-    <w:charset w:val="86"/>
-    <w:family w:val="auto"/>
-    <w:pitch w:val="variable"/>
-    <w:sig w:usb0="A00002BF" w:usb1="38CF7CFA" w:usb2="00000016" w:usb3="00000000" w:csb0="0004000F" w:csb1="00000000"/>
-  </w:font>
-  <w:font w:name="Palatino Linotype">
-    <w:panose1 w:val="02040502050505030304"/>
-    <w:charset w:val="00"/>
-    <w:family w:val="roman"/>
-    <w:pitch w:val="variable"/>
-    <w:sig w:usb0="E0000287" w:usb1="40000013" w:usb2="00000000" w:usb3="00000000" w:csb0="0000019F" w:csb1="00000000"/>
-  </w:font>
-  <w:font w:name="Segoe UI">
-    <w:panose1 w:val="020B0502040204020203"/>
-    <w:charset w:val="00"/>
-    <w:family w:val="swiss"/>
-    <w:pitch w:val="variable"/>
-    <w:sig w:usb0="E4002EFF" w:usb1="C000E47F" w:usb2="00000009" w:usb3="00000000" w:csb0="000001FF" w:csb1="00000000"/>
-  </w:font>
-  <w:font w:name="Calibri Light">
-    <w:panose1 w:val="020F0302020204030204"/>
-    <w:charset w:val="00"/>
-    <w:family w:val="swiss"/>
-    <w:pitch w:val="variable"/>
-    <w:sig w:usb0="A0002AEF" w:usb1="4000207B" w:usb2="00000000" w:usb3="00000000" w:csb0="000001FF" w:csb1="00000000"/>
-  </w:font>
-  <w:font w:name="DengXian Light">
-    <w:altName w:val="等线 Light"/>
-    <w:panose1 w:val="02010600030101010101"/>
-    <w:charset w:val="86"/>
-    <w:family w:val="auto"/>
-    <w:pitch w:val="variable"/>
-    <w:sig w:usb0="A00002BF" w:usb1="38CF7CFA" w:usb2="00000016" w:usb3="00000000" w:csb0="0004000F" w:csb1="00000000"/>
-  </w:font>
-  <w:font w:name="Cambria Math">
-    <w:panose1 w:val="02040503050406030204"/>
-    <w:charset w:val="00"/>
-    <w:family w:val="roman"/>
-    <w:pitch w:val="variable"/>
-    <w:sig w:usb0="E00002FF" w:usb1="420024FF" w:usb2="00000000" w:usb3="00000000" w:csb0="0000019F" w:csb1="00000000"/>
-  </w:font>
-</w:fonts>
-</file>
-
-<file path=word/glossary/settings.xml><?xml version="1.0" encoding="utf-8"?>
-<w:settings xmlns:mc="http://schemas.openxmlformats.org/markup-compatibility/2006" xmlns:o="urn:schemas-microsoft-com:office:office" xmlns:r="http://schemas.openxmlformats.org/officeDocument/2006/relationships" xmlns:m="http://schemas.openxmlformats.org/officeDocument/2006/math" xmlns:v="urn:schemas-microsoft-com:vml" xmlns:w10="urn:schemas-microsoft-com:office:word" xmlns:w="http://schemas.openxmlformats.org/wordprocessingml/2006/main" xmlns:w14="http://schemas.microsoft.com/office/word/2010/wordml" xmlns:w15="http://schemas.microsoft.com/office/word/2012/wordml" xmlns:w16se="http://schemas.microsoft.com/office/word/2015/wordml/symex" xmlns:sl="http://schemas.openxmlformats.org/schemaLibrary/2006/main" mc:Ignorable="w14 w15 w16se">
-  <w:view w:val="normal"/>
-  <w:defaultTabStop w:val="720"/>
-  <w:characterSpacingControl w:val="doNotCompress"/>
-  <w:compat>
-    <w:useFELayout/>
-    <w:compatSetting w:name="compatibilityMode" w:uri="http://schemas.microsoft.com/office/word" w:val="15"/>
-    <w:compatSetting w:name="overrideTableStyleFontSizeAndJustification" w:uri="http://schemas.microsoft.com/office/word" w:val="1"/>
-    <w:compatSetting w:name="enableOpenTypeFeatures" w:uri="http://schemas.microsoft.com/office/word" w:val="1"/>
-    <w:compatSetting w:name="doNotFlipMirrorIndents" w:uri="http://schemas.microsoft.com/office/word" w:val="1"/>
-    <w:compatSetting w:name="differentiateMultirowTableHeaders" w:uri="http://schemas.microsoft.com/office/word" w:val="1"/>
-  </w:compat>
-  <w:rsids>
-    <w:rsidRoot w:val="001D1070"/>
-    <w:rsid w:val="001879B2"/>
-    <w:rsid w:val="001D1070"/>
-  </w:rsids>
-  <m:mathPr>
-    <m:mathFont m:val="Cambria Math"/>
-    <m:brkBin m:val="before"/>
-    <m:brkBinSub m:val="--"/>
-    <m:smallFrac m:val="0"/>
-    <m:dispDef/>
-    <m:lMargin m:val="0"/>
-    <m:rMargin m:val="0"/>
-    <m:defJc m:val="centerGroup"/>
-    <m:wrapIndent m:val="1440"/>
-    <m:intLim m:val="subSup"/>
-    <m:naryLim m:val="undOvr"/>
-  </m:mathPr>
-  <w:themeFontLang w:val="en-GB" w:eastAsia="zh-CN"/>
-  <w:clrSchemeMapping w:bg1="light1" w:t1="dark1" w:bg2="light2" w:t2="dark2" w:accent1="accent1" w:accent2="accent2" w:accent3="accent3" w:accent4="accent4" w:accent5="accent5" w:accent6="accent6" w:hyperlink="hyperlink" w:followedHyperlink="followedHyperlink"/>
-  <w:decimalSymbol w:val="."/>
-  <w:listSeparator w:val=","/>
-  <w15:chartTrackingRefBased/>
-</w:settings>
-</file>
-
-<file path=word/glossary/styles.xml><?xml version="1.0" encoding="utf-8"?>
-<w:styles xmlns:mc="http://schemas.openxmlformats.org/markup-compatibility/2006" xmlns:r="http://schemas.openxmlformats.org/officeDocument/2006/relationships" xmlns:w="http://schemas.openxmlformats.org/wordprocessingml/2006/main" xmlns:w14="http://schemas.microsoft.com/office/word/2010/wordml" xmlns:w15="http://schemas.microsoft.com/office/word/2012/wordml" xmlns:w16se="http://schemas.microsoft.com/office/word/2015/wordml/symex" mc:Ignorable="w14 w15 w16se">
-  <w:docDefaults>
-    <w:rPrDefault>
-      <w:rPr>
-        <w:rFonts w:asciiTheme="minorHAnsi" w:eastAsiaTheme="minorEastAsia" w:hAnsiTheme="minorHAnsi" w:cstheme="minorBidi"/>
-        <w:sz w:val="22"/>
-        <w:szCs w:val="22"/>
-        <w:lang w:val="en-GB" w:eastAsia="zh-CN" w:bidi="ar-SA"/>
-      </w:rPr>
-    </w:rPrDefault>
-    <w:pPrDefault>
-      <w:pPr>
-        <w:spacing w:after="160" w:line="259" w:lineRule="auto"/>
-      </w:pPr>
-    </w:pPrDefault>
-  </w:docDefaults>
-  <w:latentStyles w:defLockedState="0" w:defUIPriority="99" w:defSemiHidden="0" w:defUnhideWhenUsed="0" w:defQFormat="0" w:count="371">
-    <w:lsdException w:name="Normal" w:uiPriority="0" w:qFormat="1"/>
-    <w:lsdException w:name="heading 1" w:uiPriority="9" w:qFormat="1"/>
-    <w:lsdException w:name="heading 2" w:semiHidden="1" w:uiPriority="9" w:unhideWhenUsed="1" w:qFormat="1"/>
-    <w:lsdException w:name="heading 3" w:semiHidden="1" w:uiPriority="9" w:unhideWhenUsed="1" w:qFormat="1"/>
-    <w:lsdException w:name="heading 4" w:semiHidden="1" w:uiPriority="9" w:unhideWhenUsed="1" w:qFormat="1"/>
-    <w:lsdException w:name="heading 5" w:semiHidden="1" w:uiPriority="9" w:unhideWhenUsed="1" w:qFormat="1"/>
-    <w:lsdException w:name="heading 6" w:semiHidden="1" w:uiPriority="9" w:unhideWhenUsed="1" w:qFormat="1"/>
-    <w:lsdException w:name="heading 7" w:semiHidden="1" w:uiPriority="9" w:unhideWhenUsed="1" w:qFormat="1"/>
-    <w:lsdException w:name="heading 8" w:semiHidden="1" w:uiPriority="9" w:unhideWhenUsed="1" w:qFormat="1"/>
-    <w:lsdException w:name="heading 9" w:semiHidden="1" w:uiPriority="9" w:unhideWhenUsed="1" w:qFormat="1"/>
-    <w:lsdException w:name="index 1" w:semiHidden="1" w:unhideWhenUsed="1"/>
-    <w:lsdException w:name="index 2" w:semiHidden="1" w:unhideWhenUsed="1"/>
-    <w:lsdException w:name="index 3" w:semiHidden="1" w:unhideWhenUsed="1"/>
-    <w:lsdException w:name="index 4" w:semiHidden="1" w:unhideWhenUsed="1"/>
-    <w:lsdException w:name="index 5" w:semiHidden="1" w:unhideWhenUsed="1"/>
-    <w:lsdException w:name="index 6" w:semiHidden="1" w:unhideWhenUsed="1"/>
-    <w:lsdException w:name="index 7" w:semiHidden="1" w:unhideWhenUsed="1"/>
-    <w:lsdException w:name="index 8" w:semiHidden="1" w:unhideWhenUsed="1"/>
-    <w:lsdException w:name="index 9" w:semiHidden="1" w:unhideWhenUsed="1"/>
-    <w:lsdException w:name="toc 1" w:semiHidden="1" w:uiPriority="39" w:unhideWhenUsed="1"/>
-    <w:lsdException w:name="toc 2" w:semiHidden="1" w:uiPriority="39" w:unhideWhenUsed="1"/>
-    <w:lsdException w:name="toc 3" w:semiHidden="1" w:uiPriority="39" w:unhideWhenUsed="1"/>
-    <w:lsdException w:name="toc 4" w:semiHidden="1" w:uiPriority="39" w:unhideWhenUsed="1"/>
-    <w:lsdException w:name="toc 5" w:semiHidden="1" w:uiPriority="39" w:unhideWhenUsed="1"/>
-    <w:lsdException w:name="toc 6" w:semiHidden="1" w:uiPriority="39" w:unhideWhenUsed="1"/>
-    <w:lsdException w:name="toc 7" w:semiHidden="1" w:uiPriority="39" w:unhideWhenUsed="1"/>
-    <w:lsdException w:name="toc 8" w:semiHidden="1" w:uiPriority="39" w:unhideWhenUsed="1"/>
-    <w:lsdException w:name="toc 9" w:semiHidden="1" w:uiPriority="39" w:unhideWhenUsed="1"/>
-    <w:lsdException w:name="Normal Indent" w:semiHidden="1" w:unhideWhenUsed="1"/>
-    <w:lsdException w:name="footnote text" w:semiHidden="1" w:unhideWhenUsed="1"/>
-    <w:lsdException w:name="annotation text" w:semiHidden="1" w:unhideWhenUsed="1"/>
-    <w:lsdException w:name="header" w:semiHidden="1" w:unhideWhenUsed="1"/>
-    <w:lsdException w:name="footer" w:semiHidden="1" w:unhideWhenUsed="1"/>
-    <w:lsdException w:name="index heading" w:semiHidden="1" w:unhideWhenUsed="1"/>
-    <w:lsdException w:name="caption" w:semiHidden="1" w:uiPriority="35" w:unhideWhenUsed="1" w:qFormat="1"/>
-    <w:lsdException w:name="table of figures" w:semiHidden="1" w:unhideWhenUsed="1"/>
-    <w:lsdException w:name="envelope address" w:semiHidden="1" w:unhideWhenUsed="1"/>
-    <w:lsdException w:name="envelope return" w:semiHidden="1" w:unhideWhenUsed="1"/>
-    <w:lsdException w:name="footnote reference" w:semiHidden="1" w:unhideWhenUsed="1"/>
-    <w:lsdException w:name="annotation reference" w:semiHidden="1" w:unhideWhenUsed="1"/>
-    <w:lsdException w:name="line number" w:semiHidden="1" w:unhideWhenUsed="1"/>
-    <w:lsdException w:name="page number" w:semiHidden="1" w:unhideWhenUsed="1"/>
-    <w:lsdException w:name="endnote reference" w:semiHidden="1" w:unhideWhenUsed="1"/>
-    <w:lsdException w:name="endnote text" w:semiHidden="1" w:unhideWhenUsed="1"/>
-    <w:lsdException w:name="table of authorities" w:semiHidden="1" w:unhideWhenUsed="1"/>
-    <w:lsdException w:name="macro" w:semiHidden="1" w:unhideWhenUsed="1"/>
-    <w:lsdException w:name="toa heading" w:semiHidden="1" w:unhideWhenUsed="1"/>
-    <w:lsdException w:name="List" w:semiHidden="1" w:unhideWhenUsed="1"/>
-    <w:lsdException w:name="List Bullet" w:semiHidden="1" w:unhideWhenUsed="1"/>
-    <w:lsdException w:name="List Number" w:semiHidden="1" w:unhideWhenUsed="1"/>
-    <w:lsdException w:name="List 2" w:semiHidden="1" w:unhideWhenUsed="1"/>
-    <w:lsdException w:name="List 3" w:semiHidden="1" w:unhideWhenUsed="1"/>
-    <w:lsdException w:name="List 4" w:semiHidden="1" w:unhideWhenUsed="1"/>
-    <w:lsdException w:name="List 5" w:semiHidden="1" w:unhideWhenUsed="1"/>
-    <w:lsdException w:name="List Bullet 2" w:semiHidden="1" w:unhideWhenUsed="1"/>
-    <w:lsdException w:name="List Bullet 3" w:semiHidden="1" w:unhideWhenUsed="1"/>
-    <w:lsdException w:name="List Bullet 4" w:semiHidden="1" w:unhideWhenUsed="1"/>
-    <w:lsdException w:name="List Bullet 5" w:semiHidden="1" w:unhideWhenUsed="1"/>
-    <w:lsdException w:name="List Number 2" w:semiHidden="1" w:unhideWhenUsed="1"/>
-    <w:lsdException w:name="List Number 3" w:semiHidden="1" w:unhideWhenUsed="1"/>
-    <w:lsdException w:name="List Number 4" w:semiHidden="1" w:unhideWhenUsed="1"/>
-    <w:lsdException w:name="List Number 5" w:semiHidden="1" w:unhideWhenUsed="1"/>
-    <w:lsdException w:name="Title" w:uiPriority="10" w:qFormat="1"/>
-    <w:lsdException w:name="Closing" w:semiHidden="1" w:unhideWhenUsed="1"/>
-    <w:lsdException w:name="Signature" w:semiHidden="1" w:unhideWhenUsed="1"/>
-    <w:lsdException w:name="Default Paragraph Font" w:semiHidden="1" w:uiPriority="1" w:unhideWhenUsed="1"/>
-    <w:lsdException w:name="Body Text" w:semiHidden="1" w:unhideWhenUsed="1"/>
-    <w:lsdException w:name="Body Text Indent" w:semiHidden="1" w:unhideWhenUsed="1"/>
-    <w:lsdException w:name="List Continue" w:semiHidden="1" w:unhideWhenUsed="1"/>
-    <w:lsdException w:name="List Continue 2" w:semiHidden="1" w:unhideWhenUsed="1"/>
-    <w:lsdException w:name="List Continue 3" w:semiHidden="1" w:unhideWhenUsed="1"/>
-    <w:lsdException w:name="List Continue 4" w:semiHidden="1" w:unhideWhenUsed="1"/>
-    <w:lsdException w:name="List Continue 5" w:semiHidden="1" w:unhideWhenUsed="1"/>
-    <w:lsdException w:name="Message Header" w:semiHidden="1" w:unhideWhenUsed="1"/>
-    <w:lsdException w:name="Subtitle" w:uiPriority="11" w:qFormat="1"/>
-    <w:lsdException w:name="Salutation" w:semiHidden="1" w:unhideWhenUsed="1"/>
-    <w:lsdException w:name="Date" w:semiHidden="1" w:unhideWhenUsed="1"/>
-    <w:lsdException w:name="Body Text First Indent" w:semiHidden="1" w:unhideWhenUsed="1"/>
-    <w:lsdException w:name="Body Text First Indent 2" w:semiHidden="1" w:unhideWhenUsed="1"/>
-    <w:lsdException w:name="Note Heading" w:semiHidden="1" w:unhideWhenUsed="1"/>
-    <w:lsdException w:name="Body Text 2" w:semiHidden="1" w:unhideWhenUsed="1"/>
-    <w:lsdException w:name="Body Text 3" w:semiHidden="1" w:unhideWhenUsed="1"/>
-    <w:lsdException w:name="Body Text Indent 2" w:semiHidden="1" w:unhideWhenUsed="1"/>
-    <w:lsdException w:name="Body Text Indent 3" w:semiHidden="1" w:unhideWhenUsed="1"/>
-    <w:lsdException w:name="Block Text" w:semiHidden="1" w:unhideWhenUsed="1"/>
-    <w:lsdException w:name="Hyperlink" w:semiHidden="1" w:unhideWhenUsed="1"/>
-    <w:lsdException w:name="FollowedHyperlink" w:semiHidden="1" w:unhideWhenUsed="1"/>
-    <w:lsdException w:name="Strong" w:uiPriority="22" w:qFormat="1"/>
-    <w:lsdException w:name="Emphasis" w:uiPriority="20" w:qFormat="1"/>
-    <w:lsdException w:name="Document Map" w:semiHidden="1" w:unhideWhenUsed="1"/>
-    <w:lsdException w:name="Plain Text" w:semiHidden="1" w:unhideWhenUsed="1"/>
-    <w:lsdException w:name="E-mail Signature" w:semiHidden="1" w:unhideWhenUsed="1"/>
-    <w:lsdException w:name="HTML Top of Form" w:semiHidden="1" w:unhideWhenUsed="1"/>
-    <w:lsdException w:name="HTML Bottom of Form" w:semiHidden="1" w:unhideWhenUsed="1"/>
-    <w:lsdException w:name="Normal (Web)" w:semiHidden="1" w:unhideWhenUsed="1"/>
-    <w:lsdException w:name="HTML Acronym" w:semiHidden="1" w:unhideWhenUsed="1"/>
-    <w:lsdException w:name="HTML Address" w:semiHidden="1" w:unhideWhenUsed="1"/>
-    <w:lsdException w:name="HTML Cite" w:semiHidden="1" w:unhideWhenUsed="1"/>
-    <w:lsdException w:name="HTML Code" w:semiHidden="1" w:unhideWhenUsed="1"/>
-    <w:lsdException w:name="HTML Definition" w:semiHidden="1" w:unhideWhenUsed="1"/>
-    <w:lsdException w:name="HTML Keyboard" w:semiHidden="1" w:unhideWhenUsed="1"/>
-    <w:lsdException w:name="HTML Preformatted" w:semiHidden="1" w:unhideWhenUsed="1"/>
-    <w:lsdException w:name="HTML Sample" w:semiHidden="1" w:unhideWhenUsed="1"/>
-    <w:lsdException w:name="HTML Typewriter" w:semiHidden="1" w:unhideWhenUsed="1"/>
-    <w:lsdException w:name="HTML Variable" w:semiHidden="1" w:unhideWhenUsed="1"/>
-    <w:lsdException w:name="Normal Table" w:semiHidden="1" w:unhideWhenUsed="1"/>
-    <w:lsdException w:name="annotation subject" w:semiHidden="1" w:unhideWhenUsed="1"/>
-    <w:lsdException w:name="No List" w:semiHidden="1" w:unhideWhenUsed="1"/>
-    <w:lsdException w:name="Outline List 1" w:semiHidden="1" w:unhideWhenUsed="1"/>
-    <w:lsdException w:name="Outline List 2" w:semiHidden="1" w:unhideWhenUsed="1"/>
-    <w:lsdException w:name="Outline List 3" w:semiHidden="1" w:unhideWhenUsed="1"/>
-    <w:lsdException w:name="Table Simple 1" w:semiHidden="1" w:unhideWhenUsed="1"/>
-    <w:lsdException w:name="Table Simple 2" w:semiHidden="1" w:unhideWhenUsed="1"/>
-    <w:lsdException w:name="Table Simple 3" w:semiHidden="1" w:unhideWhenUsed="1"/>
-    <w:lsdException w:name="Table Classic 1" w:semiHidden="1" w:unhideWhenUsed="1"/>
-    <w:lsdException w:name="Table Classic 2" w:semiHidden="1" w:unhideWhenUsed="1"/>
-    <w:lsdException w:name="Table Classic 3" w:semiHidden="1" w:unhideWhenUsed="1"/>
-    <w:lsdException w:name="Table Classic 4" w:semiHidden="1" w:unhideWhenUsed="1"/>
-    <w:lsdException w:name="Table Colorful 1" w:semiHidden="1" w:unhideWhenUsed="1"/>
-    <w:lsdException w:name="Table Colorful 2" w:semiHidden="1" w:unhideWhenUsed="1"/>
-    <w:lsdException w:name="Table Colorful 3" w:semiHidden="1" w:unhideWhenUsed="1"/>
-    <w:lsdException w:name="Table Columns 1" w:semiHidden="1" w:unhideWhenUsed="1"/>
-    <w:lsdException w:name="Table Columns 2" w:semiHidden="1" w:unhideWhenUsed="1"/>
-    <w:lsdException w:name="Table Columns 3" w:semiHidden="1" w:unhideWhenUsed="1"/>
-    <w:lsdException w:name="Table Columns 4" w:semiHidden="1" w:unhideWhenUsed="1"/>
-    <w:lsdException w:name="Table Columns 5" w:semiHidden="1" w:unhideWhenUsed="1"/>
-    <w:lsdException w:name="Table Grid 1" w:semiHidden="1" w:unhideWhenUsed="1"/>
-    <w:lsdException w:name="Table Grid 2" w:semiHidden="1" w:unhideWhenUsed="1"/>
-    <w:lsdException w:name="Table Grid 3" w:semiHidden="1" w:unhideWhenUsed="1"/>
-    <w:lsdException w:name="Table Grid 4" w:semiHidden="1" w:unhideWhenUsed="1"/>
-    <w:lsdException w:name="Table Grid 5" w:semiHidden="1" w:unhideWhenUsed="1"/>
-    <w:lsdException w:name="Table Grid 6" w:semiHidden="1" w:unhideWhenUsed="1"/>
-    <w:lsdException w:name="Table Grid 7" w:semiHidden="1" w:unhideWhenUsed="1"/>
-    <w:lsdException w:name="Table Grid 8" w:semiHidden="1" w:unhideWhenUsed="1"/>
-    <w:lsdException w:name="Table List 1" w:semiHidden="1" w:unhideWhenUsed="1"/>
-    <w:lsdException w:name="Table List 2" w:semiHidden="1" w:unhideWhenUsed="1"/>
-    <w:lsdException w:name="Table List 3" w:semiHidden="1" w:unhideWhenUsed="1"/>
-    <w:lsdException w:name="Table List 4" w:semiHidden="1" w:unhideWhenUsed="1"/>
-    <w:lsdException w:name="Table List 5" w:semiHidden="1" w:unhideWhenUsed="1"/>
-    <w:lsdException w:name="Table List 6" w:semiHidden="1" w:unhideWhenUsed="1"/>
-    <w:lsdException w:name="Table List 7" w:semiHidden="1" w:unhideWhenUsed="1"/>
-    <w:lsdException w:name="Table List 8" w:semiHidden="1" w:unhideWhenUsed="1"/>
-    <w:lsdException w:name="Table 3D effects 1" w:semiHidden="1" w:unhideWhenUsed="1"/>
-    <w:lsdException w:name="Table 3D effects 2" w:semiHidden="1" w:unhideWhenUsed="1"/>
-    <w:lsdException w:name="Table 3D effects 3" w:semiHidden="1" w:unhideWhenUsed="1"/>
-    <w:lsdException w:name="Table Contemporary" w:semiHidden="1" w:unhideWhenUsed="1"/>
-    <w:lsdException w:name="Table Elegant" w:semiHidden="1" w:unhideWhenUsed="1"/>
-    <w:lsdException w:name="Table Professional" w:semiHidden="1" w:unhideWhenUsed="1"/>
-    <w:lsdException w:name="Table Subtle 1" w:semiHidden="1" w:unhideWhenUsed="1"/>
-    <w:lsdException w:name="Table Subtle 2" w:semiHidden="1" w:unhideWhenUsed="1"/>
-    <w:lsdException w:name="Table Web 1" w:semiHidden="1" w:unhideWhenUsed="1"/>
-    <w:lsdException w:name="Table Web 2" w:semiHidden="1" w:unhideWhenUsed="1"/>
-    <w:lsdException w:name="Table Web 3" w:semiHidden="1" w:unhideWhenUsed="1"/>
-    <w:lsdException w:name="Balloon Text" w:semiHidden="1" w:unhideWhenUsed="1"/>
-    <w:lsdException w:name="Table Grid" w:uiPriority="39"/>
-    <w:lsdException w:name="Table Theme" w:semiHidden="1" w:unhideWhenUsed="1"/>
-    <w:lsdException w:name="Placeholder Text" w:semiHidden="1"/>
-    <w:lsdException w:name="No Spacing" w:uiPriority="1" w:qFormat="1"/>
-    <w:lsdException w:name="Light Shading" w:uiPriority="60"/>
-    <w:lsdException w:name="Light List" w:uiPriority="61"/>
-    <w:lsdException w:name="Light Grid" w:uiPriority="62"/>
-    <w:lsdException w:name="Medium Shading 1" w:uiPriority="63"/>
-    <w:lsdException w:name="Medium Shading 2" w:uiPriority="64"/>
-    <w:lsdException w:name="Medium List 1" w:uiPriority="65"/>
-    <w:lsdException w:name="Medium List 2" w:uiPriority="66"/>
-    <w:lsdException w:name="Medium Grid 1" w:uiPriority="67"/>
-    <w:lsdException w:name="Medium Grid 2" w:uiPriority="68"/>
-    <w:lsdException w:name="Medium Grid 3" w:uiPriority="69"/>
-    <w:lsdException w:name="Dark List" w:uiPriority="70"/>
-    <w:lsdException w:name="Colorful Shading" w:uiPriority="71"/>
-    <w:lsdException w:name="Colorful List" w:uiPriority="72"/>
-    <w:lsdException w:name="Colorful Grid" w:uiPriority="73"/>
-    <w:lsdException w:name="Light Shading Accent 1" w:uiPriority="60"/>
-    <w:lsdException w:name="Light List Accent 1" w:uiPriority="61"/>
-    <w:lsdException w:name="Light Grid Accent 1" w:uiPriority="62"/>
-    <w:lsdException w:name="Medium Shading 1 Accent 1" w:uiPriority="63"/>
-    <w:lsdException w:name="Medium Shading 2 Accent 1" w:uiPriority="64"/>
-    <w:lsdException w:name="Medium List 1 Accent 1" w:uiPriority="65"/>
-    <w:lsdException w:name="Revision" w:semiHidden="1"/>
-    <w:lsdException w:name="List Paragraph" w:uiPriority="34" w:qFormat="1"/>
-    <w:lsdException w:name="Quote" w:uiPriority="29" w:qFormat="1"/>
-    <w:lsdException w:name="Intense Quote" w:uiPriority="30" w:qFormat="1"/>
-    <w:lsdException w:name="Medium List 2 Accent 1" w:uiPriority="66"/>
-    <w:lsdException w:name="Medium Grid 1 Accent 1" w:uiPriority="67"/>
-    <w:lsdException w:name="Medium Grid 2 Accent 1" w:uiPriority="68"/>
-    <w:lsdException w:name="Medium Grid 3 Accent 1" w:uiPriority="69"/>
-    <w:lsdException w:name="Dark List Accent 1" w:uiPriority="70"/>
-    <w:lsdException w:name="Colorful Shading Accent 1" w:uiPriority="71"/>
-    <w:lsdException w:name="Colorful List Accent 1" w:uiPriority="72"/>
-    <w:lsdException w:name="Colorful Grid Accent 1" w:uiPriority="73"/>
-    <w:lsdException w:name="Light Shading Accent 2" w:uiPriority="60"/>
-    <w:lsdException w:name="Light List Accent 2" w:uiPriority="61"/>
-    <w:lsdException w:name="Light Grid Accent 2" w:uiPriority="62"/>
-    <w:lsdException w:name="Medium Shading 1 Accent 2" w:uiPriority="63"/>
-    <w:lsdException w:name="Medium Shading 2 Accent 2" w:uiPriority="64"/>
-    <w:lsdException w:name="Medium List 1 Accent 2" w:uiPriority="65"/>
-    <w:lsdException w:name="Medium List 2 Accent 2" w:uiPriority="66"/>
-    <w:lsdException w:name="Medium Grid 1 Accent 2" w:uiPriority="67"/>
-    <w:lsdException w:name="Medium Grid 2 Accent 2" w:uiPriority="68"/>
-    <w:lsdException w:name="Medium Grid 3 Accent 2" w:uiPriority="69"/>
-    <w:lsdException w:name="Dark List Accent 2" w:uiPriority="70"/>
-    <w:lsdException w:name="Colorful Shading Accent 2" w:uiPriority="71"/>
-    <w:lsdException w:name="Colorful List Accent 2" w:uiPriority="72"/>
-    <w:lsdException w:name="Colorful Grid Accent 2" w:uiPriority="73"/>
-    <w:lsdException w:name="Light Shading Accent 3" w:uiPriority="60"/>
-    <w:lsdException w:name="Light List Accent 3" w:uiPriority="61"/>
-    <w:lsdException w:name="Light Grid Accent 3" w:uiPriority="62"/>
-    <w:lsdException w:name="Medium Shading 1 Accent 3" w:uiPriority="63"/>
-    <w:lsdException w:name="Medium Shading 2 Accent 3" w:uiPriority="64"/>
-    <w:lsdException w:name="Medium List 1 Accent 3" w:uiPriority="65"/>
-    <w:lsdException w:name="Medium List 2 Accent 3" w:uiPriority="66"/>
-    <w:lsdException w:name="Medium Grid 1 Accent 3" w:uiPriority="67"/>
-    <w:lsdException w:name="Medium Grid 2 Accent 3" w:uiPriority="68"/>
-    <w:lsdException w:name="Medium Grid 3 Accent 3" w:uiPriority="69"/>
-    <w:lsdException w:name="Dark List Accent 3" w:uiPriority="70"/>
-    <w:lsdException w:name="Colorful Shading Accent 3" w:uiPriority="71"/>
-    <w:lsdException w:name="Colorful List Accent 3" w:uiPriority="72"/>
-    <w:lsdException w:name="Colorful Grid Accent 3" w:uiPriority="73"/>
-    <w:lsdException w:name="Light Shading Accent 4" w:uiPriority="60"/>
-    <w:lsdException w:name="Light List Accent 4" w:uiPriority="61"/>
-    <w:lsdException w:name="Light Grid Accent 4" w:uiPriority="62"/>
-    <w:lsdException w:name="Medium Shading 1 Accent 4" w:uiPriority="63"/>
-    <w:lsdException w:name="Medium Shading 2 Accent 4" w:uiPriority="64"/>
-    <w:lsdException w:name="Medium List 1 Accent 4" w:uiPriority="65"/>
-    <w:lsdException w:name="Medium List 2 Accent 4" w:uiPriority="66"/>
-    <w:lsdException w:name="Medium Grid 1 Accent 4" w:uiPriority="67"/>
-    <w:lsdException w:name="Medium Grid 2 Accent 4" w:uiPriority="68"/>
-    <w:lsdException w:name="Medium Grid 3 Accent 4" w:uiPriority="69"/>
-    <w:lsdException w:name="Dark List Accent 4" w:uiPriority="70"/>
-    <w:lsdException w:name="Colorful Shading Accent 4" w:uiPriority="71"/>
-    <w:lsdException w:name="Colorful List Accent 4" w:uiPriority="72"/>
-    <w:lsdException w:name="Colorful Grid Accent 4" w:uiPriority="73"/>
-    <w:lsdException w:name="Light Shading Accent 5" w:uiPriority="60"/>
-    <w:lsdException w:name="Light List Accent 5" w:uiPriority="61"/>
-    <w:lsdException w:name="Light Grid Accent 5" w:uiPriority="62"/>
-    <w:lsdException w:name="Medium Shading 1 Accent 5" w:uiPriority="63"/>
-    <w:lsdException w:name="Medium Shading 2 Accent 5" w:uiPriority="64"/>
-    <w:lsdException w:name="Medium List 1 Accent 5" w:uiPriority="65"/>
-    <w:lsdException w:name="Medium List 2 Accent 5" w:uiPriority="66"/>
-    <w:lsdException w:name="Medium Grid 1 Accent 5" w:uiPriority="67"/>
-    <w:lsdException w:name="Medium Grid 2 Accent 5" w:uiPriority="68"/>
-    <w:lsdException w:name="Medium Grid 3 Accent 5" w:uiPriority="69"/>
-    <w:lsdException w:name="Dark List Accent 5" w:uiPriority="70"/>
-    <w:lsdException w:name="Colorful Shading Accent 5" w:uiPriority="71"/>
-    <w:lsdException w:name="Colorful List Accent 5" w:uiPriority="72"/>
-    <w:lsdException w:name="Colorful Grid Accent 5" w:uiPriority="73"/>
-    <w:lsdException w:name="Light Shading Accent 6" w:uiPriority="60"/>
-    <w:lsdException w:name="Light List Accent 6" w:uiPriority="61"/>
-    <w:lsdException w:name="Light Grid Accent 6" w:uiPriority="62"/>
-    <w:lsdException w:name="Medium Shading 1 Accent 6" w:uiPriority="63"/>
-    <w:lsdException w:name="Medium Shading 2 Accent 6" w:uiPriority="64"/>
-    <w:lsdException w:name="Medium List 1 Accent 6" w:uiPriority="65"/>
-    <w:lsdException w:name="Medium List 2 Accent 6" w:uiPriority="66"/>
-    <w:lsdException w:name="Medium Grid 1 Accent 6" w:uiPriority="67"/>
-    <w:lsdException w:name="Medium Grid 2 Accent 6" w:uiPriority="68"/>
-    <w:lsdException w:name="Medium Grid 3 Accent 6" w:uiPriority="69"/>
-    <w:lsdException w:name="Dark List Accent 6" w:uiPriority="70"/>
-    <w:lsdException w:name="Colorful Shading Accent 6" w:uiPriority="71"/>
-    <w:lsdException w:name="Colorful List Accent 6" w:uiPriority="72"/>
-    <w:lsdException w:name="Colorful Grid Accent 6" w:uiPriority="73"/>
-    <w:lsdException w:name="Subtle Emphasis" w:uiPriority="19" w:qFormat="1"/>
-    <w:lsdException w:name="Intense Emphasis" w:uiPriority="21" w:qFormat="1"/>
-    <w:lsdException w:name="Subtle Reference" w:uiPriority="31" w:qFormat="1"/>
-    <w:lsdException w:name="Intense Reference" w:uiPriority="32" w:qFormat="1"/>
-    <w:lsdException w:name="Book Title" w:uiPriority="33" w:qFormat="1"/>
-    <w:lsdException w:name="Bibliography" w:semiHidden="1" w:uiPriority="37" w:unhideWhenUsed="1"/>
-    <w:lsdException w:name="TOC Heading" w:semiHidden="1" w:uiPriority="39" w:unhideWhenUsed="1" w:qFormat="1"/>
-    <w:lsdException w:name="Plain Table 1" w:uiPriority="41"/>
-    <w:lsdException w:name="Plain Table 2" w:uiPriority="42"/>
-    <w:lsdException w:name="Plain Table 3" w:uiPriority="43"/>
-    <w:lsdException w:name="Plain Table 4" w:uiPriority="44"/>
-    <w:lsdException w:name="Plain Table 5" w:uiPriority="45"/>
-    <w:lsdException w:name="Grid Table Light" w:uiPriority="40"/>
-    <w:lsdException w:name="Grid Table 1 Light" w:uiPriority="46"/>
-    <w:lsdException w:name="Grid Table 2" w:uiPriority="47"/>
-    <w:lsdException w:name="Grid Table 3" w:uiPriority="48"/>
-    <w:lsdException w:name="Grid Table 4" w:uiPriority="49"/>
-    <w:lsdException w:name="Grid Table 5 Dark" w:uiPriority="50"/>
-    <w:lsdException w:name="Grid Table 6 Colorful" w:uiPriority="51"/>
-    <w:lsdException w:name="Grid Table 7 Colorful" w:uiPriority="52"/>
-    <w:lsdException w:name="Grid Table 1 Light Accent 1" w:uiPriority="46"/>
-    <w:lsdException w:name="Grid Table 2 Accent 1" w:uiPriority="47"/>
-    <w:lsdException w:name="Grid Table 3 Accent 1" w:uiPriority="48"/>
-    <w:lsdException w:name="Grid Table 4 Accent 1" w:uiPriority="49"/>
-    <w:lsdException w:name="Grid Table 5 Dark Accent 1" w:uiPriority="50"/>
-    <w:lsdException w:name="Grid Table 6 Colorful Accent 1" w:uiPriority="51"/>
-    <w:lsdException w:name="Grid Table 7 Colorful Accent 1" w:uiPriority="52"/>
-    <w:lsdException w:name="Grid Table 1 Light Accent 2" w:uiPriority="46"/>
-    <w:lsdException w:name="Grid Table 2 Accent 2" w:uiPriority="47"/>
-    <w:lsdException w:name="Grid Table 3 Accent 2" w:uiPriority="48"/>
-    <w:lsdException w:name="Grid Table 4 Accent 2" w:uiPriority="49"/>
-    <w:lsdException w:name="Grid Table 5 Dark Accent 2" w:uiPriority="50"/>
-    <w:lsdException w:name="Grid Table 6 Colorful Accent 2" w:uiPriority="51"/>
-    <w:lsdException w:name="Grid Table 7 Colorful Accent 2" w:uiPriority="52"/>
-    <w:lsdException w:name="Grid Table 1 Light Accent 3" w:uiPriority="46"/>
-    <w:lsdException w:name="Grid Table 2 Accent 3" w:uiPriority="47"/>
-    <w:lsdException w:name="Grid Table 3 Accent 3" w:uiPriority="48"/>
-    <w:lsdException w:name="Grid Table 4 Accent 3" w:uiPriority="49"/>
-    <w:lsdException w:name="Grid Table 5 Dark Accent 3" w:uiPriority="50"/>
-    <w:lsdException w:name="Grid Table 6 Colorful Accent 3" w:uiPriority="51"/>
-    <w:lsdException w:name="Grid Table 7 Colorful Accent 3" w:uiPriority="52"/>
-    <w:lsdException w:name="Grid Table 1 Light Accent 4" w:uiPriority="46"/>
-    <w:lsdException w:name="Grid Table 2 Accent 4" w:uiPriority="47"/>
-    <w:lsdException w:name="Grid Table 3 Accent 4" w:uiPriority="48"/>
-    <w:lsdException w:name="Grid Table 4 Accent 4" w:uiPriority="49"/>
-    <w:lsdException w:name="Grid Table 5 Dark Accent 4" w:uiPriority="50"/>
-    <w:lsdException w:name="Grid Table 6 Colorful Accent 4" w:uiPriority="51"/>
-    <w:lsdException w:name="Grid Table 7 Colorful Accent 4" w:uiPriority="52"/>
-    <w:lsdException w:name="Grid Table 1 Light Accent 5" w:uiPriority="46"/>
-    <w:lsdException w:name="Grid Table 2 Accent 5" w:uiPriority="47"/>
-    <w:lsdException w:name="Grid Table 3 Accent 5" w:uiPriority="48"/>
-    <w:lsdException w:name="Grid Table 4 Accent 5" w:uiPriority="49"/>
-    <w:lsdException w:name="Grid Table 5 Dark Accent 5" w:uiPriority="50"/>
-    <w:lsdException w:name="Grid Table 6 Colorful Accent 5" w:uiPriority="51"/>
-    <w:lsdException w:name="Grid Table 7 Colorful Accent 5" w:uiPriority="52"/>
-    <w:lsdException w:name="Grid Table 1 Light Accent 6" w:uiPriority="46"/>
-    <w:lsdException w:name="Grid Table 2 Accent 6" w:uiPriority="47"/>
-    <w:lsdException w:name="Grid Table 3 Accent 6" w:uiPriority="48"/>
-    <w:lsdException w:name="Grid Table 4 Accent 6" w:uiPriority="49"/>
-    <w:lsdException w:name="Grid Table 5 Dark Accent 6" w:uiPriority="50"/>
-    <w:lsdException w:name="Grid Table 6 Colorful Accent 6" w:uiPriority="51"/>
-    <w:lsdException w:name="Grid Table 7 Colorful Accent 6" w:uiPriority="52"/>
-    <w:lsdException w:name="List Table 1 Light" w:uiPriority="46"/>
-    <w:lsdException w:name="List Table 2" w:uiPriority="47"/>
-    <w:lsdException w:name="List Table 3" w:uiPriority="48"/>
-    <w:lsdException w:name="List Table 4" w:uiPriority="49"/>
-    <w:lsdException w:name="List Table 5 Dark" w:uiPriority="50"/>
-    <w:lsdException w:name="List Table 6 Colorful" w:uiPriority="51"/>
-    <w:lsdException w:name="List Table 7 Colorful" w:uiPriority="52"/>
-    <w:lsdException w:name="List Table 1 Light Accent 1" w:uiPriority="46"/>
-    <w:lsdException w:name="List Table 2 Accent 1" w:uiPriority="47"/>
-    <w:lsdException w:name="List Table 3 Accent 1" w:uiPriority="48"/>
-    <w:lsdException w:name="List Table 4 Accent 1" w:uiPriority="49"/>
-    <w:lsdException w:name="List Table 5 Dark Accent 1" w:uiPriority="50"/>
-    <w:lsdException w:name="List Table 6 Colorful Accent 1" w:uiPriority="51"/>
-    <w:lsdException w:name="List Table 7 Colorful Accent 1" w:uiPriority="52"/>
-    <w:lsdException w:name="List Table 1 Light Accent 2" w:uiPriority="46"/>
-    <w:lsdException w:name="List Table 2 Accent 2" w:uiPriority="47"/>
-    <w:lsdException w:name="List Table 3 Accent 2" w:uiPriority="48"/>
-    <w:lsdException w:name="List Table 4 Accent 2" w:uiPriority="49"/>
-    <w:lsdException w:name="List Table 5 Dark Accent 2" w:uiPriority="50"/>
-    <w:lsdException w:name="List Table 6 Colorful Accent 2" w:uiPriority="51"/>
-    <w:lsdException w:name="List Table 7 Colorful Accent 2" w:uiPriority="52"/>
-    <w:lsdException w:name="List Table 1 Light Accent 3" w:uiPriority="46"/>
-    <w:lsdException w:name="List Table 2 Accent 3" w:uiPriority="47"/>
-    <w:lsdException w:name="List Table 3 Accent 3" w:uiPriority="48"/>
-    <w:lsdException w:name="List Table 4 Accent 3" w:uiPriority="49"/>
-    <w:lsdException w:name="List Table 5 Dark Accent 3" w:uiPriority="50"/>
-    <w:lsdException w:name="List Table 6 Colorful Accent 3" w:uiPriority="51"/>
-    <w:lsdException w:name="List Table 7 Colorful Accent 3" w:uiPriority="52"/>
-    <w:lsdException w:name="List Table 1 Light Accent 4" w:uiPriority="46"/>
-    <w:lsdException w:name="List Table 2 Accent 4" w:uiPriority="47"/>
-    <w:lsdException w:name="List Table 3 Accent 4" w:uiPriority="48"/>
-    <w:lsdException w:name="List Table 4 Accent 4" w:uiPriority="49"/>
-    <w:lsdException w:name="List Table 5 Dark Accent 4" w:uiPriority="50"/>
-    <w:lsdException w:name="List Table 6 Colorful Accent 4" w:uiPriority="51"/>
-    <w:lsdException w:name="List Table 7 Colorful Accent 4" w:uiPriority="52"/>
-    <w:lsdException w:name="List Table 1 Light Accent 5" w:uiPriority="46"/>
-    <w:lsdException w:name="List Table 2 Accent 5" w:uiPriority="47"/>
-    <w:lsdException w:name="List Table 3 Accent 5" w:uiPriority="48"/>
-    <w:lsdException w:name="List Table 4 Accent 5" w:uiPriority="49"/>
-    <w:lsdException w:name="List Table 5 Dark Accent 5" w:uiPriority="50"/>
-    <w:lsdException w:name="List Table 6 Colorful Accent 5" w:uiPriority="51"/>
-    <w:lsdException w:name="List Table 7 Colorful Accent 5" w:uiPriority="52"/>
-    <w:lsdException w:name="List Table 1 Light Accent 6" w:uiPriority="46"/>
-    <w:lsdException w:name="List Table 2 Accent 6" w:uiPriority="47"/>
-    <w:lsdException w:name="List Table 3 Accent 6" w:uiPriority="48"/>
-    <w:lsdException w:name="List Table 4 Accent 6" w:uiPriority="49"/>
-    <w:lsdException w:name="List Table 5 Dark Accent 6" w:uiPriority="50"/>
-    <w:lsdException w:name="List Table 6 Colorful Accent 6" w:uiPriority="51"/>
-    <w:lsdException w:name="List Table 7 Colorful Accent 6" w:uiPriority="52"/>
-  </w:latentStyles>
-  <w:style w:type="paragraph" w:default="1" w:styleId="Standard">
-    <w:name w:val="Normal"/>
-    <w:qFormat/>
-  </w:style>
-  <w:style w:type="character" w:default="1" w:styleId="Absatz-Standardschriftart">
-    <w:name w:val="Default Paragraph Font"/>
-    <w:uiPriority w:val="1"/>
-    <w:semiHidden/>
-    <w:unhideWhenUsed/>
-  </w:style>
-  <w:style w:type="table" w:default="1" w:styleId="NormaleTabelle">
-    <w:name w:val="Normal Table"/>
-    <w:uiPriority w:val="99"/>
-    <w:semiHidden/>
-    <w:unhideWhenUsed/>
-    <w:tblPr>
-      <w:tblInd w:w="0" w:type="dxa"/>
-      <w:tblCellMar>
-        <w:top w:w="0" w:type="dxa"/>
-        <w:left w:w="108" w:type="dxa"/>
-        <w:bottom w:w="0" w:type="dxa"/>
-        <w:right w:w="108" w:type="dxa"/>
-      </w:tblCellMar>
-    </w:tblPr>
-  </w:style>
-  <w:style w:type="numbering" w:default="1" w:styleId="KeineListe">
-    <w:name w:val="No List"/>
-    <w:uiPriority w:val="99"/>
-    <w:semiHidden/>
-    <w:unhideWhenUsed/>
-  </w:style>
-  <w:style w:type="character" w:styleId="Platzhaltertext">
-    <w:name w:val="Placeholder Text"/>
-    <w:basedOn w:val="Absatz-Standardschriftart"/>
-    <w:uiPriority w:val="99"/>
-    <w:semiHidden/>
-    <w:rsid w:val="001D1070"/>
-    <w:rPr>
-      <w:color w:val="808080"/>
-    </w:rPr>
-  </w:style>
-</w:styles>
-</file>
-
-<file path=word/glossary/webSettings.xml><?xml version="1.0" encoding="utf-8"?>
-<w:webSettings xmlns:mc="http://schemas.openxmlformats.org/markup-compatibility/2006" xmlns:r="http://schemas.openxmlformats.org/officeDocument/2006/relationships" xmlns:w="http://schemas.openxmlformats.org/wordprocessingml/2006/main" xmlns:w14="http://schemas.microsoft.com/office/word/2010/wordml" xmlns:w15="http://schemas.microsoft.com/office/word/2012/wordml" xmlns:w16se="http://schemas.microsoft.com/office/word/2015/wordml/symex" mc:Ignorable="w14 w15 w16se">
-  <w:optimizeForBrowser/>
-  <w:allowPNG/>
-</w:webSettings>
-</file>
-
 <file path=word/theme/theme1.xml><?xml version="1.0" encoding="utf-8"?>
 <a:theme xmlns:a="http://schemas.openxmlformats.org/drawingml/2006/main" name="Office">
   <a:themeElements>
@@ -4776,7 +4398,7 @@
 </file>
 
 <file path=customXml/itemProps1.xml><?xml version="1.0" encoding="utf-8"?>
-<ds:datastoreItem xmlns:ds="http://schemas.openxmlformats.org/officeDocument/2006/customXml" ds:itemID="{7D5AB974-9905-4BD3-B4DB-A7034D51C9E8}">
+<ds:datastoreItem xmlns:ds="http://schemas.openxmlformats.org/officeDocument/2006/customXml" ds:itemID="{A302A36F-2E15-4B1A-8D51-AA2C2BF494B4}">
   <ds:schemaRefs>
     <ds:schemaRef ds:uri="http://schemas.openxmlformats.org/officeDocument/2006/bibliography"/>
   </ds:schemaRefs>

</xml_diff>

<commit_message>
Report: Finished run2, started run3
</commit_message>
<xml_diff>
--- a/SceneRecognition/COMP6223 Coursework 3.docx
+++ b/SceneRecognition/COMP6223 Coursework 3.docx
@@ -49,34 +49,7 @@
                 <w:lang w:val="en-GB"/>
               </w:rPr>
               <w:br/>
-            </w:r>
-            <w:proofErr w:type="spellStart"/>
-            <w:r>
-              <w:rPr>
-                <w:lang w:val="en-GB"/>
-              </w:rPr>
-              <w:t>Prof.</w:t>
-            </w:r>
-            <w:proofErr w:type="spellEnd"/>
-            <w:r>
-              <w:rPr>
-                <w:lang w:val="en-GB"/>
-              </w:rPr>
-              <w:t xml:space="preserve"> Mark Nixon, </w:t>
-            </w:r>
-            <w:proofErr w:type="spellStart"/>
-            <w:r>
-              <w:rPr>
-                <w:lang w:val="en-GB"/>
-              </w:rPr>
-              <w:t>Dr.</w:t>
-            </w:r>
-            <w:proofErr w:type="spellEnd"/>
-            <w:r>
-              <w:rPr>
-                <w:lang w:val="en-GB"/>
-              </w:rPr>
-              <w:t xml:space="preserve"> Jonathon Hare</w:t>
+              <w:t>Prof. Mark Nixon, Dr. Jonathon Hare</w:t>
             </w:r>
           </w:p>
           <w:p>
@@ -972,7 +945,6 @@
     <w:p>
       <w:pPr>
         <w:spacing w:after="160" w:line="259" w:lineRule="auto"/>
-        <w:jc w:val="left"/>
         <w:rPr>
           <w:lang w:val="en-GB"/>
         </w:rPr>
@@ -993,7 +965,6 @@
     <w:p>
       <w:pPr>
         <w:spacing w:after="160" w:line="259" w:lineRule="auto"/>
-        <w:jc w:val="left"/>
         <w:rPr>
           <w:lang w:val="en-GB"/>
         </w:rPr>
@@ -1046,7 +1017,6 @@
     <w:p>
       <w:pPr>
         <w:spacing w:after="160" w:line="259" w:lineRule="auto"/>
-        <w:jc w:val="left"/>
         <w:rPr>
           <w:lang w:val="en-GB"/>
         </w:rPr>
@@ -1244,21 +1214,7 @@
         <w:rPr>
           <w:lang w:val="en-GB"/>
         </w:rPr>
-        <w:t xml:space="preserve">mapping the image features to the closest cluster mean and counting for each cluster how many features were mapped onto it. These </w:t>
-      </w:r>
-      <w:proofErr w:type="spellStart"/>
-      <w:r>
-        <w:rPr>
-          <w:lang w:val="en-GB"/>
-        </w:rPr>
-        <w:t>BoVWs</w:t>
-      </w:r>
-      <w:proofErr w:type="spellEnd"/>
-      <w:r>
-        <w:rPr>
-          <w:lang w:val="en-GB"/>
-        </w:rPr>
-        <w:t xml:space="preserve"> were subsequently used as input together with their images’ labels as target for training the </w:t>
+        <w:t xml:space="preserve">mapping the image features to the closest cluster mean and counting for each cluster how many features were mapped onto it. These BoVWs were subsequently used as input together with their images’ labels as target for training the </w:t>
       </w:r>
       <w:r>
         <w:rPr>
@@ -1270,69 +1226,43 @@
         <w:rPr>
           <w:lang w:val="en-GB"/>
         </w:rPr>
+        <w:t xml:space="preserve"> (</w:t>
+      </w:r>
+      <w:r>
+        <w:rPr>
+          <w:lang w:val="en-GB"/>
+        </w:rPr>
+        <w:t>SVM</w:t>
+      </w:r>
+      <w:r>
+        <w:rPr>
+          <w:lang w:val="en-GB"/>
+        </w:rPr>
+        <w:t>)</w:t>
+      </w:r>
+      <w:r>
+        <w:rPr>
+          <w:lang w:val="en-GB"/>
+        </w:rPr>
         <w:t>.</w:t>
       </w:r>
-    </w:p>
-    <w:p>
-      <w:pPr>
-        <w:pStyle w:val="Listenabsatz"/>
-        <w:numPr>
-          <w:ilvl w:val="0"/>
-          <w:numId w:val="16"/>
-        </w:numPr>
-        <w:rPr>
-          <w:lang w:val="en-GB"/>
-        </w:rPr>
-      </w:pPr>
-      <w:r>
-        <w:rPr>
-          <w:lang w:val="en-GB"/>
-        </w:rPr>
-        <w:t xml:space="preserve">How trained? </w:t>
-      </w:r>
-      <w:r>
-        <w:rPr>
-          <w:lang w:val="en-GB"/>
-        </w:rPr>
-        <w:t xml:space="preserve">-&gt; </w:t>
-      </w:r>
-      <w:proofErr w:type="spellStart"/>
-      <w:r>
-        <w:rPr>
-          <w:highlight w:val="yellow"/>
-          <w:lang w:val="en-GB"/>
-        </w:rPr>
-        <w:t>train_</w:t>
-      </w:r>
-      <w:proofErr w:type="gramStart"/>
-      <w:r>
-        <w:rPr>
-          <w:highlight w:val="yellow"/>
-          <w:lang w:val="en-GB"/>
-        </w:rPr>
-        <w:t>classifers</w:t>
-      </w:r>
-      <w:proofErr w:type="spellEnd"/>
-      <w:r>
-        <w:rPr>
-          <w:highlight w:val="yellow"/>
-          <w:lang w:val="en-GB"/>
-        </w:rPr>
-        <w:t>(</w:t>
-      </w:r>
-      <w:proofErr w:type="gramEnd"/>
-      <w:r>
-        <w:rPr>
-          <w:highlight w:val="yellow"/>
-          <w:lang w:val="en-GB"/>
-        </w:rPr>
-        <w:t>labels, X, y)</w:t>
-      </w:r>
-      <w:r>
-        <w:rPr>
-          <w:lang w:val="en-GB"/>
-        </w:rPr>
-        <w:t xml:space="preserve"> …</w:t>
+      <w:r>
+        <w:rPr>
+          <w:lang w:val="en-GB"/>
+        </w:rPr>
+        <w:t xml:space="preserve"> As for the training, for each classification problem did its SVM receive all BoVWs for that label as </w:t>
+      </w:r>
+      <w:r>
+        <w:rPr>
+          <w:lang w:val="en-GB"/>
+        </w:rPr>
+        <w:t>positive example</w:t>
+      </w:r>
+      <w:r>
+        <w:rPr>
+          <w:lang w:val="en-GB"/>
+        </w:rPr>
+        <w:t>s</w:t>
       </w:r>
       <w:r>
         <w:rPr>
@@ -1340,32 +1270,56 @@
         </w:rPr>
         <w:t xml:space="preserve"> </w:t>
       </w:r>
-    </w:p>
-    <w:p>
-      <w:pPr>
-        <w:pStyle w:val="Listenabsatz"/>
-        <w:numPr>
-          <w:ilvl w:val="0"/>
-          <w:numId w:val="16"/>
-        </w:numPr>
-        <w:rPr>
-          <w:lang w:val="en-GB"/>
-        </w:rPr>
-      </w:pPr>
-      <w:r>
-        <w:rPr>
-          <w:lang w:val="en-GB"/>
-        </w:rPr>
-        <w:t>Parameters used for Feature extractor and classifiers</w:t>
-      </w:r>
-      <w:r>
-        <w:rPr>
-          <w:lang w:val="en-GB"/>
-        </w:rPr>
-        <w:br w:type="page"/>
+      <w:r>
+        <w:rPr>
+          <w:lang w:val="en-GB"/>
+        </w:rPr>
+        <w:t xml:space="preserve">and the rest of the input as negatives. The SVMs used </w:t>
+      </w:r>
+      <w:r>
+        <w:rPr>
+          <w:lang w:val="en-GB"/>
+        </w:rPr>
+        <w:t>a standard</w:t>
+      </w:r>
+      <w:r>
+        <w:rPr>
+          <w:lang w:val="en-GB"/>
+        </w:rPr>
+        <w:t xml:space="preserve"> regularisation factor o</w:t>
+      </w:r>
+      <w:r>
+        <w:rPr>
+          <w:lang w:val="en-GB"/>
+        </w:rPr>
+        <w:t>f</w:t>
+      </w:r>
+      <w:r>
+        <w:rPr>
+          <w:lang w:val="en-GB"/>
+        </w:rPr>
+        <w:t xml:space="preserve"> 1.</w:t>
+      </w:r>
+      <w:r>
+        <w:rPr>
+          <w:lang w:val="en-GB"/>
+        </w:rPr>
+        <w:t xml:space="preserve"> When it came to the prediction, the image’s inputted Bag-of-Words was given to every label classifier which then computed the probability of that image belonging to its class. The highest probable label was returned as result. Further</w:t>
       </w:r>
       <w:bookmarkStart w:id="1" w:name="_GoBack"/>
       <w:bookmarkEnd w:id="1"/>
+      <w:r>
+        <w:rPr>
+          <w:lang w:val="en-GB"/>
+        </w:rPr>
+        <w:t xml:space="preserve"> details can be found in the code comments.</w:t>
+      </w:r>
+      <w:r>
+        <w:rPr>
+          <w:lang w:val="en-GB"/>
+        </w:rPr>
+        <w:br w:type="page"/>
+      </w:r>
     </w:p>
     <w:p>
       <w:pPr>
@@ -1441,21 +1395,7 @@
         <w:rPr>
           <w:lang w:val="en-GB"/>
         </w:rPr>
-        <w:t xml:space="preserve">SIFT (Scale-invariant feature </w:t>
-      </w:r>
-      <w:proofErr w:type="gramStart"/>
-      <w:r>
-        <w:rPr>
-          <w:lang w:val="en-GB"/>
-        </w:rPr>
-        <w:t>transform )</w:t>
-      </w:r>
-      <w:proofErr w:type="gramEnd"/>
-      <w:r>
-        <w:rPr>
-          <w:lang w:val="en-GB"/>
-        </w:rPr>
-        <w:t xml:space="preserve"> Features -&gt; detects and describes local features.</w:t>
+        <w:t>SIFT (Scale-invariant feature transform ) Features -&gt; detects and describes local features.</w:t>
       </w:r>
     </w:p>
     <w:p>
@@ -1632,7 +1572,7 @@
           <w:rPr>
             <w:noProof/>
           </w:rPr>
-          <w:t>4</w:t>
+          <w:t>2</w:t>
         </w:r>
         <w:r>
           <w:fldChar w:fldCharType="end"/>
@@ -4398,7 +4338,7 @@
 </file>
 
 <file path=customXml/itemProps1.xml><?xml version="1.0" encoding="utf-8"?>
-<ds:datastoreItem xmlns:ds="http://schemas.openxmlformats.org/officeDocument/2006/customXml" ds:itemID="{A302A36F-2E15-4B1A-8D51-AA2C2BF494B4}">
+<ds:datastoreItem xmlns:ds="http://schemas.openxmlformats.org/officeDocument/2006/customXml" ds:itemID="{E896FA7D-B6C0-4CF4-B8C1-65D131ECEF0C}">
   <ds:schemaRefs>
     <ds:schemaRef ds:uri="http://schemas.openxmlformats.org/officeDocument/2006/bibliography"/>
   </ds:schemaRefs>

</xml_diff>

<commit_message>
Exectuted run1, run1.txt ready for handin
</commit_message>
<xml_diff>
--- a/SceneRecognition/COMP6223 Coursework 3.docx
+++ b/SceneRecognition/COMP6223 Coursework 3.docx
@@ -49,7 +49,34 @@
                 <w:lang w:val="en-GB"/>
               </w:rPr>
               <w:br/>
-              <w:t>Prof. Mark Nixon, Dr. Jonathon Hare</w:t>
+            </w:r>
+            <w:proofErr w:type="spellStart"/>
+            <w:r>
+              <w:rPr>
+                <w:lang w:val="en-GB"/>
+              </w:rPr>
+              <w:t>Prof.</w:t>
+            </w:r>
+            <w:proofErr w:type="spellEnd"/>
+            <w:r>
+              <w:rPr>
+                <w:lang w:val="en-GB"/>
+              </w:rPr>
+              <w:t xml:space="preserve"> Mark Nixon, </w:t>
+            </w:r>
+            <w:proofErr w:type="spellStart"/>
+            <w:r>
+              <w:rPr>
+                <w:lang w:val="en-GB"/>
+              </w:rPr>
+              <w:t>Dr.</w:t>
+            </w:r>
+            <w:proofErr w:type="spellEnd"/>
+            <w:r>
+              <w:rPr>
+                <w:lang w:val="en-GB"/>
+              </w:rPr>
+              <w:t xml:space="preserve"> Jonathon Hare</w:t>
             </w:r>
           </w:p>
           <w:p>
@@ -953,13 +980,180 @@
         <w:rPr>
           <w:lang w:val="en-GB"/>
         </w:rPr>
-        <w:t>The classifier will be a set of linear support vector machines, acting as one-vs-all classifiers. The decisions made by these classifiers can be expressed as “is v in class A or non-A”. For a number of 15 different classes like in the given assignment, this classification is repeated 15 times after what v is assigned to the class with the highest belonging probability. During the training-phase each of them learns for one category (class) its local feature composition by a set of labelled images. Afterwards, it is able to identify the chance a given image belongs to its class or not.</w:t>
-      </w:r>
-      <w:r>
-        <w:rPr>
-          <w:lang w:val="en-GB"/>
-        </w:rPr>
-        <w:t xml:space="preserve"> Their advantage over kNN classifiers is their ability to detect dimensions of features that are less relevant and would otherwise down weight a decision. They can also be used for non-linear classification utilising the kernel trick.</w:t>
+        <w:t>The classifier will be a set of linear support vector machines</w:t>
+      </w:r>
+      <w:r>
+        <w:rPr>
+          <w:lang w:val="en-GB"/>
+        </w:rPr>
+        <w:t xml:space="preserve"> (SVM)</w:t>
+      </w:r>
+      <w:r>
+        <w:rPr>
+          <w:lang w:val="en-GB"/>
+        </w:rPr>
+        <w:t xml:space="preserve">, acting as one-vs-all classifiers. The decisions made by these classifiers can be expressed as “is v in class A or non-A”. For a number of </w:t>
+      </w:r>
+      <w:r>
+        <w:rPr>
+          <w:i/>
+          <w:lang w:val="en-GB"/>
+        </w:rPr>
+        <w:t>n</w:t>
+      </w:r>
+      <w:r>
+        <w:rPr>
+          <w:i/>
+          <w:lang w:val="en-GB"/>
+        </w:rPr>
+        <w:t xml:space="preserve"> </w:t>
+      </w:r>
+      <w:r>
+        <w:rPr>
+          <w:lang w:val="en-GB"/>
+        </w:rPr>
+        <w:t xml:space="preserve">(here: 15) </w:t>
+      </w:r>
+      <w:r>
+        <w:rPr>
+          <w:lang w:val="en-GB"/>
+        </w:rPr>
+        <w:t xml:space="preserve">different classes </w:t>
+      </w:r>
+      <w:r>
+        <w:rPr>
+          <w:lang w:val="en-GB"/>
+        </w:rPr>
+        <w:t>the</w:t>
+      </w:r>
+      <w:r>
+        <w:rPr>
+          <w:lang w:val="en-GB"/>
+        </w:rPr>
+        <w:t xml:space="preserve"> classification is repeated </w:t>
+      </w:r>
+      <w:r>
+        <w:rPr>
+          <w:i/>
+          <w:lang w:val="en-GB"/>
+        </w:rPr>
+        <w:t>n</w:t>
+      </w:r>
+      <w:r>
+        <w:rPr>
+          <w:lang w:val="en-GB"/>
+        </w:rPr>
+        <w:t xml:space="preserve"> times after what </w:t>
+      </w:r>
+      <w:r>
+        <w:rPr>
+          <w:i/>
+          <w:lang w:val="en-GB"/>
+        </w:rPr>
+        <w:t>v</w:t>
+      </w:r>
+      <w:r>
+        <w:rPr>
+          <w:lang w:val="en-GB"/>
+        </w:rPr>
+        <w:t xml:space="preserve"> is assigned to the class with the highest probability</w:t>
+      </w:r>
+      <w:r>
+        <w:rPr>
+          <w:lang w:val="en-GB"/>
+        </w:rPr>
+        <w:t xml:space="preserve"> of </w:t>
+      </w:r>
+      <w:r>
+        <w:rPr>
+          <w:i/>
+          <w:lang w:val="en-GB"/>
+        </w:rPr>
+        <w:t>v</w:t>
+      </w:r>
+      <w:r>
+        <w:rPr>
+          <w:lang w:val="en-GB"/>
+        </w:rPr>
+        <w:t xml:space="preserve"> belonging to it</w:t>
+      </w:r>
+      <w:r>
+        <w:rPr>
+          <w:lang w:val="en-GB"/>
+        </w:rPr>
+        <w:t xml:space="preserve">. During the training-phase each of </w:t>
+      </w:r>
+      <w:r>
+        <w:rPr>
+          <w:lang w:val="en-GB"/>
+        </w:rPr>
+        <w:t>the SVMs</w:t>
+      </w:r>
+      <w:r>
+        <w:rPr>
+          <w:lang w:val="en-GB"/>
+        </w:rPr>
+        <w:t xml:space="preserve"> learns for one </w:t>
+      </w:r>
+      <w:r>
+        <w:rPr>
+          <w:lang w:val="en-GB"/>
+        </w:rPr>
+        <w:t xml:space="preserve">label </w:t>
+      </w:r>
+      <w:r>
+        <w:rPr>
+          <w:lang w:val="en-GB"/>
+        </w:rPr>
+        <w:t>its local feature compositi</w:t>
+      </w:r>
+      <w:r>
+        <w:rPr>
+          <w:lang w:val="en-GB"/>
+        </w:rPr>
+        <w:t xml:space="preserve">on by a set of labelled images from which firstly, its features are extracted and then mapped to a learned cluster (see second paragraph). </w:t>
+      </w:r>
+      <w:r>
+        <w:rPr>
+          <w:lang w:val="en-GB"/>
+        </w:rPr>
+        <w:t xml:space="preserve">Afterwards, it is able to identify the chance </w:t>
+      </w:r>
+      <w:r>
+        <w:rPr>
+          <w:lang w:val="en-GB"/>
+        </w:rPr>
+        <w:t>that a</w:t>
+      </w:r>
+      <w:r>
+        <w:rPr>
+          <w:lang w:val="en-GB"/>
+        </w:rPr>
+        <w:t xml:space="preserve"> given image belongs to its class or not.</w:t>
+      </w:r>
+      <w:r>
+        <w:rPr>
+          <w:lang w:val="en-GB"/>
+        </w:rPr>
+        <w:t xml:space="preserve"> Their advantage over kNN classifiers is their ability to detect dimensions of features that are less relevant and would otherwise down weight a decision. They can also be used for non-linear classification utilising the kernel trick</w:t>
+      </w:r>
+      <w:r>
+        <w:rPr>
+          <w:lang w:val="en-GB"/>
+        </w:rPr>
+        <w:t xml:space="preserve"> </w:t>
+      </w:r>
+      <w:r>
+        <w:rPr>
+          <w:lang w:val="en-GB"/>
+        </w:rPr>
+        <w:t>implicitly mapping their inputs into high-dimensional feature spaces</w:t>
+      </w:r>
+      <w:r>
+        <w:rPr>
+          <w:lang w:val="en-GB"/>
+        </w:rPr>
+        <w:t>.</w:t>
       </w:r>
     </w:p>
     <w:p>
@@ -997,13 +1191,145 @@
         <w:rPr>
           <w:lang w:val="en-GB"/>
         </w:rPr>
-        <w:t>eature is a bag data structure containing a fixed number of local feature clusters forming the “vocabulary” of the classifier. These clusters are determined with K-Means clustering over a large number of sampled features (“visual words”) from training images. These samples consist of fixed size densely-sampled pixel patches that can be either transformed into SIFT features (which will be done in section 3 of this report) or any other local feature that might fit well for this context. After an image is decomposed into local descriptors, it is counted how many of these features fall into each cluster in the visual word vocabulary. From that distribution, the likelihood for a category is computed by the classifier.</w:t>
-      </w:r>
-      <w:r>
-        <w:rPr>
-          <w:lang w:val="en-GB"/>
-        </w:rPr>
-        <w:t xml:space="preserve"> Advantages and drawbacks depend on the chosen local feature.</w:t>
+        <w:t xml:space="preserve">eature is a bag data structure containing </w:t>
+      </w:r>
+      <w:r>
+        <w:rPr>
+          <w:lang w:val="en-GB"/>
+        </w:rPr>
+        <w:t xml:space="preserve">clustered visual words (features) of a “vocabulary” </w:t>
+      </w:r>
+      <w:r>
+        <w:rPr>
+          <w:lang w:val="en-GB"/>
+        </w:rPr>
+        <w:t xml:space="preserve">for </w:t>
+      </w:r>
+      <w:r>
+        <w:rPr>
+          <w:lang w:val="en-GB"/>
+        </w:rPr>
+        <w:t xml:space="preserve">their image. The vocabulary contains all possible local descriptors that a training image </w:t>
+      </w:r>
+      <w:r>
+        <w:rPr>
+          <w:lang w:val="en-GB"/>
+        </w:rPr>
+        <w:t>can contain</w:t>
+      </w:r>
+      <w:r>
+        <w:rPr>
+          <w:lang w:val="en-GB"/>
+        </w:rPr>
+        <w:t>. The</w:t>
+      </w:r>
+      <w:r>
+        <w:rPr>
+          <w:lang w:val="en-GB"/>
+        </w:rPr>
+        <w:t xml:space="preserve"> clusters are </w:t>
+      </w:r>
+      <w:r>
+        <w:rPr>
+          <w:lang w:val="en-GB"/>
+        </w:rPr>
+        <w:t>computed</w:t>
+      </w:r>
+      <w:r>
+        <w:rPr>
+          <w:lang w:val="en-GB"/>
+        </w:rPr>
+        <w:t xml:space="preserve"> </w:t>
+      </w:r>
+      <w:r>
+        <w:rPr>
+          <w:lang w:val="en-GB"/>
+        </w:rPr>
+        <w:t>by</w:t>
+      </w:r>
+      <w:r>
+        <w:rPr>
+          <w:lang w:val="en-GB"/>
+        </w:rPr>
+        <w:t xml:space="preserve"> K-Means clustering over a number of sampled features (“visual words”) from </w:t>
+      </w:r>
+      <w:r>
+        <w:rPr>
+          <w:lang w:val="en-GB"/>
+        </w:rPr>
+        <w:t>the vocabulary</w:t>
+      </w:r>
+      <w:r>
+        <w:rPr>
+          <w:lang w:val="en-GB"/>
+        </w:rPr>
+        <w:t xml:space="preserve">. These </w:t>
+      </w:r>
+      <w:r>
+        <w:rPr>
+          <w:lang w:val="en-GB"/>
+        </w:rPr>
+        <w:t>samples</w:t>
+      </w:r>
+      <w:r>
+        <w:rPr>
+          <w:lang w:val="en-GB"/>
+        </w:rPr>
+        <w:t xml:space="preserve"> consist of fixed size densely-sampled pixel patches that </w:t>
+      </w:r>
+      <w:r>
+        <w:rPr>
+          <w:lang w:val="en-GB"/>
+        </w:rPr>
+        <w:t>were</w:t>
+      </w:r>
+      <w:r>
+        <w:rPr>
+          <w:lang w:val="en-GB"/>
+        </w:rPr>
+        <w:t xml:space="preserve"> be either transformed into SIFT features (which will be done in section 3 of this report) or any other local feature that might fit well for this context. </w:t>
+      </w:r>
+      <w:r>
+        <w:rPr>
+          <w:lang w:val="en-GB"/>
+        </w:rPr>
+        <w:t>After an image is decomposed into local descriptors, it is counted how many of these features fall into each cluster in the visual word vocabulary</w:t>
+      </w:r>
+      <w:r>
+        <w:rPr>
+          <w:lang w:val="en-GB"/>
+        </w:rPr>
+        <w:t xml:space="preserve"> and noted in the BoVW</w:t>
+      </w:r>
+      <w:r>
+        <w:rPr>
+          <w:lang w:val="en-GB"/>
+        </w:rPr>
+        <w:t>. From that distribution, the likelihood for a category is computed by the classifier.</w:t>
+      </w:r>
+      <w:r>
+        <w:rPr>
+          <w:lang w:val="en-GB"/>
+        </w:rPr>
+        <w:t xml:space="preserve"> Advantages and drawbacks depend on the </w:t>
+      </w:r>
+      <w:r>
+        <w:rPr>
+          <w:lang w:val="en-GB"/>
+        </w:rPr>
+        <w:t>chosen local feature, but by a BoVW feature container, the accurac</w:t>
+      </w:r>
+      <w:r>
+        <w:rPr>
+          <w:lang w:val="en-GB"/>
+        </w:rPr>
+        <w:t>y already increases considerably as well as the computation time through the K-Means clustering</w:t>
+      </w:r>
+      <w:r>
+        <w:rPr>
+          <w:lang w:val="en-GB"/>
+        </w:rPr>
+        <w:t>.</w:t>
       </w:r>
     </w:p>
     <w:p>
@@ -1013,6 +1339,8 @@
       <w:r>
         <w:t>Implementation</w:t>
       </w:r>
+      <w:bookmarkStart w:id="1" w:name="_GoBack"/>
+      <w:bookmarkEnd w:id="1"/>
     </w:p>
     <w:p>
       <w:pPr>
@@ -1214,7 +1542,21 @@
         <w:rPr>
           <w:lang w:val="en-GB"/>
         </w:rPr>
-        <w:t xml:space="preserve">mapping the image features to the closest cluster mean and counting for each cluster how many features were mapped onto it. These BoVWs were subsequently used as input together with their images’ labels as target for training the </w:t>
+        <w:t xml:space="preserve">mapping the image features to the closest cluster mean and counting for each cluster how many features were mapped onto it. These </w:t>
+      </w:r>
+      <w:proofErr w:type="spellStart"/>
+      <w:r>
+        <w:rPr>
+          <w:lang w:val="en-GB"/>
+        </w:rPr>
+        <w:t>BoVWs</w:t>
+      </w:r>
+      <w:proofErr w:type="spellEnd"/>
+      <w:r>
+        <w:rPr>
+          <w:lang w:val="en-GB"/>
+        </w:rPr>
+        <w:t xml:space="preserve"> were subsequently used as input together with their images’ labels as target for training the </w:t>
       </w:r>
       <w:r>
         <w:rPr>
@@ -1250,7 +1592,21 @@
         <w:rPr>
           <w:lang w:val="en-GB"/>
         </w:rPr>
-        <w:t xml:space="preserve"> As for the training, for each classification problem did its SVM receive all BoVWs for that label as </w:t>
+        <w:t xml:space="preserve"> As for the training, for each classification problem did its SVM receive all </w:t>
+      </w:r>
+      <w:proofErr w:type="spellStart"/>
+      <w:r>
+        <w:rPr>
+          <w:lang w:val="en-GB"/>
+        </w:rPr>
+        <w:t>BoVWs</w:t>
+      </w:r>
+      <w:proofErr w:type="spellEnd"/>
+      <w:r>
+        <w:rPr>
+          <w:lang w:val="en-GB"/>
+        </w:rPr>
+        <w:t xml:space="preserve"> for that label as </w:t>
       </w:r>
       <w:r>
         <w:rPr>
@@ -1306,8 +1662,6 @@
         </w:rPr>
         <w:t xml:space="preserve"> When it came to the prediction, the image’s inputted Bag-of-Words was given to every label classifier which then computed the probability of that image belonging to its class. The highest probable label was returned as result. Further</w:t>
       </w:r>
-      <w:bookmarkStart w:id="1" w:name="_GoBack"/>
-      <w:bookmarkEnd w:id="1"/>
       <w:r>
         <w:rPr>
           <w:lang w:val="en-GB"/>
@@ -1395,7 +1749,21 @@
         <w:rPr>
           <w:lang w:val="en-GB"/>
         </w:rPr>
-        <w:t>SIFT (Scale-invariant feature transform ) Features -&gt; detects and describes local features.</w:t>
+        <w:t xml:space="preserve">SIFT (Scale-invariant feature </w:t>
+      </w:r>
+      <w:proofErr w:type="gramStart"/>
+      <w:r>
+        <w:rPr>
+          <w:lang w:val="en-GB"/>
+        </w:rPr>
+        <w:t>transform )</w:t>
+      </w:r>
+      <w:proofErr w:type="gramEnd"/>
+      <w:r>
+        <w:rPr>
+          <w:lang w:val="en-GB"/>
+        </w:rPr>
+        <w:t xml:space="preserve"> Features -&gt; detects and describes local features.</w:t>
       </w:r>
     </w:p>
     <w:p>
@@ -1484,7 +1852,7 @@
             <v:path o:extrusionok="f" gradientshapeok="t" o:connecttype="rect"/>
             <o:lock v:ext="edit" aspectratio="t"/>
           </v:shapetype>
-          <v:shape id="_x0000_i1025" type="#_x0000_t75" style="width:487.8pt;height:243.6pt">
+          <v:shape id="_x0000_i1025" type="#_x0000_t75" style="width:487.35pt;height:244pt">
             <v:imagedata r:id="rId8" o:title="Figure_1-1"/>
           </v:shape>
         </w:pict>
@@ -1572,7 +1940,7 @@
           <w:rPr>
             <w:noProof/>
           </w:rPr>
-          <w:t>2</w:t>
+          <w:t>4</w:t>
         </w:r>
         <w:r>
           <w:fldChar w:fldCharType="end"/>
@@ -4338,7 +4706,7 @@
 </file>
 
 <file path=customXml/itemProps1.xml><?xml version="1.0" encoding="utf-8"?>
-<ds:datastoreItem xmlns:ds="http://schemas.openxmlformats.org/officeDocument/2006/customXml" ds:itemID="{E896FA7D-B6C0-4CF4-B8C1-65D131ECEF0C}">
+<ds:datastoreItem xmlns:ds="http://schemas.openxmlformats.org/officeDocument/2006/customXml" ds:itemID="{6504ED15-4DD3-4EBB-962F-BE10CAEF420B}">
   <ds:schemaRefs>
     <ds:schemaRef ds:uri="http://schemas.openxmlformats.org/officeDocument/2006/bibliography"/>
   </ds:schemaRefs>

</xml_diff>

<commit_message>
Report: 1+2 ready for revision, part 3 finished 70%: rewrite for hand-in left
</commit_message>
<xml_diff>
--- a/SceneRecognition/COMP6223 Coursework 3.docx
+++ b/SceneRecognition/COMP6223 Coursework 3.docx
@@ -49,34 +49,7 @@
                 <w:lang w:val="en-GB"/>
               </w:rPr>
               <w:br/>
-            </w:r>
-            <w:proofErr w:type="spellStart"/>
-            <w:r>
-              <w:rPr>
-                <w:lang w:val="en-GB"/>
-              </w:rPr>
-              <w:t>Prof.</w:t>
-            </w:r>
-            <w:proofErr w:type="spellEnd"/>
-            <w:r>
-              <w:rPr>
-                <w:lang w:val="en-GB"/>
-              </w:rPr>
-              <w:t xml:space="preserve"> Mark Nixon, </w:t>
-            </w:r>
-            <w:proofErr w:type="spellStart"/>
-            <w:r>
-              <w:rPr>
-                <w:lang w:val="en-GB"/>
-              </w:rPr>
-              <w:t>Dr.</w:t>
-            </w:r>
-            <w:proofErr w:type="spellEnd"/>
-            <w:r>
-              <w:rPr>
-                <w:lang w:val="en-GB"/>
-              </w:rPr>
-              <w:t xml:space="preserve"> Jonathon Hare</w:t>
+              <w:t>Prof. Mark Nixon, Dr. Jonathon Hare</w:t>
             </w:r>
           </w:p>
           <w:p>
@@ -684,43 +657,13 @@
         <w:rPr>
           <w:lang w:val="en-GB"/>
         </w:rPr>
-        <w:t xml:space="preserve"> then transformed into a </w:t>
-      </w:r>
-      <w:r>
-        <w:rPr>
-          <w:lang w:val="en-GB"/>
-        </w:rPr>
-        <w:t xml:space="preserve">normalised </w:t>
-      </w:r>
-      <w:r>
-        <w:rPr>
-          <w:lang w:val="en-GB"/>
-        </w:rPr>
-        <w:t xml:space="preserve">histogram with </w:t>
-      </w:r>
-      <w:r>
-        <w:rPr>
-          <w:lang w:val="en-GB"/>
-        </w:rPr>
-        <w:t>16</w:t>
-      </w:r>
-      <w:r>
-        <w:rPr>
-          <w:lang w:val="en-GB"/>
-        </w:rPr>
-        <w:t xml:space="preserve"> dimensions</w:t>
-      </w:r>
-      <w:r>
-        <w:rPr>
-          <w:lang w:val="en-GB"/>
-        </w:rPr>
-        <w:t>.</w:t>
-      </w:r>
-      <w:r>
-        <w:rPr>
-          <w:lang w:val="en-GB"/>
-        </w:rPr>
-        <w:t xml:space="preserve"> </w:t>
+        <w:t xml:space="preserve"> then transformed into a normalised histogram with 16 dimensions</w:t>
+      </w:r>
+      <w:r>
+        <w:rPr>
+          <w:lang w:val="en-GB"/>
+        </w:rPr>
+        <w:t xml:space="preserve">. </w:t>
       </w:r>
       <w:r>
         <w:rPr>
@@ -1141,13 +1084,7 @@
         <w:rPr>
           <w:lang w:val="en-GB"/>
         </w:rPr>
-        <w:t xml:space="preserve"> </w:t>
-      </w:r>
-      <w:r>
-        <w:rPr>
-          <w:lang w:val="en-GB"/>
-        </w:rPr>
-        <w:t>implicitly mapping their inputs into high-dimensional feature spaces</w:t>
+        <w:t xml:space="preserve"> implicitly mapping their inputs into high-dimensional feature spaces</w:t>
       </w:r>
       <w:r>
         <w:rPr>
@@ -1287,19 +1224,31 @@
         <w:rPr>
           <w:lang w:val="en-GB"/>
         </w:rPr>
-        <w:t xml:space="preserve"> be either transformed into SIFT features (which will be done in section 3 of this report) or any other local feature that might fit well for this context. </w:t>
-      </w:r>
-      <w:r>
-        <w:rPr>
-          <w:lang w:val="en-GB"/>
-        </w:rPr>
-        <w:t>After an image is decomposed into local descriptors, it is counted how many of these features fall into each cluster in the visual word vocabulary</w:t>
-      </w:r>
-      <w:r>
-        <w:rPr>
-          <w:lang w:val="en-GB"/>
-        </w:rPr>
-        <w:t xml:space="preserve"> and noted in the BoVW</w:t>
+        <w:t xml:space="preserve"> be either transformed into SIFT features (which will be done in section 3 of this report) or any other local feature that might fit well for </w:t>
+      </w:r>
+      <w:r>
+        <w:rPr>
+          <w:lang w:val="en-GB"/>
+        </w:rPr>
+        <w:t>the given</w:t>
+      </w:r>
+      <w:r>
+        <w:rPr>
+          <w:lang w:val="en-GB"/>
+        </w:rPr>
+        <w:t xml:space="preserve"> context. After an image is decomposed into local descriptors, it is counted how many of these features fall into each cluster in the visual word vocabulary</w:t>
+      </w:r>
+      <w:r>
+        <w:rPr>
+          <w:lang w:val="en-GB"/>
+        </w:rPr>
+        <w:t xml:space="preserve">, called vector quantisation, </w:t>
+      </w:r>
+      <w:r>
+        <w:rPr>
+          <w:lang w:val="en-GB"/>
+        </w:rPr>
+        <w:t>and noted in the BoVW</w:t>
       </w:r>
       <w:r>
         <w:rPr>
@@ -1339,8 +1288,6 @@
       <w:r>
         <w:t>Implementation</w:t>
       </w:r>
-      <w:bookmarkStart w:id="1" w:name="_GoBack"/>
-      <w:bookmarkEnd w:id="1"/>
     </w:p>
     <w:p>
       <w:pPr>
@@ -1542,27 +1489,7 @@
         <w:rPr>
           <w:lang w:val="en-GB"/>
         </w:rPr>
-        <w:t xml:space="preserve">mapping the image features to the closest cluster mean and counting for each cluster how many features were mapped onto it. These </w:t>
-      </w:r>
-      <w:proofErr w:type="spellStart"/>
-      <w:r>
-        <w:rPr>
-          <w:lang w:val="en-GB"/>
-        </w:rPr>
-        <w:t>BoVWs</w:t>
-      </w:r>
-      <w:proofErr w:type="spellEnd"/>
-      <w:r>
-        <w:rPr>
-          <w:lang w:val="en-GB"/>
-        </w:rPr>
-        <w:t xml:space="preserve"> were subsequently used as input together with their images’ labels as target for training the </w:t>
-      </w:r>
-      <w:r>
-        <w:rPr>
-          <w:lang w:val="en-GB"/>
-        </w:rPr>
-        <w:t>support vector machines</w:t>
+        <w:t>mapping the image features to the closest cluster mean and counting for each cluster how many features were mapped onto it. These BoVWs were subsequently used as input together with their images’ labels as target for training the support vector machines</w:t>
       </w:r>
       <w:r>
         <w:rPr>
@@ -1592,21 +1519,7 @@
         <w:rPr>
           <w:lang w:val="en-GB"/>
         </w:rPr>
-        <w:t xml:space="preserve"> As for the training, for each classification problem did its SVM receive all </w:t>
-      </w:r>
-      <w:proofErr w:type="spellStart"/>
-      <w:r>
-        <w:rPr>
-          <w:lang w:val="en-GB"/>
-        </w:rPr>
-        <w:t>BoVWs</w:t>
-      </w:r>
-      <w:proofErr w:type="spellEnd"/>
-      <w:r>
-        <w:rPr>
-          <w:lang w:val="en-GB"/>
-        </w:rPr>
-        <w:t xml:space="preserve"> for that label as </w:t>
+        <w:t xml:space="preserve"> As for the training, for each classification problem did its SVM receive all BoVWs for that label as </w:t>
       </w:r>
       <w:r>
         <w:rPr>
@@ -1681,13 +1594,7 @@
       </w:pPr>
       <w:r>
         <w:lastRenderedPageBreak/>
-        <w:t xml:space="preserve">CNNs with </w:t>
-      </w:r>
-      <w:r>
-        <w:t xml:space="preserve">Non-Linear </w:t>
-      </w:r>
-      <w:r>
-        <w:t>SVMs and Dense</w:t>
+        <w:t>CNNs with SVMs and Dense</w:t>
       </w:r>
       <w:r>
         <w:t>-</w:t>
@@ -1739,6 +1646,205 @@
     </w:p>
     <w:p>
       <w:pPr>
+        <w:pStyle w:val="berschrift3"/>
+        <w:rPr>
+          <w:b w:val="0"/>
+          <w:sz w:val="22"/>
+          <w:szCs w:val="22"/>
+          <w:lang w:val="en-GB"/>
+        </w:rPr>
+      </w:pPr>
+      <w:r>
+        <w:rPr>
+          <w:b w:val="0"/>
+          <w:sz w:val="22"/>
+          <w:szCs w:val="22"/>
+          <w:lang w:val="en-GB"/>
+        </w:rPr>
+        <w:t>Classifier</w:t>
+      </w:r>
+    </w:p>
+    <w:p>
+      <w:pPr>
+        <w:rPr>
+          <w:lang w:val="en-GB"/>
+        </w:rPr>
+      </w:pPr>
+      <w:r>
+        <w:rPr>
+          <w:lang w:val="en-GB"/>
+        </w:rPr>
+        <w:t>Linear SVMs represented through the convolutional layers</w:t>
+      </w:r>
+      <w:r>
+        <w:rPr>
+          <w:lang w:val="en-GB"/>
+        </w:rPr>
+        <w:t xml:space="preserve"> and the of the CNN.</w:t>
+      </w:r>
+    </w:p>
+    <w:p>
+      <w:pPr>
+        <w:rPr>
+          <w:lang w:val="en-GB"/>
+        </w:rPr>
+      </w:pPr>
+      <w:r>
+        <w:rPr>
+          <w:lang w:val="en-GB"/>
+        </w:rPr>
+        <w:t xml:space="preserve">During the learning </w:t>
+      </w:r>
+      <w:r>
+        <w:rPr>
+          <w:lang w:val="en-GB"/>
+        </w:rPr>
+        <w:t xml:space="preserve">phase </w:t>
+      </w:r>
+      <w:r>
+        <w:rPr>
+          <w:lang w:val="en-GB"/>
+        </w:rPr>
+        <w:t xml:space="preserve">a </w:t>
+      </w:r>
+      <w:r>
+        <w:rPr>
+          <w:lang w:val="en-GB"/>
+        </w:rPr>
+        <w:t>Stochastic gradient descent optimizer</w:t>
+      </w:r>
+      <w:r>
+        <w:rPr>
+          <w:lang w:val="en-GB"/>
+        </w:rPr>
+        <w:t xml:space="preserve"> </w:t>
+      </w:r>
+      <w:r>
+        <w:rPr>
+          <w:lang w:val="en-GB"/>
+        </w:rPr>
+        <w:t xml:space="preserve">is </w:t>
+      </w:r>
+      <w:r>
+        <w:rPr>
+          <w:lang w:val="en-GB"/>
+        </w:rPr>
+        <w:t xml:space="preserve">used, that </w:t>
+      </w:r>
+      <w:r>
+        <w:rPr>
+          <w:lang w:val="en-GB"/>
+        </w:rPr>
+        <w:t>stochastically approximates the gradient descent method to minimise the error function of the classifier. It</w:t>
+      </w:r>
+      <w:r>
+        <w:rPr>
+          <w:lang w:val="en-GB"/>
+        </w:rPr>
+        <w:t xml:space="preserve"> updates </w:t>
+      </w:r>
+      <w:r>
+        <w:rPr>
+          <w:lang w:val="en-GB"/>
+        </w:rPr>
+        <w:t xml:space="preserve">incrementally and frequently to give an immediate insight about the </w:t>
+      </w:r>
+      <w:r>
+        <w:rPr>
+          <w:lang w:val="en-GB"/>
+        </w:rPr>
+        <w:t>performance of the model</w:t>
+      </w:r>
+      <w:r>
+        <w:rPr>
+          <w:lang w:val="en-GB"/>
+        </w:rPr>
+        <w:t xml:space="preserve">. </w:t>
+      </w:r>
+      <w:r>
+        <w:rPr>
+          <w:lang w:val="en-GB"/>
+        </w:rPr>
+        <w:t xml:space="preserve">The noisy update process can allow </w:t>
+      </w:r>
+      <w:r>
+        <w:rPr>
+          <w:lang w:val="en-GB"/>
+        </w:rPr>
+        <w:t>the model to avoid local minima although u</w:t>
+      </w:r>
+      <w:r>
+        <w:rPr>
+          <w:lang w:val="en-GB"/>
+        </w:rPr>
+        <w:t>pdating the model so frequently is</w:t>
+      </w:r>
+      <w:r>
+        <w:rPr>
+          <w:lang w:val="en-GB"/>
+        </w:rPr>
+        <w:t xml:space="preserve"> more computationally expensive so it is </w:t>
+      </w:r>
+      <w:r>
+        <w:rPr>
+          <w:lang w:val="en-GB"/>
+        </w:rPr>
+        <w:t>taking significantly longer to train models on large datasets</w:t>
+      </w:r>
+      <w:r>
+        <w:rPr>
+          <w:lang w:val="en-GB"/>
+        </w:rPr>
+        <w:t>. In this use case with a rather small dataset it provided a considerable optimisation.</w:t>
+      </w:r>
+    </w:p>
+    <w:p>
+      <w:pPr>
+        <w:pStyle w:val="berschrift3"/>
+        <w:rPr>
+          <w:b w:val="0"/>
+          <w:sz w:val="22"/>
+          <w:szCs w:val="22"/>
+          <w:lang w:val="en-GB"/>
+        </w:rPr>
+      </w:pPr>
+      <w:r>
+        <w:rPr>
+          <w:b w:val="0"/>
+          <w:sz w:val="22"/>
+          <w:szCs w:val="22"/>
+          <w:lang w:val="en-GB"/>
+        </w:rPr>
+        <w:t>Feature Extractor</w:t>
+      </w:r>
+    </w:p>
+    <w:p>
+      <w:pPr>
+        <w:rPr>
+          <w:lang w:val="en-GB"/>
+        </w:rPr>
+      </w:pPr>
+      <w:r>
+        <w:rPr>
+          <w:lang w:val="en-GB"/>
+        </w:rPr>
+        <w:t>Is done in the first d</w:t>
+      </w:r>
+      <w:r>
+        <w:rPr>
+          <w:lang w:val="en-GB"/>
+        </w:rPr>
+        <w:t>ensely-connected layer with 128 units and a rectifier activation function</w:t>
+      </w:r>
+      <w:r>
+        <w:rPr>
+          <w:lang w:val="en-GB"/>
+        </w:rPr>
+        <w:t xml:space="preserve"> in the CNN</w:t>
+      </w:r>
+    </w:p>
+    <w:p>
+      <w:pPr>
         <w:spacing w:after="160" w:line="259" w:lineRule="auto"/>
         <w:jc w:val="left"/>
         <w:rPr>
@@ -1749,21 +1855,7 @@
         <w:rPr>
           <w:lang w:val="en-GB"/>
         </w:rPr>
-        <w:t xml:space="preserve">SIFT (Scale-invariant feature </w:t>
-      </w:r>
-      <w:proofErr w:type="gramStart"/>
-      <w:r>
-        <w:rPr>
-          <w:lang w:val="en-GB"/>
-        </w:rPr>
-        <w:t>transform )</w:t>
-      </w:r>
-      <w:proofErr w:type="gramEnd"/>
-      <w:r>
-        <w:rPr>
-          <w:lang w:val="en-GB"/>
-        </w:rPr>
-        <w:t xml:space="preserve"> Features -&gt; detects and describes local features.</w:t>
+        <w:t>SIFT (Scale-invariant feature transform ) Features -&gt; detects and describes local features.</w:t>
       </w:r>
     </w:p>
     <w:p>
@@ -1778,25 +1870,816 @@
         <w:rPr>
           <w:lang w:val="en-GB"/>
         </w:rPr>
-        <w:t>Besides the advantage of well representing an image, SIFT features might bring along complexity problems when facing large resolution images and thus making it necessary to use k-means to learn a million clusters in 128 dimensions (!) from 10’s millions of features.</w:t>
+        <w:t>DEF: Now an orientation is assigned to each keypoint to achieve invariance to image rotation. A neigbourhood is taken around the keypoint location depending on the scale, and the gradient magnitude and direction is calculated in that region. An orientation histogram with 36 bins covering 360 degrees is created. (It is weighted by gradient magnitude and gaussian-weighted circular window with \sigma equal to 1.5 times the scale of keypoint. The highest peak in the histogram is taken and any peak above 80% of it is also considered to calculate the orientation. It creates keypoints with same location and scale, but different directions. It contribute to stability of matching. Now keypoint descriptor is created. A 16x16 neighbourhood around the keypoint is taken. It is devided into 16 sub-blocks of 4x4 size. For each sub-block, 8 bin orientation histogram is created. So a total of 128 bin values are available. It is represented as a vector to form keypoint descriptor. In addition to this, several measures are taken to achieve robustness against illumination changes, rotation etc.</w:t>
       </w:r>
     </w:p>
     <w:p>
       <w:pPr>
-        <w:pStyle w:val="Formatvorlage2"/>
-      </w:pPr>
-      <w:r>
-        <w:t>Implementation</w:t>
+        <w:pStyle w:val="Listenabsatz"/>
+        <w:numPr>
+          <w:ilvl w:val="0"/>
+          <w:numId w:val="23"/>
+        </w:numPr>
+        <w:spacing w:after="160" w:line="259" w:lineRule="auto"/>
+        <w:jc w:val="left"/>
+        <w:rPr>
+          <w:lang w:val="en-GB"/>
+        </w:rPr>
+      </w:pPr>
+      <w:r>
+        <w:rPr>
+          <w:lang w:val="en-GB"/>
+        </w:rPr>
+        <w:t>Detection for normal SIFT by David Lowe's algorithm</w:t>
       </w:r>
     </w:p>
     <w:p>
       <w:pPr>
-        <w:pStyle w:val="Formatvorlage1"/>
+        <w:pStyle w:val="Listenabsatz"/>
         <w:numPr>
           <w:ilvl w:val="0"/>
-          <w:numId w:val="0"/>
+          <w:numId w:val="23"/>
         </w:numPr>
-      </w:pPr>
+        <w:spacing w:after="160" w:line="259" w:lineRule="auto"/>
+        <w:jc w:val="left"/>
+        <w:rPr>
+          <w:lang w:val="en-GB"/>
+        </w:rPr>
+      </w:pPr>
+      <w:r>
+        <w:rPr>
+          <w:lang w:val="en-GB"/>
+        </w:rPr>
+        <w:t>We used Dense SIFT which computes a SIFT descriptor at every location of the image (based on histograms of gradients) like in section 2 (a patch every 4 pixels)</w:t>
+      </w:r>
+    </w:p>
+    <w:p>
+      <w:pPr>
+        <w:spacing w:after="160" w:line="259" w:lineRule="auto"/>
+        <w:jc w:val="left"/>
+        <w:rPr>
+          <w:lang w:val="en-GB"/>
+        </w:rPr>
+      </w:pPr>
+      <w:r>
+        <w:rPr>
+          <w:lang w:val="en-GB"/>
+        </w:rPr>
+        <w:t>Besides the advantage of well representing an image, SIFT features might bring along complexity problems when facing large resolution images and thus making it necessary to use k-means to learn a million clusters in 128 dimensions (!) from 10’s millions of features.</w:t>
+      </w:r>
+    </w:p>
+    <w:p>
+      <w:pPr>
+        <w:spacing w:after="160" w:line="259" w:lineRule="auto"/>
+        <w:jc w:val="left"/>
+        <w:rPr>
+          <w:lang w:val="en-GB"/>
+        </w:rPr>
+      </w:pPr>
+      <w:r>
+        <w:rPr>
+          <w:lang w:val="en-GB"/>
+        </w:rPr>
+        <w:t>Compare to the features of the previous two runs, this</w:t>
+      </w:r>
+      <w:r>
+        <w:rPr>
+          <w:lang w:val="en-GB"/>
+        </w:rPr>
+        <w:t xml:space="preserve"> feature </w:t>
+      </w:r>
+      <w:r>
+        <w:rPr>
+          <w:lang w:val="en-GB"/>
+        </w:rPr>
+        <w:t>is</w:t>
+      </w:r>
+      <w:r>
+        <w:rPr>
+          <w:lang w:val="en-GB"/>
+        </w:rPr>
+        <w:t xml:space="preserve"> to an extend invariant to </w:t>
+      </w:r>
+      <w:r>
+        <w:rPr>
+          <w:lang w:val="en-GB"/>
+        </w:rPr>
+        <w:t>transformations</w:t>
+      </w:r>
+      <w:r>
+        <w:rPr>
+          <w:lang w:val="en-GB"/>
+        </w:rPr>
+        <w:t xml:space="preserve"> (</w:t>
+      </w:r>
+      <w:r>
+        <w:rPr>
+          <w:lang w:val="en-GB"/>
+        </w:rPr>
+        <w:t>translation, rotation</w:t>
+      </w:r>
+      <w:r>
+        <w:rPr>
+          <w:lang w:val="en-GB"/>
+        </w:rPr>
+        <w:t xml:space="preserve"> and </w:t>
+      </w:r>
+      <w:r>
+        <w:rPr>
+          <w:lang w:val="en-GB"/>
+        </w:rPr>
+        <w:t>scaling</w:t>
+      </w:r>
+      <w:r>
+        <w:rPr>
+          <w:lang w:val="en-GB"/>
+        </w:rPr>
+        <w:t xml:space="preserve">) and also robust against </w:t>
+      </w:r>
+      <w:r>
+        <w:rPr>
+          <w:lang w:val="en-GB"/>
+        </w:rPr>
+        <w:t>brightness variations</w:t>
+      </w:r>
+      <w:r>
+        <w:rPr>
+          <w:lang w:val="en-GB"/>
+        </w:rPr>
+        <w:t xml:space="preserve">, noise and smaller </w:t>
+      </w:r>
+      <w:r>
+        <w:rPr>
+          <w:lang w:val="en-GB"/>
+        </w:rPr>
+        <w:t>geometrical</w:t>
+      </w:r>
+      <w:r>
+        <w:rPr>
+          <w:lang w:val="en-GB"/>
+        </w:rPr>
+        <w:t xml:space="preserve"> deformations of higher</w:t>
+      </w:r>
+      <w:r>
+        <w:rPr>
+          <w:lang w:val="en-GB"/>
+        </w:rPr>
+        <w:t>-order</w:t>
+      </w:r>
+      <w:r>
+        <w:rPr>
+          <w:lang w:val="en-GB"/>
+        </w:rPr>
+        <w:t xml:space="preserve">. They therefore deliver a great representation of images features, especially </w:t>
+      </w:r>
+      <w:r>
+        <w:rPr>
+          <w:lang w:val="en-GB"/>
+        </w:rPr>
+        <w:t>for</w:t>
+      </w:r>
+      <w:r>
+        <w:rPr>
+          <w:lang w:val="en-GB"/>
+        </w:rPr>
+        <w:t xml:space="preserve"> comparing them.</w:t>
+      </w:r>
+    </w:p>
+    <w:p>
+      <w:pPr>
+        <w:spacing w:after="160" w:line="259" w:lineRule="auto"/>
+        <w:jc w:val="left"/>
+        <w:rPr>
+          <w:lang w:val="en-GB"/>
+        </w:rPr>
+      </w:pPr>
+      <w:r>
+        <w:rPr>
+          <w:lang w:val="en-GB"/>
+        </w:rPr>
+        <w:br w:type="page"/>
+      </w:r>
+    </w:p>
+    <w:p>
+      <w:pPr>
+        <w:pStyle w:val="berschrift3"/>
+        <w:rPr>
+          <w:b w:val="0"/>
+          <w:sz w:val="22"/>
+          <w:szCs w:val="22"/>
+          <w:lang w:val="en-GB"/>
+        </w:rPr>
+      </w:pPr>
+      <w:r>
+        <w:rPr>
+          <w:b w:val="0"/>
+          <w:sz w:val="22"/>
+          <w:szCs w:val="22"/>
+          <w:lang w:val="en-GB"/>
+        </w:rPr>
+        <w:lastRenderedPageBreak/>
+        <w:t>Convolutional Neural Network</w:t>
+      </w:r>
+      <w:r>
+        <w:rPr>
+          <w:b w:val="0"/>
+          <w:sz w:val="22"/>
+          <w:szCs w:val="22"/>
+          <w:lang w:val="en-GB"/>
+        </w:rPr>
+        <w:t xml:space="preserve"> (CNN)</w:t>
+      </w:r>
+    </w:p>
+    <w:p>
+      <w:pPr>
+        <w:rPr>
+          <w:lang w:val="en-GB"/>
+        </w:rPr>
+      </w:pPr>
+      <w:r>
+        <w:rPr>
+          <w:lang w:val="en-GB"/>
+        </w:rPr>
+        <w:t>CNNs are</w:t>
+      </w:r>
+      <w:r>
+        <w:rPr>
+          <w:lang w:val="en-GB"/>
+        </w:rPr>
+        <w:t xml:space="preserve"> deep, feed-forward artificial neural networks </w:t>
+      </w:r>
+      <w:r>
+        <w:rPr>
+          <w:lang w:val="en-GB"/>
+        </w:rPr>
+        <w:t xml:space="preserve">with focus on analysing images. </w:t>
+      </w:r>
+      <w:r>
+        <w:rPr>
+          <w:lang w:val="en-GB"/>
+        </w:rPr>
+        <w:t>They come handy for Classification problems with their ability to incorporate feature extraction, classification by SMVs</w:t>
+      </w:r>
+      <w:r>
+        <w:rPr>
+          <w:lang w:val="en-GB"/>
+        </w:rPr>
+        <w:t xml:space="preserve"> and their training as well as other mappings into one system.</w:t>
+      </w:r>
+      <w:r>
+        <w:rPr>
+          <w:lang w:val="en-GB"/>
+        </w:rPr>
+        <w:t xml:space="preserve"> Each</w:t>
+      </w:r>
+      <w:r>
+        <w:rPr>
+          <w:lang w:val="en-GB"/>
+        </w:rPr>
+        <w:t xml:space="preserve"> weight adjusting layer acts as linear classifier, they are able to do non-linear classification. </w:t>
+      </w:r>
+      <w:r>
+        <w:rPr>
+          <w:lang w:val="en-GB"/>
+        </w:rPr>
+        <w:t xml:space="preserve">Due to a large offer of frameworks for the major programming languages, they are easy to implement. </w:t>
+      </w:r>
+    </w:p>
+    <w:p>
+      <w:pPr>
+        <w:pStyle w:val="Formatvorlage2"/>
+      </w:pPr>
+      <w:r>
+        <w:rPr>
+          <w:noProof/>
+          <w:lang w:eastAsia="zh-CN"/>
+        </w:rPr>
+        <w:drawing>
+          <wp:anchor distT="0" distB="0" distL="114300" distR="114300" simplePos="0" relativeHeight="251658240" behindDoc="0" locked="0" layoutInCell="1" allowOverlap="1" wp14:anchorId="4F6448F7" wp14:editId="554FF95B">
+            <wp:simplePos x="0" y="0"/>
+            <wp:positionH relativeFrom="margin">
+              <wp:align>right</wp:align>
+            </wp:positionH>
+            <wp:positionV relativeFrom="paragraph">
+              <wp:posOffset>342900</wp:posOffset>
+            </wp:positionV>
+            <wp:extent cx="1124674" cy="3217333"/>
+            <wp:effectExtent l="0" t="0" r="0" b="2540"/>
+            <wp:wrapSquare wrapText="bothSides"/>
+            <wp:docPr id="1" name="Grafik 1" descr="C:\Users\Philipp\AppData\Local\Microsoft\Windows\INetCache\Content.Word\cnn_arch.png"/>
+            <wp:cNvGraphicFramePr>
+              <a:graphicFrameLocks xmlns:a="http://schemas.openxmlformats.org/drawingml/2006/main" noChangeAspect="1"/>
+            </wp:cNvGraphicFramePr>
+            <a:graphic xmlns:a="http://schemas.openxmlformats.org/drawingml/2006/main">
+              <a:graphicData uri="http://schemas.openxmlformats.org/drawingml/2006/picture">
+                <pic:pic xmlns:pic="http://schemas.openxmlformats.org/drawingml/2006/picture">
+                  <pic:nvPicPr>
+                    <pic:cNvPr id="0" name="Picture 20" descr="C:\Users\Philipp\AppData\Local\Microsoft\Windows\INetCache\Content.Word\cnn_arch.png"/>
+                    <pic:cNvPicPr>
+                      <a:picLocks noChangeAspect="1" noChangeArrowheads="1"/>
+                    </pic:cNvPicPr>
+                  </pic:nvPicPr>
+                  <pic:blipFill>
+                    <a:blip r:embed="rId8" cstate="print">
+                      <a:extLst>
+                        <a:ext uri="{28A0092B-C50C-407E-A947-70E740481C1C}">
+                          <a14:useLocalDpi xmlns:a14="http://schemas.microsoft.com/office/drawing/2010/main" val="0"/>
+                        </a:ext>
+                      </a:extLst>
+                    </a:blip>
+                    <a:srcRect/>
+                    <a:stretch>
+                      <a:fillRect/>
+                    </a:stretch>
+                  </pic:blipFill>
+                  <pic:spPr bwMode="auto">
+                    <a:xfrm>
+                      <a:off x="0" y="0"/>
+                      <a:ext cx="1124674" cy="3217333"/>
+                    </a:xfrm>
+                    <a:prstGeom prst="rect">
+                      <a:avLst/>
+                    </a:prstGeom>
+                    <a:noFill/>
+                    <a:ln>
+                      <a:noFill/>
+                    </a:ln>
+                  </pic:spPr>
+                </pic:pic>
+              </a:graphicData>
+            </a:graphic>
+            <wp14:sizeRelH relativeFrom="page">
+              <wp14:pctWidth>0</wp14:pctWidth>
+            </wp14:sizeRelH>
+            <wp14:sizeRelV relativeFrom="page">
+              <wp14:pctHeight>0</wp14:pctHeight>
+            </wp14:sizeRelV>
+          </wp:anchor>
+        </w:drawing>
+      </w:r>
+      <w:r>
+        <w:t>Implementation</w:t>
+      </w:r>
+    </w:p>
+    <w:p>
+      <w:pPr>
+        <w:rPr>
+          <w:lang w:val="en-GB"/>
+        </w:rPr>
+      </w:pPr>
+      <w:r>
+        <w:rPr>
+          <w:lang w:val="en-GB"/>
+        </w:rPr>
+        <w:t>Python OpenCV, chainer, keras, sklearn</w:t>
+      </w:r>
+      <w:bookmarkStart w:id="1" w:name="_GoBack"/>
+      <w:bookmarkEnd w:id="1"/>
+    </w:p>
+    <w:p>
+      <w:pPr>
+        <w:pStyle w:val="Listenabsatz"/>
+        <w:numPr>
+          <w:ilvl w:val="0"/>
+          <w:numId w:val="24"/>
+        </w:numPr>
+        <w:spacing w:after="120" w:line="259" w:lineRule="auto"/>
+        <w:contextualSpacing w:val="0"/>
+        <w:rPr>
+          <w:lang w:val="en-GB"/>
+        </w:rPr>
+      </w:pPr>
+      <w:r>
+        <w:rPr>
+          <w:lang w:val="en-GB"/>
+        </w:rPr>
+        <w:t xml:space="preserve">Convolutional Layer </w:t>
+      </w:r>
+      <w:r>
+        <w:rPr>
+          <w:lang w:val="en-GB"/>
+        </w:rPr>
+        <w:t xml:space="preserve">3x3 kernel receiving </w:t>
+      </w:r>
+      <w:r>
+        <w:rPr>
+          <w:lang w:val="en-GB"/>
+        </w:rPr>
+        <w:t>a 256x256x1 image as input</w:t>
+      </w:r>
+      <w:r>
+        <w:rPr>
+          <w:lang w:val="en-GB"/>
+        </w:rPr>
+        <w:t xml:space="preserve"> and output</w:t>
+      </w:r>
+      <w:r>
+        <w:rPr>
+          <w:lang w:val="en-GB"/>
+        </w:rPr>
+        <w:t>s</w:t>
+      </w:r>
+      <w:r>
+        <w:rPr>
+          <w:lang w:val="en-GB"/>
+        </w:rPr>
+        <w:t xml:space="preserve"> a 32 dimensional </w:t>
+      </w:r>
+      <w:r>
+        <w:rPr>
+          <w:lang w:val="en-GB"/>
+        </w:rPr>
+        <w:t>descriptor using a rectifier as activation function</w:t>
+      </w:r>
+    </w:p>
+    <w:p>
+      <w:pPr>
+        <w:pStyle w:val="Listenabsatz"/>
+        <w:numPr>
+          <w:ilvl w:val="0"/>
+          <w:numId w:val="24"/>
+        </w:numPr>
+        <w:spacing w:after="120" w:line="259" w:lineRule="auto"/>
+        <w:contextualSpacing w:val="0"/>
+        <w:rPr>
+          <w:lang w:val="en-GB"/>
+        </w:rPr>
+      </w:pPr>
+      <w:r>
+        <w:rPr>
+          <w:lang w:val="en-GB"/>
+        </w:rPr>
+        <w:t xml:space="preserve">A second </w:t>
+      </w:r>
+      <w:r>
+        <w:rPr>
+          <w:lang w:val="en-GB"/>
+        </w:rPr>
+        <w:t xml:space="preserve">3x3 kernel with a rectifier as activation function that outputs a 64 dimensional </w:t>
+      </w:r>
+      <w:r>
+        <w:rPr>
+          <w:lang w:val="en-GB"/>
+        </w:rPr>
+        <w:t>descriptor</w:t>
+      </w:r>
+    </w:p>
+    <w:p>
+      <w:pPr>
+        <w:pStyle w:val="Listenabsatz"/>
+        <w:numPr>
+          <w:ilvl w:val="0"/>
+          <w:numId w:val="24"/>
+        </w:numPr>
+        <w:spacing w:after="120" w:line="259" w:lineRule="auto"/>
+        <w:contextualSpacing w:val="0"/>
+        <w:rPr>
+          <w:lang w:val="en-GB"/>
+        </w:rPr>
+      </w:pPr>
+      <w:r>
+        <w:rPr>
+          <w:lang w:val="en-GB"/>
+        </w:rPr>
+        <w:t>Pooling Layer downsizing the input by 2 / 50%</w:t>
+      </w:r>
+    </w:p>
+    <w:p>
+      <w:pPr>
+        <w:pStyle w:val="Listenabsatz"/>
+        <w:numPr>
+          <w:ilvl w:val="0"/>
+          <w:numId w:val="24"/>
+        </w:numPr>
+        <w:spacing w:after="120" w:line="259" w:lineRule="auto"/>
+        <w:contextualSpacing w:val="0"/>
+        <w:rPr>
+          <w:lang w:val="en-GB"/>
+        </w:rPr>
+      </w:pPr>
+      <w:r>
+        <w:rPr>
+          <w:lang w:val="en-GB"/>
+        </w:rPr>
+        <w:t>A Dropout to prevent overfitting randomly set 50% of the input units to 0</w:t>
+      </w:r>
+    </w:p>
+    <w:p>
+      <w:pPr>
+        <w:pStyle w:val="Listenabsatz"/>
+        <w:numPr>
+          <w:ilvl w:val="0"/>
+          <w:numId w:val="24"/>
+        </w:numPr>
+        <w:spacing w:after="120" w:line="259" w:lineRule="auto"/>
+        <w:contextualSpacing w:val="0"/>
+        <w:rPr>
+          <w:lang w:val="en-GB"/>
+        </w:rPr>
+      </w:pPr>
+      <w:r>
+        <w:rPr>
+          <w:lang w:val="en-GB"/>
+        </w:rPr>
+        <w:t>Flattens the inputs to vectors</w:t>
+      </w:r>
+    </w:p>
+    <w:p>
+      <w:pPr>
+        <w:pStyle w:val="Listenabsatz"/>
+        <w:numPr>
+          <w:ilvl w:val="0"/>
+          <w:numId w:val="24"/>
+        </w:numPr>
+        <w:spacing w:after="120" w:line="259" w:lineRule="auto"/>
+        <w:contextualSpacing w:val="0"/>
+        <w:rPr>
+          <w:lang w:val="en-GB"/>
+        </w:rPr>
+      </w:pPr>
+      <w:r>
+        <w:rPr>
+          <w:lang w:val="en-GB"/>
+        </w:rPr>
+        <w:t>D</w:t>
+      </w:r>
+      <w:r>
+        <w:rPr>
+          <w:lang w:val="en-GB"/>
+        </w:rPr>
+        <w:t xml:space="preserve">ensely-connected </w:t>
+      </w:r>
+      <w:r>
+        <w:rPr>
+          <w:lang w:val="en-GB"/>
+        </w:rPr>
+        <w:t>layer with 128 units and a rectifier activation function</w:t>
+      </w:r>
+    </w:p>
+    <w:p>
+      <w:pPr>
+        <w:pStyle w:val="Listenabsatz"/>
+        <w:numPr>
+          <w:ilvl w:val="0"/>
+          <w:numId w:val="24"/>
+        </w:numPr>
+        <w:spacing w:after="120" w:line="259" w:lineRule="auto"/>
+        <w:contextualSpacing w:val="0"/>
+        <w:rPr>
+          <w:lang w:val="en-GB"/>
+        </w:rPr>
+      </w:pPr>
+      <w:r>
+        <w:rPr>
+          <w:lang w:val="en-GB"/>
+        </w:rPr>
+        <w:t>A</w:t>
+      </w:r>
+      <w:r>
+        <w:rPr>
+          <w:lang w:val="en-GB"/>
+        </w:rPr>
+        <w:t>nother</w:t>
+      </w:r>
+      <w:r>
+        <w:rPr>
+          <w:lang w:val="en-GB"/>
+        </w:rPr>
+        <w:t xml:space="preserve"> Dropout </w:t>
+      </w:r>
+      <w:r>
+        <w:rPr>
+          <w:lang w:val="en-GB"/>
+        </w:rPr>
+        <w:t>with</w:t>
+      </w:r>
+      <w:r>
+        <w:rPr>
+          <w:lang w:val="en-GB"/>
+        </w:rPr>
+        <w:t xml:space="preserve"> 50% </w:t>
+      </w:r>
+      <w:r>
+        <w:rPr>
+          <w:lang w:val="en-GB"/>
+        </w:rPr>
+        <w:t>dropout-rate</w:t>
+      </w:r>
+    </w:p>
+    <w:p>
+      <w:pPr>
+        <w:pStyle w:val="Listenabsatz"/>
+        <w:numPr>
+          <w:ilvl w:val="0"/>
+          <w:numId w:val="24"/>
+        </w:numPr>
+        <w:spacing w:after="120" w:line="259" w:lineRule="auto"/>
+        <w:contextualSpacing w:val="0"/>
+        <w:rPr>
+          <w:lang w:val="en-GB"/>
+        </w:rPr>
+      </w:pPr>
+      <w:r>
+        <w:rPr>
+          <w:lang w:val="en-GB"/>
+        </w:rPr>
+        <w:t xml:space="preserve">Final </w:t>
+      </w:r>
+      <w:r>
+        <w:rPr>
+          <w:lang w:val="en-GB"/>
+        </w:rPr>
+        <w:t>D</w:t>
+      </w:r>
+      <w:r>
+        <w:rPr>
+          <w:lang w:val="en-GB"/>
+        </w:rPr>
+        <w:t xml:space="preserve">ensely-connected </w:t>
+      </w:r>
+      <w:r>
+        <w:rPr>
+          <w:lang w:val="en-GB"/>
+        </w:rPr>
+        <w:t xml:space="preserve">output </w:t>
+      </w:r>
+      <w:r>
+        <w:rPr>
+          <w:lang w:val="en-GB"/>
+        </w:rPr>
+        <w:t xml:space="preserve">layer with </w:t>
+      </w:r>
+      <w:r>
+        <w:rPr>
+          <w:lang w:val="en-GB"/>
+        </w:rPr>
+        <w:t>15</w:t>
+      </w:r>
+      <w:r>
+        <w:rPr>
+          <w:lang w:val="en-GB"/>
+        </w:rPr>
+        <w:t xml:space="preserve"> units</w:t>
+      </w:r>
+      <w:r>
+        <w:rPr>
+          <w:lang w:val="en-GB"/>
+        </w:rPr>
+        <w:t xml:space="preserve"> (the number of different classes/labels)</w:t>
+      </w:r>
+      <w:r>
+        <w:rPr>
+          <w:lang w:val="en-GB"/>
+        </w:rPr>
+        <w:t xml:space="preserve"> and a </w:t>
+      </w:r>
+      <w:r>
+        <w:rPr>
+          <w:lang w:val="en-GB"/>
+        </w:rPr>
+        <w:t>softmax-</w:t>
+      </w:r>
+      <w:r>
+        <w:rPr>
+          <w:lang w:val="en-GB"/>
+        </w:rPr>
+        <w:t>activation function</w:t>
+      </w:r>
+      <w:r>
+        <w:rPr>
+          <w:lang w:val="en-GB"/>
+        </w:rPr>
+        <w:t xml:space="preserve"> that computes for each class the </w:t>
+      </w:r>
+      <w:r>
+        <w:rPr>
+          <w:lang w:val="en-GB"/>
+        </w:rPr>
+        <w:t xml:space="preserve">probability </w:t>
+      </w:r>
+      <w:r>
+        <w:rPr>
+          <w:lang w:val="en-GB"/>
+        </w:rPr>
+        <w:t xml:space="preserve">that the Input belongs to it </w:t>
+      </w:r>
+    </w:p>
+    <w:p>
+      <w:pPr>
+        <w:spacing w:after="160" w:line="259" w:lineRule="auto"/>
+        <w:jc w:val="left"/>
+        <w:rPr>
+          <w:lang w:val="en-GB"/>
+        </w:rPr>
+      </w:pPr>
+      <w:r>
+        <w:rPr>
+          <w:lang w:val="en-GB"/>
+        </w:rPr>
+        <w:t>CNN Parameters:</w:t>
+      </w:r>
+    </w:p>
+    <w:p>
+      <w:pPr>
+        <w:pStyle w:val="Listenabsatz"/>
+        <w:numPr>
+          <w:ilvl w:val="0"/>
+          <w:numId w:val="25"/>
+        </w:numPr>
+        <w:spacing w:after="120" w:line="259" w:lineRule="auto"/>
+        <w:contextualSpacing w:val="0"/>
+        <w:rPr>
+          <w:lang w:val="en-GB"/>
+        </w:rPr>
+      </w:pPr>
+      <w:r>
+        <w:rPr>
+          <w:lang w:val="en-GB"/>
+        </w:rPr>
+        <w:t>Loss function= Categorical Crossentropy</w:t>
+      </w:r>
+      <w:r>
+        <w:rPr>
+          <w:lang w:val="en-GB"/>
+        </w:rPr>
+        <w:t xml:space="preserve"> (For multi-class classification problems)</w:t>
+      </w:r>
+    </w:p>
+    <w:p>
+      <w:pPr>
+        <w:pStyle w:val="Listenabsatz"/>
+        <w:numPr>
+          <w:ilvl w:val="0"/>
+          <w:numId w:val="25"/>
+        </w:numPr>
+        <w:spacing w:after="120" w:line="259" w:lineRule="auto"/>
+        <w:contextualSpacing w:val="0"/>
+        <w:rPr>
+          <w:lang w:val="en-GB"/>
+        </w:rPr>
+      </w:pPr>
+      <w:r>
+        <w:rPr>
+          <w:lang w:val="en-GB"/>
+        </w:rPr>
+        <w:t xml:space="preserve">Optimiser = </w:t>
+      </w:r>
+      <w:r>
+        <w:rPr>
+          <w:lang w:val="en-GB"/>
+        </w:rPr>
+        <w:t>Stocha</w:t>
+      </w:r>
+      <w:r>
+        <w:rPr>
+          <w:lang w:val="en-GB"/>
+        </w:rPr>
+        <w:t>stic gradient descent optimizer</w:t>
+      </w:r>
+      <w:r>
+        <w:rPr>
+          <w:lang w:val="en-GB"/>
+        </w:rPr>
+        <w:t xml:space="preserve">, with learning rate=0.01, decay=0.00001 momentum=0.9 and enabled </w:t>
+      </w:r>
+      <w:r>
+        <w:rPr>
+          <w:lang w:val="en-GB"/>
+        </w:rPr>
+        <w:t>Nesterov momentum</w:t>
+      </w:r>
+    </w:p>
+    <w:p>
+      <w:pPr>
+        <w:pStyle w:val="Listenabsatz"/>
+        <w:numPr>
+          <w:ilvl w:val="0"/>
+          <w:numId w:val="25"/>
+        </w:numPr>
+        <w:spacing w:after="120" w:line="259" w:lineRule="auto"/>
+        <w:contextualSpacing w:val="0"/>
+        <w:rPr>
+          <w:lang w:val="en-GB"/>
+        </w:rPr>
+      </w:pPr>
+      <w:r>
+        <w:rPr>
+          <w:lang w:val="en-GB"/>
+        </w:rPr>
+        <w:t xml:space="preserve">Metrics / Performance indicator </w:t>
+      </w:r>
+      <w:r>
+        <w:rPr>
+          <w:lang w:val="en-GB"/>
+        </w:rPr>
+        <w:t xml:space="preserve">= </w:t>
+      </w:r>
+      <w:r>
+        <w:rPr>
+          <w:lang w:val="en-GB"/>
+        </w:rPr>
+        <w:t>Accuracy</w:t>
+      </w:r>
     </w:p>
     <w:p>
       <w:pPr>
@@ -1853,18 +2736,18 @@
             <o:lock v:ext="edit" aspectratio="t"/>
           </v:shapetype>
           <v:shape id="_x0000_i1025" type="#_x0000_t75" style="width:487.35pt;height:244pt">
-            <v:imagedata r:id="rId8" o:title="Figure_1-1"/>
+            <v:imagedata r:id="rId9" o:title="Figure_1-1"/>
           </v:shape>
         </w:pict>
       </w:r>
     </w:p>
     <w:sectPr>
-      <w:headerReference w:type="even" r:id="rId9"/>
-      <w:headerReference w:type="default" r:id="rId10"/>
-      <w:footerReference w:type="even" r:id="rId11"/>
-      <w:footerReference w:type="default" r:id="rId12"/>
-      <w:headerReference w:type="first" r:id="rId13"/>
-      <w:footerReference w:type="first" r:id="rId14"/>
+      <w:headerReference w:type="even" r:id="rId10"/>
+      <w:headerReference w:type="default" r:id="rId11"/>
+      <w:footerReference w:type="even" r:id="rId12"/>
+      <w:footerReference w:type="default" r:id="rId13"/>
+      <w:headerReference w:type="first" r:id="rId14"/>
+      <w:footerReference w:type="first" r:id="rId15"/>
       <w:pgSz w:w="11906" w:h="16838"/>
       <w:pgMar w:top="1134" w:right="1077" w:bottom="1418" w:left="1077" w:header="737" w:footer="709" w:gutter="0"/>
       <w:cols w:space="708"/>
@@ -2338,7 +3221,7 @@
   <w:abstractNum w:abstractNumId="3" w15:restartNumberingAfterBreak="0">
     <w:nsid w:val="2C98721A"/>
     <w:multiLevelType w:val="multilevel"/>
-    <w:tmpl w:val="4DE60A84"/>
+    <w:tmpl w:val="81E6B546"/>
     <w:lvl w:ilvl="0">
       <w:start w:val="1"/>
       <w:numFmt w:val="decimal"/>
@@ -2859,6 +3742,122 @@
     </w:lvl>
   </w:abstractNum>
   <w:abstractNum w:abstractNumId="8" w15:restartNumberingAfterBreak="0">
+    <w:nsid w:val="51D10235"/>
+    <w:multiLevelType w:val="hybridMultilevel"/>
+    <w:tmpl w:val="33D60896"/>
+    <w:lvl w:ilvl="0" w:tplc="5C4AE150">
+      <w:start w:val="1"/>
+      <w:numFmt w:val="decimal"/>
+      <w:lvlText w:val="%1."/>
+      <w:lvlJc w:val="left"/>
+      <w:pPr>
+        <w:tabs>
+          <w:tab w:val="num" w:pos="499"/>
+        </w:tabs>
+        <w:ind w:left="499" w:hanging="499"/>
+      </w:pPr>
+      <w:rPr>
+        <w:rFonts w:hint="default"/>
+      </w:rPr>
+    </w:lvl>
+    <w:lvl w:ilvl="1" w:tplc="E6341924">
+      <w:start w:val="1"/>
+      <w:numFmt w:val="bullet"/>
+      <w:lvlText w:val="o"/>
+      <w:lvlJc w:val="left"/>
+      <w:pPr>
+        <w:ind w:left="1440" w:hanging="360"/>
+      </w:pPr>
+      <w:rPr>
+        <w:rFonts w:ascii="Courier New" w:hAnsi="Courier New" w:cs="Courier New" w:hint="default"/>
+      </w:rPr>
+    </w:lvl>
+    <w:lvl w:ilvl="2" w:tplc="04070005" w:tentative="1">
+      <w:start w:val="1"/>
+      <w:numFmt w:val="bullet"/>
+      <w:lvlText w:val=""/>
+      <w:lvlJc w:val="left"/>
+      <w:pPr>
+        <w:ind w:left="2160" w:hanging="360"/>
+      </w:pPr>
+      <w:rPr>
+        <w:rFonts w:ascii="Wingdings" w:hAnsi="Wingdings" w:hint="default"/>
+      </w:rPr>
+    </w:lvl>
+    <w:lvl w:ilvl="3" w:tplc="04070001" w:tentative="1">
+      <w:start w:val="1"/>
+      <w:numFmt w:val="bullet"/>
+      <w:lvlText w:val=""/>
+      <w:lvlJc w:val="left"/>
+      <w:pPr>
+        <w:ind w:left="2880" w:hanging="360"/>
+      </w:pPr>
+      <w:rPr>
+        <w:rFonts w:ascii="Symbol" w:hAnsi="Symbol" w:hint="default"/>
+      </w:rPr>
+    </w:lvl>
+    <w:lvl w:ilvl="4" w:tplc="04070003" w:tentative="1">
+      <w:start w:val="1"/>
+      <w:numFmt w:val="bullet"/>
+      <w:lvlText w:val="o"/>
+      <w:lvlJc w:val="left"/>
+      <w:pPr>
+        <w:ind w:left="3600" w:hanging="360"/>
+      </w:pPr>
+      <w:rPr>
+        <w:rFonts w:ascii="Courier New" w:hAnsi="Courier New" w:cs="Courier New" w:hint="default"/>
+      </w:rPr>
+    </w:lvl>
+    <w:lvl w:ilvl="5" w:tplc="04070005" w:tentative="1">
+      <w:start w:val="1"/>
+      <w:numFmt w:val="bullet"/>
+      <w:lvlText w:val=""/>
+      <w:lvlJc w:val="left"/>
+      <w:pPr>
+        <w:ind w:left="4320" w:hanging="360"/>
+      </w:pPr>
+      <w:rPr>
+        <w:rFonts w:ascii="Wingdings" w:hAnsi="Wingdings" w:hint="default"/>
+      </w:rPr>
+    </w:lvl>
+    <w:lvl w:ilvl="6" w:tplc="04070001" w:tentative="1">
+      <w:start w:val="1"/>
+      <w:numFmt w:val="bullet"/>
+      <w:lvlText w:val=""/>
+      <w:lvlJc w:val="left"/>
+      <w:pPr>
+        <w:ind w:left="5040" w:hanging="360"/>
+      </w:pPr>
+      <w:rPr>
+        <w:rFonts w:ascii="Symbol" w:hAnsi="Symbol" w:hint="default"/>
+      </w:rPr>
+    </w:lvl>
+    <w:lvl w:ilvl="7" w:tplc="04070003" w:tentative="1">
+      <w:start w:val="1"/>
+      <w:numFmt w:val="bullet"/>
+      <w:lvlText w:val="o"/>
+      <w:lvlJc w:val="left"/>
+      <w:pPr>
+        <w:ind w:left="5760" w:hanging="360"/>
+      </w:pPr>
+      <w:rPr>
+        <w:rFonts w:ascii="Courier New" w:hAnsi="Courier New" w:cs="Courier New" w:hint="default"/>
+      </w:rPr>
+    </w:lvl>
+    <w:lvl w:ilvl="8" w:tplc="04070005" w:tentative="1">
+      <w:start w:val="1"/>
+      <w:numFmt w:val="bullet"/>
+      <w:lvlText w:val=""/>
+      <w:lvlJc w:val="left"/>
+      <w:pPr>
+        <w:ind w:left="6480" w:hanging="360"/>
+      </w:pPr>
+      <w:rPr>
+        <w:rFonts w:ascii="Wingdings" w:hAnsi="Wingdings" w:hint="default"/>
+      </w:rPr>
+    </w:lvl>
+  </w:abstractNum>
+  <w:abstractNum w:abstractNumId="9" w15:restartNumberingAfterBreak="0">
     <w:nsid w:val="55C959C0"/>
     <w:multiLevelType w:val="hybridMultilevel"/>
     <w:tmpl w:val="DB2CA2AC"/>
@@ -2944,7 +3943,7 @@
       </w:pPr>
     </w:lvl>
   </w:abstractNum>
-  <w:abstractNum w:abstractNumId="9" w15:restartNumberingAfterBreak="0">
+  <w:abstractNum w:abstractNumId="10" w15:restartNumberingAfterBreak="0">
     <w:nsid w:val="6310233B"/>
     <w:multiLevelType w:val="hybridMultilevel"/>
     <w:tmpl w:val="737272F6"/>
@@ -3057,7 +4056,7 @@
       </w:rPr>
     </w:lvl>
   </w:abstractNum>
-  <w:abstractNum w:abstractNumId="10" w15:restartNumberingAfterBreak="0">
+  <w:abstractNum w:abstractNumId="11" w15:restartNumberingAfterBreak="0">
     <w:nsid w:val="686373CA"/>
     <w:multiLevelType w:val="hybridMultilevel"/>
     <w:tmpl w:val="D80AB9DA"/>
@@ -3143,7 +4142,7 @@
       </w:pPr>
     </w:lvl>
   </w:abstractNum>
-  <w:abstractNum w:abstractNumId="11" w15:restartNumberingAfterBreak="0">
+  <w:abstractNum w:abstractNumId="12" w15:restartNumberingAfterBreak="0">
     <w:nsid w:val="6A535015"/>
     <w:multiLevelType w:val="hybridMultilevel"/>
     <w:tmpl w:val="EF367E5C"/>
@@ -3229,7 +4228,123 @@
       </w:pPr>
     </w:lvl>
   </w:abstractNum>
-  <w:abstractNum w:abstractNumId="12" w15:restartNumberingAfterBreak="0">
+  <w:abstractNum w:abstractNumId="13" w15:restartNumberingAfterBreak="0">
+    <w:nsid w:val="6EDE7B31"/>
+    <w:multiLevelType w:val="hybridMultilevel"/>
+    <w:tmpl w:val="33D60896"/>
+    <w:lvl w:ilvl="0" w:tplc="5C4AE150">
+      <w:start w:val="1"/>
+      <w:numFmt w:val="decimal"/>
+      <w:lvlText w:val="%1."/>
+      <w:lvlJc w:val="left"/>
+      <w:pPr>
+        <w:tabs>
+          <w:tab w:val="num" w:pos="499"/>
+        </w:tabs>
+        <w:ind w:left="499" w:hanging="499"/>
+      </w:pPr>
+      <w:rPr>
+        <w:rFonts w:hint="default"/>
+      </w:rPr>
+    </w:lvl>
+    <w:lvl w:ilvl="1" w:tplc="E6341924">
+      <w:start w:val="1"/>
+      <w:numFmt w:val="bullet"/>
+      <w:lvlText w:val="o"/>
+      <w:lvlJc w:val="left"/>
+      <w:pPr>
+        <w:ind w:left="1440" w:hanging="360"/>
+      </w:pPr>
+      <w:rPr>
+        <w:rFonts w:ascii="Courier New" w:hAnsi="Courier New" w:cs="Courier New" w:hint="default"/>
+      </w:rPr>
+    </w:lvl>
+    <w:lvl w:ilvl="2" w:tplc="04070005" w:tentative="1">
+      <w:start w:val="1"/>
+      <w:numFmt w:val="bullet"/>
+      <w:lvlText w:val=""/>
+      <w:lvlJc w:val="left"/>
+      <w:pPr>
+        <w:ind w:left="2160" w:hanging="360"/>
+      </w:pPr>
+      <w:rPr>
+        <w:rFonts w:ascii="Wingdings" w:hAnsi="Wingdings" w:hint="default"/>
+      </w:rPr>
+    </w:lvl>
+    <w:lvl w:ilvl="3" w:tplc="04070001" w:tentative="1">
+      <w:start w:val="1"/>
+      <w:numFmt w:val="bullet"/>
+      <w:lvlText w:val=""/>
+      <w:lvlJc w:val="left"/>
+      <w:pPr>
+        <w:ind w:left="2880" w:hanging="360"/>
+      </w:pPr>
+      <w:rPr>
+        <w:rFonts w:ascii="Symbol" w:hAnsi="Symbol" w:hint="default"/>
+      </w:rPr>
+    </w:lvl>
+    <w:lvl w:ilvl="4" w:tplc="04070003" w:tentative="1">
+      <w:start w:val="1"/>
+      <w:numFmt w:val="bullet"/>
+      <w:lvlText w:val="o"/>
+      <w:lvlJc w:val="left"/>
+      <w:pPr>
+        <w:ind w:left="3600" w:hanging="360"/>
+      </w:pPr>
+      <w:rPr>
+        <w:rFonts w:ascii="Courier New" w:hAnsi="Courier New" w:cs="Courier New" w:hint="default"/>
+      </w:rPr>
+    </w:lvl>
+    <w:lvl w:ilvl="5" w:tplc="04070005" w:tentative="1">
+      <w:start w:val="1"/>
+      <w:numFmt w:val="bullet"/>
+      <w:lvlText w:val=""/>
+      <w:lvlJc w:val="left"/>
+      <w:pPr>
+        <w:ind w:left="4320" w:hanging="360"/>
+      </w:pPr>
+      <w:rPr>
+        <w:rFonts w:ascii="Wingdings" w:hAnsi="Wingdings" w:hint="default"/>
+      </w:rPr>
+    </w:lvl>
+    <w:lvl w:ilvl="6" w:tplc="04070001" w:tentative="1">
+      <w:start w:val="1"/>
+      <w:numFmt w:val="bullet"/>
+      <w:lvlText w:val=""/>
+      <w:lvlJc w:val="left"/>
+      <w:pPr>
+        <w:ind w:left="5040" w:hanging="360"/>
+      </w:pPr>
+      <w:rPr>
+        <w:rFonts w:ascii="Symbol" w:hAnsi="Symbol" w:hint="default"/>
+      </w:rPr>
+    </w:lvl>
+    <w:lvl w:ilvl="7" w:tplc="04070003" w:tentative="1">
+      <w:start w:val="1"/>
+      <w:numFmt w:val="bullet"/>
+      <w:lvlText w:val="o"/>
+      <w:lvlJc w:val="left"/>
+      <w:pPr>
+        <w:ind w:left="5760" w:hanging="360"/>
+      </w:pPr>
+      <w:rPr>
+        <w:rFonts w:ascii="Courier New" w:hAnsi="Courier New" w:cs="Courier New" w:hint="default"/>
+      </w:rPr>
+    </w:lvl>
+    <w:lvl w:ilvl="8" w:tplc="04070005" w:tentative="1">
+      <w:start w:val="1"/>
+      <w:numFmt w:val="bullet"/>
+      <w:lvlText w:val=""/>
+      <w:lvlJc w:val="left"/>
+      <w:pPr>
+        <w:ind w:left="6480" w:hanging="360"/>
+      </w:pPr>
+      <w:rPr>
+        <w:rFonts w:ascii="Wingdings" w:hAnsi="Wingdings" w:hint="default"/>
+      </w:rPr>
+    </w:lvl>
+  </w:abstractNum>
+  <w:abstractNum w:abstractNumId="14" w15:restartNumberingAfterBreak="0">
     <w:nsid w:val="76A32CCB"/>
     <w:multiLevelType w:val="hybridMultilevel"/>
     <w:tmpl w:val="608C348A"/>
@@ -3313,6 +4428,118 @@
       <w:pPr>
         <w:ind w:left="6480" w:hanging="180"/>
       </w:pPr>
+    </w:lvl>
+  </w:abstractNum>
+  <w:abstractNum w:abstractNumId="15" w15:restartNumberingAfterBreak="0">
+    <w:nsid w:val="7D0E4474"/>
+    <w:multiLevelType w:val="hybridMultilevel"/>
+    <w:tmpl w:val="E32A8416"/>
+    <w:lvl w:ilvl="0" w:tplc="45E0F768">
+      <w:numFmt w:val="bullet"/>
+      <w:lvlText w:val=""/>
+      <w:lvlJc w:val="left"/>
+      <w:pPr>
+        <w:ind w:left="720" w:hanging="360"/>
+      </w:pPr>
+      <w:rPr>
+        <w:rFonts w:ascii="Wingdings" w:eastAsia="Times New Roman" w:hAnsi="Wingdings" w:cs="Times New Roman" w:hint="default"/>
+      </w:rPr>
+    </w:lvl>
+    <w:lvl w:ilvl="1" w:tplc="08090003" w:tentative="1">
+      <w:start w:val="1"/>
+      <w:numFmt w:val="bullet"/>
+      <w:lvlText w:val="o"/>
+      <w:lvlJc w:val="left"/>
+      <w:pPr>
+        <w:ind w:left="1440" w:hanging="360"/>
+      </w:pPr>
+      <w:rPr>
+        <w:rFonts w:ascii="Courier New" w:hAnsi="Courier New" w:cs="Courier New" w:hint="default"/>
+      </w:rPr>
+    </w:lvl>
+    <w:lvl w:ilvl="2" w:tplc="08090005" w:tentative="1">
+      <w:start w:val="1"/>
+      <w:numFmt w:val="bullet"/>
+      <w:lvlText w:val=""/>
+      <w:lvlJc w:val="left"/>
+      <w:pPr>
+        <w:ind w:left="2160" w:hanging="360"/>
+      </w:pPr>
+      <w:rPr>
+        <w:rFonts w:ascii="Wingdings" w:hAnsi="Wingdings" w:hint="default"/>
+      </w:rPr>
+    </w:lvl>
+    <w:lvl w:ilvl="3" w:tplc="08090001" w:tentative="1">
+      <w:start w:val="1"/>
+      <w:numFmt w:val="bullet"/>
+      <w:lvlText w:val=""/>
+      <w:lvlJc w:val="left"/>
+      <w:pPr>
+        <w:ind w:left="2880" w:hanging="360"/>
+      </w:pPr>
+      <w:rPr>
+        <w:rFonts w:ascii="Symbol" w:hAnsi="Symbol" w:hint="default"/>
+      </w:rPr>
+    </w:lvl>
+    <w:lvl w:ilvl="4" w:tplc="08090003" w:tentative="1">
+      <w:start w:val="1"/>
+      <w:numFmt w:val="bullet"/>
+      <w:lvlText w:val="o"/>
+      <w:lvlJc w:val="left"/>
+      <w:pPr>
+        <w:ind w:left="3600" w:hanging="360"/>
+      </w:pPr>
+      <w:rPr>
+        <w:rFonts w:ascii="Courier New" w:hAnsi="Courier New" w:cs="Courier New" w:hint="default"/>
+      </w:rPr>
+    </w:lvl>
+    <w:lvl w:ilvl="5" w:tplc="08090005" w:tentative="1">
+      <w:start w:val="1"/>
+      <w:numFmt w:val="bullet"/>
+      <w:lvlText w:val=""/>
+      <w:lvlJc w:val="left"/>
+      <w:pPr>
+        <w:ind w:left="4320" w:hanging="360"/>
+      </w:pPr>
+      <w:rPr>
+        <w:rFonts w:ascii="Wingdings" w:hAnsi="Wingdings" w:hint="default"/>
+      </w:rPr>
+    </w:lvl>
+    <w:lvl w:ilvl="6" w:tplc="08090001" w:tentative="1">
+      <w:start w:val="1"/>
+      <w:numFmt w:val="bullet"/>
+      <w:lvlText w:val=""/>
+      <w:lvlJc w:val="left"/>
+      <w:pPr>
+        <w:ind w:left="5040" w:hanging="360"/>
+      </w:pPr>
+      <w:rPr>
+        <w:rFonts w:ascii="Symbol" w:hAnsi="Symbol" w:hint="default"/>
+      </w:rPr>
+    </w:lvl>
+    <w:lvl w:ilvl="7" w:tplc="08090003" w:tentative="1">
+      <w:start w:val="1"/>
+      <w:numFmt w:val="bullet"/>
+      <w:lvlText w:val="o"/>
+      <w:lvlJc w:val="left"/>
+      <w:pPr>
+        <w:ind w:left="5760" w:hanging="360"/>
+      </w:pPr>
+      <w:rPr>
+        <w:rFonts w:ascii="Courier New" w:hAnsi="Courier New" w:cs="Courier New" w:hint="default"/>
+      </w:rPr>
+    </w:lvl>
+    <w:lvl w:ilvl="8" w:tplc="08090005" w:tentative="1">
+      <w:start w:val="1"/>
+      <w:numFmt w:val="bullet"/>
+      <w:lvlText w:val=""/>
+      <w:lvlJc w:val="left"/>
+      <w:pPr>
+        <w:ind w:left="6480" w:hanging="360"/>
+      </w:pPr>
+      <w:rPr>
+        <w:rFonts w:ascii="Wingdings" w:hAnsi="Wingdings" w:hint="default"/>
+      </w:rPr>
     </w:lvl>
   </w:abstractNum>
   <w:num w:numId="1">
@@ -3343,7 +4570,7 @@
     <w:abstractNumId w:val="5"/>
   </w:num>
   <w:num w:numId="10">
-    <w:abstractNumId w:val="11"/>
+    <w:abstractNumId w:val="12"/>
   </w:num>
   <w:num w:numId="11">
     <w:abstractNumId w:val="4"/>
@@ -3355,16 +4582,16 @@
     <w:abstractNumId w:val="3"/>
   </w:num>
   <w:num w:numId="14">
-    <w:abstractNumId w:val="8"/>
+    <w:abstractNumId w:val="9"/>
   </w:num>
   <w:num w:numId="15">
     <w:abstractNumId w:val="7"/>
   </w:num>
   <w:num w:numId="16">
-    <w:abstractNumId w:val="9"/>
+    <w:abstractNumId w:val="10"/>
   </w:num>
   <w:num w:numId="17">
-    <w:abstractNumId w:val="10"/>
+    <w:abstractNumId w:val="11"/>
   </w:num>
   <w:num w:numId="18">
     <w:abstractNumId w:val="6"/>
@@ -3406,7 +4633,16 @@
     <w:abstractNumId w:val="3"/>
   </w:num>
   <w:num w:numId="22">
-    <w:abstractNumId w:val="12"/>
+    <w:abstractNumId w:val="14"/>
+  </w:num>
+  <w:num w:numId="23">
+    <w:abstractNumId w:val="15"/>
+  </w:num>
+  <w:num w:numId="24">
+    <w:abstractNumId w:val="8"/>
+  </w:num>
+  <w:num w:numId="25">
+    <w:abstractNumId w:val="13"/>
   </w:num>
 </w:numbering>
 </file>
@@ -3824,7 +5060,7 @@
     <w:autoRedefine/>
     <w:uiPriority w:val="9"/>
     <w:qFormat/>
-    <w:rsid w:val="00BF3EB1"/>
+    <w:rsid w:val="00895EBC"/>
     <w:pPr>
       <w:keepNext/>
       <w:pageBreakBefore/>
@@ -3860,11 +5096,9 @@
         <w:numId w:val="1"/>
       </w:numPr>
       <w:tabs>
-        <w:tab w:val="clear" w:pos="576"/>
         <w:tab w:val="left" w:pos="680"/>
       </w:tabs>
       <w:spacing w:before="360" w:after="240"/>
-      <w:ind w:left="680" w:hanging="680"/>
       <w:jc w:val="left"/>
       <w:outlineLvl w:val="1"/>
     </w:pPr>
@@ -3890,11 +5124,9 @@
         <w:numId w:val="1"/>
       </w:numPr>
       <w:tabs>
-        <w:tab w:val="clear" w:pos="720"/>
         <w:tab w:val="left" w:pos="680"/>
       </w:tabs>
       <w:spacing w:before="360" w:after="240"/>
-      <w:ind w:left="680" w:hanging="680"/>
       <w:outlineLvl w:val="2"/>
     </w:pPr>
     <w:rPr>
@@ -4046,7 +5278,7 @@
     <w:basedOn w:val="Absatz-Standardschriftart"/>
     <w:link w:val="berschrift1"/>
     <w:uiPriority w:val="9"/>
-    <w:rsid w:val="00BF3EB1"/>
+    <w:rsid w:val="00895EBC"/>
     <w:rPr>
       <w:rFonts w:ascii="Palatino Linotype" w:eastAsia="Times New Roman" w:hAnsi="Palatino Linotype" w:cs="Times New Roman"/>
       <w:b/>
@@ -4181,6 +5413,7 @@
   <w:style w:type="paragraph" w:styleId="Listenabsatz">
     <w:name w:val="List Paragraph"/>
     <w:basedOn w:val="Standard"/>
+    <w:link w:val="ListenabsatzZchn"/>
     <w:uiPriority w:val="34"/>
     <w:qFormat/>
     <w:rsid w:val="00BF3EB1"/>
@@ -4366,12 +5599,6 @@
     <w:link w:val="Formatvorlage2Zchn"/>
     <w:qFormat/>
     <w:rsid w:val="002518AD"/>
-    <w:pPr>
-      <w:tabs>
-        <w:tab w:val="num" w:pos="576"/>
-      </w:tabs>
-      <w:ind w:left="576" w:hanging="576"/>
-    </w:pPr>
     <w:rPr>
       <w:b w:val="0"/>
       <w:sz w:val="24"/>
@@ -4437,7 +5664,597 @@
       <w:color w:val="808080"/>
     </w:rPr>
   </w:style>
+  <w:style w:type="character" w:customStyle="1" w:styleId="ListenabsatzZchn">
+    <w:name w:val="Listenabsatz Zchn"/>
+    <w:basedOn w:val="Absatz-Standardschriftart"/>
+    <w:link w:val="Listenabsatz"/>
+    <w:uiPriority w:val="34"/>
+    <w:rsid w:val="00675238"/>
+    <w:rPr>
+      <w:rFonts w:ascii="Palatino Linotype" w:eastAsia="Times New Roman" w:hAnsi="Palatino Linotype" w:cs="Times New Roman"/>
+      <w:sz w:val="21"/>
+      <w:szCs w:val="24"/>
+      <w:lang w:val="de-DE" w:eastAsia="de-DE"/>
+    </w:rPr>
+  </w:style>
 </w:styles>
+</file>
+
+<file path=word/glossary/document.xml><?xml version="1.0" encoding="utf-8"?>
+<w:glossaryDocument xmlns:wpc="http://schemas.microsoft.com/office/word/2010/wordprocessingCanvas" xmlns:cx="http://schemas.microsoft.com/office/drawing/2014/chartex" xmlns:mc="http://schemas.openxmlformats.org/markup-compatibility/2006" xmlns:o="urn:schemas-microsoft-com:office:office" xmlns:r="http://schemas.openxmlformats.org/officeDocument/2006/relationships" xmlns:m="http://schemas.openxmlformats.org/officeDocument/2006/math" xmlns:v="urn:schemas-microsoft-com:vml" xmlns:wp14="http://schemas.microsoft.com/office/word/2010/wordprocessingDrawing" xmlns:wp="http://schemas.openxmlformats.org/drawingml/2006/wordprocessingDrawing" xmlns:w10="urn:schemas-microsoft-com:office:word" xmlns:w="http://schemas.openxmlformats.org/wordprocessingml/2006/main" xmlns:w14="http://schemas.microsoft.com/office/word/2010/wordml" xmlns:w15="http://schemas.microsoft.com/office/word/2012/wordml" xmlns:w16se="http://schemas.microsoft.com/office/word/2015/wordml/symex" xmlns:wpg="http://schemas.microsoft.com/office/word/2010/wordprocessingGroup" xmlns:wpi="http://schemas.microsoft.com/office/word/2010/wordprocessingInk" xmlns:wne="http://schemas.microsoft.com/office/word/2006/wordml" xmlns:wps="http://schemas.microsoft.com/office/word/2010/wordprocessingShape" mc:Ignorable="w14 w15 w16se wp14"/>
+</file>
+
+<file path=word/glossary/fontTable.xml><?xml version="1.0" encoding="utf-8"?>
+<w:fonts xmlns:mc="http://schemas.openxmlformats.org/markup-compatibility/2006" xmlns:r="http://schemas.openxmlformats.org/officeDocument/2006/relationships" xmlns:w="http://schemas.openxmlformats.org/wordprocessingml/2006/main" xmlns:w14="http://schemas.microsoft.com/office/word/2010/wordml" xmlns:w15="http://schemas.microsoft.com/office/word/2012/wordml" xmlns:w16se="http://schemas.microsoft.com/office/word/2015/wordml/symex" mc:Ignorable="w14 w15 w16se">
+  <w:font w:name="Courier New">
+    <w:panose1 w:val="02070309020205020404"/>
+    <w:charset w:val="00"/>
+    <w:family w:val="modern"/>
+    <w:pitch w:val="fixed"/>
+    <w:sig w:usb0="E0002EFF" w:usb1="C0007843" w:usb2="00000009" w:usb3="00000000" w:csb0="000001FF" w:csb1="00000000"/>
+  </w:font>
+  <w:font w:name="Times New Roman">
+    <w:panose1 w:val="02020603050405020304"/>
+    <w:charset w:val="00"/>
+    <w:family w:val="roman"/>
+    <w:pitch w:val="variable"/>
+    <w:sig w:usb0="E0002EFF" w:usb1="C000785B" w:usb2="00000009" w:usb3="00000000" w:csb0="000001FF" w:csb1="00000000"/>
+  </w:font>
+  <w:font w:name="Wingdings">
+    <w:panose1 w:val="05000000000000000000"/>
+    <w:charset w:val="02"/>
+    <w:family w:val="auto"/>
+    <w:pitch w:val="variable"/>
+    <w:sig w:usb0="00000000" w:usb1="10000000" w:usb2="00000000" w:usb3="00000000" w:csb0="80000000" w:csb1="00000000"/>
+  </w:font>
+  <w:font w:name="Symbol">
+    <w:panose1 w:val="05050102010706020507"/>
+    <w:charset w:val="02"/>
+    <w:family w:val="roman"/>
+    <w:pitch w:val="variable"/>
+    <w:sig w:usb0="00000000" w:usb1="10000000" w:usb2="00000000" w:usb3="00000000" w:csb0="80000000" w:csb1="00000000"/>
+  </w:font>
+  <w:font w:name="Arial">
+    <w:panose1 w:val="020B0604020202020204"/>
+    <w:charset w:val="00"/>
+    <w:family w:val="swiss"/>
+    <w:pitch w:val="variable"/>
+    <w:sig w:usb0="E0002EFF" w:usb1="C0007843" w:usb2="00000009" w:usb3="00000000" w:csb0="000001FF" w:csb1="00000000"/>
+  </w:font>
+  <w:font w:name="Calibri">
+    <w:panose1 w:val="020F0502020204030204"/>
+    <w:charset w:val="00"/>
+    <w:family w:val="swiss"/>
+    <w:pitch w:val="variable"/>
+    <w:sig w:usb0="E0002AFF" w:usb1="C000247B" w:usb2="00000009" w:usb3="00000000" w:csb0="000001FF" w:csb1="00000000"/>
+  </w:font>
+  <w:font w:name="DengXian">
+    <w:altName w:val="等线"/>
+    <w:panose1 w:val="02010600030101010101"/>
+    <w:charset w:val="86"/>
+    <w:family w:val="auto"/>
+    <w:pitch w:val="variable"/>
+    <w:sig w:usb0="A00002BF" w:usb1="38CF7CFA" w:usb2="00000016" w:usb3="00000000" w:csb0="0004000F" w:csb1="00000000"/>
+  </w:font>
+  <w:font w:name="Palatino Linotype">
+    <w:panose1 w:val="02040502050505030304"/>
+    <w:charset w:val="00"/>
+    <w:family w:val="roman"/>
+    <w:pitch w:val="variable"/>
+    <w:sig w:usb0="E0000287" w:usb1="40000013" w:usb2="00000000" w:usb3="00000000" w:csb0="0000019F" w:csb1="00000000"/>
+  </w:font>
+  <w:font w:name="Segoe UI">
+    <w:panose1 w:val="020B0502040204020203"/>
+    <w:charset w:val="00"/>
+    <w:family w:val="swiss"/>
+    <w:pitch w:val="variable"/>
+    <w:sig w:usb0="E4002EFF" w:usb1="C000E47F" w:usb2="00000009" w:usb3="00000000" w:csb0="000001FF" w:csb1="00000000"/>
+  </w:font>
+  <w:font w:name="Calibri Light">
+    <w:panose1 w:val="020F0302020204030204"/>
+    <w:charset w:val="00"/>
+    <w:family w:val="swiss"/>
+    <w:pitch w:val="variable"/>
+    <w:sig w:usb0="E0002AFF" w:usb1="C000247B" w:usb2="00000009" w:usb3="00000000" w:csb0="000001FF" w:csb1="00000000"/>
+  </w:font>
+  <w:font w:name="DengXian Light">
+    <w:altName w:val="等线 Light"/>
+    <w:panose1 w:val="02010600030101010101"/>
+    <w:charset w:val="86"/>
+    <w:family w:val="auto"/>
+    <w:pitch w:val="variable"/>
+    <w:sig w:usb0="A00002BF" w:usb1="38CF7CFA" w:usb2="00000016" w:usb3="00000000" w:csb0="0004000F" w:csb1="00000000"/>
+  </w:font>
+  <w:font w:name="Cambria Math">
+    <w:panose1 w:val="02040503050406030204"/>
+    <w:charset w:val="00"/>
+    <w:family w:val="roman"/>
+    <w:pitch w:val="variable"/>
+    <w:sig w:usb0="E00002FF" w:usb1="420024FF" w:usb2="00000000" w:usb3="00000000" w:csb0="0000019F" w:csb1="00000000"/>
+  </w:font>
+</w:fonts>
+</file>
+
+<file path=word/glossary/settings.xml><?xml version="1.0" encoding="utf-8"?>
+<w:settings xmlns:mc="http://schemas.openxmlformats.org/markup-compatibility/2006" xmlns:o="urn:schemas-microsoft-com:office:office" xmlns:r="http://schemas.openxmlformats.org/officeDocument/2006/relationships" xmlns:m="http://schemas.openxmlformats.org/officeDocument/2006/math" xmlns:v="urn:schemas-microsoft-com:vml" xmlns:w10="urn:schemas-microsoft-com:office:word" xmlns:w="http://schemas.openxmlformats.org/wordprocessingml/2006/main" xmlns:w14="http://schemas.microsoft.com/office/word/2010/wordml" xmlns:w15="http://schemas.microsoft.com/office/word/2012/wordml" xmlns:w16se="http://schemas.microsoft.com/office/word/2015/wordml/symex" xmlns:sl="http://schemas.openxmlformats.org/schemaLibrary/2006/main" mc:Ignorable="w14 w15 w16se">
+  <w:view w:val="normal"/>
+  <w:defaultTabStop w:val="720"/>
+  <w:characterSpacingControl w:val="doNotCompress"/>
+  <w:compat>
+    <w:useFELayout/>
+    <w:compatSetting w:name="compatibilityMode" w:uri="http://schemas.microsoft.com/office/word" w:val="15"/>
+    <w:compatSetting w:name="overrideTableStyleFontSizeAndJustification" w:uri="http://schemas.microsoft.com/office/word" w:val="1"/>
+    <w:compatSetting w:name="enableOpenTypeFeatures" w:uri="http://schemas.microsoft.com/office/word" w:val="1"/>
+    <w:compatSetting w:name="doNotFlipMirrorIndents" w:uri="http://schemas.microsoft.com/office/word" w:val="1"/>
+    <w:compatSetting w:name="differentiateMultirowTableHeaders" w:uri="http://schemas.microsoft.com/office/word" w:val="1"/>
+  </w:compat>
+  <w:rsids>
+    <w:rsidRoot w:val="001D1070"/>
+    <w:rsid w:val="001879B2"/>
+    <w:rsid w:val="001D1070"/>
+    <w:rsid w:val="00503203"/>
+    <w:rsid w:val="005377A1"/>
+  </w:rsids>
+  <m:mathPr>
+    <m:mathFont m:val="Cambria Math"/>
+    <m:brkBin m:val="before"/>
+    <m:brkBinSub m:val="--"/>
+    <m:smallFrac m:val="0"/>
+    <m:dispDef/>
+    <m:lMargin m:val="0"/>
+    <m:rMargin m:val="0"/>
+    <m:defJc m:val="centerGroup"/>
+    <m:wrapIndent m:val="1440"/>
+    <m:intLim m:val="subSup"/>
+    <m:naryLim m:val="undOvr"/>
+  </m:mathPr>
+  <w:themeFontLang w:val="en-GB" w:eastAsia="zh-CN"/>
+  <w:clrSchemeMapping w:bg1="light1" w:t1="dark1" w:bg2="light2" w:t2="dark2" w:accent1="accent1" w:accent2="accent2" w:accent3="accent3" w:accent4="accent4" w:accent5="accent5" w:accent6="accent6" w:hyperlink="hyperlink" w:followedHyperlink="followedHyperlink"/>
+  <w:decimalSymbol w:val="."/>
+  <w:listSeparator w:val=","/>
+  <w15:chartTrackingRefBased/>
+</w:settings>
+</file>
+
+<file path=word/glossary/styles.xml><?xml version="1.0" encoding="utf-8"?>
+<w:styles xmlns:mc="http://schemas.openxmlformats.org/markup-compatibility/2006" xmlns:r="http://schemas.openxmlformats.org/officeDocument/2006/relationships" xmlns:w="http://schemas.openxmlformats.org/wordprocessingml/2006/main" xmlns:w14="http://schemas.microsoft.com/office/word/2010/wordml" xmlns:w15="http://schemas.microsoft.com/office/word/2012/wordml" xmlns:w16se="http://schemas.microsoft.com/office/word/2015/wordml/symex" mc:Ignorable="w14 w15 w16se">
+  <w:docDefaults>
+    <w:rPrDefault>
+      <w:rPr>
+        <w:rFonts w:asciiTheme="minorHAnsi" w:eastAsiaTheme="minorEastAsia" w:hAnsiTheme="minorHAnsi" w:cstheme="minorBidi"/>
+        <w:sz w:val="22"/>
+        <w:szCs w:val="22"/>
+        <w:lang w:val="en-GB" w:eastAsia="zh-CN" w:bidi="ar-SA"/>
+      </w:rPr>
+    </w:rPrDefault>
+    <w:pPrDefault>
+      <w:pPr>
+        <w:spacing w:after="160" w:line="259" w:lineRule="auto"/>
+      </w:pPr>
+    </w:pPrDefault>
+  </w:docDefaults>
+  <w:latentStyles w:defLockedState="0" w:defUIPriority="99" w:defSemiHidden="0" w:defUnhideWhenUsed="0" w:defQFormat="0" w:count="371">
+    <w:lsdException w:name="Normal" w:uiPriority="0" w:qFormat="1"/>
+    <w:lsdException w:name="heading 1" w:uiPriority="9" w:qFormat="1"/>
+    <w:lsdException w:name="heading 2" w:semiHidden="1" w:uiPriority="9" w:unhideWhenUsed="1" w:qFormat="1"/>
+    <w:lsdException w:name="heading 3" w:semiHidden="1" w:uiPriority="9" w:unhideWhenUsed="1" w:qFormat="1"/>
+    <w:lsdException w:name="heading 4" w:semiHidden="1" w:uiPriority="9" w:unhideWhenUsed="1" w:qFormat="1"/>
+    <w:lsdException w:name="heading 5" w:semiHidden="1" w:uiPriority="9" w:unhideWhenUsed="1" w:qFormat="1"/>
+    <w:lsdException w:name="heading 6" w:semiHidden="1" w:uiPriority="9" w:unhideWhenUsed="1" w:qFormat="1"/>
+    <w:lsdException w:name="heading 7" w:semiHidden="1" w:uiPriority="9" w:unhideWhenUsed="1" w:qFormat="1"/>
+    <w:lsdException w:name="heading 8" w:semiHidden="1" w:uiPriority="9" w:unhideWhenUsed="1" w:qFormat="1"/>
+    <w:lsdException w:name="heading 9" w:semiHidden="1" w:uiPriority="9" w:unhideWhenUsed="1" w:qFormat="1"/>
+    <w:lsdException w:name="index 1" w:semiHidden="1" w:unhideWhenUsed="1"/>
+    <w:lsdException w:name="index 2" w:semiHidden="1" w:unhideWhenUsed="1"/>
+    <w:lsdException w:name="index 3" w:semiHidden="1" w:unhideWhenUsed="1"/>
+    <w:lsdException w:name="index 4" w:semiHidden="1" w:unhideWhenUsed="1"/>
+    <w:lsdException w:name="index 5" w:semiHidden="1" w:unhideWhenUsed="1"/>
+    <w:lsdException w:name="index 6" w:semiHidden="1" w:unhideWhenUsed="1"/>
+    <w:lsdException w:name="index 7" w:semiHidden="1" w:unhideWhenUsed="1"/>
+    <w:lsdException w:name="index 8" w:semiHidden="1" w:unhideWhenUsed="1"/>
+    <w:lsdException w:name="index 9" w:semiHidden="1" w:unhideWhenUsed="1"/>
+    <w:lsdException w:name="toc 1" w:semiHidden="1" w:uiPriority="39" w:unhideWhenUsed="1"/>
+    <w:lsdException w:name="toc 2" w:semiHidden="1" w:uiPriority="39" w:unhideWhenUsed="1"/>
+    <w:lsdException w:name="toc 3" w:semiHidden="1" w:uiPriority="39" w:unhideWhenUsed="1"/>
+    <w:lsdException w:name="toc 4" w:semiHidden="1" w:uiPriority="39" w:unhideWhenUsed="1"/>
+    <w:lsdException w:name="toc 5" w:semiHidden="1" w:uiPriority="39" w:unhideWhenUsed="1"/>
+    <w:lsdException w:name="toc 6" w:semiHidden="1" w:uiPriority="39" w:unhideWhenUsed="1"/>
+    <w:lsdException w:name="toc 7" w:semiHidden="1" w:uiPriority="39" w:unhideWhenUsed="1"/>
+    <w:lsdException w:name="toc 8" w:semiHidden="1" w:uiPriority="39" w:unhideWhenUsed="1"/>
+    <w:lsdException w:name="toc 9" w:semiHidden="1" w:uiPriority="39" w:unhideWhenUsed="1"/>
+    <w:lsdException w:name="Normal Indent" w:semiHidden="1" w:unhideWhenUsed="1"/>
+    <w:lsdException w:name="footnote text" w:semiHidden="1" w:unhideWhenUsed="1"/>
+    <w:lsdException w:name="annotation text" w:semiHidden="1" w:unhideWhenUsed="1"/>
+    <w:lsdException w:name="header" w:semiHidden="1" w:unhideWhenUsed="1"/>
+    <w:lsdException w:name="footer" w:semiHidden="1" w:unhideWhenUsed="1"/>
+    <w:lsdException w:name="index heading" w:semiHidden="1" w:unhideWhenUsed="1"/>
+    <w:lsdException w:name="caption" w:semiHidden="1" w:uiPriority="35" w:unhideWhenUsed="1" w:qFormat="1"/>
+    <w:lsdException w:name="table of figures" w:semiHidden="1" w:unhideWhenUsed="1"/>
+    <w:lsdException w:name="envelope address" w:semiHidden="1" w:unhideWhenUsed="1"/>
+    <w:lsdException w:name="envelope return" w:semiHidden="1" w:unhideWhenUsed="1"/>
+    <w:lsdException w:name="footnote reference" w:semiHidden="1" w:unhideWhenUsed="1"/>
+    <w:lsdException w:name="annotation reference" w:semiHidden="1" w:unhideWhenUsed="1"/>
+    <w:lsdException w:name="line number" w:semiHidden="1" w:unhideWhenUsed="1"/>
+    <w:lsdException w:name="page number" w:semiHidden="1" w:unhideWhenUsed="1"/>
+    <w:lsdException w:name="endnote reference" w:semiHidden="1" w:unhideWhenUsed="1"/>
+    <w:lsdException w:name="endnote text" w:semiHidden="1" w:unhideWhenUsed="1"/>
+    <w:lsdException w:name="table of authorities" w:semiHidden="1" w:unhideWhenUsed="1"/>
+    <w:lsdException w:name="macro" w:semiHidden="1" w:unhideWhenUsed="1"/>
+    <w:lsdException w:name="toa heading" w:semiHidden="1" w:unhideWhenUsed="1"/>
+    <w:lsdException w:name="List" w:semiHidden="1" w:unhideWhenUsed="1"/>
+    <w:lsdException w:name="List Bullet" w:semiHidden="1" w:unhideWhenUsed="1"/>
+    <w:lsdException w:name="List Number" w:semiHidden="1" w:unhideWhenUsed="1"/>
+    <w:lsdException w:name="List 2" w:semiHidden="1" w:unhideWhenUsed="1"/>
+    <w:lsdException w:name="List 3" w:semiHidden="1" w:unhideWhenUsed="1"/>
+    <w:lsdException w:name="List 4" w:semiHidden="1" w:unhideWhenUsed="1"/>
+    <w:lsdException w:name="List 5" w:semiHidden="1" w:unhideWhenUsed="1"/>
+    <w:lsdException w:name="List Bullet 2" w:semiHidden="1" w:unhideWhenUsed="1"/>
+    <w:lsdException w:name="List Bullet 3" w:semiHidden="1" w:unhideWhenUsed="1"/>
+    <w:lsdException w:name="List Bullet 4" w:semiHidden="1" w:unhideWhenUsed="1"/>
+    <w:lsdException w:name="List Bullet 5" w:semiHidden="1" w:unhideWhenUsed="1"/>
+    <w:lsdException w:name="List Number 2" w:semiHidden="1" w:unhideWhenUsed="1"/>
+    <w:lsdException w:name="List Number 3" w:semiHidden="1" w:unhideWhenUsed="1"/>
+    <w:lsdException w:name="List Number 4" w:semiHidden="1" w:unhideWhenUsed="1"/>
+    <w:lsdException w:name="List Number 5" w:semiHidden="1" w:unhideWhenUsed="1"/>
+    <w:lsdException w:name="Title" w:uiPriority="10" w:qFormat="1"/>
+    <w:lsdException w:name="Closing" w:semiHidden="1" w:unhideWhenUsed="1"/>
+    <w:lsdException w:name="Signature" w:semiHidden="1" w:unhideWhenUsed="1"/>
+    <w:lsdException w:name="Default Paragraph Font" w:semiHidden="1" w:uiPriority="1" w:unhideWhenUsed="1"/>
+    <w:lsdException w:name="Body Text" w:semiHidden="1" w:unhideWhenUsed="1"/>
+    <w:lsdException w:name="Body Text Indent" w:semiHidden="1" w:unhideWhenUsed="1"/>
+    <w:lsdException w:name="List Continue" w:semiHidden="1" w:unhideWhenUsed="1"/>
+    <w:lsdException w:name="List Continue 2" w:semiHidden="1" w:unhideWhenUsed="1"/>
+    <w:lsdException w:name="List Continue 3" w:semiHidden="1" w:unhideWhenUsed="1"/>
+    <w:lsdException w:name="List Continue 4" w:semiHidden="1" w:unhideWhenUsed="1"/>
+    <w:lsdException w:name="List Continue 5" w:semiHidden="1" w:unhideWhenUsed="1"/>
+    <w:lsdException w:name="Message Header" w:semiHidden="1" w:unhideWhenUsed="1"/>
+    <w:lsdException w:name="Subtitle" w:uiPriority="11" w:qFormat="1"/>
+    <w:lsdException w:name="Salutation" w:semiHidden="1" w:unhideWhenUsed="1"/>
+    <w:lsdException w:name="Date" w:semiHidden="1" w:unhideWhenUsed="1"/>
+    <w:lsdException w:name="Body Text First Indent" w:semiHidden="1" w:unhideWhenUsed="1"/>
+    <w:lsdException w:name="Body Text First Indent 2" w:semiHidden="1" w:unhideWhenUsed="1"/>
+    <w:lsdException w:name="Note Heading" w:semiHidden="1" w:unhideWhenUsed="1"/>
+    <w:lsdException w:name="Body Text 2" w:semiHidden="1" w:unhideWhenUsed="1"/>
+    <w:lsdException w:name="Body Text 3" w:semiHidden="1" w:unhideWhenUsed="1"/>
+    <w:lsdException w:name="Body Text Indent 2" w:semiHidden="1" w:unhideWhenUsed="1"/>
+    <w:lsdException w:name="Body Text Indent 3" w:semiHidden="1" w:unhideWhenUsed="1"/>
+    <w:lsdException w:name="Block Text" w:semiHidden="1" w:unhideWhenUsed="1"/>
+    <w:lsdException w:name="Hyperlink" w:semiHidden="1" w:unhideWhenUsed="1"/>
+    <w:lsdException w:name="FollowedHyperlink" w:semiHidden="1" w:unhideWhenUsed="1"/>
+    <w:lsdException w:name="Strong" w:uiPriority="22" w:qFormat="1"/>
+    <w:lsdException w:name="Emphasis" w:uiPriority="20" w:qFormat="1"/>
+    <w:lsdException w:name="Document Map" w:semiHidden="1" w:unhideWhenUsed="1"/>
+    <w:lsdException w:name="Plain Text" w:semiHidden="1" w:unhideWhenUsed="1"/>
+    <w:lsdException w:name="E-mail Signature" w:semiHidden="1" w:unhideWhenUsed="1"/>
+    <w:lsdException w:name="HTML Top of Form" w:semiHidden="1" w:unhideWhenUsed="1"/>
+    <w:lsdException w:name="HTML Bottom of Form" w:semiHidden="1" w:unhideWhenUsed="1"/>
+    <w:lsdException w:name="Normal (Web)" w:semiHidden="1" w:unhideWhenUsed="1"/>
+    <w:lsdException w:name="HTML Acronym" w:semiHidden="1" w:unhideWhenUsed="1"/>
+    <w:lsdException w:name="HTML Address" w:semiHidden="1" w:unhideWhenUsed="1"/>
+    <w:lsdException w:name="HTML Cite" w:semiHidden="1" w:unhideWhenUsed="1"/>
+    <w:lsdException w:name="HTML Code" w:semiHidden="1" w:unhideWhenUsed="1"/>
+    <w:lsdException w:name="HTML Definition" w:semiHidden="1" w:unhideWhenUsed="1"/>
+    <w:lsdException w:name="HTML Keyboard" w:semiHidden="1" w:unhideWhenUsed="1"/>
+    <w:lsdException w:name="HTML Preformatted" w:semiHidden="1" w:unhideWhenUsed="1"/>
+    <w:lsdException w:name="HTML Sample" w:semiHidden="1" w:unhideWhenUsed="1"/>
+    <w:lsdException w:name="HTML Typewriter" w:semiHidden="1" w:unhideWhenUsed="1"/>
+    <w:lsdException w:name="HTML Variable" w:semiHidden="1" w:unhideWhenUsed="1"/>
+    <w:lsdException w:name="Normal Table" w:semiHidden="1" w:unhideWhenUsed="1"/>
+    <w:lsdException w:name="annotation subject" w:semiHidden="1" w:unhideWhenUsed="1"/>
+    <w:lsdException w:name="No List" w:semiHidden="1" w:unhideWhenUsed="1"/>
+    <w:lsdException w:name="Outline List 1" w:semiHidden="1" w:unhideWhenUsed="1"/>
+    <w:lsdException w:name="Outline List 2" w:semiHidden="1" w:unhideWhenUsed="1"/>
+    <w:lsdException w:name="Outline List 3" w:semiHidden="1" w:unhideWhenUsed="1"/>
+    <w:lsdException w:name="Table Simple 1" w:semiHidden="1" w:unhideWhenUsed="1"/>
+    <w:lsdException w:name="Table Simple 2" w:semiHidden="1" w:unhideWhenUsed="1"/>
+    <w:lsdException w:name="Table Simple 3" w:semiHidden="1" w:unhideWhenUsed="1"/>
+    <w:lsdException w:name="Table Classic 1" w:semiHidden="1" w:unhideWhenUsed="1"/>
+    <w:lsdException w:name="Table Classic 2" w:semiHidden="1" w:unhideWhenUsed="1"/>
+    <w:lsdException w:name="Table Classic 3" w:semiHidden="1" w:unhideWhenUsed="1"/>
+    <w:lsdException w:name="Table Classic 4" w:semiHidden="1" w:unhideWhenUsed="1"/>
+    <w:lsdException w:name="Table Colorful 1" w:semiHidden="1" w:unhideWhenUsed="1"/>
+    <w:lsdException w:name="Table Colorful 2" w:semiHidden="1" w:unhideWhenUsed="1"/>
+    <w:lsdException w:name="Table Colorful 3" w:semiHidden="1" w:unhideWhenUsed="1"/>
+    <w:lsdException w:name="Table Columns 1" w:semiHidden="1" w:unhideWhenUsed="1"/>
+    <w:lsdException w:name="Table Columns 2" w:semiHidden="1" w:unhideWhenUsed="1"/>
+    <w:lsdException w:name="Table Columns 3" w:semiHidden="1" w:unhideWhenUsed="1"/>
+    <w:lsdException w:name="Table Columns 4" w:semiHidden="1" w:unhideWhenUsed="1"/>
+    <w:lsdException w:name="Table Columns 5" w:semiHidden="1" w:unhideWhenUsed="1"/>
+    <w:lsdException w:name="Table Grid 1" w:semiHidden="1" w:unhideWhenUsed="1"/>
+    <w:lsdException w:name="Table Grid 2" w:semiHidden="1" w:unhideWhenUsed="1"/>
+    <w:lsdException w:name="Table Grid 3" w:semiHidden="1" w:unhideWhenUsed="1"/>
+    <w:lsdException w:name="Table Grid 4" w:semiHidden="1" w:unhideWhenUsed="1"/>
+    <w:lsdException w:name="Table Grid 5" w:semiHidden="1" w:unhideWhenUsed="1"/>
+    <w:lsdException w:name="Table Grid 6" w:semiHidden="1" w:unhideWhenUsed="1"/>
+    <w:lsdException w:name="Table Grid 7" w:semiHidden="1" w:unhideWhenUsed="1"/>
+    <w:lsdException w:name="Table Grid 8" w:semiHidden="1" w:unhideWhenUsed="1"/>
+    <w:lsdException w:name="Table List 1" w:semiHidden="1" w:unhideWhenUsed="1"/>
+    <w:lsdException w:name="Table List 2" w:semiHidden="1" w:unhideWhenUsed="1"/>
+    <w:lsdException w:name="Table List 3" w:semiHidden="1" w:unhideWhenUsed="1"/>
+    <w:lsdException w:name="Table List 4" w:semiHidden="1" w:unhideWhenUsed="1"/>
+    <w:lsdException w:name="Table List 5" w:semiHidden="1" w:unhideWhenUsed="1"/>
+    <w:lsdException w:name="Table List 6" w:semiHidden="1" w:unhideWhenUsed="1"/>
+    <w:lsdException w:name="Table List 7" w:semiHidden="1" w:unhideWhenUsed="1"/>
+    <w:lsdException w:name="Table List 8" w:semiHidden="1" w:unhideWhenUsed="1"/>
+    <w:lsdException w:name="Table 3D effects 1" w:semiHidden="1" w:unhideWhenUsed="1"/>
+    <w:lsdException w:name="Table 3D effects 2" w:semiHidden="1" w:unhideWhenUsed="1"/>
+    <w:lsdException w:name="Table 3D effects 3" w:semiHidden="1" w:unhideWhenUsed="1"/>
+    <w:lsdException w:name="Table Contemporary" w:semiHidden="1" w:unhideWhenUsed="1"/>
+    <w:lsdException w:name="Table Elegant" w:semiHidden="1" w:unhideWhenUsed="1"/>
+    <w:lsdException w:name="Table Professional" w:semiHidden="1" w:unhideWhenUsed="1"/>
+    <w:lsdException w:name="Table Subtle 1" w:semiHidden="1" w:unhideWhenUsed="1"/>
+    <w:lsdException w:name="Table Subtle 2" w:semiHidden="1" w:unhideWhenUsed="1"/>
+    <w:lsdException w:name="Table Web 1" w:semiHidden="1" w:unhideWhenUsed="1"/>
+    <w:lsdException w:name="Table Web 2" w:semiHidden="1" w:unhideWhenUsed="1"/>
+    <w:lsdException w:name="Table Web 3" w:semiHidden="1" w:unhideWhenUsed="1"/>
+    <w:lsdException w:name="Balloon Text" w:semiHidden="1" w:unhideWhenUsed="1"/>
+    <w:lsdException w:name="Table Grid" w:uiPriority="39"/>
+    <w:lsdException w:name="Table Theme" w:semiHidden="1" w:unhideWhenUsed="1"/>
+    <w:lsdException w:name="Placeholder Text" w:semiHidden="1"/>
+    <w:lsdException w:name="No Spacing" w:uiPriority="1" w:qFormat="1"/>
+    <w:lsdException w:name="Light Shading" w:uiPriority="60"/>
+    <w:lsdException w:name="Light List" w:uiPriority="61"/>
+    <w:lsdException w:name="Light Grid" w:uiPriority="62"/>
+    <w:lsdException w:name="Medium Shading 1" w:uiPriority="63"/>
+    <w:lsdException w:name="Medium Shading 2" w:uiPriority="64"/>
+    <w:lsdException w:name="Medium List 1" w:uiPriority="65"/>
+    <w:lsdException w:name="Medium List 2" w:uiPriority="66"/>
+    <w:lsdException w:name="Medium Grid 1" w:uiPriority="67"/>
+    <w:lsdException w:name="Medium Grid 2" w:uiPriority="68"/>
+    <w:lsdException w:name="Medium Grid 3" w:uiPriority="69"/>
+    <w:lsdException w:name="Dark List" w:uiPriority="70"/>
+    <w:lsdException w:name="Colorful Shading" w:uiPriority="71"/>
+    <w:lsdException w:name="Colorful List" w:uiPriority="72"/>
+    <w:lsdException w:name="Colorful Grid" w:uiPriority="73"/>
+    <w:lsdException w:name="Light Shading Accent 1" w:uiPriority="60"/>
+    <w:lsdException w:name="Light List Accent 1" w:uiPriority="61"/>
+    <w:lsdException w:name="Light Grid Accent 1" w:uiPriority="62"/>
+    <w:lsdException w:name="Medium Shading 1 Accent 1" w:uiPriority="63"/>
+    <w:lsdException w:name="Medium Shading 2 Accent 1" w:uiPriority="64"/>
+    <w:lsdException w:name="Medium List 1 Accent 1" w:uiPriority="65"/>
+    <w:lsdException w:name="Revision" w:semiHidden="1"/>
+    <w:lsdException w:name="List Paragraph" w:uiPriority="34" w:qFormat="1"/>
+    <w:lsdException w:name="Quote" w:uiPriority="29" w:qFormat="1"/>
+    <w:lsdException w:name="Intense Quote" w:uiPriority="30" w:qFormat="1"/>
+    <w:lsdException w:name="Medium List 2 Accent 1" w:uiPriority="66"/>
+    <w:lsdException w:name="Medium Grid 1 Accent 1" w:uiPriority="67"/>
+    <w:lsdException w:name="Medium Grid 2 Accent 1" w:uiPriority="68"/>
+    <w:lsdException w:name="Medium Grid 3 Accent 1" w:uiPriority="69"/>
+    <w:lsdException w:name="Dark List Accent 1" w:uiPriority="70"/>
+    <w:lsdException w:name="Colorful Shading Accent 1" w:uiPriority="71"/>
+    <w:lsdException w:name="Colorful List Accent 1" w:uiPriority="72"/>
+    <w:lsdException w:name="Colorful Grid Accent 1" w:uiPriority="73"/>
+    <w:lsdException w:name="Light Shading Accent 2" w:uiPriority="60"/>
+    <w:lsdException w:name="Light List Accent 2" w:uiPriority="61"/>
+    <w:lsdException w:name="Light Grid Accent 2" w:uiPriority="62"/>
+    <w:lsdException w:name="Medium Shading 1 Accent 2" w:uiPriority="63"/>
+    <w:lsdException w:name="Medium Shading 2 Accent 2" w:uiPriority="64"/>
+    <w:lsdException w:name="Medium List 1 Accent 2" w:uiPriority="65"/>
+    <w:lsdException w:name="Medium List 2 Accent 2" w:uiPriority="66"/>
+    <w:lsdException w:name="Medium Grid 1 Accent 2" w:uiPriority="67"/>
+    <w:lsdException w:name="Medium Grid 2 Accent 2" w:uiPriority="68"/>
+    <w:lsdException w:name="Medium Grid 3 Accent 2" w:uiPriority="69"/>
+    <w:lsdException w:name="Dark List Accent 2" w:uiPriority="70"/>
+    <w:lsdException w:name="Colorful Shading Accent 2" w:uiPriority="71"/>
+    <w:lsdException w:name="Colorful List Accent 2" w:uiPriority="72"/>
+    <w:lsdException w:name="Colorful Grid Accent 2" w:uiPriority="73"/>
+    <w:lsdException w:name="Light Shading Accent 3" w:uiPriority="60"/>
+    <w:lsdException w:name="Light List Accent 3" w:uiPriority="61"/>
+    <w:lsdException w:name="Light Grid Accent 3" w:uiPriority="62"/>
+    <w:lsdException w:name="Medium Shading 1 Accent 3" w:uiPriority="63"/>
+    <w:lsdException w:name="Medium Shading 2 Accent 3" w:uiPriority="64"/>
+    <w:lsdException w:name="Medium List 1 Accent 3" w:uiPriority="65"/>
+    <w:lsdException w:name="Medium List 2 Accent 3" w:uiPriority="66"/>
+    <w:lsdException w:name="Medium Grid 1 Accent 3" w:uiPriority="67"/>
+    <w:lsdException w:name="Medium Grid 2 Accent 3" w:uiPriority="68"/>
+    <w:lsdException w:name="Medium Grid 3 Accent 3" w:uiPriority="69"/>
+    <w:lsdException w:name="Dark List Accent 3" w:uiPriority="70"/>
+    <w:lsdException w:name="Colorful Shading Accent 3" w:uiPriority="71"/>
+    <w:lsdException w:name="Colorful List Accent 3" w:uiPriority="72"/>
+    <w:lsdException w:name="Colorful Grid Accent 3" w:uiPriority="73"/>
+    <w:lsdException w:name="Light Shading Accent 4" w:uiPriority="60"/>
+    <w:lsdException w:name="Light List Accent 4" w:uiPriority="61"/>
+    <w:lsdException w:name="Light Grid Accent 4" w:uiPriority="62"/>
+    <w:lsdException w:name="Medium Shading 1 Accent 4" w:uiPriority="63"/>
+    <w:lsdException w:name="Medium Shading 2 Accent 4" w:uiPriority="64"/>
+    <w:lsdException w:name="Medium List 1 Accent 4" w:uiPriority="65"/>
+    <w:lsdException w:name="Medium List 2 Accent 4" w:uiPriority="66"/>
+    <w:lsdException w:name="Medium Grid 1 Accent 4" w:uiPriority="67"/>
+    <w:lsdException w:name="Medium Grid 2 Accent 4" w:uiPriority="68"/>
+    <w:lsdException w:name="Medium Grid 3 Accent 4" w:uiPriority="69"/>
+    <w:lsdException w:name="Dark List Accent 4" w:uiPriority="70"/>
+    <w:lsdException w:name="Colorful Shading Accent 4" w:uiPriority="71"/>
+    <w:lsdException w:name="Colorful List Accent 4" w:uiPriority="72"/>
+    <w:lsdException w:name="Colorful Grid Accent 4" w:uiPriority="73"/>
+    <w:lsdException w:name="Light Shading Accent 5" w:uiPriority="60"/>
+    <w:lsdException w:name="Light List Accent 5" w:uiPriority="61"/>
+    <w:lsdException w:name="Light Grid Accent 5" w:uiPriority="62"/>
+    <w:lsdException w:name="Medium Shading 1 Accent 5" w:uiPriority="63"/>
+    <w:lsdException w:name="Medium Shading 2 Accent 5" w:uiPriority="64"/>
+    <w:lsdException w:name="Medium List 1 Accent 5" w:uiPriority="65"/>
+    <w:lsdException w:name="Medium List 2 Accent 5" w:uiPriority="66"/>
+    <w:lsdException w:name="Medium Grid 1 Accent 5" w:uiPriority="67"/>
+    <w:lsdException w:name="Medium Grid 2 Accent 5" w:uiPriority="68"/>
+    <w:lsdException w:name="Medium Grid 3 Accent 5" w:uiPriority="69"/>
+    <w:lsdException w:name="Dark List Accent 5" w:uiPriority="70"/>
+    <w:lsdException w:name="Colorful Shading Accent 5" w:uiPriority="71"/>
+    <w:lsdException w:name="Colorful List Accent 5" w:uiPriority="72"/>
+    <w:lsdException w:name="Colorful Grid Accent 5" w:uiPriority="73"/>
+    <w:lsdException w:name="Light Shading Accent 6" w:uiPriority="60"/>
+    <w:lsdException w:name="Light List Accent 6" w:uiPriority="61"/>
+    <w:lsdException w:name="Light Grid Accent 6" w:uiPriority="62"/>
+    <w:lsdException w:name="Medium Shading 1 Accent 6" w:uiPriority="63"/>
+    <w:lsdException w:name="Medium Shading 2 Accent 6" w:uiPriority="64"/>
+    <w:lsdException w:name="Medium List 1 Accent 6" w:uiPriority="65"/>
+    <w:lsdException w:name="Medium List 2 Accent 6" w:uiPriority="66"/>
+    <w:lsdException w:name="Medium Grid 1 Accent 6" w:uiPriority="67"/>
+    <w:lsdException w:name="Medium Grid 2 Accent 6" w:uiPriority="68"/>
+    <w:lsdException w:name="Medium Grid 3 Accent 6" w:uiPriority="69"/>
+    <w:lsdException w:name="Dark List Accent 6" w:uiPriority="70"/>
+    <w:lsdException w:name="Colorful Shading Accent 6" w:uiPriority="71"/>
+    <w:lsdException w:name="Colorful List Accent 6" w:uiPriority="72"/>
+    <w:lsdException w:name="Colorful Grid Accent 6" w:uiPriority="73"/>
+    <w:lsdException w:name="Subtle Emphasis" w:uiPriority="19" w:qFormat="1"/>
+    <w:lsdException w:name="Intense Emphasis" w:uiPriority="21" w:qFormat="1"/>
+    <w:lsdException w:name="Subtle Reference" w:uiPriority="31" w:qFormat="1"/>
+    <w:lsdException w:name="Intense Reference" w:uiPriority="32" w:qFormat="1"/>
+    <w:lsdException w:name="Book Title" w:uiPriority="33" w:qFormat="1"/>
+    <w:lsdException w:name="Bibliography" w:semiHidden="1" w:uiPriority="37" w:unhideWhenUsed="1"/>
+    <w:lsdException w:name="TOC Heading" w:semiHidden="1" w:uiPriority="39" w:unhideWhenUsed="1" w:qFormat="1"/>
+    <w:lsdException w:name="Plain Table 1" w:uiPriority="41"/>
+    <w:lsdException w:name="Plain Table 2" w:uiPriority="42"/>
+    <w:lsdException w:name="Plain Table 3" w:uiPriority="43"/>
+    <w:lsdException w:name="Plain Table 4" w:uiPriority="44"/>
+    <w:lsdException w:name="Plain Table 5" w:uiPriority="45"/>
+    <w:lsdException w:name="Grid Table Light" w:uiPriority="40"/>
+    <w:lsdException w:name="Grid Table 1 Light" w:uiPriority="46"/>
+    <w:lsdException w:name="Grid Table 2" w:uiPriority="47"/>
+    <w:lsdException w:name="Grid Table 3" w:uiPriority="48"/>
+    <w:lsdException w:name="Grid Table 4" w:uiPriority="49"/>
+    <w:lsdException w:name="Grid Table 5 Dark" w:uiPriority="50"/>
+    <w:lsdException w:name="Grid Table 6 Colorful" w:uiPriority="51"/>
+    <w:lsdException w:name="Grid Table 7 Colorful" w:uiPriority="52"/>
+    <w:lsdException w:name="Grid Table 1 Light Accent 1" w:uiPriority="46"/>
+    <w:lsdException w:name="Grid Table 2 Accent 1" w:uiPriority="47"/>
+    <w:lsdException w:name="Grid Table 3 Accent 1" w:uiPriority="48"/>
+    <w:lsdException w:name="Grid Table 4 Accent 1" w:uiPriority="49"/>
+    <w:lsdException w:name="Grid Table 5 Dark Accent 1" w:uiPriority="50"/>
+    <w:lsdException w:name="Grid Table 6 Colorful Accent 1" w:uiPriority="51"/>
+    <w:lsdException w:name="Grid Table 7 Colorful Accent 1" w:uiPriority="52"/>
+    <w:lsdException w:name="Grid Table 1 Light Accent 2" w:uiPriority="46"/>
+    <w:lsdException w:name="Grid Table 2 Accent 2" w:uiPriority="47"/>
+    <w:lsdException w:name="Grid Table 3 Accent 2" w:uiPriority="48"/>
+    <w:lsdException w:name="Grid Table 4 Accent 2" w:uiPriority="49"/>
+    <w:lsdException w:name="Grid Table 5 Dark Accent 2" w:uiPriority="50"/>
+    <w:lsdException w:name="Grid Table 6 Colorful Accent 2" w:uiPriority="51"/>
+    <w:lsdException w:name="Grid Table 7 Colorful Accent 2" w:uiPriority="52"/>
+    <w:lsdException w:name="Grid Table 1 Light Accent 3" w:uiPriority="46"/>
+    <w:lsdException w:name="Grid Table 2 Accent 3" w:uiPriority="47"/>
+    <w:lsdException w:name="Grid Table 3 Accent 3" w:uiPriority="48"/>
+    <w:lsdException w:name="Grid Table 4 Accent 3" w:uiPriority="49"/>
+    <w:lsdException w:name="Grid Table 5 Dark Accent 3" w:uiPriority="50"/>
+    <w:lsdException w:name="Grid Table 6 Colorful Accent 3" w:uiPriority="51"/>
+    <w:lsdException w:name="Grid Table 7 Colorful Accent 3" w:uiPriority="52"/>
+    <w:lsdException w:name="Grid Table 1 Light Accent 4" w:uiPriority="46"/>
+    <w:lsdException w:name="Grid Table 2 Accent 4" w:uiPriority="47"/>
+    <w:lsdException w:name="Grid Table 3 Accent 4" w:uiPriority="48"/>
+    <w:lsdException w:name="Grid Table 4 Accent 4" w:uiPriority="49"/>
+    <w:lsdException w:name="Grid Table 5 Dark Accent 4" w:uiPriority="50"/>
+    <w:lsdException w:name="Grid Table 6 Colorful Accent 4" w:uiPriority="51"/>
+    <w:lsdException w:name="Grid Table 7 Colorful Accent 4" w:uiPriority="52"/>
+    <w:lsdException w:name="Grid Table 1 Light Accent 5" w:uiPriority="46"/>
+    <w:lsdException w:name="Grid Table 2 Accent 5" w:uiPriority="47"/>
+    <w:lsdException w:name="Grid Table 3 Accent 5" w:uiPriority="48"/>
+    <w:lsdException w:name="Grid Table 4 Accent 5" w:uiPriority="49"/>
+    <w:lsdException w:name="Grid Table 5 Dark Accent 5" w:uiPriority="50"/>
+    <w:lsdException w:name="Grid Table 6 Colorful Accent 5" w:uiPriority="51"/>
+    <w:lsdException w:name="Grid Table 7 Colorful Accent 5" w:uiPriority="52"/>
+    <w:lsdException w:name="Grid Table 1 Light Accent 6" w:uiPriority="46"/>
+    <w:lsdException w:name="Grid Table 2 Accent 6" w:uiPriority="47"/>
+    <w:lsdException w:name="Grid Table 3 Accent 6" w:uiPriority="48"/>
+    <w:lsdException w:name="Grid Table 4 Accent 6" w:uiPriority="49"/>
+    <w:lsdException w:name="Grid Table 5 Dark Accent 6" w:uiPriority="50"/>
+    <w:lsdException w:name="Grid Table 6 Colorful Accent 6" w:uiPriority="51"/>
+    <w:lsdException w:name="Grid Table 7 Colorful Accent 6" w:uiPriority="52"/>
+    <w:lsdException w:name="List Table 1 Light" w:uiPriority="46"/>
+    <w:lsdException w:name="List Table 2" w:uiPriority="47"/>
+    <w:lsdException w:name="List Table 3" w:uiPriority="48"/>
+    <w:lsdException w:name="List Table 4" w:uiPriority="49"/>
+    <w:lsdException w:name="List Table 5 Dark" w:uiPriority="50"/>
+    <w:lsdException w:name="List Table 6 Colorful" w:uiPriority="51"/>
+    <w:lsdException w:name="List Table 7 Colorful" w:uiPriority="52"/>
+    <w:lsdException w:name="List Table 1 Light Accent 1" w:uiPriority="46"/>
+    <w:lsdException w:name="List Table 2 Accent 1" w:uiPriority="47"/>
+    <w:lsdException w:name="List Table 3 Accent 1" w:uiPriority="48"/>
+    <w:lsdException w:name="List Table 4 Accent 1" w:uiPriority="49"/>
+    <w:lsdException w:name="List Table 5 Dark Accent 1" w:uiPriority="50"/>
+    <w:lsdException w:name="List Table 6 Colorful Accent 1" w:uiPriority="51"/>
+    <w:lsdException w:name="List Table 7 Colorful Accent 1" w:uiPriority="52"/>
+    <w:lsdException w:name="List Table 1 Light Accent 2" w:uiPriority="46"/>
+    <w:lsdException w:name="List Table 2 Accent 2" w:uiPriority="47"/>
+    <w:lsdException w:name="List Table 3 Accent 2" w:uiPriority="48"/>
+    <w:lsdException w:name="List Table 4 Accent 2" w:uiPriority="49"/>
+    <w:lsdException w:name="List Table 5 Dark Accent 2" w:uiPriority="50"/>
+    <w:lsdException w:name="List Table 6 Colorful Accent 2" w:uiPriority="51"/>
+    <w:lsdException w:name="List Table 7 Colorful Accent 2" w:uiPriority="52"/>
+    <w:lsdException w:name="List Table 1 Light Accent 3" w:uiPriority="46"/>
+    <w:lsdException w:name="List Table 2 Accent 3" w:uiPriority="47"/>
+    <w:lsdException w:name="List Table 3 Accent 3" w:uiPriority="48"/>
+    <w:lsdException w:name="List Table 4 Accent 3" w:uiPriority="49"/>
+    <w:lsdException w:name="List Table 5 Dark Accent 3" w:uiPriority="50"/>
+    <w:lsdException w:name="List Table 6 Colorful Accent 3" w:uiPriority="51"/>
+    <w:lsdException w:name="List Table 7 Colorful Accent 3" w:uiPriority="52"/>
+    <w:lsdException w:name="List Table 1 Light Accent 4" w:uiPriority="46"/>
+    <w:lsdException w:name="List Table 2 Accent 4" w:uiPriority="47"/>
+    <w:lsdException w:name="List Table 3 Accent 4" w:uiPriority="48"/>
+    <w:lsdException w:name="List Table 4 Accent 4" w:uiPriority="49"/>
+    <w:lsdException w:name="List Table 5 Dark Accent 4" w:uiPriority="50"/>
+    <w:lsdException w:name="List Table 6 Colorful Accent 4" w:uiPriority="51"/>
+    <w:lsdException w:name="List Table 7 Colorful Accent 4" w:uiPriority="52"/>
+    <w:lsdException w:name="List Table 1 Light Accent 5" w:uiPriority="46"/>
+    <w:lsdException w:name="List Table 2 Accent 5" w:uiPriority="47"/>
+    <w:lsdException w:name="List Table 3 Accent 5" w:uiPriority="48"/>
+    <w:lsdException w:name="List Table 4 Accent 5" w:uiPriority="49"/>
+    <w:lsdException w:name="List Table 5 Dark Accent 5" w:uiPriority="50"/>
+    <w:lsdException w:name="List Table 6 Colorful Accent 5" w:uiPriority="51"/>
+    <w:lsdException w:name="List Table 7 Colorful Accent 5" w:uiPriority="52"/>
+    <w:lsdException w:name="List Table 1 Light Accent 6" w:uiPriority="46"/>
+    <w:lsdException w:name="List Table 2 Accent 6" w:uiPriority="47"/>
+    <w:lsdException w:name="List Table 3 Accent 6" w:uiPriority="48"/>
+    <w:lsdException w:name="List Table 4 Accent 6" w:uiPriority="49"/>
+    <w:lsdException w:name="List Table 5 Dark Accent 6" w:uiPriority="50"/>
+    <w:lsdException w:name="List Table 6 Colorful Accent 6" w:uiPriority="51"/>
+    <w:lsdException w:name="List Table 7 Colorful Accent 6" w:uiPriority="52"/>
+  </w:latentStyles>
+  <w:style w:type="paragraph" w:default="1" w:styleId="Standard">
+    <w:name w:val="Normal"/>
+    <w:qFormat/>
+  </w:style>
+  <w:style w:type="character" w:default="1" w:styleId="Absatz-Standardschriftart">
+    <w:name w:val="Default Paragraph Font"/>
+    <w:uiPriority w:val="1"/>
+    <w:semiHidden/>
+    <w:unhideWhenUsed/>
+  </w:style>
+  <w:style w:type="table" w:default="1" w:styleId="NormaleTabelle">
+    <w:name w:val="Normal Table"/>
+    <w:uiPriority w:val="99"/>
+    <w:semiHidden/>
+    <w:unhideWhenUsed/>
+    <w:tblPr>
+      <w:tblInd w:w="0" w:type="dxa"/>
+      <w:tblCellMar>
+        <w:top w:w="0" w:type="dxa"/>
+        <w:left w:w="108" w:type="dxa"/>
+        <w:bottom w:w="0" w:type="dxa"/>
+        <w:right w:w="108" w:type="dxa"/>
+      </w:tblCellMar>
+    </w:tblPr>
+  </w:style>
+  <w:style w:type="numbering" w:default="1" w:styleId="KeineListe">
+    <w:name w:val="No List"/>
+    <w:uiPriority w:val="99"/>
+    <w:semiHidden/>
+    <w:unhideWhenUsed/>
+  </w:style>
+  <w:style w:type="character" w:styleId="Platzhaltertext">
+    <w:name w:val="Placeholder Text"/>
+    <w:basedOn w:val="Absatz-Standardschriftart"/>
+    <w:uiPriority w:val="99"/>
+    <w:semiHidden/>
+    <w:rsid w:val="005377A1"/>
+    <w:rPr>
+      <w:color w:val="808080"/>
+    </w:rPr>
+  </w:style>
+</w:styles>
+</file>
+
+<file path=word/glossary/webSettings.xml><?xml version="1.0" encoding="utf-8"?>
+<w:webSettings xmlns:mc="http://schemas.openxmlformats.org/markup-compatibility/2006" xmlns:r="http://schemas.openxmlformats.org/officeDocument/2006/relationships" xmlns:w="http://schemas.openxmlformats.org/wordprocessingml/2006/main" xmlns:w14="http://schemas.microsoft.com/office/word/2010/wordml" xmlns:w15="http://schemas.microsoft.com/office/word/2012/wordml" xmlns:w16se="http://schemas.microsoft.com/office/word/2015/wordml/symex" mc:Ignorable="w14 w15 w16se">
+  <w:optimizeForBrowser/>
+  <w:allowPNG/>
+</w:webSettings>
 </file>
 
 <file path=word/theme/theme1.xml><?xml version="1.0" encoding="utf-8"?>
@@ -4706,7 +6523,7 @@
 </file>
 
 <file path=customXml/itemProps1.xml><?xml version="1.0" encoding="utf-8"?>
-<ds:datastoreItem xmlns:ds="http://schemas.openxmlformats.org/officeDocument/2006/customXml" ds:itemID="{6504ED15-4DD3-4EBB-962F-BE10CAEF420B}">
+<ds:datastoreItem xmlns:ds="http://schemas.openxmlformats.org/officeDocument/2006/customXml" ds:itemID="{6178B7E1-5CB4-41E1-AE36-C9C3A44FA81E}">
   <ds:schemaRefs>
     <ds:schemaRef ds:uri="http://schemas.openxmlformats.org/officeDocument/2006/bibliography"/>
   </ds:schemaRefs>

</xml_diff>

<commit_message>
knn.py ready for hand-in, added comments in run2 and run3, too
</commit_message>
<xml_diff>
--- a/SceneRecognition/COMP6223 Coursework 3.docx
+++ b/SceneRecognition/COMP6223 Coursework 3.docx
@@ -202,7 +202,19 @@
         <w:rPr>
           <w:lang w:val="en-GB"/>
         </w:rPr>
-        <w:t xml:space="preserve">investigates three different classifiers and their associated feature for scene recognition. It </w:t>
+        <w:t>investigates three different classifiers and their associated feature</w:t>
+      </w:r>
+      <w:r>
+        <w:rPr>
+          <w:lang w:val="en-GB"/>
+        </w:rPr>
+        <w:t xml:space="preserve"> extractor</w:t>
+      </w:r>
+      <w:r>
+        <w:rPr>
+          <w:lang w:val="en-GB"/>
+        </w:rPr>
+        <w:t xml:space="preserve"> for scene recognition. It </w:t>
       </w:r>
       <w:r>
         <w:rPr>
@@ -251,6 +263,18 @@
           <w:lang w:val="en-GB"/>
         </w:rPr>
         <w:t>.</w:t>
+      </w:r>
+      <w:r>
+        <w:rPr>
+          <w:lang w:val="en-GB"/>
+        </w:rPr>
+        <w:t xml:space="preserve"> To run each </w:t>
+      </w:r>
+      <w:r>
+        <w:rPr>
+          <w:lang w:val="en-GB"/>
+        </w:rPr>
+        <w:t>script, it must be in the same directory as the folders “training” and “testing” holding the data.</w:t>
       </w:r>
     </w:p>
     <w:p>
@@ -857,23 +881,10 @@
     </w:p>
     <w:p>
       <w:pPr>
-        <w:rPr>
-          <w:lang w:val="en-GB"/>
-        </w:rPr>
-      </w:pPr>
-    </w:p>
-    <w:p>
-      <w:pPr>
-        <w:rPr>
-          <w:lang w:val="en-GB"/>
-        </w:rPr>
-      </w:pPr>
-    </w:p>
-    <w:p>
-      <w:pPr>
         <w:pStyle w:val="Formatvorlage1"/>
       </w:pPr>
       <w:r>
+        <w:lastRenderedPageBreak/>
         <w:t>Linear Classifiers with Bag-of-Visual-Words Feature</w:t>
       </w:r>
     </w:p>
@@ -1110,19 +1121,7 @@
         <w:rPr>
           <w:lang w:val="en-GB"/>
         </w:rPr>
-        <w:t>(</w:t>
-      </w:r>
-      <w:r>
-        <w:rPr>
-          <w:lang w:val="en-GB"/>
-        </w:rPr>
-        <w:t>BoVW</w:t>
-      </w:r>
-      <w:r>
-        <w:rPr>
-          <w:lang w:val="en-GB"/>
-        </w:rPr>
-        <w:t>) f</w:t>
+        <w:t>(BoVW) f</w:t>
       </w:r>
       <w:r>
         <w:rPr>
@@ -1459,19 +1458,7 @@
         <w:rPr>
           <w:lang w:val="en-GB"/>
         </w:rPr>
-        <w:t xml:space="preserve">. Then, for each image, the </w:t>
-      </w:r>
-      <w:r>
-        <w:rPr>
-          <w:lang w:val="en-GB"/>
-        </w:rPr>
-        <w:t>Bag-of-</w:t>
-      </w:r>
-      <w:r>
-        <w:rPr>
-          <w:lang w:val="en-GB"/>
-        </w:rPr>
-        <w:t xml:space="preserve">Words is </w:t>
+        <w:t xml:space="preserve">. Then, for each image, the Bag-of-Words is </w:t>
       </w:r>
       <w:r>
         <w:rPr>
@@ -1495,19 +1482,7 @@
         <w:rPr>
           <w:lang w:val="en-GB"/>
         </w:rPr>
-        <w:t xml:space="preserve"> (</w:t>
-      </w:r>
-      <w:r>
-        <w:rPr>
-          <w:lang w:val="en-GB"/>
-        </w:rPr>
-        <w:t>SVM</w:t>
-      </w:r>
-      <w:r>
-        <w:rPr>
-          <w:lang w:val="en-GB"/>
-        </w:rPr>
-        <w:t>)</w:t>
+        <w:t xml:space="preserve"> (SVM)</w:t>
       </w:r>
       <w:r>
         <w:rPr>
@@ -1519,31 +1494,7 @@
         <w:rPr>
           <w:lang w:val="en-GB"/>
         </w:rPr>
-        <w:t xml:space="preserve"> As for the training, for each classification problem did its SVM receive all BoVWs for that label as </w:t>
-      </w:r>
-      <w:r>
-        <w:rPr>
-          <w:lang w:val="en-GB"/>
-        </w:rPr>
-        <w:t>positive example</w:t>
-      </w:r>
-      <w:r>
-        <w:rPr>
-          <w:lang w:val="en-GB"/>
-        </w:rPr>
-        <w:t>s</w:t>
-      </w:r>
-      <w:r>
-        <w:rPr>
-          <w:lang w:val="en-GB"/>
-        </w:rPr>
-        <w:t xml:space="preserve"> </w:t>
-      </w:r>
-      <w:r>
-        <w:rPr>
-          <w:lang w:val="en-GB"/>
-        </w:rPr>
-        <w:t xml:space="preserve">and the rest of the input as negatives. The SVMs used </w:t>
+        <w:t xml:space="preserve"> As for the training, for each classification problem did its SVM receive all BoVWs for that label as positive examples and the rest of the input as negatives. The SVMs used </w:t>
       </w:r>
       <w:r>
         <w:rPr>
@@ -1573,13 +1524,7 @@
         <w:rPr>
           <w:lang w:val="en-GB"/>
         </w:rPr>
-        <w:t xml:space="preserve"> When it came to the prediction, the image’s inputted Bag-of-Words was given to every label classifier which then computed the probability of that image belonging to its class. The highest probable label was returned as result. Further</w:t>
-      </w:r>
-      <w:r>
-        <w:rPr>
-          <w:lang w:val="en-GB"/>
-        </w:rPr>
-        <w:t xml:space="preserve"> details can be found in the code comments.</w:t>
+        <w:t xml:space="preserve"> When it came to the prediction, the image’s inputted Bag-of-Words was given to every label classifier which then computed the probability of that image belonging to its class. The highest probable label was returned as result. Further details can be found in the code comments.</w:t>
       </w:r>
       <w:r>
         <w:rPr>
@@ -2018,13 +1963,7 @@
         <w:rPr>
           <w:lang w:val="en-GB"/>
         </w:rPr>
-        <w:t xml:space="preserve"> deformations of higher</w:t>
-      </w:r>
-      <w:r>
-        <w:rPr>
-          <w:lang w:val="en-GB"/>
-        </w:rPr>
-        <w:t>-order</w:t>
+        <w:t xml:space="preserve"> deformations of higher-order</w:t>
       </w:r>
       <w:r>
         <w:rPr>
@@ -2233,8 +2172,6 @@
         </w:rPr>
         <w:t>Python OpenCV, chainer, keras, sklearn</w:t>
       </w:r>
-      <w:bookmarkStart w:id="1" w:name="_GoBack"/>
-      <w:bookmarkEnd w:id="1"/>
     </w:p>
     <w:p>
       <w:pPr>
@@ -2315,13 +2252,7 @@
         <w:rPr>
           <w:lang w:val="en-GB"/>
         </w:rPr>
-        <w:t xml:space="preserve">3x3 kernel with a rectifier as activation function that outputs a 64 dimensional </w:t>
-      </w:r>
-      <w:r>
-        <w:rPr>
-          <w:lang w:val="en-GB"/>
-        </w:rPr>
-        <w:t>descriptor</w:t>
+        <w:t>3x3 kernel with a rectifier as activation function that outputs a 64 dimensional descriptor</w:t>
       </w:r>
     </w:p>
     <w:p>
@@ -2433,37 +2364,7 @@
         <w:rPr>
           <w:lang w:val="en-GB"/>
         </w:rPr>
-        <w:t>A</w:t>
-      </w:r>
-      <w:r>
-        <w:rPr>
-          <w:lang w:val="en-GB"/>
-        </w:rPr>
-        <w:t>nother</w:t>
-      </w:r>
-      <w:r>
-        <w:rPr>
-          <w:lang w:val="en-GB"/>
-        </w:rPr>
-        <w:t xml:space="preserve"> Dropout </w:t>
-      </w:r>
-      <w:r>
-        <w:rPr>
-          <w:lang w:val="en-GB"/>
-        </w:rPr>
-        <w:t>with</w:t>
-      </w:r>
-      <w:r>
-        <w:rPr>
-          <w:lang w:val="en-GB"/>
-        </w:rPr>
-        <w:t xml:space="preserve"> 50% </w:t>
-      </w:r>
-      <w:r>
-        <w:rPr>
-          <w:lang w:val="en-GB"/>
-        </w:rPr>
-        <w:t>dropout-rate</w:t>
+        <w:t>Another Dropout with 50% dropout-rate</w:t>
       </w:r>
     </w:p>
     <w:p>
@@ -2483,13 +2384,7 @@
         <w:rPr>
           <w:lang w:val="en-GB"/>
         </w:rPr>
-        <w:t xml:space="preserve">Final </w:t>
-      </w:r>
-      <w:r>
-        <w:rPr>
-          <w:lang w:val="en-GB"/>
-        </w:rPr>
-        <w:t>D</w:t>
+        <w:t>Final D</w:t>
       </w:r>
       <w:r>
         <w:rPr>
@@ -2501,67 +2396,7 @@
         <w:rPr>
           <w:lang w:val="en-GB"/>
         </w:rPr>
-        <w:t xml:space="preserve">output </w:t>
-      </w:r>
-      <w:r>
-        <w:rPr>
-          <w:lang w:val="en-GB"/>
-        </w:rPr>
-        <w:t xml:space="preserve">layer with </w:t>
-      </w:r>
-      <w:r>
-        <w:rPr>
-          <w:lang w:val="en-GB"/>
-        </w:rPr>
-        <w:t>15</w:t>
-      </w:r>
-      <w:r>
-        <w:rPr>
-          <w:lang w:val="en-GB"/>
-        </w:rPr>
-        <w:t xml:space="preserve"> units</w:t>
-      </w:r>
-      <w:r>
-        <w:rPr>
-          <w:lang w:val="en-GB"/>
-        </w:rPr>
-        <w:t xml:space="preserve"> (the number of different classes/labels)</w:t>
-      </w:r>
-      <w:r>
-        <w:rPr>
-          <w:lang w:val="en-GB"/>
-        </w:rPr>
-        <w:t xml:space="preserve"> and a </w:t>
-      </w:r>
-      <w:r>
-        <w:rPr>
-          <w:lang w:val="en-GB"/>
-        </w:rPr>
-        <w:t>softmax-</w:t>
-      </w:r>
-      <w:r>
-        <w:rPr>
-          <w:lang w:val="en-GB"/>
-        </w:rPr>
-        <w:t>activation function</w:t>
-      </w:r>
-      <w:r>
-        <w:rPr>
-          <w:lang w:val="en-GB"/>
-        </w:rPr>
-        <w:t xml:space="preserve"> that computes for each class the </w:t>
-      </w:r>
-      <w:r>
-        <w:rPr>
-          <w:lang w:val="en-GB"/>
-        </w:rPr>
-        <w:t xml:space="preserve">probability </w:t>
-      </w:r>
-      <w:r>
-        <w:rPr>
-          <w:lang w:val="en-GB"/>
-        </w:rPr>
-        <w:t xml:space="preserve">that the Input belongs to it </w:t>
+        <w:t xml:space="preserve">output layer with 15 units (the number of different classes/labels) and a softmax-activation function that computes for each class the probability that the Input belongs to it </w:t>
       </w:r>
     </w:p>
     <w:p>
@@ -2680,6 +2515,25 @@
         </w:rPr>
         <w:t>Accuracy</w:t>
       </w:r>
+    </w:p>
+    <w:p>
+      <w:pPr>
+        <w:spacing w:after="160" w:line="259" w:lineRule="auto"/>
+        <w:jc w:val="left"/>
+        <w:rPr>
+          <w:lang w:val="en-GB"/>
+        </w:rPr>
+      </w:pPr>
+    </w:p>
+    <w:p>
+      <w:pPr>
+        <w:pStyle w:val="Formatvorlage1"/>
+      </w:pPr>
+      <w:r>
+        <w:t>Instructions in order to run the code</w:t>
+      </w:r>
+      <w:bookmarkStart w:id="1" w:name="_GoBack"/>
+      <w:bookmarkEnd w:id="1"/>
     </w:p>
     <w:p>
       <w:pPr>
@@ -2742,12 +2596,8 @@
       </w:r>
     </w:p>
     <w:sectPr>
-      <w:headerReference w:type="even" r:id="rId10"/>
-      <w:headerReference w:type="default" r:id="rId11"/>
-      <w:footerReference w:type="even" r:id="rId12"/>
-      <w:footerReference w:type="default" r:id="rId13"/>
-      <w:headerReference w:type="first" r:id="rId14"/>
-      <w:footerReference w:type="first" r:id="rId15"/>
+      <w:footerReference w:type="default" r:id="rId10"/>
+      <w:headerReference w:type="first" r:id="rId11"/>
       <w:pgSz w:w="11906" w:h="16838"/>
       <w:pgMar w:top="1134" w:right="1077" w:bottom="1418" w:left="1077" w:header="737" w:footer="709" w:gutter="0"/>
       <w:cols w:space="708"/>
@@ -2784,16 +2634,6 @@
 </file>
 
 <file path=word/footer1.xml><?xml version="1.0" encoding="utf-8"?>
-<w:ftr xmlns:wpc="http://schemas.microsoft.com/office/word/2010/wordprocessingCanvas" xmlns:cx="http://schemas.microsoft.com/office/drawing/2014/chartex" xmlns:mc="http://schemas.openxmlformats.org/markup-compatibility/2006" xmlns:o="urn:schemas-microsoft-com:office:office" xmlns:r="http://schemas.openxmlformats.org/officeDocument/2006/relationships" xmlns:m="http://schemas.openxmlformats.org/officeDocument/2006/math" xmlns:v="urn:schemas-microsoft-com:vml" xmlns:wp14="http://schemas.microsoft.com/office/word/2010/wordprocessingDrawing" xmlns:wp="http://schemas.openxmlformats.org/drawingml/2006/wordprocessingDrawing" xmlns:w10="urn:schemas-microsoft-com:office:word" xmlns:w="http://schemas.openxmlformats.org/wordprocessingml/2006/main" xmlns:w14="http://schemas.microsoft.com/office/word/2010/wordml" xmlns:w15="http://schemas.microsoft.com/office/word/2012/wordml" xmlns:w16se="http://schemas.microsoft.com/office/word/2015/wordml/symex" xmlns:wpg="http://schemas.microsoft.com/office/word/2010/wordprocessingGroup" xmlns:wpi="http://schemas.microsoft.com/office/word/2010/wordprocessingInk" xmlns:wne="http://schemas.microsoft.com/office/word/2006/wordml" xmlns:wps="http://schemas.microsoft.com/office/word/2010/wordprocessingShape" mc:Ignorable="w14 w15 w16se wp14">
-  <w:p>
-    <w:pPr>
-      <w:pStyle w:val="Fuzeile"/>
-    </w:pPr>
-  </w:p>
-</w:ftr>
-</file>
-
-<file path=word/footer2.xml><?xml version="1.0" encoding="utf-8"?>
 <w:ftr xmlns:wpc="http://schemas.microsoft.com/office/word/2010/wordprocessingCanvas" xmlns:cx="http://schemas.microsoft.com/office/drawing/2014/chartex" xmlns:mc="http://schemas.openxmlformats.org/markup-compatibility/2006" xmlns:o="urn:schemas-microsoft-com:office:office" xmlns:r="http://schemas.openxmlformats.org/officeDocument/2006/relationships" xmlns:m="http://schemas.openxmlformats.org/officeDocument/2006/math" xmlns:v="urn:schemas-microsoft-com:vml" xmlns:wp14="http://schemas.microsoft.com/office/word/2010/wordprocessingDrawing" xmlns:wp="http://schemas.openxmlformats.org/drawingml/2006/wordprocessingDrawing" xmlns:w10="urn:schemas-microsoft-com:office:word" xmlns:w="http://schemas.openxmlformats.org/wordprocessingml/2006/main" xmlns:w14="http://schemas.microsoft.com/office/word/2010/wordml" xmlns:w15="http://schemas.microsoft.com/office/word/2012/wordml" xmlns:w16se="http://schemas.microsoft.com/office/word/2015/wordml/symex" xmlns:wpg="http://schemas.microsoft.com/office/word/2010/wordprocessingGroup" xmlns:wpi="http://schemas.microsoft.com/office/word/2010/wordprocessingInk" xmlns:wne="http://schemas.microsoft.com/office/word/2006/wordml" xmlns:wps="http://schemas.microsoft.com/office/word/2010/wordprocessingShape" mc:Ignorable="w14 w15 w16se wp14">
   <w:sdt>
     <w:sdtPr>
@@ -2834,16 +2674,6 @@
 </w:ftr>
 </file>
 
-<file path=word/footer3.xml><?xml version="1.0" encoding="utf-8"?>
-<w:ftr xmlns:wpc="http://schemas.microsoft.com/office/word/2010/wordprocessingCanvas" xmlns:cx="http://schemas.microsoft.com/office/drawing/2014/chartex" xmlns:mc="http://schemas.openxmlformats.org/markup-compatibility/2006" xmlns:o="urn:schemas-microsoft-com:office:office" xmlns:r="http://schemas.openxmlformats.org/officeDocument/2006/relationships" xmlns:m="http://schemas.openxmlformats.org/officeDocument/2006/math" xmlns:v="urn:schemas-microsoft-com:vml" xmlns:wp14="http://schemas.microsoft.com/office/word/2010/wordprocessingDrawing" xmlns:wp="http://schemas.openxmlformats.org/drawingml/2006/wordprocessingDrawing" xmlns:w10="urn:schemas-microsoft-com:office:word" xmlns:w="http://schemas.openxmlformats.org/wordprocessingml/2006/main" xmlns:w14="http://schemas.microsoft.com/office/word/2010/wordml" xmlns:w15="http://schemas.microsoft.com/office/word/2012/wordml" xmlns:w16se="http://schemas.microsoft.com/office/word/2015/wordml/symex" xmlns:wpg="http://schemas.microsoft.com/office/word/2010/wordprocessingGroup" xmlns:wpi="http://schemas.microsoft.com/office/word/2010/wordprocessingInk" xmlns:wne="http://schemas.microsoft.com/office/word/2006/wordml" xmlns:wps="http://schemas.microsoft.com/office/word/2010/wordprocessingShape" mc:Ignorable="w14 w15 w16se wp14">
-  <w:p>
-    <w:pPr>
-      <w:pStyle w:val="Fuzeile"/>
-    </w:pPr>
-  </w:p>
-</w:ftr>
-</file>
-
 <file path=word/footnotes.xml><?xml version="1.0" encoding="utf-8"?>
 <w:footnotes xmlns:wpc="http://schemas.microsoft.com/office/word/2010/wordprocessingCanvas" xmlns:cx="http://schemas.microsoft.com/office/drawing/2014/chartex" xmlns:mc="http://schemas.openxmlformats.org/markup-compatibility/2006" xmlns:o="urn:schemas-microsoft-com:office:office" xmlns:r="http://schemas.openxmlformats.org/officeDocument/2006/relationships" xmlns:m="http://schemas.openxmlformats.org/officeDocument/2006/math" xmlns:v="urn:schemas-microsoft-com:vml" xmlns:wp14="http://schemas.microsoft.com/office/word/2010/wordprocessingDrawing" xmlns:wp="http://schemas.openxmlformats.org/drawingml/2006/wordprocessingDrawing" xmlns:w10="urn:schemas-microsoft-com:office:word" xmlns:w="http://schemas.openxmlformats.org/wordprocessingml/2006/main" xmlns:w14="http://schemas.microsoft.com/office/word/2010/wordml" xmlns:w15="http://schemas.microsoft.com/office/word/2012/wordml" xmlns:w16se="http://schemas.microsoft.com/office/word/2015/wordml/symex" xmlns:wpg="http://schemas.microsoft.com/office/word/2010/wordprocessingGroup" xmlns:wpi="http://schemas.microsoft.com/office/word/2010/wordprocessingInk" xmlns:wne="http://schemas.microsoft.com/office/word/2006/wordml" xmlns:wps="http://schemas.microsoft.com/office/word/2010/wordprocessingShape" mc:Ignorable="w14 w15 w16se wp14">
   <w:footnote w:type="separator" w:id="-1">
@@ -2870,26 +2700,6 @@
 </file>
 
 <file path=word/header1.xml><?xml version="1.0" encoding="utf-8"?>
-<w:hdr xmlns:wpc="http://schemas.microsoft.com/office/word/2010/wordprocessingCanvas" xmlns:cx="http://schemas.microsoft.com/office/drawing/2014/chartex" xmlns:mc="http://schemas.openxmlformats.org/markup-compatibility/2006" xmlns:o="urn:schemas-microsoft-com:office:office" xmlns:r="http://schemas.openxmlformats.org/officeDocument/2006/relationships" xmlns:m="http://schemas.openxmlformats.org/officeDocument/2006/math" xmlns:v="urn:schemas-microsoft-com:vml" xmlns:wp14="http://schemas.microsoft.com/office/word/2010/wordprocessingDrawing" xmlns:wp="http://schemas.openxmlformats.org/drawingml/2006/wordprocessingDrawing" xmlns:w10="urn:schemas-microsoft-com:office:word" xmlns:w="http://schemas.openxmlformats.org/wordprocessingml/2006/main" xmlns:w14="http://schemas.microsoft.com/office/word/2010/wordml" xmlns:w15="http://schemas.microsoft.com/office/word/2012/wordml" xmlns:w16se="http://schemas.microsoft.com/office/word/2015/wordml/symex" xmlns:wpg="http://schemas.microsoft.com/office/word/2010/wordprocessingGroup" xmlns:wpi="http://schemas.microsoft.com/office/word/2010/wordprocessingInk" xmlns:wne="http://schemas.microsoft.com/office/word/2006/wordml" xmlns:wps="http://schemas.microsoft.com/office/word/2010/wordprocessingShape" mc:Ignorable="w14 w15 w16se wp14">
-  <w:p>
-    <w:pPr>
-      <w:pStyle w:val="Kopfzeile"/>
-    </w:pPr>
-  </w:p>
-</w:hdr>
-</file>
-
-<file path=word/header2.xml><?xml version="1.0" encoding="utf-8"?>
-<w:hdr xmlns:wpc="http://schemas.microsoft.com/office/word/2010/wordprocessingCanvas" xmlns:cx="http://schemas.microsoft.com/office/drawing/2014/chartex" xmlns:mc="http://schemas.openxmlformats.org/markup-compatibility/2006" xmlns:o="urn:schemas-microsoft-com:office:office" xmlns:r="http://schemas.openxmlformats.org/officeDocument/2006/relationships" xmlns:m="http://schemas.openxmlformats.org/officeDocument/2006/math" xmlns:v="urn:schemas-microsoft-com:vml" xmlns:wp14="http://schemas.microsoft.com/office/word/2010/wordprocessingDrawing" xmlns:wp="http://schemas.openxmlformats.org/drawingml/2006/wordprocessingDrawing" xmlns:w10="urn:schemas-microsoft-com:office:word" xmlns:w="http://schemas.openxmlformats.org/wordprocessingml/2006/main" xmlns:w14="http://schemas.microsoft.com/office/word/2010/wordml" xmlns:w15="http://schemas.microsoft.com/office/word/2012/wordml" xmlns:w16se="http://schemas.microsoft.com/office/word/2015/wordml/symex" xmlns:wpg="http://schemas.microsoft.com/office/word/2010/wordprocessingGroup" xmlns:wpi="http://schemas.microsoft.com/office/word/2010/wordprocessingInk" xmlns:wne="http://schemas.microsoft.com/office/word/2006/wordml" xmlns:wps="http://schemas.microsoft.com/office/word/2010/wordprocessingShape" mc:Ignorable="w14 w15 w16se wp14">
-  <w:p>
-    <w:pPr>
-      <w:pStyle w:val="Kopfzeile"/>
-    </w:pPr>
-  </w:p>
-</w:hdr>
-</file>
-
-<file path=word/header3.xml><?xml version="1.0" encoding="utf-8"?>
 <w:hdr xmlns:wpc="http://schemas.microsoft.com/office/word/2010/wordprocessingCanvas" xmlns:cx="http://schemas.microsoft.com/office/drawing/2014/chartex" xmlns:mc="http://schemas.openxmlformats.org/markup-compatibility/2006" xmlns:o="urn:schemas-microsoft-com:office:office" xmlns:r="http://schemas.openxmlformats.org/officeDocument/2006/relationships" xmlns:m="http://schemas.openxmlformats.org/officeDocument/2006/math" xmlns:v="urn:schemas-microsoft-com:vml" xmlns:wp14="http://schemas.microsoft.com/office/word/2010/wordprocessingDrawing" xmlns:wp="http://schemas.openxmlformats.org/drawingml/2006/wordprocessingDrawing" xmlns:w10="urn:schemas-microsoft-com:office:word" xmlns:w="http://schemas.openxmlformats.org/wordprocessingml/2006/main" xmlns:w14="http://schemas.microsoft.com/office/word/2010/wordml" xmlns:w15="http://schemas.microsoft.com/office/word/2012/wordml" xmlns:w16se="http://schemas.microsoft.com/office/word/2015/wordml/symex" xmlns:wpg="http://schemas.microsoft.com/office/word/2010/wordprocessingGroup" xmlns:wpi="http://schemas.microsoft.com/office/word/2010/wordprocessingInk" xmlns:wne="http://schemas.microsoft.com/office/word/2006/wordml" xmlns:wps="http://schemas.microsoft.com/office/word/2010/wordprocessingShape" mc:Ignorable="w14 w15 w16se wp14">
   <w:p>
     <w:pPr>
@@ -5680,583 +5490,6 @@
 </w:styles>
 </file>
 
-<file path=word/glossary/document.xml><?xml version="1.0" encoding="utf-8"?>
-<w:glossaryDocument xmlns:wpc="http://schemas.microsoft.com/office/word/2010/wordprocessingCanvas" xmlns:cx="http://schemas.microsoft.com/office/drawing/2014/chartex" xmlns:mc="http://schemas.openxmlformats.org/markup-compatibility/2006" xmlns:o="urn:schemas-microsoft-com:office:office" xmlns:r="http://schemas.openxmlformats.org/officeDocument/2006/relationships" xmlns:m="http://schemas.openxmlformats.org/officeDocument/2006/math" xmlns:v="urn:schemas-microsoft-com:vml" xmlns:wp14="http://schemas.microsoft.com/office/word/2010/wordprocessingDrawing" xmlns:wp="http://schemas.openxmlformats.org/drawingml/2006/wordprocessingDrawing" xmlns:w10="urn:schemas-microsoft-com:office:word" xmlns:w="http://schemas.openxmlformats.org/wordprocessingml/2006/main" xmlns:w14="http://schemas.microsoft.com/office/word/2010/wordml" xmlns:w15="http://schemas.microsoft.com/office/word/2012/wordml" xmlns:w16se="http://schemas.microsoft.com/office/word/2015/wordml/symex" xmlns:wpg="http://schemas.microsoft.com/office/word/2010/wordprocessingGroup" xmlns:wpi="http://schemas.microsoft.com/office/word/2010/wordprocessingInk" xmlns:wne="http://schemas.microsoft.com/office/word/2006/wordml" xmlns:wps="http://schemas.microsoft.com/office/word/2010/wordprocessingShape" mc:Ignorable="w14 w15 w16se wp14"/>
-</file>
-
-<file path=word/glossary/fontTable.xml><?xml version="1.0" encoding="utf-8"?>
-<w:fonts xmlns:mc="http://schemas.openxmlformats.org/markup-compatibility/2006" xmlns:r="http://schemas.openxmlformats.org/officeDocument/2006/relationships" xmlns:w="http://schemas.openxmlformats.org/wordprocessingml/2006/main" xmlns:w14="http://schemas.microsoft.com/office/word/2010/wordml" xmlns:w15="http://schemas.microsoft.com/office/word/2012/wordml" xmlns:w16se="http://schemas.microsoft.com/office/word/2015/wordml/symex" mc:Ignorable="w14 w15 w16se">
-  <w:font w:name="Courier New">
-    <w:panose1 w:val="02070309020205020404"/>
-    <w:charset w:val="00"/>
-    <w:family w:val="modern"/>
-    <w:pitch w:val="fixed"/>
-    <w:sig w:usb0="E0002EFF" w:usb1="C0007843" w:usb2="00000009" w:usb3="00000000" w:csb0="000001FF" w:csb1="00000000"/>
-  </w:font>
-  <w:font w:name="Times New Roman">
-    <w:panose1 w:val="02020603050405020304"/>
-    <w:charset w:val="00"/>
-    <w:family w:val="roman"/>
-    <w:pitch w:val="variable"/>
-    <w:sig w:usb0="E0002EFF" w:usb1="C000785B" w:usb2="00000009" w:usb3="00000000" w:csb0="000001FF" w:csb1="00000000"/>
-  </w:font>
-  <w:font w:name="Wingdings">
-    <w:panose1 w:val="05000000000000000000"/>
-    <w:charset w:val="02"/>
-    <w:family w:val="auto"/>
-    <w:pitch w:val="variable"/>
-    <w:sig w:usb0="00000000" w:usb1="10000000" w:usb2="00000000" w:usb3="00000000" w:csb0="80000000" w:csb1="00000000"/>
-  </w:font>
-  <w:font w:name="Symbol">
-    <w:panose1 w:val="05050102010706020507"/>
-    <w:charset w:val="02"/>
-    <w:family w:val="roman"/>
-    <w:pitch w:val="variable"/>
-    <w:sig w:usb0="00000000" w:usb1="10000000" w:usb2="00000000" w:usb3="00000000" w:csb0="80000000" w:csb1="00000000"/>
-  </w:font>
-  <w:font w:name="Arial">
-    <w:panose1 w:val="020B0604020202020204"/>
-    <w:charset w:val="00"/>
-    <w:family w:val="swiss"/>
-    <w:pitch w:val="variable"/>
-    <w:sig w:usb0="E0002EFF" w:usb1="C0007843" w:usb2="00000009" w:usb3="00000000" w:csb0="000001FF" w:csb1="00000000"/>
-  </w:font>
-  <w:font w:name="Calibri">
-    <w:panose1 w:val="020F0502020204030204"/>
-    <w:charset w:val="00"/>
-    <w:family w:val="swiss"/>
-    <w:pitch w:val="variable"/>
-    <w:sig w:usb0="E0002AFF" w:usb1="C000247B" w:usb2="00000009" w:usb3="00000000" w:csb0="000001FF" w:csb1="00000000"/>
-  </w:font>
-  <w:font w:name="DengXian">
-    <w:altName w:val="等线"/>
-    <w:panose1 w:val="02010600030101010101"/>
-    <w:charset w:val="86"/>
-    <w:family w:val="auto"/>
-    <w:pitch w:val="variable"/>
-    <w:sig w:usb0="A00002BF" w:usb1="38CF7CFA" w:usb2="00000016" w:usb3="00000000" w:csb0="0004000F" w:csb1="00000000"/>
-  </w:font>
-  <w:font w:name="Palatino Linotype">
-    <w:panose1 w:val="02040502050505030304"/>
-    <w:charset w:val="00"/>
-    <w:family w:val="roman"/>
-    <w:pitch w:val="variable"/>
-    <w:sig w:usb0="E0000287" w:usb1="40000013" w:usb2="00000000" w:usb3="00000000" w:csb0="0000019F" w:csb1="00000000"/>
-  </w:font>
-  <w:font w:name="Segoe UI">
-    <w:panose1 w:val="020B0502040204020203"/>
-    <w:charset w:val="00"/>
-    <w:family w:val="swiss"/>
-    <w:pitch w:val="variable"/>
-    <w:sig w:usb0="E4002EFF" w:usb1="C000E47F" w:usb2="00000009" w:usb3="00000000" w:csb0="000001FF" w:csb1="00000000"/>
-  </w:font>
-  <w:font w:name="Calibri Light">
-    <w:panose1 w:val="020F0302020204030204"/>
-    <w:charset w:val="00"/>
-    <w:family w:val="swiss"/>
-    <w:pitch w:val="variable"/>
-    <w:sig w:usb0="E0002AFF" w:usb1="C000247B" w:usb2="00000009" w:usb3="00000000" w:csb0="000001FF" w:csb1="00000000"/>
-  </w:font>
-  <w:font w:name="DengXian Light">
-    <w:altName w:val="等线 Light"/>
-    <w:panose1 w:val="02010600030101010101"/>
-    <w:charset w:val="86"/>
-    <w:family w:val="auto"/>
-    <w:pitch w:val="variable"/>
-    <w:sig w:usb0="A00002BF" w:usb1="38CF7CFA" w:usb2="00000016" w:usb3="00000000" w:csb0="0004000F" w:csb1="00000000"/>
-  </w:font>
-  <w:font w:name="Cambria Math">
-    <w:panose1 w:val="02040503050406030204"/>
-    <w:charset w:val="00"/>
-    <w:family w:val="roman"/>
-    <w:pitch w:val="variable"/>
-    <w:sig w:usb0="E00002FF" w:usb1="420024FF" w:usb2="00000000" w:usb3="00000000" w:csb0="0000019F" w:csb1="00000000"/>
-  </w:font>
-</w:fonts>
-</file>
-
-<file path=word/glossary/settings.xml><?xml version="1.0" encoding="utf-8"?>
-<w:settings xmlns:mc="http://schemas.openxmlformats.org/markup-compatibility/2006" xmlns:o="urn:schemas-microsoft-com:office:office" xmlns:r="http://schemas.openxmlformats.org/officeDocument/2006/relationships" xmlns:m="http://schemas.openxmlformats.org/officeDocument/2006/math" xmlns:v="urn:schemas-microsoft-com:vml" xmlns:w10="urn:schemas-microsoft-com:office:word" xmlns:w="http://schemas.openxmlformats.org/wordprocessingml/2006/main" xmlns:w14="http://schemas.microsoft.com/office/word/2010/wordml" xmlns:w15="http://schemas.microsoft.com/office/word/2012/wordml" xmlns:w16se="http://schemas.microsoft.com/office/word/2015/wordml/symex" xmlns:sl="http://schemas.openxmlformats.org/schemaLibrary/2006/main" mc:Ignorable="w14 w15 w16se">
-  <w:view w:val="normal"/>
-  <w:defaultTabStop w:val="720"/>
-  <w:characterSpacingControl w:val="doNotCompress"/>
-  <w:compat>
-    <w:useFELayout/>
-    <w:compatSetting w:name="compatibilityMode" w:uri="http://schemas.microsoft.com/office/word" w:val="15"/>
-    <w:compatSetting w:name="overrideTableStyleFontSizeAndJustification" w:uri="http://schemas.microsoft.com/office/word" w:val="1"/>
-    <w:compatSetting w:name="enableOpenTypeFeatures" w:uri="http://schemas.microsoft.com/office/word" w:val="1"/>
-    <w:compatSetting w:name="doNotFlipMirrorIndents" w:uri="http://schemas.microsoft.com/office/word" w:val="1"/>
-    <w:compatSetting w:name="differentiateMultirowTableHeaders" w:uri="http://schemas.microsoft.com/office/word" w:val="1"/>
-  </w:compat>
-  <w:rsids>
-    <w:rsidRoot w:val="001D1070"/>
-    <w:rsid w:val="001879B2"/>
-    <w:rsid w:val="001D1070"/>
-    <w:rsid w:val="00503203"/>
-    <w:rsid w:val="005377A1"/>
-  </w:rsids>
-  <m:mathPr>
-    <m:mathFont m:val="Cambria Math"/>
-    <m:brkBin m:val="before"/>
-    <m:brkBinSub m:val="--"/>
-    <m:smallFrac m:val="0"/>
-    <m:dispDef/>
-    <m:lMargin m:val="0"/>
-    <m:rMargin m:val="0"/>
-    <m:defJc m:val="centerGroup"/>
-    <m:wrapIndent m:val="1440"/>
-    <m:intLim m:val="subSup"/>
-    <m:naryLim m:val="undOvr"/>
-  </m:mathPr>
-  <w:themeFontLang w:val="en-GB" w:eastAsia="zh-CN"/>
-  <w:clrSchemeMapping w:bg1="light1" w:t1="dark1" w:bg2="light2" w:t2="dark2" w:accent1="accent1" w:accent2="accent2" w:accent3="accent3" w:accent4="accent4" w:accent5="accent5" w:accent6="accent6" w:hyperlink="hyperlink" w:followedHyperlink="followedHyperlink"/>
-  <w:decimalSymbol w:val="."/>
-  <w:listSeparator w:val=","/>
-  <w15:chartTrackingRefBased/>
-</w:settings>
-</file>
-
-<file path=word/glossary/styles.xml><?xml version="1.0" encoding="utf-8"?>
-<w:styles xmlns:mc="http://schemas.openxmlformats.org/markup-compatibility/2006" xmlns:r="http://schemas.openxmlformats.org/officeDocument/2006/relationships" xmlns:w="http://schemas.openxmlformats.org/wordprocessingml/2006/main" xmlns:w14="http://schemas.microsoft.com/office/word/2010/wordml" xmlns:w15="http://schemas.microsoft.com/office/word/2012/wordml" xmlns:w16se="http://schemas.microsoft.com/office/word/2015/wordml/symex" mc:Ignorable="w14 w15 w16se">
-  <w:docDefaults>
-    <w:rPrDefault>
-      <w:rPr>
-        <w:rFonts w:asciiTheme="minorHAnsi" w:eastAsiaTheme="minorEastAsia" w:hAnsiTheme="minorHAnsi" w:cstheme="minorBidi"/>
-        <w:sz w:val="22"/>
-        <w:szCs w:val="22"/>
-        <w:lang w:val="en-GB" w:eastAsia="zh-CN" w:bidi="ar-SA"/>
-      </w:rPr>
-    </w:rPrDefault>
-    <w:pPrDefault>
-      <w:pPr>
-        <w:spacing w:after="160" w:line="259" w:lineRule="auto"/>
-      </w:pPr>
-    </w:pPrDefault>
-  </w:docDefaults>
-  <w:latentStyles w:defLockedState="0" w:defUIPriority="99" w:defSemiHidden="0" w:defUnhideWhenUsed="0" w:defQFormat="0" w:count="371">
-    <w:lsdException w:name="Normal" w:uiPriority="0" w:qFormat="1"/>
-    <w:lsdException w:name="heading 1" w:uiPriority="9" w:qFormat="1"/>
-    <w:lsdException w:name="heading 2" w:semiHidden="1" w:uiPriority="9" w:unhideWhenUsed="1" w:qFormat="1"/>
-    <w:lsdException w:name="heading 3" w:semiHidden="1" w:uiPriority="9" w:unhideWhenUsed="1" w:qFormat="1"/>
-    <w:lsdException w:name="heading 4" w:semiHidden="1" w:uiPriority="9" w:unhideWhenUsed="1" w:qFormat="1"/>
-    <w:lsdException w:name="heading 5" w:semiHidden="1" w:uiPriority="9" w:unhideWhenUsed="1" w:qFormat="1"/>
-    <w:lsdException w:name="heading 6" w:semiHidden="1" w:uiPriority="9" w:unhideWhenUsed="1" w:qFormat="1"/>
-    <w:lsdException w:name="heading 7" w:semiHidden="1" w:uiPriority="9" w:unhideWhenUsed="1" w:qFormat="1"/>
-    <w:lsdException w:name="heading 8" w:semiHidden="1" w:uiPriority="9" w:unhideWhenUsed="1" w:qFormat="1"/>
-    <w:lsdException w:name="heading 9" w:semiHidden="1" w:uiPriority="9" w:unhideWhenUsed="1" w:qFormat="1"/>
-    <w:lsdException w:name="index 1" w:semiHidden="1" w:unhideWhenUsed="1"/>
-    <w:lsdException w:name="index 2" w:semiHidden="1" w:unhideWhenUsed="1"/>
-    <w:lsdException w:name="index 3" w:semiHidden="1" w:unhideWhenUsed="1"/>
-    <w:lsdException w:name="index 4" w:semiHidden="1" w:unhideWhenUsed="1"/>
-    <w:lsdException w:name="index 5" w:semiHidden="1" w:unhideWhenUsed="1"/>
-    <w:lsdException w:name="index 6" w:semiHidden="1" w:unhideWhenUsed="1"/>
-    <w:lsdException w:name="index 7" w:semiHidden="1" w:unhideWhenUsed="1"/>
-    <w:lsdException w:name="index 8" w:semiHidden="1" w:unhideWhenUsed="1"/>
-    <w:lsdException w:name="index 9" w:semiHidden="1" w:unhideWhenUsed="1"/>
-    <w:lsdException w:name="toc 1" w:semiHidden="1" w:uiPriority="39" w:unhideWhenUsed="1"/>
-    <w:lsdException w:name="toc 2" w:semiHidden="1" w:uiPriority="39" w:unhideWhenUsed="1"/>
-    <w:lsdException w:name="toc 3" w:semiHidden="1" w:uiPriority="39" w:unhideWhenUsed="1"/>
-    <w:lsdException w:name="toc 4" w:semiHidden="1" w:uiPriority="39" w:unhideWhenUsed="1"/>
-    <w:lsdException w:name="toc 5" w:semiHidden="1" w:uiPriority="39" w:unhideWhenUsed="1"/>
-    <w:lsdException w:name="toc 6" w:semiHidden="1" w:uiPriority="39" w:unhideWhenUsed="1"/>
-    <w:lsdException w:name="toc 7" w:semiHidden="1" w:uiPriority="39" w:unhideWhenUsed="1"/>
-    <w:lsdException w:name="toc 8" w:semiHidden="1" w:uiPriority="39" w:unhideWhenUsed="1"/>
-    <w:lsdException w:name="toc 9" w:semiHidden="1" w:uiPriority="39" w:unhideWhenUsed="1"/>
-    <w:lsdException w:name="Normal Indent" w:semiHidden="1" w:unhideWhenUsed="1"/>
-    <w:lsdException w:name="footnote text" w:semiHidden="1" w:unhideWhenUsed="1"/>
-    <w:lsdException w:name="annotation text" w:semiHidden="1" w:unhideWhenUsed="1"/>
-    <w:lsdException w:name="header" w:semiHidden="1" w:unhideWhenUsed="1"/>
-    <w:lsdException w:name="footer" w:semiHidden="1" w:unhideWhenUsed="1"/>
-    <w:lsdException w:name="index heading" w:semiHidden="1" w:unhideWhenUsed="1"/>
-    <w:lsdException w:name="caption" w:semiHidden="1" w:uiPriority="35" w:unhideWhenUsed="1" w:qFormat="1"/>
-    <w:lsdException w:name="table of figures" w:semiHidden="1" w:unhideWhenUsed="1"/>
-    <w:lsdException w:name="envelope address" w:semiHidden="1" w:unhideWhenUsed="1"/>
-    <w:lsdException w:name="envelope return" w:semiHidden="1" w:unhideWhenUsed="1"/>
-    <w:lsdException w:name="footnote reference" w:semiHidden="1" w:unhideWhenUsed="1"/>
-    <w:lsdException w:name="annotation reference" w:semiHidden="1" w:unhideWhenUsed="1"/>
-    <w:lsdException w:name="line number" w:semiHidden="1" w:unhideWhenUsed="1"/>
-    <w:lsdException w:name="page number" w:semiHidden="1" w:unhideWhenUsed="1"/>
-    <w:lsdException w:name="endnote reference" w:semiHidden="1" w:unhideWhenUsed="1"/>
-    <w:lsdException w:name="endnote text" w:semiHidden="1" w:unhideWhenUsed="1"/>
-    <w:lsdException w:name="table of authorities" w:semiHidden="1" w:unhideWhenUsed="1"/>
-    <w:lsdException w:name="macro" w:semiHidden="1" w:unhideWhenUsed="1"/>
-    <w:lsdException w:name="toa heading" w:semiHidden="1" w:unhideWhenUsed="1"/>
-    <w:lsdException w:name="List" w:semiHidden="1" w:unhideWhenUsed="1"/>
-    <w:lsdException w:name="List Bullet" w:semiHidden="1" w:unhideWhenUsed="1"/>
-    <w:lsdException w:name="List Number" w:semiHidden="1" w:unhideWhenUsed="1"/>
-    <w:lsdException w:name="List 2" w:semiHidden="1" w:unhideWhenUsed="1"/>
-    <w:lsdException w:name="List 3" w:semiHidden="1" w:unhideWhenUsed="1"/>
-    <w:lsdException w:name="List 4" w:semiHidden="1" w:unhideWhenUsed="1"/>
-    <w:lsdException w:name="List 5" w:semiHidden="1" w:unhideWhenUsed="1"/>
-    <w:lsdException w:name="List Bullet 2" w:semiHidden="1" w:unhideWhenUsed="1"/>
-    <w:lsdException w:name="List Bullet 3" w:semiHidden="1" w:unhideWhenUsed="1"/>
-    <w:lsdException w:name="List Bullet 4" w:semiHidden="1" w:unhideWhenUsed="1"/>
-    <w:lsdException w:name="List Bullet 5" w:semiHidden="1" w:unhideWhenUsed="1"/>
-    <w:lsdException w:name="List Number 2" w:semiHidden="1" w:unhideWhenUsed="1"/>
-    <w:lsdException w:name="List Number 3" w:semiHidden="1" w:unhideWhenUsed="1"/>
-    <w:lsdException w:name="List Number 4" w:semiHidden="1" w:unhideWhenUsed="1"/>
-    <w:lsdException w:name="List Number 5" w:semiHidden="1" w:unhideWhenUsed="1"/>
-    <w:lsdException w:name="Title" w:uiPriority="10" w:qFormat="1"/>
-    <w:lsdException w:name="Closing" w:semiHidden="1" w:unhideWhenUsed="1"/>
-    <w:lsdException w:name="Signature" w:semiHidden="1" w:unhideWhenUsed="1"/>
-    <w:lsdException w:name="Default Paragraph Font" w:semiHidden="1" w:uiPriority="1" w:unhideWhenUsed="1"/>
-    <w:lsdException w:name="Body Text" w:semiHidden="1" w:unhideWhenUsed="1"/>
-    <w:lsdException w:name="Body Text Indent" w:semiHidden="1" w:unhideWhenUsed="1"/>
-    <w:lsdException w:name="List Continue" w:semiHidden="1" w:unhideWhenUsed="1"/>
-    <w:lsdException w:name="List Continue 2" w:semiHidden="1" w:unhideWhenUsed="1"/>
-    <w:lsdException w:name="List Continue 3" w:semiHidden="1" w:unhideWhenUsed="1"/>
-    <w:lsdException w:name="List Continue 4" w:semiHidden="1" w:unhideWhenUsed="1"/>
-    <w:lsdException w:name="List Continue 5" w:semiHidden="1" w:unhideWhenUsed="1"/>
-    <w:lsdException w:name="Message Header" w:semiHidden="1" w:unhideWhenUsed="1"/>
-    <w:lsdException w:name="Subtitle" w:uiPriority="11" w:qFormat="1"/>
-    <w:lsdException w:name="Salutation" w:semiHidden="1" w:unhideWhenUsed="1"/>
-    <w:lsdException w:name="Date" w:semiHidden="1" w:unhideWhenUsed="1"/>
-    <w:lsdException w:name="Body Text First Indent" w:semiHidden="1" w:unhideWhenUsed="1"/>
-    <w:lsdException w:name="Body Text First Indent 2" w:semiHidden="1" w:unhideWhenUsed="1"/>
-    <w:lsdException w:name="Note Heading" w:semiHidden="1" w:unhideWhenUsed="1"/>
-    <w:lsdException w:name="Body Text 2" w:semiHidden="1" w:unhideWhenUsed="1"/>
-    <w:lsdException w:name="Body Text 3" w:semiHidden="1" w:unhideWhenUsed="1"/>
-    <w:lsdException w:name="Body Text Indent 2" w:semiHidden="1" w:unhideWhenUsed="1"/>
-    <w:lsdException w:name="Body Text Indent 3" w:semiHidden="1" w:unhideWhenUsed="1"/>
-    <w:lsdException w:name="Block Text" w:semiHidden="1" w:unhideWhenUsed="1"/>
-    <w:lsdException w:name="Hyperlink" w:semiHidden="1" w:unhideWhenUsed="1"/>
-    <w:lsdException w:name="FollowedHyperlink" w:semiHidden="1" w:unhideWhenUsed="1"/>
-    <w:lsdException w:name="Strong" w:uiPriority="22" w:qFormat="1"/>
-    <w:lsdException w:name="Emphasis" w:uiPriority="20" w:qFormat="1"/>
-    <w:lsdException w:name="Document Map" w:semiHidden="1" w:unhideWhenUsed="1"/>
-    <w:lsdException w:name="Plain Text" w:semiHidden="1" w:unhideWhenUsed="1"/>
-    <w:lsdException w:name="E-mail Signature" w:semiHidden="1" w:unhideWhenUsed="1"/>
-    <w:lsdException w:name="HTML Top of Form" w:semiHidden="1" w:unhideWhenUsed="1"/>
-    <w:lsdException w:name="HTML Bottom of Form" w:semiHidden="1" w:unhideWhenUsed="1"/>
-    <w:lsdException w:name="Normal (Web)" w:semiHidden="1" w:unhideWhenUsed="1"/>
-    <w:lsdException w:name="HTML Acronym" w:semiHidden="1" w:unhideWhenUsed="1"/>
-    <w:lsdException w:name="HTML Address" w:semiHidden="1" w:unhideWhenUsed="1"/>
-    <w:lsdException w:name="HTML Cite" w:semiHidden="1" w:unhideWhenUsed="1"/>
-    <w:lsdException w:name="HTML Code" w:semiHidden="1" w:unhideWhenUsed="1"/>
-    <w:lsdException w:name="HTML Definition" w:semiHidden="1" w:unhideWhenUsed="1"/>
-    <w:lsdException w:name="HTML Keyboard" w:semiHidden="1" w:unhideWhenUsed="1"/>
-    <w:lsdException w:name="HTML Preformatted" w:semiHidden="1" w:unhideWhenUsed="1"/>
-    <w:lsdException w:name="HTML Sample" w:semiHidden="1" w:unhideWhenUsed="1"/>
-    <w:lsdException w:name="HTML Typewriter" w:semiHidden="1" w:unhideWhenUsed="1"/>
-    <w:lsdException w:name="HTML Variable" w:semiHidden="1" w:unhideWhenUsed="1"/>
-    <w:lsdException w:name="Normal Table" w:semiHidden="1" w:unhideWhenUsed="1"/>
-    <w:lsdException w:name="annotation subject" w:semiHidden="1" w:unhideWhenUsed="1"/>
-    <w:lsdException w:name="No List" w:semiHidden="1" w:unhideWhenUsed="1"/>
-    <w:lsdException w:name="Outline List 1" w:semiHidden="1" w:unhideWhenUsed="1"/>
-    <w:lsdException w:name="Outline List 2" w:semiHidden="1" w:unhideWhenUsed="1"/>
-    <w:lsdException w:name="Outline List 3" w:semiHidden="1" w:unhideWhenUsed="1"/>
-    <w:lsdException w:name="Table Simple 1" w:semiHidden="1" w:unhideWhenUsed="1"/>
-    <w:lsdException w:name="Table Simple 2" w:semiHidden="1" w:unhideWhenUsed="1"/>
-    <w:lsdException w:name="Table Simple 3" w:semiHidden="1" w:unhideWhenUsed="1"/>
-    <w:lsdException w:name="Table Classic 1" w:semiHidden="1" w:unhideWhenUsed="1"/>
-    <w:lsdException w:name="Table Classic 2" w:semiHidden="1" w:unhideWhenUsed="1"/>
-    <w:lsdException w:name="Table Classic 3" w:semiHidden="1" w:unhideWhenUsed="1"/>
-    <w:lsdException w:name="Table Classic 4" w:semiHidden="1" w:unhideWhenUsed="1"/>
-    <w:lsdException w:name="Table Colorful 1" w:semiHidden="1" w:unhideWhenUsed="1"/>
-    <w:lsdException w:name="Table Colorful 2" w:semiHidden="1" w:unhideWhenUsed="1"/>
-    <w:lsdException w:name="Table Colorful 3" w:semiHidden="1" w:unhideWhenUsed="1"/>
-    <w:lsdException w:name="Table Columns 1" w:semiHidden="1" w:unhideWhenUsed="1"/>
-    <w:lsdException w:name="Table Columns 2" w:semiHidden="1" w:unhideWhenUsed="1"/>
-    <w:lsdException w:name="Table Columns 3" w:semiHidden="1" w:unhideWhenUsed="1"/>
-    <w:lsdException w:name="Table Columns 4" w:semiHidden="1" w:unhideWhenUsed="1"/>
-    <w:lsdException w:name="Table Columns 5" w:semiHidden="1" w:unhideWhenUsed="1"/>
-    <w:lsdException w:name="Table Grid 1" w:semiHidden="1" w:unhideWhenUsed="1"/>
-    <w:lsdException w:name="Table Grid 2" w:semiHidden="1" w:unhideWhenUsed="1"/>
-    <w:lsdException w:name="Table Grid 3" w:semiHidden="1" w:unhideWhenUsed="1"/>
-    <w:lsdException w:name="Table Grid 4" w:semiHidden="1" w:unhideWhenUsed="1"/>
-    <w:lsdException w:name="Table Grid 5" w:semiHidden="1" w:unhideWhenUsed="1"/>
-    <w:lsdException w:name="Table Grid 6" w:semiHidden="1" w:unhideWhenUsed="1"/>
-    <w:lsdException w:name="Table Grid 7" w:semiHidden="1" w:unhideWhenUsed="1"/>
-    <w:lsdException w:name="Table Grid 8" w:semiHidden="1" w:unhideWhenUsed="1"/>
-    <w:lsdException w:name="Table List 1" w:semiHidden="1" w:unhideWhenUsed="1"/>
-    <w:lsdException w:name="Table List 2" w:semiHidden="1" w:unhideWhenUsed="1"/>
-    <w:lsdException w:name="Table List 3" w:semiHidden="1" w:unhideWhenUsed="1"/>
-    <w:lsdException w:name="Table List 4" w:semiHidden="1" w:unhideWhenUsed="1"/>
-    <w:lsdException w:name="Table List 5" w:semiHidden="1" w:unhideWhenUsed="1"/>
-    <w:lsdException w:name="Table List 6" w:semiHidden="1" w:unhideWhenUsed="1"/>
-    <w:lsdException w:name="Table List 7" w:semiHidden="1" w:unhideWhenUsed="1"/>
-    <w:lsdException w:name="Table List 8" w:semiHidden="1" w:unhideWhenUsed="1"/>
-    <w:lsdException w:name="Table 3D effects 1" w:semiHidden="1" w:unhideWhenUsed="1"/>
-    <w:lsdException w:name="Table 3D effects 2" w:semiHidden="1" w:unhideWhenUsed="1"/>
-    <w:lsdException w:name="Table 3D effects 3" w:semiHidden="1" w:unhideWhenUsed="1"/>
-    <w:lsdException w:name="Table Contemporary" w:semiHidden="1" w:unhideWhenUsed="1"/>
-    <w:lsdException w:name="Table Elegant" w:semiHidden="1" w:unhideWhenUsed="1"/>
-    <w:lsdException w:name="Table Professional" w:semiHidden="1" w:unhideWhenUsed="1"/>
-    <w:lsdException w:name="Table Subtle 1" w:semiHidden="1" w:unhideWhenUsed="1"/>
-    <w:lsdException w:name="Table Subtle 2" w:semiHidden="1" w:unhideWhenUsed="1"/>
-    <w:lsdException w:name="Table Web 1" w:semiHidden="1" w:unhideWhenUsed="1"/>
-    <w:lsdException w:name="Table Web 2" w:semiHidden="1" w:unhideWhenUsed="1"/>
-    <w:lsdException w:name="Table Web 3" w:semiHidden="1" w:unhideWhenUsed="1"/>
-    <w:lsdException w:name="Balloon Text" w:semiHidden="1" w:unhideWhenUsed="1"/>
-    <w:lsdException w:name="Table Grid" w:uiPriority="39"/>
-    <w:lsdException w:name="Table Theme" w:semiHidden="1" w:unhideWhenUsed="1"/>
-    <w:lsdException w:name="Placeholder Text" w:semiHidden="1"/>
-    <w:lsdException w:name="No Spacing" w:uiPriority="1" w:qFormat="1"/>
-    <w:lsdException w:name="Light Shading" w:uiPriority="60"/>
-    <w:lsdException w:name="Light List" w:uiPriority="61"/>
-    <w:lsdException w:name="Light Grid" w:uiPriority="62"/>
-    <w:lsdException w:name="Medium Shading 1" w:uiPriority="63"/>
-    <w:lsdException w:name="Medium Shading 2" w:uiPriority="64"/>
-    <w:lsdException w:name="Medium List 1" w:uiPriority="65"/>
-    <w:lsdException w:name="Medium List 2" w:uiPriority="66"/>
-    <w:lsdException w:name="Medium Grid 1" w:uiPriority="67"/>
-    <w:lsdException w:name="Medium Grid 2" w:uiPriority="68"/>
-    <w:lsdException w:name="Medium Grid 3" w:uiPriority="69"/>
-    <w:lsdException w:name="Dark List" w:uiPriority="70"/>
-    <w:lsdException w:name="Colorful Shading" w:uiPriority="71"/>
-    <w:lsdException w:name="Colorful List" w:uiPriority="72"/>
-    <w:lsdException w:name="Colorful Grid" w:uiPriority="73"/>
-    <w:lsdException w:name="Light Shading Accent 1" w:uiPriority="60"/>
-    <w:lsdException w:name="Light List Accent 1" w:uiPriority="61"/>
-    <w:lsdException w:name="Light Grid Accent 1" w:uiPriority="62"/>
-    <w:lsdException w:name="Medium Shading 1 Accent 1" w:uiPriority="63"/>
-    <w:lsdException w:name="Medium Shading 2 Accent 1" w:uiPriority="64"/>
-    <w:lsdException w:name="Medium List 1 Accent 1" w:uiPriority="65"/>
-    <w:lsdException w:name="Revision" w:semiHidden="1"/>
-    <w:lsdException w:name="List Paragraph" w:uiPriority="34" w:qFormat="1"/>
-    <w:lsdException w:name="Quote" w:uiPriority="29" w:qFormat="1"/>
-    <w:lsdException w:name="Intense Quote" w:uiPriority="30" w:qFormat="1"/>
-    <w:lsdException w:name="Medium List 2 Accent 1" w:uiPriority="66"/>
-    <w:lsdException w:name="Medium Grid 1 Accent 1" w:uiPriority="67"/>
-    <w:lsdException w:name="Medium Grid 2 Accent 1" w:uiPriority="68"/>
-    <w:lsdException w:name="Medium Grid 3 Accent 1" w:uiPriority="69"/>
-    <w:lsdException w:name="Dark List Accent 1" w:uiPriority="70"/>
-    <w:lsdException w:name="Colorful Shading Accent 1" w:uiPriority="71"/>
-    <w:lsdException w:name="Colorful List Accent 1" w:uiPriority="72"/>
-    <w:lsdException w:name="Colorful Grid Accent 1" w:uiPriority="73"/>
-    <w:lsdException w:name="Light Shading Accent 2" w:uiPriority="60"/>
-    <w:lsdException w:name="Light List Accent 2" w:uiPriority="61"/>
-    <w:lsdException w:name="Light Grid Accent 2" w:uiPriority="62"/>
-    <w:lsdException w:name="Medium Shading 1 Accent 2" w:uiPriority="63"/>
-    <w:lsdException w:name="Medium Shading 2 Accent 2" w:uiPriority="64"/>
-    <w:lsdException w:name="Medium List 1 Accent 2" w:uiPriority="65"/>
-    <w:lsdException w:name="Medium List 2 Accent 2" w:uiPriority="66"/>
-    <w:lsdException w:name="Medium Grid 1 Accent 2" w:uiPriority="67"/>
-    <w:lsdException w:name="Medium Grid 2 Accent 2" w:uiPriority="68"/>
-    <w:lsdException w:name="Medium Grid 3 Accent 2" w:uiPriority="69"/>
-    <w:lsdException w:name="Dark List Accent 2" w:uiPriority="70"/>
-    <w:lsdException w:name="Colorful Shading Accent 2" w:uiPriority="71"/>
-    <w:lsdException w:name="Colorful List Accent 2" w:uiPriority="72"/>
-    <w:lsdException w:name="Colorful Grid Accent 2" w:uiPriority="73"/>
-    <w:lsdException w:name="Light Shading Accent 3" w:uiPriority="60"/>
-    <w:lsdException w:name="Light List Accent 3" w:uiPriority="61"/>
-    <w:lsdException w:name="Light Grid Accent 3" w:uiPriority="62"/>
-    <w:lsdException w:name="Medium Shading 1 Accent 3" w:uiPriority="63"/>
-    <w:lsdException w:name="Medium Shading 2 Accent 3" w:uiPriority="64"/>
-    <w:lsdException w:name="Medium List 1 Accent 3" w:uiPriority="65"/>
-    <w:lsdException w:name="Medium List 2 Accent 3" w:uiPriority="66"/>
-    <w:lsdException w:name="Medium Grid 1 Accent 3" w:uiPriority="67"/>
-    <w:lsdException w:name="Medium Grid 2 Accent 3" w:uiPriority="68"/>
-    <w:lsdException w:name="Medium Grid 3 Accent 3" w:uiPriority="69"/>
-    <w:lsdException w:name="Dark List Accent 3" w:uiPriority="70"/>
-    <w:lsdException w:name="Colorful Shading Accent 3" w:uiPriority="71"/>
-    <w:lsdException w:name="Colorful List Accent 3" w:uiPriority="72"/>
-    <w:lsdException w:name="Colorful Grid Accent 3" w:uiPriority="73"/>
-    <w:lsdException w:name="Light Shading Accent 4" w:uiPriority="60"/>
-    <w:lsdException w:name="Light List Accent 4" w:uiPriority="61"/>
-    <w:lsdException w:name="Light Grid Accent 4" w:uiPriority="62"/>
-    <w:lsdException w:name="Medium Shading 1 Accent 4" w:uiPriority="63"/>
-    <w:lsdException w:name="Medium Shading 2 Accent 4" w:uiPriority="64"/>
-    <w:lsdException w:name="Medium List 1 Accent 4" w:uiPriority="65"/>
-    <w:lsdException w:name="Medium List 2 Accent 4" w:uiPriority="66"/>
-    <w:lsdException w:name="Medium Grid 1 Accent 4" w:uiPriority="67"/>
-    <w:lsdException w:name="Medium Grid 2 Accent 4" w:uiPriority="68"/>
-    <w:lsdException w:name="Medium Grid 3 Accent 4" w:uiPriority="69"/>
-    <w:lsdException w:name="Dark List Accent 4" w:uiPriority="70"/>
-    <w:lsdException w:name="Colorful Shading Accent 4" w:uiPriority="71"/>
-    <w:lsdException w:name="Colorful List Accent 4" w:uiPriority="72"/>
-    <w:lsdException w:name="Colorful Grid Accent 4" w:uiPriority="73"/>
-    <w:lsdException w:name="Light Shading Accent 5" w:uiPriority="60"/>
-    <w:lsdException w:name="Light List Accent 5" w:uiPriority="61"/>
-    <w:lsdException w:name="Light Grid Accent 5" w:uiPriority="62"/>
-    <w:lsdException w:name="Medium Shading 1 Accent 5" w:uiPriority="63"/>
-    <w:lsdException w:name="Medium Shading 2 Accent 5" w:uiPriority="64"/>
-    <w:lsdException w:name="Medium List 1 Accent 5" w:uiPriority="65"/>
-    <w:lsdException w:name="Medium List 2 Accent 5" w:uiPriority="66"/>
-    <w:lsdException w:name="Medium Grid 1 Accent 5" w:uiPriority="67"/>
-    <w:lsdException w:name="Medium Grid 2 Accent 5" w:uiPriority="68"/>
-    <w:lsdException w:name="Medium Grid 3 Accent 5" w:uiPriority="69"/>
-    <w:lsdException w:name="Dark List Accent 5" w:uiPriority="70"/>
-    <w:lsdException w:name="Colorful Shading Accent 5" w:uiPriority="71"/>
-    <w:lsdException w:name="Colorful List Accent 5" w:uiPriority="72"/>
-    <w:lsdException w:name="Colorful Grid Accent 5" w:uiPriority="73"/>
-    <w:lsdException w:name="Light Shading Accent 6" w:uiPriority="60"/>
-    <w:lsdException w:name="Light List Accent 6" w:uiPriority="61"/>
-    <w:lsdException w:name="Light Grid Accent 6" w:uiPriority="62"/>
-    <w:lsdException w:name="Medium Shading 1 Accent 6" w:uiPriority="63"/>
-    <w:lsdException w:name="Medium Shading 2 Accent 6" w:uiPriority="64"/>
-    <w:lsdException w:name="Medium List 1 Accent 6" w:uiPriority="65"/>
-    <w:lsdException w:name="Medium List 2 Accent 6" w:uiPriority="66"/>
-    <w:lsdException w:name="Medium Grid 1 Accent 6" w:uiPriority="67"/>
-    <w:lsdException w:name="Medium Grid 2 Accent 6" w:uiPriority="68"/>
-    <w:lsdException w:name="Medium Grid 3 Accent 6" w:uiPriority="69"/>
-    <w:lsdException w:name="Dark List Accent 6" w:uiPriority="70"/>
-    <w:lsdException w:name="Colorful Shading Accent 6" w:uiPriority="71"/>
-    <w:lsdException w:name="Colorful List Accent 6" w:uiPriority="72"/>
-    <w:lsdException w:name="Colorful Grid Accent 6" w:uiPriority="73"/>
-    <w:lsdException w:name="Subtle Emphasis" w:uiPriority="19" w:qFormat="1"/>
-    <w:lsdException w:name="Intense Emphasis" w:uiPriority="21" w:qFormat="1"/>
-    <w:lsdException w:name="Subtle Reference" w:uiPriority="31" w:qFormat="1"/>
-    <w:lsdException w:name="Intense Reference" w:uiPriority="32" w:qFormat="1"/>
-    <w:lsdException w:name="Book Title" w:uiPriority="33" w:qFormat="1"/>
-    <w:lsdException w:name="Bibliography" w:semiHidden="1" w:uiPriority="37" w:unhideWhenUsed="1"/>
-    <w:lsdException w:name="TOC Heading" w:semiHidden="1" w:uiPriority="39" w:unhideWhenUsed="1" w:qFormat="1"/>
-    <w:lsdException w:name="Plain Table 1" w:uiPriority="41"/>
-    <w:lsdException w:name="Plain Table 2" w:uiPriority="42"/>
-    <w:lsdException w:name="Plain Table 3" w:uiPriority="43"/>
-    <w:lsdException w:name="Plain Table 4" w:uiPriority="44"/>
-    <w:lsdException w:name="Plain Table 5" w:uiPriority="45"/>
-    <w:lsdException w:name="Grid Table Light" w:uiPriority="40"/>
-    <w:lsdException w:name="Grid Table 1 Light" w:uiPriority="46"/>
-    <w:lsdException w:name="Grid Table 2" w:uiPriority="47"/>
-    <w:lsdException w:name="Grid Table 3" w:uiPriority="48"/>
-    <w:lsdException w:name="Grid Table 4" w:uiPriority="49"/>
-    <w:lsdException w:name="Grid Table 5 Dark" w:uiPriority="50"/>
-    <w:lsdException w:name="Grid Table 6 Colorful" w:uiPriority="51"/>
-    <w:lsdException w:name="Grid Table 7 Colorful" w:uiPriority="52"/>
-    <w:lsdException w:name="Grid Table 1 Light Accent 1" w:uiPriority="46"/>
-    <w:lsdException w:name="Grid Table 2 Accent 1" w:uiPriority="47"/>
-    <w:lsdException w:name="Grid Table 3 Accent 1" w:uiPriority="48"/>
-    <w:lsdException w:name="Grid Table 4 Accent 1" w:uiPriority="49"/>
-    <w:lsdException w:name="Grid Table 5 Dark Accent 1" w:uiPriority="50"/>
-    <w:lsdException w:name="Grid Table 6 Colorful Accent 1" w:uiPriority="51"/>
-    <w:lsdException w:name="Grid Table 7 Colorful Accent 1" w:uiPriority="52"/>
-    <w:lsdException w:name="Grid Table 1 Light Accent 2" w:uiPriority="46"/>
-    <w:lsdException w:name="Grid Table 2 Accent 2" w:uiPriority="47"/>
-    <w:lsdException w:name="Grid Table 3 Accent 2" w:uiPriority="48"/>
-    <w:lsdException w:name="Grid Table 4 Accent 2" w:uiPriority="49"/>
-    <w:lsdException w:name="Grid Table 5 Dark Accent 2" w:uiPriority="50"/>
-    <w:lsdException w:name="Grid Table 6 Colorful Accent 2" w:uiPriority="51"/>
-    <w:lsdException w:name="Grid Table 7 Colorful Accent 2" w:uiPriority="52"/>
-    <w:lsdException w:name="Grid Table 1 Light Accent 3" w:uiPriority="46"/>
-    <w:lsdException w:name="Grid Table 2 Accent 3" w:uiPriority="47"/>
-    <w:lsdException w:name="Grid Table 3 Accent 3" w:uiPriority="48"/>
-    <w:lsdException w:name="Grid Table 4 Accent 3" w:uiPriority="49"/>
-    <w:lsdException w:name="Grid Table 5 Dark Accent 3" w:uiPriority="50"/>
-    <w:lsdException w:name="Grid Table 6 Colorful Accent 3" w:uiPriority="51"/>
-    <w:lsdException w:name="Grid Table 7 Colorful Accent 3" w:uiPriority="52"/>
-    <w:lsdException w:name="Grid Table 1 Light Accent 4" w:uiPriority="46"/>
-    <w:lsdException w:name="Grid Table 2 Accent 4" w:uiPriority="47"/>
-    <w:lsdException w:name="Grid Table 3 Accent 4" w:uiPriority="48"/>
-    <w:lsdException w:name="Grid Table 4 Accent 4" w:uiPriority="49"/>
-    <w:lsdException w:name="Grid Table 5 Dark Accent 4" w:uiPriority="50"/>
-    <w:lsdException w:name="Grid Table 6 Colorful Accent 4" w:uiPriority="51"/>
-    <w:lsdException w:name="Grid Table 7 Colorful Accent 4" w:uiPriority="52"/>
-    <w:lsdException w:name="Grid Table 1 Light Accent 5" w:uiPriority="46"/>
-    <w:lsdException w:name="Grid Table 2 Accent 5" w:uiPriority="47"/>
-    <w:lsdException w:name="Grid Table 3 Accent 5" w:uiPriority="48"/>
-    <w:lsdException w:name="Grid Table 4 Accent 5" w:uiPriority="49"/>
-    <w:lsdException w:name="Grid Table 5 Dark Accent 5" w:uiPriority="50"/>
-    <w:lsdException w:name="Grid Table 6 Colorful Accent 5" w:uiPriority="51"/>
-    <w:lsdException w:name="Grid Table 7 Colorful Accent 5" w:uiPriority="52"/>
-    <w:lsdException w:name="Grid Table 1 Light Accent 6" w:uiPriority="46"/>
-    <w:lsdException w:name="Grid Table 2 Accent 6" w:uiPriority="47"/>
-    <w:lsdException w:name="Grid Table 3 Accent 6" w:uiPriority="48"/>
-    <w:lsdException w:name="Grid Table 4 Accent 6" w:uiPriority="49"/>
-    <w:lsdException w:name="Grid Table 5 Dark Accent 6" w:uiPriority="50"/>
-    <w:lsdException w:name="Grid Table 6 Colorful Accent 6" w:uiPriority="51"/>
-    <w:lsdException w:name="Grid Table 7 Colorful Accent 6" w:uiPriority="52"/>
-    <w:lsdException w:name="List Table 1 Light" w:uiPriority="46"/>
-    <w:lsdException w:name="List Table 2" w:uiPriority="47"/>
-    <w:lsdException w:name="List Table 3" w:uiPriority="48"/>
-    <w:lsdException w:name="List Table 4" w:uiPriority="49"/>
-    <w:lsdException w:name="List Table 5 Dark" w:uiPriority="50"/>
-    <w:lsdException w:name="List Table 6 Colorful" w:uiPriority="51"/>
-    <w:lsdException w:name="List Table 7 Colorful" w:uiPriority="52"/>
-    <w:lsdException w:name="List Table 1 Light Accent 1" w:uiPriority="46"/>
-    <w:lsdException w:name="List Table 2 Accent 1" w:uiPriority="47"/>
-    <w:lsdException w:name="List Table 3 Accent 1" w:uiPriority="48"/>
-    <w:lsdException w:name="List Table 4 Accent 1" w:uiPriority="49"/>
-    <w:lsdException w:name="List Table 5 Dark Accent 1" w:uiPriority="50"/>
-    <w:lsdException w:name="List Table 6 Colorful Accent 1" w:uiPriority="51"/>
-    <w:lsdException w:name="List Table 7 Colorful Accent 1" w:uiPriority="52"/>
-    <w:lsdException w:name="List Table 1 Light Accent 2" w:uiPriority="46"/>
-    <w:lsdException w:name="List Table 2 Accent 2" w:uiPriority="47"/>
-    <w:lsdException w:name="List Table 3 Accent 2" w:uiPriority="48"/>
-    <w:lsdException w:name="List Table 4 Accent 2" w:uiPriority="49"/>
-    <w:lsdException w:name="List Table 5 Dark Accent 2" w:uiPriority="50"/>
-    <w:lsdException w:name="List Table 6 Colorful Accent 2" w:uiPriority="51"/>
-    <w:lsdException w:name="List Table 7 Colorful Accent 2" w:uiPriority="52"/>
-    <w:lsdException w:name="List Table 1 Light Accent 3" w:uiPriority="46"/>
-    <w:lsdException w:name="List Table 2 Accent 3" w:uiPriority="47"/>
-    <w:lsdException w:name="List Table 3 Accent 3" w:uiPriority="48"/>
-    <w:lsdException w:name="List Table 4 Accent 3" w:uiPriority="49"/>
-    <w:lsdException w:name="List Table 5 Dark Accent 3" w:uiPriority="50"/>
-    <w:lsdException w:name="List Table 6 Colorful Accent 3" w:uiPriority="51"/>
-    <w:lsdException w:name="List Table 7 Colorful Accent 3" w:uiPriority="52"/>
-    <w:lsdException w:name="List Table 1 Light Accent 4" w:uiPriority="46"/>
-    <w:lsdException w:name="List Table 2 Accent 4" w:uiPriority="47"/>
-    <w:lsdException w:name="List Table 3 Accent 4" w:uiPriority="48"/>
-    <w:lsdException w:name="List Table 4 Accent 4" w:uiPriority="49"/>
-    <w:lsdException w:name="List Table 5 Dark Accent 4" w:uiPriority="50"/>
-    <w:lsdException w:name="List Table 6 Colorful Accent 4" w:uiPriority="51"/>
-    <w:lsdException w:name="List Table 7 Colorful Accent 4" w:uiPriority="52"/>
-    <w:lsdException w:name="List Table 1 Light Accent 5" w:uiPriority="46"/>
-    <w:lsdException w:name="List Table 2 Accent 5" w:uiPriority="47"/>
-    <w:lsdException w:name="List Table 3 Accent 5" w:uiPriority="48"/>
-    <w:lsdException w:name="List Table 4 Accent 5" w:uiPriority="49"/>
-    <w:lsdException w:name="List Table 5 Dark Accent 5" w:uiPriority="50"/>
-    <w:lsdException w:name="List Table 6 Colorful Accent 5" w:uiPriority="51"/>
-    <w:lsdException w:name="List Table 7 Colorful Accent 5" w:uiPriority="52"/>
-    <w:lsdException w:name="List Table 1 Light Accent 6" w:uiPriority="46"/>
-    <w:lsdException w:name="List Table 2 Accent 6" w:uiPriority="47"/>
-    <w:lsdException w:name="List Table 3 Accent 6" w:uiPriority="48"/>
-    <w:lsdException w:name="List Table 4 Accent 6" w:uiPriority="49"/>
-    <w:lsdException w:name="List Table 5 Dark Accent 6" w:uiPriority="50"/>
-    <w:lsdException w:name="List Table 6 Colorful Accent 6" w:uiPriority="51"/>
-    <w:lsdException w:name="List Table 7 Colorful Accent 6" w:uiPriority="52"/>
-  </w:latentStyles>
-  <w:style w:type="paragraph" w:default="1" w:styleId="Standard">
-    <w:name w:val="Normal"/>
-    <w:qFormat/>
-  </w:style>
-  <w:style w:type="character" w:default="1" w:styleId="Absatz-Standardschriftart">
-    <w:name w:val="Default Paragraph Font"/>
-    <w:uiPriority w:val="1"/>
-    <w:semiHidden/>
-    <w:unhideWhenUsed/>
-  </w:style>
-  <w:style w:type="table" w:default="1" w:styleId="NormaleTabelle">
-    <w:name w:val="Normal Table"/>
-    <w:uiPriority w:val="99"/>
-    <w:semiHidden/>
-    <w:unhideWhenUsed/>
-    <w:tblPr>
-      <w:tblInd w:w="0" w:type="dxa"/>
-      <w:tblCellMar>
-        <w:top w:w="0" w:type="dxa"/>
-        <w:left w:w="108" w:type="dxa"/>
-        <w:bottom w:w="0" w:type="dxa"/>
-        <w:right w:w="108" w:type="dxa"/>
-      </w:tblCellMar>
-    </w:tblPr>
-  </w:style>
-  <w:style w:type="numbering" w:default="1" w:styleId="KeineListe">
-    <w:name w:val="No List"/>
-    <w:uiPriority w:val="99"/>
-    <w:semiHidden/>
-    <w:unhideWhenUsed/>
-  </w:style>
-  <w:style w:type="character" w:styleId="Platzhaltertext">
-    <w:name w:val="Placeholder Text"/>
-    <w:basedOn w:val="Absatz-Standardschriftart"/>
-    <w:uiPriority w:val="99"/>
-    <w:semiHidden/>
-    <w:rsid w:val="005377A1"/>
-    <w:rPr>
-      <w:color w:val="808080"/>
-    </w:rPr>
-  </w:style>
-</w:styles>
-</file>
-
-<file path=word/glossary/webSettings.xml><?xml version="1.0" encoding="utf-8"?>
-<w:webSettings xmlns:mc="http://schemas.openxmlformats.org/markup-compatibility/2006" xmlns:r="http://schemas.openxmlformats.org/officeDocument/2006/relationships" xmlns:w="http://schemas.openxmlformats.org/wordprocessingml/2006/main" xmlns:w14="http://schemas.microsoft.com/office/word/2010/wordml" xmlns:w15="http://schemas.microsoft.com/office/word/2012/wordml" xmlns:w16se="http://schemas.microsoft.com/office/word/2015/wordml/symex" mc:Ignorable="w14 w15 w16se">
-  <w:optimizeForBrowser/>
-  <w:allowPNG/>
-</w:webSettings>
-</file>
-
 <file path=word/theme/theme1.xml><?xml version="1.0" encoding="utf-8"?>
 <a:theme xmlns:a="http://schemas.openxmlformats.org/drawingml/2006/main" name="Office">
   <a:themeElements>
@@ -6523,7 +5756,7 @@
 </file>
 
 <file path=customXml/itemProps1.xml><?xml version="1.0" encoding="utf-8"?>
-<ds:datastoreItem xmlns:ds="http://schemas.openxmlformats.org/officeDocument/2006/customXml" ds:itemID="{6178B7E1-5CB4-41E1-AE36-C9C3A44FA81E}">
+<ds:datastoreItem xmlns:ds="http://schemas.openxmlformats.org/officeDocument/2006/customXml" ds:itemID="{C075963F-9FC7-4812-AD6E-0B25D5058776}">
   <ds:schemaRefs>
     <ds:schemaRef ds:uri="http://schemas.openxmlformats.org/officeDocument/2006/bibliography"/>
   </ds:schemaRefs>

</xml_diff>

<commit_message>
Report: part3 95% finished
</commit_message>
<xml_diff>
--- a/SceneRecognition/COMP6223 Coursework 3.docx
+++ b/SceneRecognition/COMP6223 Coursework 3.docx
@@ -49,7 +49,34 @@
                 <w:lang w:val="en-GB"/>
               </w:rPr>
               <w:br/>
-              <w:t>Prof. Mark Nixon, Dr. Jonathon Hare</w:t>
+            </w:r>
+            <w:proofErr w:type="spellStart"/>
+            <w:r>
+              <w:rPr>
+                <w:lang w:val="en-GB"/>
+              </w:rPr>
+              <w:t>Prof.</w:t>
+            </w:r>
+            <w:proofErr w:type="spellEnd"/>
+            <w:r>
+              <w:rPr>
+                <w:lang w:val="en-GB"/>
+              </w:rPr>
+              <w:t xml:space="preserve"> Mark Nixon, </w:t>
+            </w:r>
+            <w:proofErr w:type="spellStart"/>
+            <w:r>
+              <w:rPr>
+                <w:lang w:val="en-GB"/>
+              </w:rPr>
+              <w:t>Dr.</w:t>
+            </w:r>
+            <w:proofErr w:type="spellEnd"/>
+            <w:r>
+              <w:rPr>
+                <w:lang w:val="en-GB"/>
+              </w:rPr>
+              <w:t xml:space="preserve"> Jonathon Hare</w:t>
             </w:r>
           </w:p>
           <w:p>
@@ -1476,7 +1503,21 @@
         <w:rPr>
           <w:lang w:val="en-GB"/>
         </w:rPr>
-        <w:t>mapping the image features to the closest cluster mean and counting for each cluster how many features were mapped onto it. These BoVWs were subsequently used as input together with their images’ labels as target for training the support vector machines</w:t>
+        <w:t xml:space="preserve">mapping the image features to the closest cluster mean and counting for each cluster how many features were mapped onto it. These </w:t>
+      </w:r>
+      <w:proofErr w:type="spellStart"/>
+      <w:r>
+        <w:rPr>
+          <w:lang w:val="en-GB"/>
+        </w:rPr>
+        <w:t>BoVWs</w:t>
+      </w:r>
+      <w:proofErr w:type="spellEnd"/>
+      <w:r>
+        <w:rPr>
+          <w:lang w:val="en-GB"/>
+        </w:rPr>
+        <w:t xml:space="preserve"> were subsequently used as input together with their images’ labels as target for training the support vector machines</w:t>
       </w:r>
       <w:r>
         <w:rPr>
@@ -1494,7 +1535,21 @@
         <w:rPr>
           <w:lang w:val="en-GB"/>
         </w:rPr>
-        <w:t xml:space="preserve"> As for the training, for each classification problem did its SVM receive all BoVWs for that label as positive examples and the rest of the input as negatives. The SVMs used </w:t>
+        <w:t xml:space="preserve"> As for the training, for each classification problem did its SVM receive all </w:t>
+      </w:r>
+      <w:proofErr w:type="spellStart"/>
+      <w:r>
+        <w:rPr>
+          <w:lang w:val="en-GB"/>
+        </w:rPr>
+        <w:t>BoVWs</w:t>
+      </w:r>
+      <w:proofErr w:type="spellEnd"/>
+      <w:r>
+        <w:rPr>
+          <w:lang w:val="en-GB"/>
+        </w:rPr>
+        <w:t xml:space="preserve"> for that label as positive examples and the rest of the input as negatives. The SVMs used </w:t>
       </w:r>
       <w:r>
         <w:rPr>
@@ -1619,21 +1674,62 @@
         <w:rPr>
           <w:lang w:val="en-GB"/>
         </w:rPr>
-        <w:t>Linear SVMs represented through the convolutional layers</w:t>
-      </w:r>
-      <w:r>
-        <w:rPr>
-          <w:lang w:val="en-GB"/>
-        </w:rPr>
-        <w:t xml:space="preserve"> and the of the CNN.</w:t>
-      </w:r>
-    </w:p>
-    <w:p>
-      <w:pPr>
-        <w:rPr>
-          <w:lang w:val="en-GB"/>
-        </w:rPr>
-      </w:pPr>
+        <w:t>This approach also uses l</w:t>
+      </w:r>
+      <w:r>
+        <w:rPr>
+          <w:lang w:val="en-GB"/>
+        </w:rPr>
+        <w:t xml:space="preserve">inear SVMs </w:t>
+      </w:r>
+      <w:r>
+        <w:rPr>
+          <w:lang w:val="en-GB"/>
+        </w:rPr>
+        <w:t xml:space="preserve">that are </w:t>
+      </w:r>
+      <w:r>
+        <w:rPr>
+          <w:lang w:val="en-GB"/>
+        </w:rPr>
+        <w:t xml:space="preserve">represented through </w:t>
+      </w:r>
+      <w:r>
+        <w:rPr>
+          <w:lang w:val="en-GB"/>
+        </w:rPr>
+        <w:t xml:space="preserve">“neurons” in </w:t>
+      </w:r>
+      <w:r>
+        <w:rPr>
+          <w:lang w:val="en-GB"/>
+        </w:rPr>
+        <w:t>the convolutional layers</w:t>
+      </w:r>
+      <w:r>
+        <w:rPr>
+          <w:lang w:val="en-GB"/>
+        </w:rPr>
+        <w:t xml:space="preserve"> </w:t>
+      </w:r>
+      <w:r>
+        <w:rPr>
+          <w:lang w:val="en-GB"/>
+        </w:rPr>
+        <w:t xml:space="preserve">in </w:t>
+      </w:r>
+      <w:r>
+        <w:rPr>
+          <w:lang w:val="en-GB"/>
+        </w:rPr>
+        <w:t>the CNN.</w:t>
+      </w:r>
+      <w:r>
+        <w:rPr>
+          <w:lang w:val="en-GB"/>
+        </w:rPr>
+        <w:t xml:space="preserve"> </w:t>
+      </w:r>
       <w:r>
         <w:rPr>
           <w:lang w:val="en-GB"/>
@@ -1692,7 +1788,25 @@
         <w:rPr>
           <w:lang w:val="en-GB"/>
         </w:rPr>
-        <w:t xml:space="preserve">incrementally and frequently to give an immediate insight about the </w:t>
+        <w:t xml:space="preserve">incrementally </w:t>
+      </w:r>
+      <w:r>
+        <w:rPr>
+          <w:lang w:val="en-GB"/>
+        </w:rPr>
+        <w:t>and</w:t>
+      </w:r>
+      <w:r>
+        <w:rPr>
+          <w:lang w:val="en-GB"/>
+        </w:rPr>
+        <w:t xml:space="preserve"> gives</w:t>
+      </w:r>
+      <w:r>
+        <w:rPr>
+          <w:lang w:val="en-GB"/>
+        </w:rPr>
+        <w:t xml:space="preserve"> an immediate insight about the </w:t>
       </w:r>
       <w:r>
         <w:rPr>
@@ -1773,125 +1887,582 @@
         <w:rPr>
           <w:lang w:val="en-GB"/>
         </w:rPr>
-        <w:t>Is done in the first d</w:t>
-      </w:r>
-      <w:r>
-        <w:rPr>
-          <w:lang w:val="en-GB"/>
-        </w:rPr>
-        <w:t>ensely-connected layer with 128 units and a rectifier activation function</w:t>
-      </w:r>
-      <w:r>
-        <w:rPr>
-          <w:lang w:val="en-GB"/>
-        </w:rPr>
-        <w:t xml:space="preserve"> in the CNN</w:t>
+        <w:t xml:space="preserve">As mentioned in the previous section the feature extraction process uses SIFT </w:t>
+      </w:r>
+      <w:r>
+        <w:rPr>
+          <w:lang w:val="en-GB"/>
+        </w:rPr>
+        <w:t>(Sc</w:t>
+      </w:r>
+      <w:r>
+        <w:rPr>
+          <w:lang w:val="en-GB"/>
+        </w:rPr>
+        <w:t>ale-invariant feature transform</w:t>
+      </w:r>
+      <w:r>
+        <w:rPr>
+          <w:lang w:val="en-GB"/>
+        </w:rPr>
+        <w:t>)</w:t>
+      </w:r>
+      <w:r>
+        <w:rPr>
+          <w:lang w:val="en-GB"/>
+        </w:rPr>
+        <w:t xml:space="preserve"> to describe and compare </w:t>
+      </w:r>
+      <w:r>
+        <w:rPr>
+          <w:lang w:val="en-GB"/>
+        </w:rPr>
+        <w:t>key</w:t>
+      </w:r>
+      <w:r>
+        <w:rPr>
+          <w:lang w:val="en-GB"/>
+        </w:rPr>
+        <w:t xml:space="preserve"> points in the images.</w:t>
+      </w:r>
+      <w:r>
+        <w:rPr>
+          <w:lang w:val="en-GB"/>
+        </w:rPr>
+        <w:t xml:space="preserve"> In the original algorithm by David Lowe, interest points are computed and then transformed while this approach uses </w:t>
+      </w:r>
+      <w:r>
+        <w:rPr>
+          <w:lang w:val="en-GB"/>
+        </w:rPr>
+        <w:t>Dense-SIF</w:t>
+      </w:r>
+      <w:r>
+        <w:rPr>
+          <w:lang w:val="en-GB"/>
+        </w:rPr>
+        <w:t xml:space="preserve">, </w:t>
+      </w:r>
+      <w:r>
+        <w:rPr>
+          <w:lang w:val="en-GB"/>
+        </w:rPr>
+        <w:t xml:space="preserve">selecting from an </w:t>
+      </w:r>
+      <w:r>
+        <w:rPr>
+          <w:lang w:val="en-GB"/>
+        </w:rPr>
+        <w:t xml:space="preserve">equal grid of patches </w:t>
+      </w:r>
+      <w:r>
+        <w:rPr>
+          <w:lang w:val="en-GB"/>
+        </w:rPr>
+        <w:t xml:space="preserve">for each image </w:t>
+      </w:r>
+      <w:r>
+        <w:rPr>
+          <w:lang w:val="en-GB"/>
+        </w:rPr>
+        <w:t>instead.</w:t>
+      </w:r>
+      <w:r>
+        <w:rPr>
+          <w:lang w:val="en-GB"/>
+        </w:rPr>
+        <w:t xml:space="preserve"> </w:t>
+      </w:r>
+      <w:r>
+        <w:rPr>
+          <w:lang w:val="en-GB"/>
+        </w:rPr>
+        <w:t>First</w:t>
+      </w:r>
+      <w:r>
+        <w:rPr>
+          <w:lang w:val="en-GB"/>
+        </w:rPr>
+        <w:t xml:space="preserve"> an orientation is assigned to each </w:t>
+      </w:r>
+      <w:r>
+        <w:rPr>
+          <w:lang w:val="en-GB"/>
+        </w:rPr>
+        <w:t>key point</w:t>
+      </w:r>
+      <w:r>
+        <w:rPr>
+          <w:lang w:val="en-GB"/>
+        </w:rPr>
+        <w:t xml:space="preserve"> </w:t>
+      </w:r>
+      <w:r>
+        <w:rPr>
+          <w:lang w:val="en-GB"/>
+        </w:rPr>
+        <w:t>around which</w:t>
+      </w:r>
+      <w:r>
+        <w:rPr>
+          <w:lang w:val="en-GB"/>
+        </w:rPr>
+        <w:t xml:space="preserve"> a</w:t>
+      </w:r>
+      <w:r>
+        <w:rPr>
+          <w:lang w:val="en-GB"/>
+        </w:rPr>
+        <w:t xml:space="preserve"> </w:t>
+      </w:r>
+      <w:r>
+        <w:rPr>
+          <w:lang w:val="en-GB"/>
+        </w:rPr>
+        <w:t>neighbourhood</w:t>
+      </w:r>
+      <w:r>
+        <w:rPr>
+          <w:lang w:val="en-GB"/>
+        </w:rPr>
+        <w:t xml:space="preserve"> is taken </w:t>
+      </w:r>
+      <w:r>
+        <w:rPr>
+          <w:lang w:val="en-GB"/>
+        </w:rPr>
+        <w:t xml:space="preserve">depending on </w:t>
+      </w:r>
+      <w:r>
+        <w:rPr>
+          <w:lang w:val="en-GB"/>
+        </w:rPr>
+        <w:t>a selected</w:t>
+      </w:r>
+      <w:r>
+        <w:rPr>
+          <w:lang w:val="en-GB"/>
+        </w:rPr>
+        <w:t xml:space="preserve"> scale</w:t>
+      </w:r>
+      <w:r>
+        <w:rPr>
+          <w:lang w:val="en-GB"/>
+        </w:rPr>
+        <w:t xml:space="preserve">. This is done to compute </w:t>
+      </w:r>
+      <w:r>
+        <w:rPr>
+          <w:lang w:val="en-GB"/>
+        </w:rPr>
+        <w:t xml:space="preserve">the gradient magnitude and direction </w:t>
+      </w:r>
+      <w:r>
+        <w:rPr>
+          <w:lang w:val="en-GB"/>
+        </w:rPr>
+        <w:t xml:space="preserve">in that region. Afterwards, a </w:t>
+      </w:r>
+      <w:r>
+        <w:rPr>
+          <w:lang w:val="en-GB"/>
+        </w:rPr>
+        <w:t xml:space="preserve">normalised </w:t>
+      </w:r>
+      <w:r>
+        <w:rPr>
+          <w:lang w:val="en-GB"/>
+        </w:rPr>
+        <w:t>histogram is created containing 36 bins that cover 360 degrees to safe the orientation</w:t>
+      </w:r>
+      <w:r>
+        <w:rPr>
+          <w:lang w:val="en-GB"/>
+        </w:rPr>
+        <w:t xml:space="preserve"> from </w:t>
+      </w:r>
+      <w:r>
+        <w:rPr>
+          <w:lang w:val="en-GB"/>
+        </w:rPr>
+        <w:t>values over a threshold of 80%, or the highest peak if none found.</w:t>
+      </w:r>
+      <w:r>
+        <w:rPr>
+          <w:lang w:val="en-GB"/>
+        </w:rPr>
+        <w:t xml:space="preserve"> </w:t>
+      </w:r>
+      <w:r>
+        <w:rPr>
+          <w:lang w:val="en-GB"/>
+        </w:rPr>
+        <w:t xml:space="preserve">The orientation </w:t>
+      </w:r>
+      <w:r>
+        <w:rPr>
+          <w:lang w:val="en-GB"/>
+        </w:rPr>
+        <w:t xml:space="preserve"> is weighted by gradient magnitude and </w:t>
+      </w:r>
+      <w:r>
+        <w:rPr>
+          <w:lang w:val="en-GB"/>
+        </w:rPr>
+        <w:t>Gaussian</w:t>
+      </w:r>
+      <w:r>
+        <w:rPr>
+          <w:lang w:val="en-GB"/>
+        </w:rPr>
+        <w:t xml:space="preserve">-weighted circular window with </w:t>
+      </w:r>
+      <w:r>
+        <w:rPr>
+          <w:lang w:val="en-GB"/>
+        </w:rPr>
+        <w:t xml:space="preserve">a </w:t>
+      </w:r>
+      <m:oMath>
+        <m:r>
+          <w:rPr>
+            <w:rFonts w:ascii="Cambria Math" w:hAnsi="Cambria Math"/>
+            <w:lang w:val="en-GB"/>
+          </w:rPr>
+          <m:t>σ</m:t>
+        </m:r>
+      </m:oMath>
+      <w:r>
+        <w:rPr>
+          <w:lang w:val="en-GB"/>
+        </w:rPr>
+        <w:t xml:space="preserve"> </w:t>
+      </w:r>
+      <w:r>
+        <w:rPr>
+          <w:lang w:val="en-GB"/>
+        </w:rPr>
+        <w:t xml:space="preserve">equal to </w:t>
+      </w:r>
+      <w:r>
+        <w:rPr>
+          <w:i/>
+          <w:lang w:val="en-GB"/>
+        </w:rPr>
+        <w:t>1.5</w:t>
+      </w:r>
+      <w:r>
+        <w:rPr>
+          <w:lang w:val="en-GB"/>
+        </w:rPr>
+        <w:t xml:space="preserve"> times the scale of </w:t>
+      </w:r>
+      <w:r>
+        <w:rPr>
+          <w:lang w:val="en-GB"/>
+        </w:rPr>
+        <w:t xml:space="preserve">the </w:t>
+      </w:r>
+      <w:r>
+        <w:rPr>
+          <w:lang w:val="en-GB"/>
+        </w:rPr>
+        <w:t>key point</w:t>
+      </w:r>
+      <w:r>
+        <w:rPr>
+          <w:lang w:val="en-GB"/>
+        </w:rPr>
+        <w:t>. This will result in</w:t>
+      </w:r>
+      <w:r>
+        <w:rPr>
+          <w:lang w:val="en-GB"/>
+        </w:rPr>
+        <w:t xml:space="preserve"> </w:t>
+      </w:r>
+      <w:r>
+        <w:rPr>
+          <w:lang w:val="en-GB"/>
+        </w:rPr>
+        <w:t>key points</w:t>
+      </w:r>
+      <w:r>
+        <w:rPr>
+          <w:lang w:val="en-GB"/>
+        </w:rPr>
+        <w:t xml:space="preserve"> with same location and scale, but </w:t>
+      </w:r>
+      <w:r>
+        <w:rPr>
+          <w:lang w:val="en-GB"/>
+        </w:rPr>
+        <w:t>with differing</w:t>
+      </w:r>
+      <w:r>
+        <w:rPr>
+          <w:lang w:val="en-GB"/>
+        </w:rPr>
+        <w:t xml:space="preserve"> directions</w:t>
+      </w:r>
+      <w:r>
+        <w:rPr>
+          <w:lang w:val="en-GB"/>
+        </w:rPr>
+        <w:t xml:space="preserve"> which</w:t>
+      </w:r>
+      <w:r>
+        <w:rPr>
+          <w:lang w:val="en-GB"/>
+        </w:rPr>
+        <w:t xml:space="preserve"> </w:t>
+      </w:r>
+      <w:r>
+        <w:rPr>
+          <w:lang w:val="en-GB"/>
+        </w:rPr>
+        <w:t>contributes</w:t>
+      </w:r>
+      <w:r>
+        <w:rPr>
+          <w:lang w:val="en-GB"/>
+        </w:rPr>
+        <w:t xml:space="preserve"> to </w:t>
+      </w:r>
+      <w:r>
+        <w:rPr>
+          <w:lang w:val="en-GB"/>
+        </w:rPr>
+        <w:t>stable</w:t>
+      </w:r>
+      <w:r>
+        <w:rPr>
+          <w:lang w:val="en-GB"/>
+        </w:rPr>
+        <w:t xml:space="preserve"> matching. </w:t>
+      </w:r>
+      <w:r>
+        <w:rPr>
+          <w:lang w:val="en-GB"/>
+        </w:rPr>
+        <w:t>Finally, the</w:t>
+      </w:r>
+      <w:r>
+        <w:rPr>
+          <w:lang w:val="en-GB"/>
+        </w:rPr>
+        <w:t xml:space="preserve"> </w:t>
+      </w:r>
+      <w:r>
+        <w:rPr>
+          <w:lang w:val="en-GB"/>
+        </w:rPr>
+        <w:t>key point</w:t>
+      </w:r>
+      <w:r>
+        <w:rPr>
+          <w:lang w:val="en-GB"/>
+        </w:rPr>
+        <w:t xml:space="preserve"> descriptor is created</w:t>
+      </w:r>
+      <w:r>
+        <w:rPr>
+          <w:lang w:val="en-GB"/>
+        </w:rPr>
+        <w:t xml:space="preserve"> by selecting a</w:t>
+      </w:r>
+      <w:r>
+        <w:rPr>
+          <w:lang w:val="en-GB"/>
+        </w:rPr>
+        <w:t xml:space="preserve"> 16x16 </w:t>
+      </w:r>
+      <w:r>
+        <w:rPr>
+          <w:lang w:val="en-GB"/>
+        </w:rPr>
+        <w:t>patch</w:t>
+      </w:r>
+      <w:r>
+        <w:rPr>
+          <w:lang w:val="en-GB"/>
+        </w:rPr>
+        <w:t xml:space="preserve"> around the </w:t>
+      </w:r>
+      <w:r>
+        <w:rPr>
+          <w:lang w:val="en-GB"/>
+        </w:rPr>
+        <w:t>key point</w:t>
+      </w:r>
+      <w:r>
+        <w:rPr>
+          <w:lang w:val="en-GB"/>
+        </w:rPr>
+        <w:t xml:space="preserve">. It is </w:t>
+      </w:r>
+      <w:r>
+        <w:rPr>
+          <w:lang w:val="en-GB"/>
+        </w:rPr>
+        <w:t xml:space="preserve">then </w:t>
+      </w:r>
+      <w:r>
+        <w:rPr>
+          <w:lang w:val="en-GB"/>
+        </w:rPr>
+        <w:t>divided</w:t>
+      </w:r>
+      <w:r>
+        <w:rPr>
+          <w:lang w:val="en-GB"/>
+        </w:rPr>
+        <w:t xml:space="preserve"> into 16 sub-blocks of</w:t>
+      </w:r>
+      <w:r>
+        <w:rPr>
+          <w:lang w:val="en-GB"/>
+        </w:rPr>
+        <w:t xml:space="preserve"> a</w:t>
+      </w:r>
+      <w:r>
+        <w:rPr>
+          <w:lang w:val="en-GB"/>
+        </w:rPr>
+        <w:t xml:space="preserve"> 4x4 size. For each sub-block, </w:t>
+      </w:r>
+      <w:r>
+        <w:rPr>
+          <w:lang w:val="en-GB"/>
+        </w:rPr>
+        <w:t xml:space="preserve">an </w:t>
+      </w:r>
+      <w:r>
+        <w:rPr>
+          <w:lang w:val="en-GB"/>
+        </w:rPr>
+        <w:t xml:space="preserve">8 bin orientation histogram is created. </w:t>
+      </w:r>
+      <w:r>
+        <w:rPr>
+          <w:lang w:val="en-GB"/>
+        </w:rPr>
+        <w:t>From that follows</w:t>
+      </w:r>
+      <w:r>
+        <w:rPr>
+          <w:lang w:val="en-GB"/>
+        </w:rPr>
+        <w:t xml:space="preserve"> a total of 128 bin values</w:t>
+      </w:r>
+      <w:r>
+        <w:rPr>
+          <w:lang w:val="en-GB"/>
+        </w:rPr>
+        <w:t xml:space="preserve"> that represent the feature vector </w:t>
+      </w:r>
+      <w:r>
+        <w:rPr>
+          <w:lang w:val="en-GB"/>
+        </w:rPr>
+        <w:t>[</w:t>
+      </w:r>
+      <w:r>
+        <w:rPr>
+          <w:lang w:val="en-GB"/>
+        </w:rPr>
+        <w:t>http://opencv</w:t>
+      </w:r>
+      <w:r>
+        <w:rPr>
+          <w:lang w:val="en-GB"/>
+        </w:rPr>
+        <w:t>-python-tutroals.readthedocs.io]</w:t>
+      </w:r>
+      <w:r>
+        <w:rPr>
+          <w:lang w:val="en-GB"/>
+        </w:rPr>
+        <w:t>.</w:t>
+      </w:r>
+      <w:r>
+        <w:rPr>
+          <w:lang w:val="en-GB"/>
+        </w:rPr>
+        <w:t xml:space="preserve"> </w:t>
       </w:r>
     </w:p>
     <w:p>
       <w:pPr>
-        <w:spacing w:after="160" w:line="259" w:lineRule="auto"/>
-        <w:jc w:val="left"/>
-        <w:rPr>
-          <w:lang w:val="en-GB"/>
-        </w:rPr>
-      </w:pPr>
-      <w:r>
-        <w:rPr>
-          <w:lang w:val="en-GB"/>
-        </w:rPr>
-        <w:t>SIFT (Scale-invariant feature transform ) Features -&gt; detects and describes local features.</w:t>
-      </w:r>
-    </w:p>
-    <w:p>
-      <w:pPr>
-        <w:spacing w:after="160" w:line="259" w:lineRule="auto"/>
-        <w:jc w:val="left"/>
-        <w:rPr>
-          <w:lang w:val="en-GB"/>
-        </w:rPr>
-      </w:pPr>
-      <w:r>
-        <w:rPr>
-          <w:lang w:val="en-GB"/>
-        </w:rPr>
-        <w:t>DEF: Now an orientation is assigned to each keypoint to achieve invariance to image rotation. A neigbourhood is taken around the keypoint location depending on the scale, and the gradient magnitude and direction is calculated in that region. An orientation histogram with 36 bins covering 360 degrees is created. (It is weighted by gradient magnitude and gaussian-weighted circular window with \sigma equal to 1.5 times the scale of keypoint. The highest peak in the histogram is taken and any peak above 80% of it is also considered to calculate the orientation. It creates keypoints with same location and scale, but different directions. It contribute to stability of matching. Now keypoint descriptor is created. A 16x16 neighbourhood around the keypoint is taken. It is devided into 16 sub-blocks of 4x4 size. For each sub-block, 8 bin orientation histogram is created. So a total of 128 bin values are available. It is represented as a vector to form keypoint descriptor. In addition to this, several measures are taken to achieve robustness against illumination changes, rotation etc.</w:t>
-      </w:r>
-    </w:p>
-    <w:p>
-      <w:pPr>
-        <w:pStyle w:val="Listenabsatz"/>
-        <w:numPr>
-          <w:ilvl w:val="0"/>
-          <w:numId w:val="23"/>
-        </w:numPr>
-        <w:spacing w:after="160" w:line="259" w:lineRule="auto"/>
-        <w:jc w:val="left"/>
-        <w:rPr>
-          <w:lang w:val="en-GB"/>
-        </w:rPr>
-      </w:pPr>
-      <w:r>
-        <w:rPr>
-          <w:lang w:val="en-GB"/>
-        </w:rPr>
-        <w:t>Detection for normal SIFT by David Lowe's algorithm</w:t>
-      </w:r>
-    </w:p>
-    <w:p>
-      <w:pPr>
-        <w:pStyle w:val="Listenabsatz"/>
-        <w:numPr>
-          <w:ilvl w:val="0"/>
-          <w:numId w:val="23"/>
-        </w:numPr>
-        <w:spacing w:after="160" w:line="259" w:lineRule="auto"/>
-        <w:jc w:val="left"/>
-        <w:rPr>
-          <w:lang w:val="en-GB"/>
-        </w:rPr>
-      </w:pPr>
-      <w:r>
-        <w:rPr>
-          <w:lang w:val="en-GB"/>
-        </w:rPr>
-        <w:t>We used Dense SIFT which computes a SIFT descriptor at every location of the image (based on histograms of gradients) like in section 2 (a patch every 4 pixels)</w:t>
-      </w:r>
-    </w:p>
-    <w:p>
-      <w:pPr>
-        <w:spacing w:after="160" w:line="259" w:lineRule="auto"/>
-        <w:jc w:val="left"/>
-        <w:rPr>
-          <w:lang w:val="en-GB"/>
-        </w:rPr>
-      </w:pPr>
-      <w:r>
-        <w:rPr>
-          <w:lang w:val="en-GB"/>
-        </w:rPr>
-        <w:t>Besides the advantage of well representing an image, SIFT features might bring along complexity problems when facing large resolution images and thus making it necessary to use k-means to learn a million clusters in 128 dimensions (!) from 10’s millions of features.</w:t>
-      </w:r>
-    </w:p>
-    <w:p>
-      <w:pPr>
-        <w:spacing w:after="160" w:line="259" w:lineRule="auto"/>
-        <w:jc w:val="left"/>
-        <w:rPr>
-          <w:lang w:val="en-GB"/>
-        </w:rPr>
-      </w:pPr>
-      <w:r>
-        <w:rPr>
-          <w:lang w:val="en-GB"/>
-        </w:rPr>
-        <w:t>Compare to the features of the previous two runs, this</w:t>
-      </w:r>
-      <w:r>
-        <w:rPr>
-          <w:lang w:val="en-GB"/>
-        </w:rPr>
-        <w:t xml:space="preserve"> feature </w:t>
+        <w:rPr>
+          <w:lang w:val="en-GB"/>
+        </w:rPr>
+      </w:pPr>
+      <w:r>
+        <w:rPr>
+          <w:lang w:val="en-GB"/>
+        </w:rPr>
+        <w:t>These local descriptors are computed in th</w:t>
+      </w:r>
+      <w:r>
+        <w:rPr>
+          <w:lang w:val="en-GB"/>
+        </w:rPr>
+        <w:t>e first densely-connected layer with 128 units and a rectifier activation function in the CNN</w:t>
+      </w:r>
+      <w:r>
+        <w:rPr>
+          <w:lang w:val="en-GB"/>
+        </w:rPr>
+        <w:t xml:space="preserve">. </w:t>
+      </w:r>
+      <w:r>
+        <w:rPr>
+          <w:lang w:val="en-GB"/>
+        </w:rPr>
+        <w:t>Compare</w:t>
+      </w:r>
+      <w:r>
+        <w:rPr>
+          <w:lang w:val="en-GB"/>
+        </w:rPr>
+        <w:t>d</w:t>
+      </w:r>
+      <w:r>
+        <w:rPr>
+          <w:lang w:val="en-GB"/>
+        </w:rPr>
+        <w:t xml:space="preserve"> to the features </w:t>
+      </w:r>
+      <w:r>
+        <w:rPr>
+          <w:lang w:val="en-GB"/>
+        </w:rPr>
+        <w:t>extractors of</w:t>
+      </w:r>
+      <w:r>
+        <w:rPr>
+          <w:lang w:val="en-GB"/>
+        </w:rPr>
+        <w:t xml:space="preserve"> the previous two runs, this</w:t>
+      </w:r>
+      <w:r>
+        <w:rPr>
+          <w:lang w:val="en-GB"/>
+        </w:rPr>
+        <w:t xml:space="preserve"> </w:t>
+      </w:r>
+      <w:r>
+        <w:rPr>
+          <w:lang w:val="en-GB"/>
+        </w:rPr>
+        <w:t>one</w:t>
+      </w:r>
+      <w:r>
+        <w:rPr>
+          <w:lang w:val="en-GB"/>
+        </w:rPr>
+        <w:t xml:space="preserve"> </w:t>
       </w:r>
       <w:r>
         <w:rPr>
@@ -1945,7 +2516,19 @@
         <w:rPr>
           <w:lang w:val="en-GB"/>
         </w:rPr>
-        <w:t>brightness variations</w:t>
+        <w:t>illumination</w:t>
+      </w:r>
+      <w:r>
+        <w:rPr>
+          <w:lang w:val="en-GB"/>
+        </w:rPr>
+        <w:t xml:space="preserve"> </w:t>
+      </w:r>
+      <w:r>
+        <w:rPr>
+          <w:lang w:val="en-GB"/>
+        </w:rPr>
+        <w:t>changes</w:t>
       </w:r>
       <w:r>
         <w:rPr>
@@ -1982,6 +2565,102 @@
           <w:lang w:val="en-GB"/>
         </w:rPr>
         <w:t xml:space="preserve"> comparing them.</w:t>
+      </w:r>
+      <w:r>
+        <w:rPr>
+          <w:lang w:val="en-GB"/>
+        </w:rPr>
+        <w:t xml:space="preserve"> But b</w:t>
+      </w:r>
+      <w:r>
+        <w:rPr>
+          <w:lang w:val="en-GB"/>
+        </w:rPr>
+        <w:t>esides th</w:t>
+      </w:r>
+      <w:r>
+        <w:rPr>
+          <w:lang w:val="en-GB"/>
+        </w:rPr>
+        <w:t>ese</w:t>
+      </w:r>
+      <w:r>
+        <w:rPr>
+          <w:lang w:val="en-GB"/>
+        </w:rPr>
+        <w:t xml:space="preserve"> advantage</w:t>
+      </w:r>
+      <w:r>
+        <w:rPr>
+          <w:lang w:val="en-GB"/>
+        </w:rPr>
+        <w:t>s</w:t>
+      </w:r>
+      <w:r>
+        <w:rPr>
+          <w:lang w:val="en-GB"/>
+        </w:rPr>
+        <w:t xml:space="preserve">, SIFT features might bring along complexity problems when facing large resolution images and </w:t>
+      </w:r>
+      <w:r>
+        <w:rPr>
+          <w:lang w:val="en-GB"/>
+        </w:rPr>
+        <w:t xml:space="preserve">databases, </w:t>
+      </w:r>
+      <w:r>
+        <w:rPr>
+          <w:lang w:val="en-GB"/>
+        </w:rPr>
+        <w:t>thus making it necessary to learn a million clusters in 128 dimensions (!) from 10’s millions of features</w:t>
+      </w:r>
+      <w:r>
+        <w:rPr>
+          <w:lang w:val="en-GB"/>
+        </w:rPr>
+        <w:t xml:space="preserve"> in the</w:t>
+      </w:r>
+      <w:r>
+        <w:rPr>
+          <w:lang w:val="en-GB"/>
+        </w:rPr>
+        <w:t xml:space="preserve"> </w:t>
+      </w:r>
+      <w:r>
+        <w:rPr>
+          <w:lang w:val="en-GB"/>
+        </w:rPr>
+        <w:t>K</w:t>
+      </w:r>
+      <w:r>
+        <w:rPr>
+          <w:lang w:val="en-GB"/>
+        </w:rPr>
+        <w:t>-</w:t>
+      </w:r>
+      <w:r>
+        <w:rPr>
+          <w:lang w:val="en-GB"/>
+        </w:rPr>
+        <w:t>M</w:t>
+      </w:r>
+      <w:r>
+        <w:rPr>
+          <w:lang w:val="en-GB"/>
+        </w:rPr>
+        <w:t>eans</w:t>
+      </w:r>
+      <w:r>
+        <w:rPr>
+          <w:lang w:val="en-GB"/>
+        </w:rPr>
+        <w:t xml:space="preserve"> algorithm</w:t>
+      </w:r>
+      <w:r>
+        <w:rPr>
+          <w:lang w:val="en-GB"/>
+        </w:rPr>
+        <w:t>.</w:t>
       </w:r>
     </w:p>
     <w:p>
@@ -2057,7 +2736,49 @@
         <w:rPr>
           <w:lang w:val="en-GB"/>
         </w:rPr>
-        <w:t>They come handy for Classification problems with their ability to incorporate feature extraction, classification by SMVs</w:t>
+        <w:t xml:space="preserve">They come handy for Classification problems with their ability to incorporate feature </w:t>
+      </w:r>
+      <w:r>
+        <w:rPr>
+          <w:lang w:val="en-GB"/>
+        </w:rPr>
+        <w:t>extractors</w:t>
+      </w:r>
+      <w:r>
+        <w:rPr>
+          <w:lang w:val="en-GB"/>
+        </w:rPr>
+        <w:t>, classifi</w:t>
+      </w:r>
+      <w:r>
+        <w:rPr>
+          <w:lang w:val="en-GB"/>
+        </w:rPr>
+        <w:t>ers</w:t>
+      </w:r>
+      <w:r>
+        <w:rPr>
+          <w:lang w:val="en-GB"/>
+        </w:rPr>
+        <w:t xml:space="preserve"> </w:t>
+      </w:r>
+      <w:r>
+        <w:rPr>
+          <w:lang w:val="en-GB"/>
+        </w:rPr>
+        <w:t>(</w:t>
+      </w:r>
+      <w:r>
+        <w:rPr>
+          <w:lang w:val="en-GB"/>
+        </w:rPr>
+        <w:t>SMVs</w:t>
+      </w:r>
+      <w:r>
+        <w:rPr>
+          <w:lang w:val="en-GB"/>
+        </w:rPr>
+        <w:t>)</w:t>
       </w:r>
       <w:r>
         <w:rPr>
@@ -2075,7 +2796,43 @@
         <w:rPr>
           <w:lang w:val="en-GB"/>
         </w:rPr>
-        <w:t xml:space="preserve"> weight adjusting layer acts as linear classifier, they are able to do non-linear classification. </w:t>
+        <w:t xml:space="preserve"> weight adjusting layer acts as </w:t>
+      </w:r>
+      <w:r>
+        <w:rPr>
+          <w:lang w:val="en-GB"/>
+        </w:rPr>
+        <w:t xml:space="preserve">a </w:t>
+      </w:r>
+      <w:r>
+        <w:rPr>
+          <w:lang w:val="en-GB"/>
+        </w:rPr>
+        <w:t xml:space="preserve">linear classifier, </w:t>
+      </w:r>
+      <w:r>
+        <w:rPr>
+          <w:lang w:val="en-GB"/>
+        </w:rPr>
+        <w:t xml:space="preserve">hence multiple layers of those allow </w:t>
+      </w:r>
+      <w:r>
+        <w:rPr>
+          <w:lang w:val="en-GB"/>
+        </w:rPr>
+        <w:t xml:space="preserve">to </w:t>
+      </w:r>
+      <w:r>
+        <w:rPr>
+          <w:lang w:val="en-GB"/>
+        </w:rPr>
+        <w:t>perform</w:t>
+      </w:r>
+      <w:r>
+        <w:rPr>
+          <w:lang w:val="en-GB"/>
+        </w:rPr>
+        <w:t xml:space="preserve"> non-linear classification. </w:t>
       </w:r>
       <w:r>
         <w:rPr>
@@ -2161,17 +2918,38 @@
       </w:r>
     </w:p>
     <w:p>
-      <w:pPr>
-        <w:rPr>
-          <w:lang w:val="en-GB"/>
-        </w:rPr>
-      </w:pPr>
-      <w:r>
-        <w:rPr>
-          <w:lang w:val="en-GB"/>
-        </w:rPr>
-        <w:t>Python OpenCV, chainer, keras, sklearn</w:t>
-      </w:r>
+      <w:proofErr w:type="spellStart"/>
+      <w:r>
+        <w:t>Dense</w:t>
+      </w:r>
+      <w:proofErr w:type="spellEnd"/>
+      <w:r>
+        <w:t xml:space="preserve"> SIFT </w:t>
+      </w:r>
+      <w:r>
+        <w:t xml:space="preserve">at </w:t>
+      </w:r>
+      <w:proofErr w:type="spellStart"/>
+      <w:r>
+        <w:t>keypoints</w:t>
+      </w:r>
+      <w:proofErr w:type="spellEnd"/>
+      <w:r>
+        <w:t xml:space="preserve"> </w:t>
+      </w:r>
+      <w:proofErr w:type="spellStart"/>
+      <w:r>
+        <w:t>every</w:t>
+      </w:r>
+      <w:proofErr w:type="spellEnd"/>
+      <w:r>
+        <w:t xml:space="preserve"> X </w:t>
+      </w:r>
+      <w:proofErr w:type="spellStart"/>
+      <w:r>
+        <w:t>pixels</w:t>
+      </w:r>
+      <w:proofErr w:type="spellEnd"/>
     </w:p>
     <w:p>
       <w:pPr>
@@ -2396,7 +3174,21 @@
         <w:rPr>
           <w:lang w:val="en-GB"/>
         </w:rPr>
-        <w:t xml:space="preserve">output layer with 15 units (the number of different classes/labels) and a softmax-activation function that computes for each class the probability that the Input belongs to it </w:t>
+        <w:t xml:space="preserve">output layer with 15 units (the number of different classes/labels) and a </w:t>
+      </w:r>
+      <w:proofErr w:type="spellStart"/>
+      <w:r>
+        <w:rPr>
+          <w:lang w:val="en-GB"/>
+        </w:rPr>
+        <w:t>softmax</w:t>
+      </w:r>
+      <w:proofErr w:type="spellEnd"/>
+      <w:r>
+        <w:rPr>
+          <w:lang w:val="en-GB"/>
+        </w:rPr>
+        <w:t xml:space="preserve">-activation function that computes for each class the probability that the Input belongs to it </w:t>
       </w:r>
     </w:p>
     <w:p>
@@ -2419,7 +3211,7 @@
         <w:pStyle w:val="Listenabsatz"/>
         <w:numPr>
           <w:ilvl w:val="0"/>
-          <w:numId w:val="25"/>
+          <w:numId w:val="26"/>
         </w:numPr>
         <w:spacing w:after="120" w:line="259" w:lineRule="auto"/>
         <w:contextualSpacing w:val="0"/>
@@ -2431,7 +3223,25 @@
         <w:rPr>
           <w:lang w:val="en-GB"/>
         </w:rPr>
-        <w:t>Loss function= Categorical Crossentropy</w:t>
+        <w:t>Loss function</w:t>
+      </w:r>
+      <w:r>
+        <w:rPr>
+          <w:lang w:val="en-GB"/>
+        </w:rPr>
+        <w:t>:</w:t>
+      </w:r>
+      <w:r>
+        <w:rPr>
+          <w:lang w:val="en-GB"/>
+        </w:rPr>
+        <w:t xml:space="preserve"> Categorical </w:t>
+      </w:r>
+      <w:r>
+        <w:rPr>
+          <w:lang w:val="en-GB"/>
+        </w:rPr>
+        <w:t>Cross Entropy</w:t>
       </w:r>
       <w:r>
         <w:rPr>
@@ -2445,7 +3255,7 @@
         <w:pStyle w:val="Listenabsatz"/>
         <w:numPr>
           <w:ilvl w:val="0"/>
-          <w:numId w:val="25"/>
+          <w:numId w:val="26"/>
         </w:numPr>
         <w:spacing w:after="120" w:line="259" w:lineRule="auto"/>
         <w:contextualSpacing w:val="0"/>
@@ -2457,7 +3267,19 @@
         <w:rPr>
           <w:lang w:val="en-GB"/>
         </w:rPr>
-        <w:t xml:space="preserve">Optimiser = </w:t>
+        <w:t>Optimiser</w:t>
+      </w:r>
+      <w:r>
+        <w:rPr>
+          <w:lang w:val="en-GB"/>
+        </w:rPr>
+        <w:t>:</w:t>
+      </w:r>
+      <w:r>
+        <w:rPr>
+          <w:lang w:val="en-GB"/>
+        </w:rPr>
+        <w:t xml:space="preserve"> </w:t>
       </w:r>
       <w:r>
         <w:rPr>
@@ -2469,19 +3291,246 @@
         <w:rPr>
           <w:lang w:val="en-GB"/>
         </w:rPr>
-        <w:t>stic gradient descent optimizer</w:t>
-      </w:r>
-      <w:r>
-        <w:rPr>
-          <w:lang w:val="en-GB"/>
-        </w:rPr>
-        <w:t xml:space="preserve">, with learning rate=0.01, decay=0.00001 momentum=0.9 and enabled </w:t>
-      </w:r>
-      <w:r>
-        <w:rPr>
+        <w:t xml:space="preserve">stic </w:t>
+      </w:r>
+      <w:r>
+        <w:rPr>
+          <w:lang w:val="en-GB"/>
+        </w:rPr>
+        <w:t>G</w:t>
+      </w:r>
+      <w:r>
+        <w:rPr>
+          <w:lang w:val="en-GB"/>
+        </w:rPr>
+        <w:t xml:space="preserve">radient </w:t>
+      </w:r>
+      <w:r>
+        <w:rPr>
+          <w:lang w:val="en-GB"/>
+        </w:rPr>
+        <w:t>D</w:t>
+      </w:r>
+      <w:r>
+        <w:rPr>
+          <w:lang w:val="en-GB"/>
+        </w:rPr>
+        <w:t>escent optimi</w:t>
+      </w:r>
+      <w:r>
+        <w:rPr>
+          <w:lang w:val="en-GB"/>
+        </w:rPr>
+        <w:t>s</w:t>
+      </w:r>
+      <w:r>
+        <w:rPr>
+          <w:lang w:val="en-GB"/>
+        </w:rPr>
+        <w:t>er</w:t>
+      </w:r>
+      <w:r>
+        <w:rPr>
+          <w:lang w:val="en-GB"/>
+        </w:rPr>
+        <w:t xml:space="preserve"> with</w:t>
+      </w:r>
+    </w:p>
+    <w:p>
+      <w:pPr>
+        <w:pStyle w:val="Listenabsatz"/>
+        <w:numPr>
+          <w:ilvl w:val="1"/>
+          <w:numId w:val="26"/>
+        </w:numPr>
+        <w:spacing w:after="0" w:line="240" w:lineRule="auto"/>
+        <w:ind w:left="1434" w:hanging="357"/>
+        <w:contextualSpacing w:val="0"/>
+        <w:rPr>
+          <w:i/>
+          <w:lang w:val="en-GB"/>
+        </w:rPr>
+      </w:pPr>
+      <w:r>
+        <w:rPr>
+          <w:i/>
+          <w:lang w:val="en-GB"/>
+        </w:rPr>
+        <w:t>L</w:t>
+      </w:r>
+      <w:r>
+        <w:rPr>
+          <w:i/>
+          <w:lang w:val="en-GB"/>
+        </w:rPr>
+        <w:t>earning rate</w:t>
+      </w:r>
+      <w:r>
+        <w:rPr>
+          <w:i/>
+          <w:lang w:val="en-GB"/>
+        </w:rPr>
+        <w:t xml:space="preserve"> </w:t>
+      </w:r>
+      <w:r>
+        <w:rPr>
+          <w:i/>
+          <w:lang w:val="en-GB"/>
+        </w:rPr>
+        <w:t>=</w:t>
+      </w:r>
+      <w:r>
+        <w:rPr>
+          <w:i/>
+          <w:lang w:val="en-GB"/>
+        </w:rPr>
+        <w:t xml:space="preserve"> </w:t>
+      </w:r>
+      <w:r>
+        <w:rPr>
+          <w:i/>
+          <w:lang w:val="en-GB"/>
+        </w:rPr>
+        <w:t>0.01</w:t>
+      </w:r>
+    </w:p>
+    <w:p>
+      <w:pPr>
+        <w:pStyle w:val="Listenabsatz"/>
+        <w:numPr>
+          <w:ilvl w:val="1"/>
+          <w:numId w:val="26"/>
+        </w:numPr>
+        <w:spacing w:after="0" w:line="240" w:lineRule="auto"/>
+        <w:ind w:left="1434" w:hanging="357"/>
+        <w:contextualSpacing w:val="0"/>
+        <w:rPr>
+          <w:i/>
+          <w:lang w:val="en-GB"/>
+        </w:rPr>
+      </w:pPr>
+      <w:r>
+        <w:rPr>
+          <w:i/>
+          <w:lang w:val="en-GB"/>
+        </w:rPr>
+        <w:t>D</w:t>
+      </w:r>
+      <w:r>
+        <w:rPr>
+          <w:i/>
+          <w:lang w:val="en-GB"/>
+        </w:rPr>
+        <w:t>ecay</w:t>
+      </w:r>
+      <w:r>
+        <w:rPr>
+          <w:i/>
+          <w:lang w:val="en-GB"/>
+        </w:rPr>
+        <w:t xml:space="preserve"> </w:t>
+      </w:r>
+      <w:r>
+        <w:rPr>
+          <w:i/>
+          <w:lang w:val="en-GB"/>
+        </w:rPr>
+        <w:t>=</w:t>
+      </w:r>
+      <w:r>
+        <w:rPr>
+          <w:i/>
+          <w:lang w:val="en-GB"/>
+        </w:rPr>
+        <w:t xml:space="preserve"> </w:t>
+      </w:r>
+      <w:r>
+        <w:rPr>
+          <w:i/>
+          <w:lang w:val="en-GB"/>
+        </w:rPr>
+        <w:t xml:space="preserve">0.00001 </w:t>
+      </w:r>
+    </w:p>
+    <w:p>
+      <w:pPr>
+        <w:pStyle w:val="Listenabsatz"/>
+        <w:numPr>
+          <w:ilvl w:val="1"/>
+          <w:numId w:val="26"/>
+        </w:numPr>
+        <w:spacing w:after="0" w:line="240" w:lineRule="auto"/>
+        <w:ind w:left="1434" w:hanging="357"/>
+        <w:contextualSpacing w:val="0"/>
+        <w:rPr>
+          <w:i/>
+          <w:lang w:val="en-GB"/>
+        </w:rPr>
+      </w:pPr>
+      <w:r>
+        <w:rPr>
+          <w:i/>
+          <w:lang w:val="en-GB"/>
+        </w:rPr>
+        <w:t>M</w:t>
+      </w:r>
+      <w:r>
+        <w:rPr>
+          <w:i/>
+          <w:lang w:val="en-GB"/>
+        </w:rPr>
+        <w:t>omentum</w:t>
+      </w:r>
+      <w:r>
+        <w:rPr>
+          <w:i/>
+          <w:lang w:val="en-GB"/>
+        </w:rPr>
+        <w:t xml:space="preserve"> </w:t>
+      </w:r>
+      <w:r>
+        <w:rPr>
+          <w:i/>
+          <w:lang w:val="en-GB"/>
+        </w:rPr>
+        <w:t>=</w:t>
+      </w:r>
+      <w:r>
+        <w:rPr>
+          <w:i/>
+          <w:lang w:val="en-GB"/>
+        </w:rPr>
+        <w:t xml:space="preserve"> 0.9</w:t>
+      </w:r>
+    </w:p>
+    <w:p>
+      <w:pPr>
+        <w:pStyle w:val="Listenabsatz"/>
+        <w:numPr>
+          <w:ilvl w:val="1"/>
+          <w:numId w:val="26"/>
+        </w:numPr>
+        <w:spacing w:after="0" w:line="240" w:lineRule="auto"/>
+        <w:ind w:left="1434" w:hanging="357"/>
+        <w:contextualSpacing w:val="0"/>
+        <w:rPr>
+          <w:i/>
+          <w:lang w:val="en-GB"/>
+        </w:rPr>
+      </w:pPr>
+      <w:r>
+        <w:rPr>
+          <w:i/>
           <w:lang w:val="en-GB"/>
         </w:rPr>
         <w:t>Nesterov momentum</w:t>
+      </w:r>
+      <w:r>
+        <w:rPr>
+          <w:i/>
+          <w:lang w:val="en-GB"/>
+        </w:rPr>
+        <w:t xml:space="preserve"> = enabled</w:t>
       </w:r>
     </w:p>
     <w:p>
@@ -2489,9 +3538,9 @@
         <w:pStyle w:val="Listenabsatz"/>
         <w:numPr>
           <w:ilvl w:val="0"/>
-          <w:numId w:val="25"/>
+          <w:numId w:val="26"/>
         </w:numPr>
-        <w:spacing w:after="120" w:line="259" w:lineRule="auto"/>
+        <w:spacing w:before="240" w:after="120" w:line="259" w:lineRule="auto"/>
         <w:contextualSpacing w:val="0"/>
         <w:rPr>
           <w:lang w:val="en-GB"/>
@@ -2501,13 +3550,19 @@
         <w:rPr>
           <w:lang w:val="en-GB"/>
         </w:rPr>
-        <w:t xml:space="preserve">Metrics / Performance indicator </w:t>
-      </w:r>
-      <w:r>
-        <w:rPr>
-          <w:lang w:val="en-GB"/>
-        </w:rPr>
-        <w:t xml:space="preserve">= </w:t>
+        <w:t>Metrics / Performance indicator</w:t>
+      </w:r>
+      <w:r>
+        <w:rPr>
+          <w:lang w:val="en-GB"/>
+        </w:rPr>
+        <w:t>:</w:t>
+      </w:r>
+      <w:r>
+        <w:rPr>
+          <w:lang w:val="en-GB"/>
+        </w:rPr>
+        <w:t xml:space="preserve"> </w:t>
       </w:r>
       <w:r>
         <w:rPr>
@@ -2531,6 +3586,113 @@
       </w:pPr>
       <w:r>
         <w:t>Instructions in order to run the code</w:t>
+      </w:r>
+    </w:p>
+    <w:p>
+      <w:pPr>
+        <w:spacing w:after="160" w:line="259" w:lineRule="auto"/>
+        <w:jc w:val="left"/>
+        <w:rPr>
+          <w:lang w:val="en-GB"/>
+        </w:rPr>
+      </w:pPr>
+      <w:r>
+        <w:rPr>
+          <w:lang w:val="en-GB"/>
+        </w:rPr>
+        <w:t xml:space="preserve">The following packages need to be installed in the </w:t>
+      </w:r>
+      <w:r>
+        <w:rPr>
+          <w:lang w:val="en-GB"/>
+        </w:rPr>
+        <w:t xml:space="preserve">Python </w:t>
+      </w:r>
+      <w:r>
+        <w:rPr>
+          <w:lang w:val="en-GB"/>
+        </w:rPr>
+        <w:t xml:space="preserve">environment to execute the Python scripts for all three runs: </w:t>
+      </w:r>
+      <w:proofErr w:type="spellStart"/>
+      <w:r>
+        <w:rPr>
+          <w:lang w:val="en-GB"/>
+        </w:rPr>
+        <w:t>OpenCV</w:t>
+      </w:r>
+      <w:proofErr w:type="spellEnd"/>
+      <w:r>
+        <w:rPr>
+          <w:lang w:val="en-GB"/>
+        </w:rPr>
+        <w:t xml:space="preserve">, </w:t>
+      </w:r>
+      <w:proofErr w:type="spellStart"/>
+      <w:r>
+        <w:rPr>
+          <w:lang w:val="en-GB"/>
+        </w:rPr>
+        <w:t>chainer</w:t>
+      </w:r>
+      <w:proofErr w:type="spellEnd"/>
+      <w:r>
+        <w:rPr>
+          <w:lang w:val="en-GB"/>
+        </w:rPr>
+        <w:t xml:space="preserve">, </w:t>
+      </w:r>
+      <w:proofErr w:type="spellStart"/>
+      <w:r>
+        <w:rPr>
+          <w:lang w:val="en-GB"/>
+        </w:rPr>
+        <w:t>keras</w:t>
+      </w:r>
+      <w:proofErr w:type="spellEnd"/>
+      <w:r>
+        <w:rPr>
+          <w:lang w:val="en-GB"/>
+        </w:rPr>
+        <w:t xml:space="preserve">, </w:t>
+      </w:r>
+      <w:proofErr w:type="spellStart"/>
+      <w:r>
+        <w:rPr>
+          <w:lang w:val="en-GB"/>
+        </w:rPr>
+        <w:t>sklearn</w:t>
+      </w:r>
+      <w:proofErr w:type="spellEnd"/>
+      <w:r>
+        <w:rPr>
+          <w:lang w:val="en-GB"/>
+        </w:rPr>
+        <w:t>.</w:t>
+      </w:r>
+      <w:r>
+        <w:rPr>
+          <w:lang w:val="en-GB"/>
+        </w:rPr>
+        <w:t xml:space="preserve"> As mentioned before, </w:t>
+      </w:r>
+      <w:r>
+        <w:rPr>
+          <w:lang w:val="en-GB"/>
+        </w:rPr>
+        <w:t xml:space="preserve">each </w:t>
+      </w:r>
+      <w:r>
+        <w:rPr>
+          <w:lang w:val="en-GB"/>
+        </w:rPr>
+        <w:t xml:space="preserve">script </w:t>
+      </w:r>
+      <w:r>
+        <w:rPr>
+          <w:lang w:val="en-GB"/>
+        </w:rPr>
+        <w:t>must be in the same directory as the folders “training” and “testing” holding the data.</w:t>
       </w:r>
       <w:bookmarkStart w:id="1" w:name="_GoBack"/>
       <w:bookmarkEnd w:id="1"/>
@@ -2562,11 +3724,15 @@
     <w:p>
       <w:pPr>
         <w:pStyle w:val="Formatvorlage1"/>
+        <w:keepNext/>
         <w:numPr>
           <w:ilvl w:val="0"/>
           <w:numId w:val="0"/>
         </w:numPr>
         <w:ind w:left="357" w:hanging="357"/>
+        <w:rPr>
+          <w:sz w:val="18"/>
+        </w:rPr>
       </w:pPr>
       <w:r>
         <w:pict>
@@ -2589,10 +3755,90 @@
             <v:path o:extrusionok="f" gradientshapeok="t" o:connecttype="rect"/>
             <o:lock v:ext="edit" aspectratio="t"/>
           </v:shapetype>
-          <v:shape id="_x0000_i1025" type="#_x0000_t75" style="width:487.35pt;height:244pt">
-            <v:imagedata r:id="rId9" o:title="Figure_1-1"/>
+          <v:shape id="_x0000_i1025" type="#_x0000_t75" style="width:487.4pt;height:286.15pt">
+            <v:imagedata r:id="rId9" o:title="Figure_1-1" croptop="1937f" cropleft="5320f" cropright="6126f"/>
           </v:shape>
         </w:pict>
+      </w:r>
+      <w:r>
+        <w:rPr>
+          <w:rFonts w:eastAsia="Times New Roman" w:cs="Times New Roman"/>
+          <w:b/>
+          <w:i/>
+          <w:spacing w:val="0"/>
+          <w:kern w:val="0"/>
+          <w:sz w:val="21"/>
+          <w:szCs w:val="24"/>
+        </w:rPr>
+        <w:t>Figure 1</w:t>
+      </w:r>
+      <w:r>
+        <w:rPr>
+          <w:rFonts w:eastAsia="Times New Roman" w:cs="Times New Roman"/>
+          <w:b/>
+          <w:i/>
+          <w:spacing w:val="0"/>
+          <w:kern w:val="0"/>
+          <w:sz w:val="21"/>
+          <w:szCs w:val="24"/>
+        </w:rPr>
+        <w:t>:</w:t>
+      </w:r>
+      <w:r>
+        <w:rPr>
+          <w:rFonts w:eastAsia="Times New Roman" w:cs="Times New Roman"/>
+          <w:spacing w:val="0"/>
+          <w:kern w:val="0"/>
+          <w:sz w:val="21"/>
+          <w:szCs w:val="24"/>
+        </w:rPr>
+        <w:t xml:space="preserve"> </w:t>
+      </w:r>
+      <w:r>
+        <w:rPr>
+          <w:rFonts w:eastAsia="Times New Roman" w:cs="Times New Roman"/>
+          <w:i/>
+          <w:spacing w:val="0"/>
+          <w:kern w:val="0"/>
+          <w:sz w:val="21"/>
+          <w:szCs w:val="24"/>
+        </w:rPr>
+        <w:t xml:space="preserve">The line plot shows the misclassification error for a selected number of </w:t>
+      </w:r>
+      <w:proofErr w:type="gramStart"/>
+      <w:r>
+        <w:rPr>
+          <w:rFonts w:eastAsia="Times New Roman" w:cs="Times New Roman"/>
+          <w:i/>
+          <w:spacing w:val="0"/>
+          <w:kern w:val="0"/>
+          <w:sz w:val="21"/>
+          <w:szCs w:val="24"/>
+        </w:rPr>
+        <w:t>neighbours</w:t>
+      </w:r>
+      <w:proofErr w:type="gramEnd"/>
+      <w:r>
+        <w:rPr>
+          <w:rFonts w:eastAsia="Times New Roman" w:cs="Times New Roman"/>
+          <w:i/>
+          <w:spacing w:val="0"/>
+          <w:kern w:val="0"/>
+          <w:sz w:val="21"/>
+          <w:szCs w:val="24"/>
+        </w:rPr>
+        <w:t xml:space="preserve"> </w:t>
+      </w:r>
+      <w:r>
+        <w:rPr>
+          <w:rFonts w:eastAsia="Times New Roman" w:cs="Times New Roman"/>
+          <w:i/>
+          <w:spacing w:val="0"/>
+          <w:kern w:val="0"/>
+          <w:sz w:val="21"/>
+          <w:szCs w:val="24"/>
+        </w:rPr>
+        <w:t>k for the kNN-algorithm. The accuracy for k=23 seems to be the highest.</w:t>
       </w:r>
     </w:p>
     <w:sectPr>
@@ -2663,7 +3909,7 @@
           <w:rPr>
             <w:noProof/>
           </w:rPr>
-          <w:t>4</w:t>
+          <w:t>5</w:t>
         </w:r>
         <w:r>
           <w:fldChar w:fldCharType="end"/>
@@ -2713,6 +3959,122 @@
 <file path=word/numbering.xml><?xml version="1.0" encoding="utf-8"?>
 <w:numbering xmlns:wpc="http://schemas.microsoft.com/office/word/2010/wordprocessingCanvas" xmlns:cx="http://schemas.microsoft.com/office/drawing/2014/chartex" xmlns:mc="http://schemas.openxmlformats.org/markup-compatibility/2006" xmlns:o="urn:schemas-microsoft-com:office:office" xmlns:r="http://schemas.openxmlformats.org/officeDocument/2006/relationships" xmlns:m="http://schemas.openxmlformats.org/officeDocument/2006/math" xmlns:v="urn:schemas-microsoft-com:vml" xmlns:wp14="http://schemas.microsoft.com/office/word/2010/wordprocessingDrawing" xmlns:wp="http://schemas.openxmlformats.org/drawingml/2006/wordprocessingDrawing" xmlns:w10="urn:schemas-microsoft-com:office:word" xmlns:w="http://schemas.openxmlformats.org/wordprocessingml/2006/main" xmlns:w14="http://schemas.microsoft.com/office/word/2010/wordml" xmlns:w15="http://schemas.microsoft.com/office/word/2012/wordml" xmlns:w16se="http://schemas.microsoft.com/office/word/2015/wordml/symex" xmlns:wpg="http://schemas.microsoft.com/office/word/2010/wordprocessingGroup" xmlns:wpi="http://schemas.microsoft.com/office/word/2010/wordprocessingInk" xmlns:wne="http://schemas.microsoft.com/office/word/2006/wordml" xmlns:wps="http://schemas.microsoft.com/office/word/2010/wordprocessingShape" mc:Ignorable="w14 w15 w16se wp14">
   <w:abstractNum w:abstractNumId="0" w15:restartNumberingAfterBreak="0">
+    <w:nsid w:val="12B14DAD"/>
+    <w:multiLevelType w:val="hybridMultilevel"/>
+    <w:tmpl w:val="E1260FB2"/>
+    <w:lvl w:ilvl="0" w:tplc="08090001">
+      <w:start w:val="1"/>
+      <w:numFmt w:val="bullet"/>
+      <w:lvlText w:val=""/>
+      <w:lvlJc w:val="left"/>
+      <w:pPr>
+        <w:tabs>
+          <w:tab w:val="num" w:pos="499"/>
+        </w:tabs>
+        <w:ind w:left="499" w:hanging="499"/>
+      </w:pPr>
+      <w:rPr>
+        <w:rFonts w:ascii="Symbol" w:hAnsi="Symbol" w:hint="default"/>
+      </w:rPr>
+    </w:lvl>
+    <w:lvl w:ilvl="1" w:tplc="9CE44518">
+      <w:start w:val="1"/>
+      <w:numFmt w:val="bullet"/>
+      <w:lvlText w:val="»"/>
+      <w:lvlJc w:val="left"/>
+      <w:pPr>
+        <w:ind w:left="1440" w:hanging="360"/>
+      </w:pPr>
+      <w:rPr>
+        <w:rFonts w:ascii="Arial" w:hAnsi="Arial" w:hint="default"/>
+      </w:rPr>
+    </w:lvl>
+    <w:lvl w:ilvl="2" w:tplc="04070005" w:tentative="1">
+      <w:start w:val="1"/>
+      <w:numFmt w:val="bullet"/>
+      <w:lvlText w:val=""/>
+      <w:lvlJc w:val="left"/>
+      <w:pPr>
+        <w:ind w:left="2160" w:hanging="360"/>
+      </w:pPr>
+      <w:rPr>
+        <w:rFonts w:ascii="Wingdings" w:hAnsi="Wingdings" w:hint="default"/>
+      </w:rPr>
+    </w:lvl>
+    <w:lvl w:ilvl="3" w:tplc="04070001" w:tentative="1">
+      <w:start w:val="1"/>
+      <w:numFmt w:val="bullet"/>
+      <w:lvlText w:val=""/>
+      <w:lvlJc w:val="left"/>
+      <w:pPr>
+        <w:ind w:left="2880" w:hanging="360"/>
+      </w:pPr>
+      <w:rPr>
+        <w:rFonts w:ascii="Symbol" w:hAnsi="Symbol" w:hint="default"/>
+      </w:rPr>
+    </w:lvl>
+    <w:lvl w:ilvl="4" w:tplc="04070003" w:tentative="1">
+      <w:start w:val="1"/>
+      <w:numFmt w:val="bullet"/>
+      <w:lvlText w:val="o"/>
+      <w:lvlJc w:val="left"/>
+      <w:pPr>
+        <w:ind w:left="3600" w:hanging="360"/>
+      </w:pPr>
+      <w:rPr>
+        <w:rFonts w:ascii="Courier New" w:hAnsi="Courier New" w:cs="Courier New" w:hint="default"/>
+      </w:rPr>
+    </w:lvl>
+    <w:lvl w:ilvl="5" w:tplc="04070005" w:tentative="1">
+      <w:start w:val="1"/>
+      <w:numFmt w:val="bullet"/>
+      <w:lvlText w:val=""/>
+      <w:lvlJc w:val="left"/>
+      <w:pPr>
+        <w:ind w:left="4320" w:hanging="360"/>
+      </w:pPr>
+      <w:rPr>
+        <w:rFonts w:ascii="Wingdings" w:hAnsi="Wingdings" w:hint="default"/>
+      </w:rPr>
+    </w:lvl>
+    <w:lvl w:ilvl="6" w:tplc="04070001" w:tentative="1">
+      <w:start w:val="1"/>
+      <w:numFmt w:val="bullet"/>
+      <w:lvlText w:val=""/>
+      <w:lvlJc w:val="left"/>
+      <w:pPr>
+        <w:ind w:left="5040" w:hanging="360"/>
+      </w:pPr>
+      <w:rPr>
+        <w:rFonts w:ascii="Symbol" w:hAnsi="Symbol" w:hint="default"/>
+      </w:rPr>
+    </w:lvl>
+    <w:lvl w:ilvl="7" w:tplc="04070003" w:tentative="1">
+      <w:start w:val="1"/>
+      <w:numFmt w:val="bullet"/>
+      <w:lvlText w:val="o"/>
+      <w:lvlJc w:val="left"/>
+      <w:pPr>
+        <w:ind w:left="5760" w:hanging="360"/>
+      </w:pPr>
+      <w:rPr>
+        <w:rFonts w:ascii="Courier New" w:hAnsi="Courier New" w:cs="Courier New" w:hint="default"/>
+      </w:rPr>
+    </w:lvl>
+    <w:lvl w:ilvl="8" w:tplc="04070005" w:tentative="1">
+      <w:start w:val="1"/>
+      <w:numFmt w:val="bullet"/>
+      <w:lvlText w:val=""/>
+      <w:lvlJc w:val="left"/>
+      <w:pPr>
+        <w:ind w:left="6480" w:hanging="360"/>
+      </w:pPr>
+      <w:rPr>
+        <w:rFonts w:ascii="Wingdings" w:hAnsi="Wingdings" w:hint="default"/>
+      </w:rPr>
+    </w:lvl>
+  </w:abstractNum>
+  <w:abstractNum w:abstractNumId="1" w15:restartNumberingAfterBreak="0">
     <w:nsid w:val="16D34152"/>
     <w:multiLevelType w:val="hybridMultilevel"/>
     <w:tmpl w:val="16FAD8E0"/>
@@ -2799,7 +4161,7 @@
       </w:pPr>
     </w:lvl>
   </w:abstractNum>
-  <w:abstractNum w:abstractNumId="1" w15:restartNumberingAfterBreak="0">
+  <w:abstractNum w:abstractNumId="2" w15:restartNumberingAfterBreak="0">
     <w:nsid w:val="19685AA7"/>
     <w:multiLevelType w:val="hybridMultilevel"/>
     <w:tmpl w:val="0D7A41F6"/>
@@ -2912,7 +4274,7 @@
       </w:rPr>
     </w:lvl>
   </w:abstractNum>
-  <w:abstractNum w:abstractNumId="2" w15:restartNumberingAfterBreak="0">
+  <w:abstractNum w:abstractNumId="3" w15:restartNumberingAfterBreak="0">
     <w:nsid w:val="1C53563E"/>
     <w:multiLevelType w:val="hybridMultilevel"/>
     <w:tmpl w:val="9F5628B0"/>
@@ -3028,7 +4390,7 @@
       </w:rPr>
     </w:lvl>
   </w:abstractNum>
-  <w:abstractNum w:abstractNumId="3" w15:restartNumberingAfterBreak="0">
+  <w:abstractNum w:abstractNumId="4" w15:restartNumberingAfterBreak="0">
     <w:nsid w:val="2C98721A"/>
     <w:multiLevelType w:val="multilevel"/>
     <w:tmpl w:val="81E6B546"/>
@@ -3176,7 +4538,7 @@
       </w:rPr>
     </w:lvl>
   </w:abstractNum>
-  <w:abstractNum w:abstractNumId="4" w15:restartNumberingAfterBreak="0">
+  <w:abstractNum w:abstractNumId="5" w15:restartNumberingAfterBreak="0">
     <w:nsid w:val="329650B3"/>
     <w:multiLevelType w:val="hybridMultilevel"/>
     <w:tmpl w:val="CCEAB16C"/>
@@ -3293,7 +4655,7 @@
       </w:rPr>
     </w:lvl>
   </w:abstractNum>
-  <w:abstractNum w:abstractNumId="5" w15:restartNumberingAfterBreak="0">
+  <w:abstractNum w:abstractNumId="6" w15:restartNumberingAfterBreak="0">
     <w:nsid w:val="3C79231C"/>
     <w:multiLevelType w:val="hybridMultilevel"/>
     <w:tmpl w:val="61B00356"/>
@@ -3379,7 +4741,7 @@
       </w:pPr>
     </w:lvl>
   </w:abstractNum>
-  <w:abstractNum w:abstractNumId="6" w15:restartNumberingAfterBreak="0">
+  <w:abstractNum w:abstractNumId="7" w15:restartNumberingAfterBreak="0">
     <w:nsid w:val="437F14EB"/>
     <w:multiLevelType w:val="hybridMultilevel"/>
     <w:tmpl w:val="608C348A"/>
@@ -3465,7 +4827,7 @@
       </w:pPr>
     </w:lvl>
   </w:abstractNum>
-  <w:abstractNum w:abstractNumId="7" w15:restartNumberingAfterBreak="0">
+  <w:abstractNum w:abstractNumId="8" w15:restartNumberingAfterBreak="0">
     <w:nsid w:val="49DA674D"/>
     <w:multiLevelType w:val="hybridMultilevel"/>
     <w:tmpl w:val="A1C69FF2"/>
@@ -3551,7 +4913,7 @@
       </w:pPr>
     </w:lvl>
   </w:abstractNum>
-  <w:abstractNum w:abstractNumId="8" w15:restartNumberingAfterBreak="0">
+  <w:abstractNum w:abstractNumId="9" w15:restartNumberingAfterBreak="0">
     <w:nsid w:val="51D10235"/>
     <w:multiLevelType w:val="hybridMultilevel"/>
     <w:tmpl w:val="33D60896"/>
@@ -3667,7 +5029,7 @@
       </w:rPr>
     </w:lvl>
   </w:abstractNum>
-  <w:abstractNum w:abstractNumId="9" w15:restartNumberingAfterBreak="0">
+  <w:abstractNum w:abstractNumId="10" w15:restartNumberingAfterBreak="0">
     <w:nsid w:val="55C959C0"/>
     <w:multiLevelType w:val="hybridMultilevel"/>
     <w:tmpl w:val="DB2CA2AC"/>
@@ -3753,7 +5115,7 @@
       </w:pPr>
     </w:lvl>
   </w:abstractNum>
-  <w:abstractNum w:abstractNumId="10" w15:restartNumberingAfterBreak="0">
+  <w:abstractNum w:abstractNumId="11" w15:restartNumberingAfterBreak="0">
     <w:nsid w:val="6310233B"/>
     <w:multiLevelType w:val="hybridMultilevel"/>
     <w:tmpl w:val="737272F6"/>
@@ -3866,7 +5228,7 @@
       </w:rPr>
     </w:lvl>
   </w:abstractNum>
-  <w:abstractNum w:abstractNumId="11" w15:restartNumberingAfterBreak="0">
+  <w:abstractNum w:abstractNumId="12" w15:restartNumberingAfterBreak="0">
     <w:nsid w:val="686373CA"/>
     <w:multiLevelType w:val="hybridMultilevel"/>
     <w:tmpl w:val="D80AB9DA"/>
@@ -3952,7 +5314,7 @@
       </w:pPr>
     </w:lvl>
   </w:abstractNum>
-  <w:abstractNum w:abstractNumId="12" w15:restartNumberingAfterBreak="0">
+  <w:abstractNum w:abstractNumId="13" w15:restartNumberingAfterBreak="0">
     <w:nsid w:val="6A535015"/>
     <w:multiLevelType w:val="hybridMultilevel"/>
     <w:tmpl w:val="EF367E5C"/>
@@ -4038,7 +5400,7 @@
       </w:pPr>
     </w:lvl>
   </w:abstractNum>
-  <w:abstractNum w:abstractNumId="13" w15:restartNumberingAfterBreak="0">
+  <w:abstractNum w:abstractNumId="14" w15:restartNumberingAfterBreak="0">
     <w:nsid w:val="6EDE7B31"/>
     <w:multiLevelType w:val="hybridMultilevel"/>
     <w:tmpl w:val="33D60896"/>
@@ -4154,7 +5516,7 @@
       </w:rPr>
     </w:lvl>
   </w:abstractNum>
-  <w:abstractNum w:abstractNumId="14" w15:restartNumberingAfterBreak="0">
+  <w:abstractNum w:abstractNumId="15" w15:restartNumberingAfterBreak="0">
     <w:nsid w:val="76A32CCB"/>
     <w:multiLevelType w:val="hybridMultilevel"/>
     <w:tmpl w:val="608C348A"/>
@@ -4240,7 +5602,7 @@
       </w:pPr>
     </w:lvl>
   </w:abstractNum>
-  <w:abstractNum w:abstractNumId="15" w15:restartNumberingAfterBreak="0">
+  <w:abstractNum w:abstractNumId="16" w15:restartNumberingAfterBreak="0">
     <w:nsid w:val="7D0E4474"/>
     <w:multiLevelType w:val="hybridMultilevel"/>
     <w:tmpl w:val="E32A8416"/>
@@ -4353,61 +5715,61 @@
     </w:lvl>
   </w:abstractNum>
   <w:num w:numId="1">
+    <w:abstractNumId w:val="4"/>
+  </w:num>
+  <w:num w:numId="2">
+    <w:abstractNumId w:val="5"/>
+  </w:num>
+  <w:num w:numId="3">
+    <w:abstractNumId w:val="1"/>
+  </w:num>
+  <w:num w:numId="4">
     <w:abstractNumId w:val="3"/>
   </w:num>
-  <w:num w:numId="2">
+  <w:num w:numId="5">
+    <w:abstractNumId w:val="5"/>
+  </w:num>
+  <w:num w:numId="6">
+    <w:abstractNumId w:val="5"/>
+  </w:num>
+  <w:num w:numId="7">
+    <w:abstractNumId w:val="2"/>
+  </w:num>
+  <w:num w:numId="8">
+    <w:abstractNumId w:val="5"/>
+  </w:num>
+  <w:num w:numId="9">
+    <w:abstractNumId w:val="6"/>
+  </w:num>
+  <w:num w:numId="10">
+    <w:abstractNumId w:val="13"/>
+  </w:num>
+  <w:num w:numId="11">
+    <w:abstractNumId w:val="5"/>
+  </w:num>
+  <w:num w:numId="12">
     <w:abstractNumId w:val="4"/>
   </w:num>
-  <w:num w:numId="3">
-    <w:abstractNumId w:val="0"/>
-  </w:num>
-  <w:num w:numId="4">
-    <w:abstractNumId w:val="2"/>
-  </w:num>
-  <w:num w:numId="5">
+  <w:num w:numId="13">
     <w:abstractNumId w:val="4"/>
   </w:num>
-  <w:num w:numId="6">
-    <w:abstractNumId w:val="4"/>
+  <w:num w:numId="14">
+    <w:abstractNumId w:val="10"/>
   </w:num>
-  <w:num w:numId="7">
-    <w:abstractNumId w:val="1"/>
+  <w:num w:numId="15">
+    <w:abstractNumId w:val="8"/>
   </w:num>
-  <w:num w:numId="8">
-    <w:abstractNumId w:val="4"/>
+  <w:num w:numId="16">
+    <w:abstractNumId w:val="11"/>
   </w:num>
-  <w:num w:numId="9">
-    <w:abstractNumId w:val="5"/>
-  </w:num>
-  <w:num w:numId="10">
+  <w:num w:numId="17">
     <w:abstractNumId w:val="12"/>
   </w:num>
-  <w:num w:numId="11">
-    <w:abstractNumId w:val="4"/>
-  </w:num>
-  <w:num w:numId="12">
-    <w:abstractNumId w:val="3"/>
-  </w:num>
-  <w:num w:numId="13">
-    <w:abstractNumId w:val="3"/>
-  </w:num>
-  <w:num w:numId="14">
-    <w:abstractNumId w:val="9"/>
-  </w:num>
-  <w:num w:numId="15">
+  <w:num w:numId="18">
     <w:abstractNumId w:val="7"/>
   </w:num>
-  <w:num w:numId="16">
-    <w:abstractNumId w:val="10"/>
-  </w:num>
-  <w:num w:numId="17">
-    <w:abstractNumId w:val="11"/>
-  </w:num>
-  <w:num w:numId="18">
-    <w:abstractNumId w:val="6"/>
-  </w:num>
   <w:num w:numId="19">
-    <w:abstractNumId w:val="3"/>
+    <w:abstractNumId w:val="4"/>
     <w:lvlOverride w:ilvl="0">
       <w:startOverride w:val="1"/>
     </w:lvlOverride>
@@ -4437,22 +5799,25 @@
     </w:lvlOverride>
   </w:num>
   <w:num w:numId="20">
-    <w:abstractNumId w:val="3"/>
+    <w:abstractNumId w:val="4"/>
   </w:num>
   <w:num w:numId="21">
-    <w:abstractNumId w:val="3"/>
+    <w:abstractNumId w:val="4"/>
   </w:num>
   <w:num w:numId="22">
+    <w:abstractNumId w:val="15"/>
+  </w:num>
+  <w:num w:numId="23">
+    <w:abstractNumId w:val="16"/>
+  </w:num>
+  <w:num w:numId="24">
+    <w:abstractNumId w:val="9"/>
+  </w:num>
+  <w:num w:numId="25">
     <w:abstractNumId w:val="14"/>
   </w:num>
-  <w:num w:numId="23">
-    <w:abstractNumId w:val="15"/>
-  </w:num>
-  <w:num w:numId="24">
-    <w:abstractNumId w:val="8"/>
-  </w:num>
-  <w:num w:numId="25">
-    <w:abstractNumId w:val="13"/>
+  <w:num w:numId="26">
+    <w:abstractNumId w:val="0"/>
   </w:num>
 </w:numbering>
 </file>
@@ -5449,7 +6814,6 @@
     <w:basedOn w:val="Standard"/>
     <w:next w:val="Standard"/>
     <w:uiPriority w:val="35"/>
-    <w:semiHidden/>
     <w:unhideWhenUsed/>
     <w:qFormat/>
     <w:rsid w:val="0096131C"/>
@@ -5488,6 +6852,585 @@
     </w:rPr>
   </w:style>
 </w:styles>
+</file>
+
+<file path=word/glossary/document.xml><?xml version="1.0" encoding="utf-8"?>
+<w:glossaryDocument xmlns:wpc="http://schemas.microsoft.com/office/word/2010/wordprocessingCanvas" xmlns:cx="http://schemas.microsoft.com/office/drawing/2014/chartex" xmlns:mc="http://schemas.openxmlformats.org/markup-compatibility/2006" xmlns:o="urn:schemas-microsoft-com:office:office" xmlns:r="http://schemas.openxmlformats.org/officeDocument/2006/relationships" xmlns:m="http://schemas.openxmlformats.org/officeDocument/2006/math" xmlns:v="urn:schemas-microsoft-com:vml" xmlns:wp14="http://schemas.microsoft.com/office/word/2010/wordprocessingDrawing" xmlns:wp="http://schemas.openxmlformats.org/drawingml/2006/wordprocessingDrawing" xmlns:w10="urn:schemas-microsoft-com:office:word" xmlns:w="http://schemas.openxmlformats.org/wordprocessingml/2006/main" xmlns:w14="http://schemas.microsoft.com/office/word/2010/wordml" xmlns:w15="http://schemas.microsoft.com/office/word/2012/wordml" xmlns:w16se="http://schemas.microsoft.com/office/word/2015/wordml/symex" xmlns:wpg="http://schemas.microsoft.com/office/word/2010/wordprocessingGroup" xmlns:wpi="http://schemas.microsoft.com/office/word/2010/wordprocessingInk" xmlns:wne="http://schemas.microsoft.com/office/word/2006/wordml" xmlns:wps="http://schemas.microsoft.com/office/word/2010/wordprocessingShape" mc:Ignorable="w14 w15 w16se wp14"/>
+</file>
+
+<file path=word/glossary/fontTable.xml><?xml version="1.0" encoding="utf-8"?>
+<w:fonts xmlns:mc="http://schemas.openxmlformats.org/markup-compatibility/2006" xmlns:r="http://schemas.openxmlformats.org/officeDocument/2006/relationships" xmlns:w="http://schemas.openxmlformats.org/wordprocessingml/2006/main" xmlns:w14="http://schemas.microsoft.com/office/word/2010/wordml" xmlns:w15="http://schemas.microsoft.com/office/word/2012/wordml" xmlns:w16se="http://schemas.microsoft.com/office/word/2015/wordml/symex" mc:Ignorable="w14 w15 w16se">
+  <w:font w:name="Symbol">
+    <w:panose1 w:val="05050102010706020507"/>
+    <w:charset w:val="02"/>
+    <w:family w:val="roman"/>
+    <w:pitch w:val="variable"/>
+    <w:sig w:usb0="00000000" w:usb1="10000000" w:usb2="00000000" w:usb3="00000000" w:csb0="80000000" w:csb1="00000000"/>
+  </w:font>
+  <w:font w:name="Times New Roman">
+    <w:panose1 w:val="02020603050405020304"/>
+    <w:charset w:val="00"/>
+    <w:family w:val="roman"/>
+    <w:pitch w:val="variable"/>
+    <w:sig w:usb0="E0002EFF" w:usb1="C000785B" w:usb2="00000009" w:usb3="00000000" w:csb0="000001FF" w:csb1="00000000"/>
+  </w:font>
+  <w:font w:name="Arial">
+    <w:panose1 w:val="020B0604020202020204"/>
+    <w:charset w:val="00"/>
+    <w:family w:val="swiss"/>
+    <w:pitch w:val="variable"/>
+    <w:sig w:usb0="E0002EFF" w:usb1="C0007843" w:usb2="00000009" w:usb3="00000000" w:csb0="000001FF" w:csb1="00000000"/>
+  </w:font>
+  <w:font w:name="Wingdings">
+    <w:panose1 w:val="05000000000000000000"/>
+    <w:charset w:val="02"/>
+    <w:family w:val="auto"/>
+    <w:pitch w:val="variable"/>
+    <w:sig w:usb0="00000000" w:usb1="10000000" w:usb2="00000000" w:usb3="00000000" w:csb0="80000000" w:csb1="00000000"/>
+  </w:font>
+  <w:font w:name="Courier New">
+    <w:panose1 w:val="02070309020205020404"/>
+    <w:charset w:val="00"/>
+    <w:family w:val="modern"/>
+    <w:pitch w:val="fixed"/>
+    <w:sig w:usb0="E0002EFF" w:usb1="C0007843" w:usb2="00000009" w:usb3="00000000" w:csb0="000001FF" w:csb1="00000000"/>
+  </w:font>
+  <w:font w:name="Calibri">
+    <w:panose1 w:val="020F0502020204030204"/>
+    <w:charset w:val="00"/>
+    <w:family w:val="swiss"/>
+    <w:pitch w:val="variable"/>
+    <w:sig w:usb0="E0002AFF" w:usb1="C000247B" w:usb2="00000009" w:usb3="00000000" w:csb0="000001FF" w:csb1="00000000"/>
+  </w:font>
+  <w:font w:name="DengXian">
+    <w:altName w:val="等线"/>
+    <w:panose1 w:val="02010600030101010101"/>
+    <w:charset w:val="86"/>
+    <w:family w:val="auto"/>
+    <w:pitch w:val="variable"/>
+    <w:sig w:usb0="A00002BF" w:usb1="38CF7CFA" w:usb2="00000016" w:usb3="00000000" w:csb0="0004000F" w:csb1="00000000"/>
+  </w:font>
+  <w:font w:name="Palatino Linotype">
+    <w:panose1 w:val="02040502050505030304"/>
+    <w:charset w:val="00"/>
+    <w:family w:val="roman"/>
+    <w:pitch w:val="variable"/>
+    <w:sig w:usb0="E0000287" w:usb1="40000013" w:usb2="00000000" w:usb3="00000000" w:csb0="0000019F" w:csb1="00000000"/>
+  </w:font>
+  <w:font w:name="Segoe UI">
+    <w:panose1 w:val="020B0502040204020203"/>
+    <w:charset w:val="00"/>
+    <w:family w:val="swiss"/>
+    <w:pitch w:val="variable"/>
+    <w:sig w:usb0="E4002EFF" w:usb1="C000E47F" w:usb2="00000009" w:usb3="00000000" w:csb0="000001FF" w:csb1="00000000"/>
+  </w:font>
+  <w:font w:name="Calibri Light">
+    <w:panose1 w:val="020F0302020204030204"/>
+    <w:charset w:val="00"/>
+    <w:family w:val="swiss"/>
+    <w:pitch w:val="variable"/>
+    <w:sig w:usb0="E0002AFF" w:usb1="C000247B" w:usb2="00000009" w:usb3="00000000" w:csb0="000001FF" w:csb1="00000000"/>
+  </w:font>
+  <w:font w:name="DengXian Light">
+    <w:altName w:val="等线 Light"/>
+    <w:panose1 w:val="02010600030101010101"/>
+    <w:charset w:val="86"/>
+    <w:family w:val="auto"/>
+    <w:pitch w:val="variable"/>
+    <w:sig w:usb0="A00002BF" w:usb1="38CF7CFA" w:usb2="00000016" w:usb3="00000000" w:csb0="0004000F" w:csb1="00000000"/>
+  </w:font>
+  <w:font w:name="Cambria Math">
+    <w:panose1 w:val="02040503050406030204"/>
+    <w:charset w:val="00"/>
+    <w:family w:val="roman"/>
+    <w:pitch w:val="variable"/>
+    <w:sig w:usb0="E00002FF" w:usb1="420024FF" w:usb2="00000000" w:usb3="00000000" w:csb0="0000019F" w:csb1="00000000"/>
+  </w:font>
+</w:fonts>
+</file>
+
+<file path=word/glossary/settings.xml><?xml version="1.0" encoding="utf-8"?>
+<w:settings xmlns:mc="http://schemas.openxmlformats.org/markup-compatibility/2006" xmlns:o="urn:schemas-microsoft-com:office:office" xmlns:r="http://schemas.openxmlformats.org/officeDocument/2006/relationships" xmlns:m="http://schemas.openxmlformats.org/officeDocument/2006/math" xmlns:v="urn:schemas-microsoft-com:vml" xmlns:w10="urn:schemas-microsoft-com:office:word" xmlns:w="http://schemas.openxmlformats.org/wordprocessingml/2006/main" xmlns:w14="http://schemas.microsoft.com/office/word/2010/wordml" xmlns:w15="http://schemas.microsoft.com/office/word/2012/wordml" xmlns:w16se="http://schemas.microsoft.com/office/word/2015/wordml/symex" xmlns:sl="http://schemas.openxmlformats.org/schemaLibrary/2006/main" mc:Ignorable="w14 w15 w16se">
+  <w:view w:val="normal"/>
+  <w:defaultTabStop w:val="720"/>
+  <w:characterSpacingControl w:val="doNotCompress"/>
+  <w:compat>
+    <w:useFELayout/>
+    <w:compatSetting w:name="compatibilityMode" w:uri="http://schemas.microsoft.com/office/word" w:val="15"/>
+    <w:compatSetting w:name="overrideTableStyleFontSizeAndJustification" w:uri="http://schemas.microsoft.com/office/word" w:val="1"/>
+    <w:compatSetting w:name="enableOpenTypeFeatures" w:uri="http://schemas.microsoft.com/office/word" w:val="1"/>
+    <w:compatSetting w:name="doNotFlipMirrorIndents" w:uri="http://schemas.microsoft.com/office/word" w:val="1"/>
+    <w:compatSetting w:name="differentiateMultirowTableHeaders" w:uri="http://schemas.microsoft.com/office/word" w:val="1"/>
+  </w:compat>
+  <w:rsids>
+    <w:rsidRoot w:val="001D1070"/>
+    <w:rsid w:val="00176BFC"/>
+    <w:rsid w:val="001879B2"/>
+    <w:rsid w:val="001D1070"/>
+    <w:rsid w:val="00503203"/>
+    <w:rsid w:val="005377A1"/>
+    <w:rsid w:val="006D78D9"/>
+  </w:rsids>
+  <m:mathPr>
+    <m:mathFont m:val="Cambria Math"/>
+    <m:brkBin m:val="before"/>
+    <m:brkBinSub m:val="--"/>
+    <m:smallFrac m:val="0"/>
+    <m:dispDef/>
+    <m:lMargin m:val="0"/>
+    <m:rMargin m:val="0"/>
+    <m:defJc m:val="centerGroup"/>
+    <m:wrapIndent m:val="1440"/>
+    <m:intLim m:val="subSup"/>
+    <m:naryLim m:val="undOvr"/>
+  </m:mathPr>
+  <w:themeFontLang w:val="en-GB" w:eastAsia="zh-CN"/>
+  <w:clrSchemeMapping w:bg1="light1" w:t1="dark1" w:bg2="light2" w:t2="dark2" w:accent1="accent1" w:accent2="accent2" w:accent3="accent3" w:accent4="accent4" w:accent5="accent5" w:accent6="accent6" w:hyperlink="hyperlink" w:followedHyperlink="followedHyperlink"/>
+  <w:decimalSymbol w:val="."/>
+  <w:listSeparator w:val=","/>
+  <w15:chartTrackingRefBased/>
+</w:settings>
+</file>
+
+<file path=word/glossary/styles.xml><?xml version="1.0" encoding="utf-8"?>
+<w:styles xmlns:mc="http://schemas.openxmlformats.org/markup-compatibility/2006" xmlns:r="http://schemas.openxmlformats.org/officeDocument/2006/relationships" xmlns:w="http://schemas.openxmlformats.org/wordprocessingml/2006/main" xmlns:w14="http://schemas.microsoft.com/office/word/2010/wordml" xmlns:w15="http://schemas.microsoft.com/office/word/2012/wordml" xmlns:w16se="http://schemas.microsoft.com/office/word/2015/wordml/symex" mc:Ignorable="w14 w15 w16se">
+  <w:docDefaults>
+    <w:rPrDefault>
+      <w:rPr>
+        <w:rFonts w:asciiTheme="minorHAnsi" w:eastAsiaTheme="minorEastAsia" w:hAnsiTheme="minorHAnsi" w:cstheme="minorBidi"/>
+        <w:sz w:val="22"/>
+        <w:szCs w:val="22"/>
+        <w:lang w:val="en-GB" w:eastAsia="zh-CN" w:bidi="ar-SA"/>
+      </w:rPr>
+    </w:rPrDefault>
+    <w:pPrDefault>
+      <w:pPr>
+        <w:spacing w:after="160" w:line="259" w:lineRule="auto"/>
+      </w:pPr>
+    </w:pPrDefault>
+  </w:docDefaults>
+  <w:latentStyles w:defLockedState="0" w:defUIPriority="99" w:defSemiHidden="0" w:defUnhideWhenUsed="0" w:defQFormat="0" w:count="371">
+    <w:lsdException w:name="Normal" w:uiPriority="0" w:qFormat="1"/>
+    <w:lsdException w:name="heading 1" w:uiPriority="9" w:qFormat="1"/>
+    <w:lsdException w:name="heading 2" w:semiHidden="1" w:uiPriority="9" w:unhideWhenUsed="1" w:qFormat="1"/>
+    <w:lsdException w:name="heading 3" w:semiHidden="1" w:uiPriority="9" w:unhideWhenUsed="1" w:qFormat="1"/>
+    <w:lsdException w:name="heading 4" w:semiHidden="1" w:uiPriority="9" w:unhideWhenUsed="1" w:qFormat="1"/>
+    <w:lsdException w:name="heading 5" w:semiHidden="1" w:uiPriority="9" w:unhideWhenUsed="1" w:qFormat="1"/>
+    <w:lsdException w:name="heading 6" w:semiHidden="1" w:uiPriority="9" w:unhideWhenUsed="1" w:qFormat="1"/>
+    <w:lsdException w:name="heading 7" w:semiHidden="1" w:uiPriority="9" w:unhideWhenUsed="1" w:qFormat="1"/>
+    <w:lsdException w:name="heading 8" w:semiHidden="1" w:uiPriority="9" w:unhideWhenUsed="1" w:qFormat="1"/>
+    <w:lsdException w:name="heading 9" w:semiHidden="1" w:uiPriority="9" w:unhideWhenUsed="1" w:qFormat="1"/>
+    <w:lsdException w:name="index 1" w:semiHidden="1" w:unhideWhenUsed="1"/>
+    <w:lsdException w:name="index 2" w:semiHidden="1" w:unhideWhenUsed="1"/>
+    <w:lsdException w:name="index 3" w:semiHidden="1" w:unhideWhenUsed="1"/>
+    <w:lsdException w:name="index 4" w:semiHidden="1" w:unhideWhenUsed="1"/>
+    <w:lsdException w:name="index 5" w:semiHidden="1" w:unhideWhenUsed="1"/>
+    <w:lsdException w:name="index 6" w:semiHidden="1" w:unhideWhenUsed="1"/>
+    <w:lsdException w:name="index 7" w:semiHidden="1" w:unhideWhenUsed="1"/>
+    <w:lsdException w:name="index 8" w:semiHidden="1" w:unhideWhenUsed="1"/>
+    <w:lsdException w:name="index 9" w:semiHidden="1" w:unhideWhenUsed="1"/>
+    <w:lsdException w:name="toc 1" w:semiHidden="1" w:uiPriority="39" w:unhideWhenUsed="1"/>
+    <w:lsdException w:name="toc 2" w:semiHidden="1" w:uiPriority="39" w:unhideWhenUsed="1"/>
+    <w:lsdException w:name="toc 3" w:semiHidden="1" w:uiPriority="39" w:unhideWhenUsed="1"/>
+    <w:lsdException w:name="toc 4" w:semiHidden="1" w:uiPriority="39" w:unhideWhenUsed="1"/>
+    <w:lsdException w:name="toc 5" w:semiHidden="1" w:uiPriority="39" w:unhideWhenUsed="1"/>
+    <w:lsdException w:name="toc 6" w:semiHidden="1" w:uiPriority="39" w:unhideWhenUsed="1"/>
+    <w:lsdException w:name="toc 7" w:semiHidden="1" w:uiPriority="39" w:unhideWhenUsed="1"/>
+    <w:lsdException w:name="toc 8" w:semiHidden="1" w:uiPriority="39" w:unhideWhenUsed="1"/>
+    <w:lsdException w:name="toc 9" w:semiHidden="1" w:uiPriority="39" w:unhideWhenUsed="1"/>
+    <w:lsdException w:name="Normal Indent" w:semiHidden="1" w:unhideWhenUsed="1"/>
+    <w:lsdException w:name="footnote text" w:semiHidden="1" w:unhideWhenUsed="1"/>
+    <w:lsdException w:name="annotation text" w:semiHidden="1" w:unhideWhenUsed="1"/>
+    <w:lsdException w:name="header" w:semiHidden="1" w:unhideWhenUsed="1"/>
+    <w:lsdException w:name="footer" w:semiHidden="1" w:unhideWhenUsed="1"/>
+    <w:lsdException w:name="index heading" w:semiHidden="1" w:unhideWhenUsed="1"/>
+    <w:lsdException w:name="caption" w:semiHidden="1" w:uiPriority="35" w:unhideWhenUsed="1" w:qFormat="1"/>
+    <w:lsdException w:name="table of figures" w:semiHidden="1" w:unhideWhenUsed="1"/>
+    <w:lsdException w:name="envelope address" w:semiHidden="1" w:unhideWhenUsed="1"/>
+    <w:lsdException w:name="envelope return" w:semiHidden="1" w:unhideWhenUsed="1"/>
+    <w:lsdException w:name="footnote reference" w:semiHidden="1" w:unhideWhenUsed="1"/>
+    <w:lsdException w:name="annotation reference" w:semiHidden="1" w:unhideWhenUsed="1"/>
+    <w:lsdException w:name="line number" w:semiHidden="1" w:unhideWhenUsed="1"/>
+    <w:lsdException w:name="page number" w:semiHidden="1" w:unhideWhenUsed="1"/>
+    <w:lsdException w:name="endnote reference" w:semiHidden="1" w:unhideWhenUsed="1"/>
+    <w:lsdException w:name="endnote text" w:semiHidden="1" w:unhideWhenUsed="1"/>
+    <w:lsdException w:name="table of authorities" w:semiHidden="1" w:unhideWhenUsed="1"/>
+    <w:lsdException w:name="macro" w:semiHidden="1" w:unhideWhenUsed="1"/>
+    <w:lsdException w:name="toa heading" w:semiHidden="1" w:unhideWhenUsed="1"/>
+    <w:lsdException w:name="List" w:semiHidden="1" w:unhideWhenUsed="1"/>
+    <w:lsdException w:name="List Bullet" w:semiHidden="1" w:unhideWhenUsed="1"/>
+    <w:lsdException w:name="List Number" w:semiHidden="1" w:unhideWhenUsed="1"/>
+    <w:lsdException w:name="List 2" w:semiHidden="1" w:unhideWhenUsed="1"/>
+    <w:lsdException w:name="List 3" w:semiHidden="1" w:unhideWhenUsed="1"/>
+    <w:lsdException w:name="List 4" w:semiHidden="1" w:unhideWhenUsed="1"/>
+    <w:lsdException w:name="List 5" w:semiHidden="1" w:unhideWhenUsed="1"/>
+    <w:lsdException w:name="List Bullet 2" w:semiHidden="1" w:unhideWhenUsed="1"/>
+    <w:lsdException w:name="List Bullet 3" w:semiHidden="1" w:unhideWhenUsed="1"/>
+    <w:lsdException w:name="List Bullet 4" w:semiHidden="1" w:unhideWhenUsed="1"/>
+    <w:lsdException w:name="List Bullet 5" w:semiHidden="1" w:unhideWhenUsed="1"/>
+    <w:lsdException w:name="List Number 2" w:semiHidden="1" w:unhideWhenUsed="1"/>
+    <w:lsdException w:name="List Number 3" w:semiHidden="1" w:unhideWhenUsed="1"/>
+    <w:lsdException w:name="List Number 4" w:semiHidden="1" w:unhideWhenUsed="1"/>
+    <w:lsdException w:name="List Number 5" w:semiHidden="1" w:unhideWhenUsed="1"/>
+    <w:lsdException w:name="Title" w:uiPriority="10" w:qFormat="1"/>
+    <w:lsdException w:name="Closing" w:semiHidden="1" w:unhideWhenUsed="1"/>
+    <w:lsdException w:name="Signature" w:semiHidden="1" w:unhideWhenUsed="1"/>
+    <w:lsdException w:name="Default Paragraph Font" w:semiHidden="1" w:uiPriority="1" w:unhideWhenUsed="1"/>
+    <w:lsdException w:name="Body Text" w:semiHidden="1" w:unhideWhenUsed="1"/>
+    <w:lsdException w:name="Body Text Indent" w:semiHidden="1" w:unhideWhenUsed="1"/>
+    <w:lsdException w:name="List Continue" w:semiHidden="1" w:unhideWhenUsed="1"/>
+    <w:lsdException w:name="List Continue 2" w:semiHidden="1" w:unhideWhenUsed="1"/>
+    <w:lsdException w:name="List Continue 3" w:semiHidden="1" w:unhideWhenUsed="1"/>
+    <w:lsdException w:name="List Continue 4" w:semiHidden="1" w:unhideWhenUsed="1"/>
+    <w:lsdException w:name="List Continue 5" w:semiHidden="1" w:unhideWhenUsed="1"/>
+    <w:lsdException w:name="Message Header" w:semiHidden="1" w:unhideWhenUsed="1"/>
+    <w:lsdException w:name="Subtitle" w:uiPriority="11" w:qFormat="1"/>
+    <w:lsdException w:name="Salutation" w:semiHidden="1" w:unhideWhenUsed="1"/>
+    <w:lsdException w:name="Date" w:semiHidden="1" w:unhideWhenUsed="1"/>
+    <w:lsdException w:name="Body Text First Indent" w:semiHidden="1" w:unhideWhenUsed="1"/>
+    <w:lsdException w:name="Body Text First Indent 2" w:semiHidden="1" w:unhideWhenUsed="1"/>
+    <w:lsdException w:name="Note Heading" w:semiHidden="1" w:unhideWhenUsed="1"/>
+    <w:lsdException w:name="Body Text 2" w:semiHidden="1" w:unhideWhenUsed="1"/>
+    <w:lsdException w:name="Body Text 3" w:semiHidden="1" w:unhideWhenUsed="1"/>
+    <w:lsdException w:name="Body Text Indent 2" w:semiHidden="1" w:unhideWhenUsed="1"/>
+    <w:lsdException w:name="Body Text Indent 3" w:semiHidden="1" w:unhideWhenUsed="1"/>
+    <w:lsdException w:name="Block Text" w:semiHidden="1" w:unhideWhenUsed="1"/>
+    <w:lsdException w:name="Hyperlink" w:semiHidden="1" w:unhideWhenUsed="1"/>
+    <w:lsdException w:name="FollowedHyperlink" w:semiHidden="1" w:unhideWhenUsed="1"/>
+    <w:lsdException w:name="Strong" w:uiPriority="22" w:qFormat="1"/>
+    <w:lsdException w:name="Emphasis" w:uiPriority="20" w:qFormat="1"/>
+    <w:lsdException w:name="Document Map" w:semiHidden="1" w:unhideWhenUsed="1"/>
+    <w:lsdException w:name="Plain Text" w:semiHidden="1" w:unhideWhenUsed="1"/>
+    <w:lsdException w:name="E-mail Signature" w:semiHidden="1" w:unhideWhenUsed="1"/>
+    <w:lsdException w:name="HTML Top of Form" w:semiHidden="1" w:unhideWhenUsed="1"/>
+    <w:lsdException w:name="HTML Bottom of Form" w:semiHidden="1" w:unhideWhenUsed="1"/>
+    <w:lsdException w:name="Normal (Web)" w:semiHidden="1" w:unhideWhenUsed="1"/>
+    <w:lsdException w:name="HTML Acronym" w:semiHidden="1" w:unhideWhenUsed="1"/>
+    <w:lsdException w:name="HTML Address" w:semiHidden="1" w:unhideWhenUsed="1"/>
+    <w:lsdException w:name="HTML Cite" w:semiHidden="1" w:unhideWhenUsed="1"/>
+    <w:lsdException w:name="HTML Code" w:semiHidden="1" w:unhideWhenUsed="1"/>
+    <w:lsdException w:name="HTML Definition" w:semiHidden="1" w:unhideWhenUsed="1"/>
+    <w:lsdException w:name="HTML Keyboard" w:semiHidden="1" w:unhideWhenUsed="1"/>
+    <w:lsdException w:name="HTML Preformatted" w:semiHidden="1" w:unhideWhenUsed="1"/>
+    <w:lsdException w:name="HTML Sample" w:semiHidden="1" w:unhideWhenUsed="1"/>
+    <w:lsdException w:name="HTML Typewriter" w:semiHidden="1" w:unhideWhenUsed="1"/>
+    <w:lsdException w:name="HTML Variable" w:semiHidden="1" w:unhideWhenUsed="1"/>
+    <w:lsdException w:name="Normal Table" w:semiHidden="1" w:unhideWhenUsed="1"/>
+    <w:lsdException w:name="annotation subject" w:semiHidden="1" w:unhideWhenUsed="1"/>
+    <w:lsdException w:name="No List" w:semiHidden="1" w:unhideWhenUsed="1"/>
+    <w:lsdException w:name="Outline List 1" w:semiHidden="1" w:unhideWhenUsed="1"/>
+    <w:lsdException w:name="Outline List 2" w:semiHidden="1" w:unhideWhenUsed="1"/>
+    <w:lsdException w:name="Outline List 3" w:semiHidden="1" w:unhideWhenUsed="1"/>
+    <w:lsdException w:name="Table Simple 1" w:semiHidden="1" w:unhideWhenUsed="1"/>
+    <w:lsdException w:name="Table Simple 2" w:semiHidden="1" w:unhideWhenUsed="1"/>
+    <w:lsdException w:name="Table Simple 3" w:semiHidden="1" w:unhideWhenUsed="1"/>
+    <w:lsdException w:name="Table Classic 1" w:semiHidden="1" w:unhideWhenUsed="1"/>
+    <w:lsdException w:name="Table Classic 2" w:semiHidden="1" w:unhideWhenUsed="1"/>
+    <w:lsdException w:name="Table Classic 3" w:semiHidden="1" w:unhideWhenUsed="1"/>
+    <w:lsdException w:name="Table Classic 4" w:semiHidden="1" w:unhideWhenUsed="1"/>
+    <w:lsdException w:name="Table Colorful 1" w:semiHidden="1" w:unhideWhenUsed="1"/>
+    <w:lsdException w:name="Table Colorful 2" w:semiHidden="1" w:unhideWhenUsed="1"/>
+    <w:lsdException w:name="Table Colorful 3" w:semiHidden="1" w:unhideWhenUsed="1"/>
+    <w:lsdException w:name="Table Columns 1" w:semiHidden="1" w:unhideWhenUsed="1"/>
+    <w:lsdException w:name="Table Columns 2" w:semiHidden="1" w:unhideWhenUsed="1"/>
+    <w:lsdException w:name="Table Columns 3" w:semiHidden="1" w:unhideWhenUsed="1"/>
+    <w:lsdException w:name="Table Columns 4" w:semiHidden="1" w:unhideWhenUsed="1"/>
+    <w:lsdException w:name="Table Columns 5" w:semiHidden="1" w:unhideWhenUsed="1"/>
+    <w:lsdException w:name="Table Grid 1" w:semiHidden="1" w:unhideWhenUsed="1"/>
+    <w:lsdException w:name="Table Grid 2" w:semiHidden="1" w:unhideWhenUsed="1"/>
+    <w:lsdException w:name="Table Grid 3" w:semiHidden="1" w:unhideWhenUsed="1"/>
+    <w:lsdException w:name="Table Grid 4" w:semiHidden="1" w:unhideWhenUsed="1"/>
+    <w:lsdException w:name="Table Grid 5" w:semiHidden="1" w:unhideWhenUsed="1"/>
+    <w:lsdException w:name="Table Grid 6" w:semiHidden="1" w:unhideWhenUsed="1"/>
+    <w:lsdException w:name="Table Grid 7" w:semiHidden="1" w:unhideWhenUsed="1"/>
+    <w:lsdException w:name="Table Grid 8" w:semiHidden="1" w:unhideWhenUsed="1"/>
+    <w:lsdException w:name="Table List 1" w:semiHidden="1" w:unhideWhenUsed="1"/>
+    <w:lsdException w:name="Table List 2" w:semiHidden="1" w:unhideWhenUsed="1"/>
+    <w:lsdException w:name="Table List 3" w:semiHidden="1" w:unhideWhenUsed="1"/>
+    <w:lsdException w:name="Table List 4" w:semiHidden="1" w:unhideWhenUsed="1"/>
+    <w:lsdException w:name="Table List 5" w:semiHidden="1" w:unhideWhenUsed="1"/>
+    <w:lsdException w:name="Table List 6" w:semiHidden="1" w:unhideWhenUsed="1"/>
+    <w:lsdException w:name="Table List 7" w:semiHidden="1" w:unhideWhenUsed="1"/>
+    <w:lsdException w:name="Table List 8" w:semiHidden="1" w:unhideWhenUsed="1"/>
+    <w:lsdException w:name="Table 3D effects 1" w:semiHidden="1" w:unhideWhenUsed="1"/>
+    <w:lsdException w:name="Table 3D effects 2" w:semiHidden="1" w:unhideWhenUsed="1"/>
+    <w:lsdException w:name="Table 3D effects 3" w:semiHidden="1" w:unhideWhenUsed="1"/>
+    <w:lsdException w:name="Table Contemporary" w:semiHidden="1" w:unhideWhenUsed="1"/>
+    <w:lsdException w:name="Table Elegant" w:semiHidden="1" w:unhideWhenUsed="1"/>
+    <w:lsdException w:name="Table Professional" w:semiHidden="1" w:unhideWhenUsed="1"/>
+    <w:lsdException w:name="Table Subtle 1" w:semiHidden="1" w:unhideWhenUsed="1"/>
+    <w:lsdException w:name="Table Subtle 2" w:semiHidden="1" w:unhideWhenUsed="1"/>
+    <w:lsdException w:name="Table Web 1" w:semiHidden="1" w:unhideWhenUsed="1"/>
+    <w:lsdException w:name="Table Web 2" w:semiHidden="1" w:unhideWhenUsed="1"/>
+    <w:lsdException w:name="Table Web 3" w:semiHidden="1" w:unhideWhenUsed="1"/>
+    <w:lsdException w:name="Balloon Text" w:semiHidden="1" w:unhideWhenUsed="1"/>
+    <w:lsdException w:name="Table Grid" w:uiPriority="39"/>
+    <w:lsdException w:name="Table Theme" w:semiHidden="1" w:unhideWhenUsed="1"/>
+    <w:lsdException w:name="Placeholder Text" w:semiHidden="1"/>
+    <w:lsdException w:name="No Spacing" w:uiPriority="1" w:qFormat="1"/>
+    <w:lsdException w:name="Light Shading" w:uiPriority="60"/>
+    <w:lsdException w:name="Light List" w:uiPriority="61"/>
+    <w:lsdException w:name="Light Grid" w:uiPriority="62"/>
+    <w:lsdException w:name="Medium Shading 1" w:uiPriority="63"/>
+    <w:lsdException w:name="Medium Shading 2" w:uiPriority="64"/>
+    <w:lsdException w:name="Medium List 1" w:uiPriority="65"/>
+    <w:lsdException w:name="Medium List 2" w:uiPriority="66"/>
+    <w:lsdException w:name="Medium Grid 1" w:uiPriority="67"/>
+    <w:lsdException w:name="Medium Grid 2" w:uiPriority="68"/>
+    <w:lsdException w:name="Medium Grid 3" w:uiPriority="69"/>
+    <w:lsdException w:name="Dark List" w:uiPriority="70"/>
+    <w:lsdException w:name="Colorful Shading" w:uiPriority="71"/>
+    <w:lsdException w:name="Colorful List" w:uiPriority="72"/>
+    <w:lsdException w:name="Colorful Grid" w:uiPriority="73"/>
+    <w:lsdException w:name="Light Shading Accent 1" w:uiPriority="60"/>
+    <w:lsdException w:name="Light List Accent 1" w:uiPriority="61"/>
+    <w:lsdException w:name="Light Grid Accent 1" w:uiPriority="62"/>
+    <w:lsdException w:name="Medium Shading 1 Accent 1" w:uiPriority="63"/>
+    <w:lsdException w:name="Medium Shading 2 Accent 1" w:uiPriority="64"/>
+    <w:lsdException w:name="Medium List 1 Accent 1" w:uiPriority="65"/>
+    <w:lsdException w:name="Revision" w:semiHidden="1"/>
+    <w:lsdException w:name="List Paragraph" w:uiPriority="34" w:qFormat="1"/>
+    <w:lsdException w:name="Quote" w:uiPriority="29" w:qFormat="1"/>
+    <w:lsdException w:name="Intense Quote" w:uiPriority="30" w:qFormat="1"/>
+    <w:lsdException w:name="Medium List 2 Accent 1" w:uiPriority="66"/>
+    <w:lsdException w:name="Medium Grid 1 Accent 1" w:uiPriority="67"/>
+    <w:lsdException w:name="Medium Grid 2 Accent 1" w:uiPriority="68"/>
+    <w:lsdException w:name="Medium Grid 3 Accent 1" w:uiPriority="69"/>
+    <w:lsdException w:name="Dark List Accent 1" w:uiPriority="70"/>
+    <w:lsdException w:name="Colorful Shading Accent 1" w:uiPriority="71"/>
+    <w:lsdException w:name="Colorful List Accent 1" w:uiPriority="72"/>
+    <w:lsdException w:name="Colorful Grid Accent 1" w:uiPriority="73"/>
+    <w:lsdException w:name="Light Shading Accent 2" w:uiPriority="60"/>
+    <w:lsdException w:name="Light List Accent 2" w:uiPriority="61"/>
+    <w:lsdException w:name="Light Grid Accent 2" w:uiPriority="62"/>
+    <w:lsdException w:name="Medium Shading 1 Accent 2" w:uiPriority="63"/>
+    <w:lsdException w:name="Medium Shading 2 Accent 2" w:uiPriority="64"/>
+    <w:lsdException w:name="Medium List 1 Accent 2" w:uiPriority="65"/>
+    <w:lsdException w:name="Medium List 2 Accent 2" w:uiPriority="66"/>
+    <w:lsdException w:name="Medium Grid 1 Accent 2" w:uiPriority="67"/>
+    <w:lsdException w:name="Medium Grid 2 Accent 2" w:uiPriority="68"/>
+    <w:lsdException w:name="Medium Grid 3 Accent 2" w:uiPriority="69"/>
+    <w:lsdException w:name="Dark List Accent 2" w:uiPriority="70"/>
+    <w:lsdException w:name="Colorful Shading Accent 2" w:uiPriority="71"/>
+    <w:lsdException w:name="Colorful List Accent 2" w:uiPriority="72"/>
+    <w:lsdException w:name="Colorful Grid Accent 2" w:uiPriority="73"/>
+    <w:lsdException w:name="Light Shading Accent 3" w:uiPriority="60"/>
+    <w:lsdException w:name="Light List Accent 3" w:uiPriority="61"/>
+    <w:lsdException w:name="Light Grid Accent 3" w:uiPriority="62"/>
+    <w:lsdException w:name="Medium Shading 1 Accent 3" w:uiPriority="63"/>
+    <w:lsdException w:name="Medium Shading 2 Accent 3" w:uiPriority="64"/>
+    <w:lsdException w:name="Medium List 1 Accent 3" w:uiPriority="65"/>
+    <w:lsdException w:name="Medium List 2 Accent 3" w:uiPriority="66"/>
+    <w:lsdException w:name="Medium Grid 1 Accent 3" w:uiPriority="67"/>
+    <w:lsdException w:name="Medium Grid 2 Accent 3" w:uiPriority="68"/>
+    <w:lsdException w:name="Medium Grid 3 Accent 3" w:uiPriority="69"/>
+    <w:lsdException w:name="Dark List Accent 3" w:uiPriority="70"/>
+    <w:lsdException w:name="Colorful Shading Accent 3" w:uiPriority="71"/>
+    <w:lsdException w:name="Colorful List Accent 3" w:uiPriority="72"/>
+    <w:lsdException w:name="Colorful Grid Accent 3" w:uiPriority="73"/>
+    <w:lsdException w:name="Light Shading Accent 4" w:uiPriority="60"/>
+    <w:lsdException w:name="Light List Accent 4" w:uiPriority="61"/>
+    <w:lsdException w:name="Light Grid Accent 4" w:uiPriority="62"/>
+    <w:lsdException w:name="Medium Shading 1 Accent 4" w:uiPriority="63"/>
+    <w:lsdException w:name="Medium Shading 2 Accent 4" w:uiPriority="64"/>
+    <w:lsdException w:name="Medium List 1 Accent 4" w:uiPriority="65"/>
+    <w:lsdException w:name="Medium List 2 Accent 4" w:uiPriority="66"/>
+    <w:lsdException w:name="Medium Grid 1 Accent 4" w:uiPriority="67"/>
+    <w:lsdException w:name="Medium Grid 2 Accent 4" w:uiPriority="68"/>
+    <w:lsdException w:name="Medium Grid 3 Accent 4" w:uiPriority="69"/>
+    <w:lsdException w:name="Dark List Accent 4" w:uiPriority="70"/>
+    <w:lsdException w:name="Colorful Shading Accent 4" w:uiPriority="71"/>
+    <w:lsdException w:name="Colorful List Accent 4" w:uiPriority="72"/>
+    <w:lsdException w:name="Colorful Grid Accent 4" w:uiPriority="73"/>
+    <w:lsdException w:name="Light Shading Accent 5" w:uiPriority="60"/>
+    <w:lsdException w:name="Light List Accent 5" w:uiPriority="61"/>
+    <w:lsdException w:name="Light Grid Accent 5" w:uiPriority="62"/>
+    <w:lsdException w:name="Medium Shading 1 Accent 5" w:uiPriority="63"/>
+    <w:lsdException w:name="Medium Shading 2 Accent 5" w:uiPriority="64"/>
+    <w:lsdException w:name="Medium List 1 Accent 5" w:uiPriority="65"/>
+    <w:lsdException w:name="Medium List 2 Accent 5" w:uiPriority="66"/>
+    <w:lsdException w:name="Medium Grid 1 Accent 5" w:uiPriority="67"/>
+    <w:lsdException w:name="Medium Grid 2 Accent 5" w:uiPriority="68"/>
+    <w:lsdException w:name="Medium Grid 3 Accent 5" w:uiPriority="69"/>
+    <w:lsdException w:name="Dark List Accent 5" w:uiPriority="70"/>
+    <w:lsdException w:name="Colorful Shading Accent 5" w:uiPriority="71"/>
+    <w:lsdException w:name="Colorful List Accent 5" w:uiPriority="72"/>
+    <w:lsdException w:name="Colorful Grid Accent 5" w:uiPriority="73"/>
+    <w:lsdException w:name="Light Shading Accent 6" w:uiPriority="60"/>
+    <w:lsdException w:name="Light List Accent 6" w:uiPriority="61"/>
+    <w:lsdException w:name="Light Grid Accent 6" w:uiPriority="62"/>
+    <w:lsdException w:name="Medium Shading 1 Accent 6" w:uiPriority="63"/>
+    <w:lsdException w:name="Medium Shading 2 Accent 6" w:uiPriority="64"/>
+    <w:lsdException w:name="Medium List 1 Accent 6" w:uiPriority="65"/>
+    <w:lsdException w:name="Medium List 2 Accent 6" w:uiPriority="66"/>
+    <w:lsdException w:name="Medium Grid 1 Accent 6" w:uiPriority="67"/>
+    <w:lsdException w:name="Medium Grid 2 Accent 6" w:uiPriority="68"/>
+    <w:lsdException w:name="Medium Grid 3 Accent 6" w:uiPriority="69"/>
+    <w:lsdException w:name="Dark List Accent 6" w:uiPriority="70"/>
+    <w:lsdException w:name="Colorful Shading Accent 6" w:uiPriority="71"/>
+    <w:lsdException w:name="Colorful List Accent 6" w:uiPriority="72"/>
+    <w:lsdException w:name="Colorful Grid Accent 6" w:uiPriority="73"/>
+    <w:lsdException w:name="Subtle Emphasis" w:uiPriority="19" w:qFormat="1"/>
+    <w:lsdException w:name="Intense Emphasis" w:uiPriority="21" w:qFormat="1"/>
+    <w:lsdException w:name="Subtle Reference" w:uiPriority="31" w:qFormat="1"/>
+    <w:lsdException w:name="Intense Reference" w:uiPriority="32" w:qFormat="1"/>
+    <w:lsdException w:name="Book Title" w:uiPriority="33" w:qFormat="1"/>
+    <w:lsdException w:name="Bibliography" w:semiHidden="1" w:uiPriority="37" w:unhideWhenUsed="1"/>
+    <w:lsdException w:name="TOC Heading" w:semiHidden="1" w:uiPriority="39" w:unhideWhenUsed="1" w:qFormat="1"/>
+    <w:lsdException w:name="Plain Table 1" w:uiPriority="41"/>
+    <w:lsdException w:name="Plain Table 2" w:uiPriority="42"/>
+    <w:lsdException w:name="Plain Table 3" w:uiPriority="43"/>
+    <w:lsdException w:name="Plain Table 4" w:uiPriority="44"/>
+    <w:lsdException w:name="Plain Table 5" w:uiPriority="45"/>
+    <w:lsdException w:name="Grid Table Light" w:uiPriority="40"/>
+    <w:lsdException w:name="Grid Table 1 Light" w:uiPriority="46"/>
+    <w:lsdException w:name="Grid Table 2" w:uiPriority="47"/>
+    <w:lsdException w:name="Grid Table 3" w:uiPriority="48"/>
+    <w:lsdException w:name="Grid Table 4" w:uiPriority="49"/>
+    <w:lsdException w:name="Grid Table 5 Dark" w:uiPriority="50"/>
+    <w:lsdException w:name="Grid Table 6 Colorful" w:uiPriority="51"/>
+    <w:lsdException w:name="Grid Table 7 Colorful" w:uiPriority="52"/>
+    <w:lsdException w:name="Grid Table 1 Light Accent 1" w:uiPriority="46"/>
+    <w:lsdException w:name="Grid Table 2 Accent 1" w:uiPriority="47"/>
+    <w:lsdException w:name="Grid Table 3 Accent 1" w:uiPriority="48"/>
+    <w:lsdException w:name="Grid Table 4 Accent 1" w:uiPriority="49"/>
+    <w:lsdException w:name="Grid Table 5 Dark Accent 1" w:uiPriority="50"/>
+    <w:lsdException w:name="Grid Table 6 Colorful Accent 1" w:uiPriority="51"/>
+    <w:lsdException w:name="Grid Table 7 Colorful Accent 1" w:uiPriority="52"/>
+    <w:lsdException w:name="Grid Table 1 Light Accent 2" w:uiPriority="46"/>
+    <w:lsdException w:name="Grid Table 2 Accent 2" w:uiPriority="47"/>
+    <w:lsdException w:name="Grid Table 3 Accent 2" w:uiPriority="48"/>
+    <w:lsdException w:name="Grid Table 4 Accent 2" w:uiPriority="49"/>
+    <w:lsdException w:name="Grid Table 5 Dark Accent 2" w:uiPriority="50"/>
+    <w:lsdException w:name="Grid Table 6 Colorful Accent 2" w:uiPriority="51"/>
+    <w:lsdException w:name="Grid Table 7 Colorful Accent 2" w:uiPriority="52"/>
+    <w:lsdException w:name="Grid Table 1 Light Accent 3" w:uiPriority="46"/>
+    <w:lsdException w:name="Grid Table 2 Accent 3" w:uiPriority="47"/>
+    <w:lsdException w:name="Grid Table 3 Accent 3" w:uiPriority="48"/>
+    <w:lsdException w:name="Grid Table 4 Accent 3" w:uiPriority="49"/>
+    <w:lsdException w:name="Grid Table 5 Dark Accent 3" w:uiPriority="50"/>
+    <w:lsdException w:name="Grid Table 6 Colorful Accent 3" w:uiPriority="51"/>
+    <w:lsdException w:name="Grid Table 7 Colorful Accent 3" w:uiPriority="52"/>
+    <w:lsdException w:name="Grid Table 1 Light Accent 4" w:uiPriority="46"/>
+    <w:lsdException w:name="Grid Table 2 Accent 4" w:uiPriority="47"/>
+    <w:lsdException w:name="Grid Table 3 Accent 4" w:uiPriority="48"/>
+    <w:lsdException w:name="Grid Table 4 Accent 4" w:uiPriority="49"/>
+    <w:lsdException w:name="Grid Table 5 Dark Accent 4" w:uiPriority="50"/>
+    <w:lsdException w:name="Grid Table 6 Colorful Accent 4" w:uiPriority="51"/>
+    <w:lsdException w:name="Grid Table 7 Colorful Accent 4" w:uiPriority="52"/>
+    <w:lsdException w:name="Grid Table 1 Light Accent 5" w:uiPriority="46"/>
+    <w:lsdException w:name="Grid Table 2 Accent 5" w:uiPriority="47"/>
+    <w:lsdException w:name="Grid Table 3 Accent 5" w:uiPriority="48"/>
+    <w:lsdException w:name="Grid Table 4 Accent 5" w:uiPriority="49"/>
+    <w:lsdException w:name="Grid Table 5 Dark Accent 5" w:uiPriority="50"/>
+    <w:lsdException w:name="Grid Table 6 Colorful Accent 5" w:uiPriority="51"/>
+    <w:lsdException w:name="Grid Table 7 Colorful Accent 5" w:uiPriority="52"/>
+    <w:lsdException w:name="Grid Table 1 Light Accent 6" w:uiPriority="46"/>
+    <w:lsdException w:name="Grid Table 2 Accent 6" w:uiPriority="47"/>
+    <w:lsdException w:name="Grid Table 3 Accent 6" w:uiPriority="48"/>
+    <w:lsdException w:name="Grid Table 4 Accent 6" w:uiPriority="49"/>
+    <w:lsdException w:name="Grid Table 5 Dark Accent 6" w:uiPriority="50"/>
+    <w:lsdException w:name="Grid Table 6 Colorful Accent 6" w:uiPriority="51"/>
+    <w:lsdException w:name="Grid Table 7 Colorful Accent 6" w:uiPriority="52"/>
+    <w:lsdException w:name="List Table 1 Light" w:uiPriority="46"/>
+    <w:lsdException w:name="List Table 2" w:uiPriority="47"/>
+    <w:lsdException w:name="List Table 3" w:uiPriority="48"/>
+    <w:lsdException w:name="List Table 4" w:uiPriority="49"/>
+    <w:lsdException w:name="List Table 5 Dark" w:uiPriority="50"/>
+    <w:lsdException w:name="List Table 6 Colorful" w:uiPriority="51"/>
+    <w:lsdException w:name="List Table 7 Colorful" w:uiPriority="52"/>
+    <w:lsdException w:name="List Table 1 Light Accent 1" w:uiPriority="46"/>
+    <w:lsdException w:name="List Table 2 Accent 1" w:uiPriority="47"/>
+    <w:lsdException w:name="List Table 3 Accent 1" w:uiPriority="48"/>
+    <w:lsdException w:name="List Table 4 Accent 1" w:uiPriority="49"/>
+    <w:lsdException w:name="List Table 5 Dark Accent 1" w:uiPriority="50"/>
+    <w:lsdException w:name="List Table 6 Colorful Accent 1" w:uiPriority="51"/>
+    <w:lsdException w:name="List Table 7 Colorful Accent 1" w:uiPriority="52"/>
+    <w:lsdException w:name="List Table 1 Light Accent 2" w:uiPriority="46"/>
+    <w:lsdException w:name="List Table 2 Accent 2" w:uiPriority="47"/>
+    <w:lsdException w:name="List Table 3 Accent 2" w:uiPriority="48"/>
+    <w:lsdException w:name="List Table 4 Accent 2" w:uiPriority="49"/>
+    <w:lsdException w:name="List Table 5 Dark Accent 2" w:uiPriority="50"/>
+    <w:lsdException w:name="List Table 6 Colorful Accent 2" w:uiPriority="51"/>
+    <w:lsdException w:name="List Table 7 Colorful Accent 2" w:uiPriority="52"/>
+    <w:lsdException w:name="List Table 1 Light Accent 3" w:uiPriority="46"/>
+    <w:lsdException w:name="List Table 2 Accent 3" w:uiPriority="47"/>
+    <w:lsdException w:name="List Table 3 Accent 3" w:uiPriority="48"/>
+    <w:lsdException w:name="List Table 4 Accent 3" w:uiPriority="49"/>
+    <w:lsdException w:name="List Table 5 Dark Accent 3" w:uiPriority="50"/>
+    <w:lsdException w:name="List Table 6 Colorful Accent 3" w:uiPriority="51"/>
+    <w:lsdException w:name="List Table 7 Colorful Accent 3" w:uiPriority="52"/>
+    <w:lsdException w:name="List Table 1 Light Accent 4" w:uiPriority="46"/>
+    <w:lsdException w:name="List Table 2 Accent 4" w:uiPriority="47"/>
+    <w:lsdException w:name="List Table 3 Accent 4" w:uiPriority="48"/>
+    <w:lsdException w:name="List Table 4 Accent 4" w:uiPriority="49"/>
+    <w:lsdException w:name="List Table 5 Dark Accent 4" w:uiPriority="50"/>
+    <w:lsdException w:name="List Table 6 Colorful Accent 4" w:uiPriority="51"/>
+    <w:lsdException w:name="List Table 7 Colorful Accent 4" w:uiPriority="52"/>
+    <w:lsdException w:name="List Table 1 Light Accent 5" w:uiPriority="46"/>
+    <w:lsdException w:name="List Table 2 Accent 5" w:uiPriority="47"/>
+    <w:lsdException w:name="List Table 3 Accent 5" w:uiPriority="48"/>
+    <w:lsdException w:name="List Table 4 Accent 5" w:uiPriority="49"/>
+    <w:lsdException w:name="List Table 5 Dark Accent 5" w:uiPriority="50"/>
+    <w:lsdException w:name="List Table 6 Colorful Accent 5" w:uiPriority="51"/>
+    <w:lsdException w:name="List Table 7 Colorful Accent 5" w:uiPriority="52"/>
+    <w:lsdException w:name="List Table 1 Light Accent 6" w:uiPriority="46"/>
+    <w:lsdException w:name="List Table 2 Accent 6" w:uiPriority="47"/>
+    <w:lsdException w:name="List Table 3 Accent 6" w:uiPriority="48"/>
+    <w:lsdException w:name="List Table 4 Accent 6" w:uiPriority="49"/>
+    <w:lsdException w:name="List Table 5 Dark Accent 6" w:uiPriority="50"/>
+    <w:lsdException w:name="List Table 6 Colorful Accent 6" w:uiPriority="51"/>
+    <w:lsdException w:name="List Table 7 Colorful Accent 6" w:uiPriority="52"/>
+  </w:latentStyles>
+  <w:style w:type="paragraph" w:default="1" w:styleId="Standard">
+    <w:name w:val="Normal"/>
+    <w:qFormat/>
+  </w:style>
+  <w:style w:type="character" w:default="1" w:styleId="Absatz-Standardschriftart">
+    <w:name w:val="Default Paragraph Font"/>
+    <w:uiPriority w:val="1"/>
+    <w:semiHidden/>
+    <w:unhideWhenUsed/>
+  </w:style>
+  <w:style w:type="table" w:default="1" w:styleId="NormaleTabelle">
+    <w:name w:val="Normal Table"/>
+    <w:uiPriority w:val="99"/>
+    <w:semiHidden/>
+    <w:unhideWhenUsed/>
+    <w:tblPr>
+      <w:tblInd w:w="0" w:type="dxa"/>
+      <w:tblCellMar>
+        <w:top w:w="0" w:type="dxa"/>
+        <w:left w:w="108" w:type="dxa"/>
+        <w:bottom w:w="0" w:type="dxa"/>
+        <w:right w:w="108" w:type="dxa"/>
+      </w:tblCellMar>
+    </w:tblPr>
+  </w:style>
+  <w:style w:type="numbering" w:default="1" w:styleId="KeineListe">
+    <w:name w:val="No List"/>
+    <w:uiPriority w:val="99"/>
+    <w:semiHidden/>
+    <w:unhideWhenUsed/>
+  </w:style>
+  <w:style w:type="character" w:styleId="Platzhaltertext">
+    <w:name w:val="Placeholder Text"/>
+    <w:basedOn w:val="Absatz-Standardschriftart"/>
+    <w:uiPriority w:val="99"/>
+    <w:semiHidden/>
+    <w:rsid w:val="006D78D9"/>
+    <w:rPr>
+      <w:color w:val="808080"/>
+    </w:rPr>
+  </w:style>
+</w:styles>
+</file>
+
+<file path=word/glossary/webSettings.xml><?xml version="1.0" encoding="utf-8"?>
+<w:webSettings xmlns:mc="http://schemas.openxmlformats.org/markup-compatibility/2006" xmlns:r="http://schemas.openxmlformats.org/officeDocument/2006/relationships" xmlns:w="http://schemas.openxmlformats.org/wordprocessingml/2006/main" xmlns:w14="http://schemas.microsoft.com/office/word/2010/wordml" xmlns:w15="http://schemas.microsoft.com/office/word/2012/wordml" xmlns:w16se="http://schemas.microsoft.com/office/word/2015/wordml/symex" mc:Ignorable="w14 w15 w16se">
+  <w:optimizeForBrowser/>
+  <w:allowPNG/>
+</w:webSettings>
 </file>
 
 <file path=word/theme/theme1.xml><?xml version="1.0" encoding="utf-8"?>
@@ -5756,7 +7699,7 @@
 </file>
 
 <file path=customXml/itemProps1.xml><?xml version="1.0" encoding="utf-8"?>
-<ds:datastoreItem xmlns:ds="http://schemas.openxmlformats.org/officeDocument/2006/customXml" ds:itemID="{C075963F-9FC7-4812-AD6E-0B25D5058776}">
+<ds:datastoreItem xmlns:ds="http://schemas.openxmlformats.org/officeDocument/2006/customXml" ds:itemID="{061E865D-72B8-47B7-97F8-F212A9C97186}">
   <ds:schemaRefs>
     <ds:schemaRef ds:uri="http://schemas.openxmlformats.org/officeDocument/2006/bibliography"/>
   </ds:schemaRefs>

</xml_diff>

<commit_message>
Report: changed number of patches used for K-Mean; run 2 and 3 comments added and finalised
</commit_message>
<xml_diff>
--- a/SceneRecognition/COMP6223 Coursework 3.docx
+++ b/SceneRecognition/COMP6223 Coursework 3.docx
@@ -49,34 +49,7 @@
                 <w:lang w:val="en-GB"/>
               </w:rPr>
               <w:br/>
-            </w:r>
-            <w:proofErr w:type="spellStart"/>
-            <w:r>
-              <w:rPr>
-                <w:lang w:val="en-GB"/>
-              </w:rPr>
-              <w:t>Prof.</w:t>
-            </w:r>
-            <w:proofErr w:type="spellEnd"/>
-            <w:r>
-              <w:rPr>
-                <w:lang w:val="en-GB"/>
-              </w:rPr>
-              <w:t xml:space="preserve"> Mark Nixon, </w:t>
-            </w:r>
-            <w:proofErr w:type="spellStart"/>
-            <w:r>
-              <w:rPr>
-                <w:lang w:val="en-GB"/>
-              </w:rPr>
-              <w:t>Dr.</w:t>
-            </w:r>
-            <w:proofErr w:type="spellEnd"/>
-            <w:r>
-              <w:rPr>
-                <w:lang w:val="en-GB"/>
-              </w:rPr>
-              <w:t xml:space="preserve"> Jonathon Hare</w:t>
+              <w:t>Prof. Mark Nixon, Dr. Jonathon Hare</w:t>
             </w:r>
           </w:p>
           <w:p>
@@ -1749,7 +1722,27 @@
         <w:rPr>
           <w:lang w:val="en-GB"/>
         </w:rPr>
-        <w:t>from all images’</w:t>
+        <w:t>from a 10th</w:t>
+      </w:r>
+      <w:bookmarkStart w:id="1" w:name="_GoBack"/>
+      <w:bookmarkEnd w:id="1"/>
+      <w:r>
+        <w:rPr>
+          <w:lang w:val="en-GB"/>
+        </w:rPr>
+        <w:t xml:space="preserve"> </w:t>
+      </w:r>
+      <w:r>
+        <w:rPr>
+          <w:lang w:val="en-GB"/>
+        </w:rPr>
+        <w:t xml:space="preserve">of the number of the </w:t>
+      </w:r>
+      <w:r>
+        <w:rPr>
+          <w:lang w:val="en-GB"/>
+        </w:rPr>
+        <w:t>images’</w:t>
       </w:r>
       <w:r>
         <w:rPr>
@@ -1773,21 +1766,7 @@
         <w:rPr>
           <w:lang w:val="en-GB"/>
         </w:rPr>
-        <w:t xml:space="preserve">mapping the image features to the closest cluster mean and counting for each cluster how many features were mapped onto it. These </w:t>
-      </w:r>
-      <w:proofErr w:type="spellStart"/>
-      <w:r>
-        <w:rPr>
-          <w:lang w:val="en-GB"/>
-        </w:rPr>
-        <w:t>BoVWs</w:t>
-      </w:r>
-      <w:proofErr w:type="spellEnd"/>
-      <w:r>
-        <w:rPr>
-          <w:lang w:val="en-GB"/>
-        </w:rPr>
-        <w:t xml:space="preserve"> were subsequently used as input together with their images’ labels as target for training the support vector machines</w:t>
+        <w:t>mapping the image features to the closest cluster mean and counting for each cluster how many features were mapped onto it. These BoVWs were subsequently used as input together with their images’ labels as target for training the support vector machines</w:t>
       </w:r>
       <w:r>
         <w:rPr>
@@ -1829,21 +1808,7 @@
         <w:rPr>
           <w:lang w:val="en-GB"/>
         </w:rPr>
-        <w:t xml:space="preserve"> all </w:t>
-      </w:r>
-      <w:proofErr w:type="spellStart"/>
-      <w:r>
-        <w:rPr>
-          <w:lang w:val="en-GB"/>
-        </w:rPr>
-        <w:t>BoVWs</w:t>
-      </w:r>
-      <w:proofErr w:type="spellEnd"/>
-      <w:r>
-        <w:rPr>
-          <w:lang w:val="en-GB"/>
-        </w:rPr>
-        <w:t xml:space="preserve"> for that label as positive examples and the rest of the input as negatives. The SVMs used </w:t>
+        <w:t xml:space="preserve"> all BoVWs for that label as positive examples and the rest of the input as negatives. The SVMs used </w:t>
       </w:r>
       <w:r>
         <w:rPr>
@@ -2169,31 +2134,7 @@
         <w:rPr>
           <w:lang w:val="en-GB"/>
         </w:rPr>
-        <w:t xml:space="preserve">As mentioned in the previous section the feature extraction process uses SIFT </w:t>
-      </w:r>
-      <w:r>
-        <w:rPr>
-          <w:lang w:val="en-GB"/>
-        </w:rPr>
-        <w:t>(Sc</w:t>
-      </w:r>
-      <w:r>
-        <w:rPr>
-          <w:lang w:val="en-GB"/>
-        </w:rPr>
-        <w:t>ale-invariant feature transform</w:t>
-      </w:r>
-      <w:r>
-        <w:rPr>
-          <w:lang w:val="en-GB"/>
-        </w:rPr>
-        <w:t>)</w:t>
-      </w:r>
-      <w:r>
-        <w:rPr>
-          <w:lang w:val="en-GB"/>
-        </w:rPr>
-        <w:t xml:space="preserve"> to describe and compare </w:t>
+        <w:t xml:space="preserve">As mentioned in the previous section the feature extraction process uses SIFT (Scale-invariant feature transform) to describe and compare </w:t>
       </w:r>
       <w:r>
         <w:rPr>
@@ -2349,13 +2290,7 @@
         <w:rPr>
           <w:lang w:val="en-GB"/>
         </w:rPr>
-        <w:t xml:space="preserve"> from </w:t>
-      </w:r>
-      <w:r>
-        <w:rPr>
-          <w:lang w:val="en-GB"/>
-        </w:rPr>
-        <w:t>values over a threshold of 80%, or the highest peak if none found.</w:t>
+        <w:t xml:space="preserve"> from values over a threshold of 80%, or the highest peak if none found.</w:t>
       </w:r>
       <w:r>
         <w:rPr>
@@ -2635,13 +2570,7 @@
         <w:rPr>
           <w:lang w:val="en-GB"/>
         </w:rPr>
-        <w:t>[http://opencv-python-tutroals.readthedocs.io]</w:t>
-      </w:r>
-      <w:r>
-        <w:rPr>
-          <w:lang w:val="en-GB"/>
-        </w:rPr>
-        <w:t>.</w:t>
+        <w:t>[http://opencv-python-tutroals.readthedocs.io].</w:t>
       </w:r>
       <w:r>
         <w:rPr>
@@ -2828,25 +2757,7 @@
         <w:rPr>
           <w:lang w:val="en-GB"/>
         </w:rPr>
-        <w:t xml:space="preserve"> But besides these advantages, SIFT features might bring along complexity problems when facing large resolution images and databases, thus making it necessary to learn a million clusters in 128 dimensions (!) from 10’s millions of features in the</w:t>
-      </w:r>
-      <w:r>
-        <w:rPr>
-          <w:lang w:val="en-GB"/>
-        </w:rPr>
-        <w:t xml:space="preserve"> K-Means</w:t>
-      </w:r>
-      <w:r>
-        <w:rPr>
-          <w:lang w:val="en-GB"/>
-        </w:rPr>
-        <w:t xml:space="preserve"> algorithm</w:t>
-      </w:r>
-      <w:r>
-        <w:rPr>
-          <w:lang w:val="en-GB"/>
-        </w:rPr>
-        <w:t>.</w:t>
+        <w:t xml:space="preserve"> But besides these advantages, SIFT features might bring along complexity problems when facing large resolution images and databases, thus making it necessary to learn a million clusters in 128 dimensions (!) from 10’s millions of features in the K-Means algorithm.</w:t>
       </w:r>
     </w:p>
     <w:p>
@@ -3091,21 +3002,12 @@
         <w:t xml:space="preserve">Like the first runs, does this implementation also follow the order to first extract, pre-process (resizing to 256x256) and structure the training data to then learn a model making same labelled images recognizable as such. The implementation of the classifiers and feature extractors is hidden in the layers of the CNN and can be found in the </w:t>
       </w:r>
       <w:hyperlink r:id="rId9" w:history="1">
-        <w:proofErr w:type="spellStart"/>
         <w:r>
           <w:rPr>
             <w:rStyle w:val="Hyperlink"/>
             <w:lang w:val="en-GB"/>
           </w:rPr>
-          <w:t>Keras</w:t>
-        </w:r>
-        <w:proofErr w:type="spellEnd"/>
-        <w:r>
-          <w:rPr>
-            <w:rStyle w:val="Hyperlink"/>
-            <w:lang w:val="en-GB"/>
-          </w:rPr>
-          <w:t xml:space="preserve"> package documentation</w:t>
+          <w:t>Keras package documentation</w:t>
         </w:r>
       </w:hyperlink>
       <w:r>
@@ -3385,13 +3287,7 @@
               <w:rPr>
                 <w:lang w:val="en-GB"/>
               </w:rPr>
-              <w:t>A second 3x3 kernel with a rectifier as activation function that out</w:t>
-            </w:r>
-            <w:r>
-              <w:rPr>
-                <w:lang w:val="en-GB"/>
-              </w:rPr>
-              <w:t xml:space="preserve">puts a 64 dimensional </w:t>
+              <w:t xml:space="preserve">A second 3x3 kernel with a rectifier as activation function that outputs a 64 dimensional </w:t>
             </w:r>
             <w:r>
               <w:rPr>
@@ -3769,21 +3665,7 @@
               <w:rPr>
                 <w:lang w:val="en-GB"/>
               </w:rPr>
-              <w:t xml:space="preserve">ayer with 15 units (the number of different classes/labels) and a </w:t>
-            </w:r>
-            <w:proofErr w:type="spellStart"/>
-            <w:r>
-              <w:rPr>
-                <w:lang w:val="en-GB"/>
-              </w:rPr>
-              <w:t>softmax</w:t>
-            </w:r>
-            <w:proofErr w:type="spellEnd"/>
-            <w:r>
-              <w:rPr>
-                <w:lang w:val="en-GB"/>
-              </w:rPr>
-              <w:t>-activation function that computes for each class the probability that the Input belongs to it</w:t>
+              <w:t>ayer with 15 units (the number of different classes/labels) and a softmax-activation function that computes for each class the probability that the Input belongs to it</w:t>
             </w:r>
           </w:p>
         </w:tc>
@@ -4218,23 +4100,8 @@
         <w:rPr>
           <w:lang w:val="en-GB"/>
         </w:rPr>
-        <w:t xml:space="preserve">The following packages need to be installed in the Python environment to execute the Python scripts for all three runs: </w:t>
-      </w:r>
-      <w:proofErr w:type="spellStart"/>
-      <w:r>
-        <w:rPr>
-          <w:lang w:val="en-GB"/>
-        </w:rPr>
-        <w:t>OpenCV</w:t>
-      </w:r>
-      <w:proofErr w:type="spellEnd"/>
-      <w:r>
-        <w:rPr>
-          <w:lang w:val="en-GB"/>
-        </w:rPr>
-        <w:t xml:space="preserve">, </w:t>
-      </w:r>
-      <w:proofErr w:type="spellStart"/>
+        <w:t xml:space="preserve">The following packages need to be installed in the Python environment to execute the Python scripts for all three runs: OpenCV, </w:t>
+      </w:r>
       <w:r>
         <w:rPr>
           <w:lang w:val="en-GB"/>
@@ -4245,16 +4112,8 @@
         <w:rPr>
           <w:lang w:val="en-GB"/>
         </w:rPr>
-        <w:t>hainer</w:t>
-      </w:r>
-      <w:proofErr w:type="spellEnd"/>
-      <w:r>
-        <w:rPr>
-          <w:lang w:val="en-GB"/>
-        </w:rPr>
-        <w:t xml:space="preserve">, </w:t>
-      </w:r>
-      <w:proofErr w:type="spellStart"/>
+        <w:t xml:space="preserve">hainer, </w:t>
+      </w:r>
       <w:r>
         <w:rPr>
           <w:lang w:val="en-GB"/>
@@ -4265,28 +4124,7 @@
         <w:rPr>
           <w:lang w:val="en-GB"/>
         </w:rPr>
-        <w:t>eras</w:t>
-      </w:r>
-      <w:proofErr w:type="spellEnd"/>
-      <w:r>
-        <w:rPr>
-          <w:lang w:val="en-GB"/>
-        </w:rPr>
-        <w:t xml:space="preserve">, </w:t>
-      </w:r>
-      <w:proofErr w:type="spellStart"/>
-      <w:r>
-        <w:rPr>
-          <w:lang w:val="en-GB"/>
-        </w:rPr>
-        <w:t>sklearn</w:t>
-      </w:r>
-      <w:proofErr w:type="spellEnd"/>
-      <w:r>
-        <w:rPr>
-          <w:lang w:val="en-GB"/>
-        </w:rPr>
-        <w:t>.</w:t>
+        <w:t>eras, sklearn.</w:t>
       </w:r>
       <w:r>
         <w:rPr>
@@ -4304,13 +4142,7 @@
         <w:rPr>
           <w:lang w:val="en-GB"/>
         </w:rPr>
-        <w:t xml:space="preserve">each </w:t>
-      </w:r>
-      <w:r>
-        <w:rPr>
-          <w:lang w:val="en-GB"/>
-        </w:rPr>
-        <w:t>script</w:t>
+        <w:t>each script</w:t>
       </w:r>
       <w:r>
         <w:rPr>
@@ -4322,13 +4154,7 @@
         <w:rPr>
           <w:lang w:val="en-GB"/>
         </w:rPr>
-        <w:t xml:space="preserve"> </w:t>
-      </w:r>
-      <w:r>
-        <w:rPr>
-          <w:lang w:val="en-GB"/>
-        </w:rPr>
-        <w:t>must be in the same directory as the folders “training” and “testing”</w:t>
+        <w:t xml:space="preserve"> must be in the same directory as the folders “training” and “testing”</w:t>
       </w:r>
       <w:r>
         <w:rPr>
@@ -4342,8 +4168,6 @@
         </w:rPr>
         <w:t xml:space="preserve"> the data.</w:t>
       </w:r>
-      <w:bookmarkStart w:id="1" w:name="_GoBack"/>
-      <w:bookmarkEnd w:id="1"/>
     </w:p>
     <w:p>
       <w:pPr>
@@ -4403,19 +4227,7 @@
           <w:sz w:val="21"/>
           <w:szCs w:val="24"/>
         </w:rPr>
-        <w:t>Figure 1</w:t>
-      </w:r>
-      <w:r>
-        <w:rPr>
-          <w:rFonts w:eastAsia="Times New Roman" w:cs="Times New Roman"/>
-          <w:b/>
-          <w:i/>
-          <w:spacing w:val="0"/>
-          <w:kern w:val="0"/>
-          <w:sz w:val="21"/>
-          <w:szCs w:val="24"/>
-        </w:rPr>
-        <w:t>:</w:t>
+        <w:t>Figure 1:</w:t>
       </w:r>
       <w:r>
         <w:rPr>
@@ -4525,27 +4337,7 @@
             <w:sz w:val="21"/>
             <w:szCs w:val="24"/>
           </w:rPr>
-          <m:t>k</m:t>
-        </m:r>
-        <m:r>
-          <w:rPr>
-            <w:rFonts w:ascii="Cambria Math" w:eastAsia="Times New Roman" w:hAnsi="Cambria Math" w:cs="Times New Roman"/>
-            <w:spacing w:val="0"/>
-            <w:kern w:val="0"/>
-            <w:sz w:val="21"/>
-            <w:szCs w:val="24"/>
-          </w:rPr>
-          <m:t>=</m:t>
-        </m:r>
-        <m:r>
-          <w:rPr>
-            <w:rFonts w:ascii="Cambria Math" w:eastAsia="Times New Roman" w:hAnsi="Cambria Math" w:cs="Times New Roman"/>
-            <w:spacing w:val="0"/>
-            <w:kern w:val="0"/>
-            <w:sz w:val="21"/>
-            <w:szCs w:val="24"/>
-          </w:rPr>
-          <m:t>23</m:t>
+          <m:t>k=23</m:t>
         </m:r>
       </m:oMath>
       <w:r>
@@ -4628,7 +4420,7 @@
           <w:rPr>
             <w:noProof/>
           </w:rPr>
-          <w:t>5</w:t>
+          <w:t>2</w:t>
         </w:r>
         <w:r>
           <w:fldChar w:fldCharType="end"/>
@@ -7573,585 +7365,6 @@
 </w:styles>
 </file>
 
-<file path=word/glossary/document.xml><?xml version="1.0" encoding="utf-8"?>
-<w:glossaryDocument xmlns:wpc="http://schemas.microsoft.com/office/word/2010/wordprocessingCanvas" xmlns:cx="http://schemas.microsoft.com/office/drawing/2014/chartex" xmlns:mc="http://schemas.openxmlformats.org/markup-compatibility/2006" xmlns:o="urn:schemas-microsoft-com:office:office" xmlns:r="http://schemas.openxmlformats.org/officeDocument/2006/relationships" xmlns:m="http://schemas.openxmlformats.org/officeDocument/2006/math" xmlns:v="urn:schemas-microsoft-com:vml" xmlns:wp14="http://schemas.microsoft.com/office/word/2010/wordprocessingDrawing" xmlns:wp="http://schemas.openxmlformats.org/drawingml/2006/wordprocessingDrawing" xmlns:w10="urn:schemas-microsoft-com:office:word" xmlns:w="http://schemas.openxmlformats.org/wordprocessingml/2006/main" xmlns:w14="http://schemas.microsoft.com/office/word/2010/wordml" xmlns:w15="http://schemas.microsoft.com/office/word/2012/wordml" xmlns:w16se="http://schemas.microsoft.com/office/word/2015/wordml/symex" xmlns:wpg="http://schemas.microsoft.com/office/word/2010/wordprocessingGroup" xmlns:wpi="http://schemas.microsoft.com/office/word/2010/wordprocessingInk" xmlns:wne="http://schemas.microsoft.com/office/word/2006/wordml" xmlns:wps="http://schemas.microsoft.com/office/word/2010/wordprocessingShape" mc:Ignorable="w14 w15 w16se wp14"/>
-</file>
-
-<file path=word/glossary/fontTable.xml><?xml version="1.0" encoding="utf-8"?>
-<w:fonts xmlns:mc="http://schemas.openxmlformats.org/markup-compatibility/2006" xmlns:r="http://schemas.openxmlformats.org/officeDocument/2006/relationships" xmlns:w="http://schemas.openxmlformats.org/wordprocessingml/2006/main" xmlns:w14="http://schemas.microsoft.com/office/word/2010/wordml" xmlns:w15="http://schemas.microsoft.com/office/word/2012/wordml" xmlns:w16se="http://schemas.microsoft.com/office/word/2015/wordml/symex" mc:Ignorable="w14 w15 w16se">
-  <w:font w:name="Symbol">
-    <w:panose1 w:val="05050102010706020507"/>
-    <w:charset w:val="02"/>
-    <w:family w:val="roman"/>
-    <w:pitch w:val="variable"/>
-    <w:sig w:usb0="00000000" w:usb1="10000000" w:usb2="00000000" w:usb3="00000000" w:csb0="80000000" w:csb1="00000000"/>
-  </w:font>
-  <w:font w:name="Times New Roman">
-    <w:panose1 w:val="02020603050405020304"/>
-    <w:charset w:val="00"/>
-    <w:family w:val="roman"/>
-    <w:pitch w:val="variable"/>
-    <w:sig w:usb0="E0002EFF" w:usb1="C000785B" w:usb2="00000009" w:usb3="00000000" w:csb0="000001FF" w:csb1="00000000"/>
-  </w:font>
-  <w:font w:name="Arial">
-    <w:panose1 w:val="020B0604020202020204"/>
-    <w:charset w:val="00"/>
-    <w:family w:val="swiss"/>
-    <w:pitch w:val="variable"/>
-    <w:sig w:usb0="E0002EFF" w:usb1="C0007843" w:usb2="00000009" w:usb3="00000000" w:csb0="000001FF" w:csb1="00000000"/>
-  </w:font>
-  <w:font w:name="Wingdings">
-    <w:panose1 w:val="05000000000000000000"/>
-    <w:charset w:val="02"/>
-    <w:family w:val="auto"/>
-    <w:pitch w:val="variable"/>
-    <w:sig w:usb0="00000000" w:usb1="10000000" w:usb2="00000000" w:usb3="00000000" w:csb0="80000000" w:csb1="00000000"/>
-  </w:font>
-  <w:font w:name="Courier New">
-    <w:panose1 w:val="02070309020205020404"/>
-    <w:charset w:val="00"/>
-    <w:family w:val="modern"/>
-    <w:pitch w:val="fixed"/>
-    <w:sig w:usb0="E0002EFF" w:usb1="C0007843" w:usb2="00000009" w:usb3="00000000" w:csb0="000001FF" w:csb1="00000000"/>
-  </w:font>
-  <w:font w:name="Calibri">
-    <w:panose1 w:val="020F0502020204030204"/>
-    <w:charset w:val="00"/>
-    <w:family w:val="swiss"/>
-    <w:pitch w:val="variable"/>
-    <w:sig w:usb0="E0002AFF" w:usb1="C000247B" w:usb2="00000009" w:usb3="00000000" w:csb0="000001FF" w:csb1="00000000"/>
-  </w:font>
-  <w:font w:name="DengXian">
-    <w:altName w:val="等线"/>
-    <w:panose1 w:val="02010600030101010101"/>
-    <w:charset w:val="86"/>
-    <w:family w:val="auto"/>
-    <w:pitch w:val="variable"/>
-    <w:sig w:usb0="A00002BF" w:usb1="38CF7CFA" w:usb2="00000016" w:usb3="00000000" w:csb0="0004000F" w:csb1="00000000"/>
-  </w:font>
-  <w:font w:name="Palatino Linotype">
-    <w:panose1 w:val="02040502050505030304"/>
-    <w:charset w:val="00"/>
-    <w:family w:val="roman"/>
-    <w:pitch w:val="variable"/>
-    <w:sig w:usb0="E0000287" w:usb1="40000013" w:usb2="00000000" w:usb3="00000000" w:csb0="0000019F" w:csb1="00000000"/>
-  </w:font>
-  <w:font w:name="Segoe UI">
-    <w:panose1 w:val="020B0502040204020203"/>
-    <w:charset w:val="00"/>
-    <w:family w:val="swiss"/>
-    <w:pitch w:val="variable"/>
-    <w:sig w:usb0="E4002EFF" w:usb1="C000E47F" w:usb2="00000009" w:usb3="00000000" w:csb0="000001FF" w:csb1="00000000"/>
-  </w:font>
-  <w:font w:name="Calibri Light">
-    <w:panose1 w:val="020F0302020204030204"/>
-    <w:charset w:val="00"/>
-    <w:family w:val="swiss"/>
-    <w:pitch w:val="variable"/>
-    <w:sig w:usb0="E0002AFF" w:usb1="C000247B" w:usb2="00000009" w:usb3="00000000" w:csb0="000001FF" w:csb1="00000000"/>
-  </w:font>
-  <w:font w:name="DengXian Light">
-    <w:altName w:val="等线 Light"/>
-    <w:panose1 w:val="02010600030101010101"/>
-    <w:charset w:val="86"/>
-    <w:family w:val="auto"/>
-    <w:pitch w:val="variable"/>
-    <w:sig w:usb0="A00002BF" w:usb1="38CF7CFA" w:usb2="00000016" w:usb3="00000000" w:csb0="0004000F" w:csb1="00000000"/>
-  </w:font>
-  <w:font w:name="Cambria Math">
-    <w:panose1 w:val="02040503050406030204"/>
-    <w:charset w:val="00"/>
-    <w:family w:val="roman"/>
-    <w:pitch w:val="variable"/>
-    <w:sig w:usb0="E00002FF" w:usb1="420024FF" w:usb2="00000000" w:usb3="00000000" w:csb0="0000019F" w:csb1="00000000"/>
-  </w:font>
-</w:fonts>
-</file>
-
-<file path=word/glossary/settings.xml><?xml version="1.0" encoding="utf-8"?>
-<w:settings xmlns:mc="http://schemas.openxmlformats.org/markup-compatibility/2006" xmlns:o="urn:schemas-microsoft-com:office:office" xmlns:r="http://schemas.openxmlformats.org/officeDocument/2006/relationships" xmlns:m="http://schemas.openxmlformats.org/officeDocument/2006/math" xmlns:v="urn:schemas-microsoft-com:vml" xmlns:w10="urn:schemas-microsoft-com:office:word" xmlns:w="http://schemas.openxmlformats.org/wordprocessingml/2006/main" xmlns:w14="http://schemas.microsoft.com/office/word/2010/wordml" xmlns:w15="http://schemas.microsoft.com/office/word/2012/wordml" xmlns:w16se="http://schemas.microsoft.com/office/word/2015/wordml/symex" xmlns:sl="http://schemas.openxmlformats.org/schemaLibrary/2006/main" mc:Ignorable="w14 w15 w16se">
-  <w:view w:val="normal"/>
-  <w:defaultTabStop w:val="720"/>
-  <w:characterSpacingControl w:val="doNotCompress"/>
-  <w:compat>
-    <w:useFELayout/>
-    <w:compatSetting w:name="compatibilityMode" w:uri="http://schemas.microsoft.com/office/word" w:val="15"/>
-    <w:compatSetting w:name="overrideTableStyleFontSizeAndJustification" w:uri="http://schemas.microsoft.com/office/word" w:val="1"/>
-    <w:compatSetting w:name="enableOpenTypeFeatures" w:uri="http://schemas.microsoft.com/office/word" w:val="1"/>
-    <w:compatSetting w:name="doNotFlipMirrorIndents" w:uri="http://schemas.microsoft.com/office/word" w:val="1"/>
-    <w:compatSetting w:name="differentiateMultirowTableHeaders" w:uri="http://schemas.microsoft.com/office/word" w:val="1"/>
-  </w:compat>
-  <w:rsids>
-    <w:rsidRoot w:val="001D1070"/>
-    <w:rsid w:val="001879B2"/>
-    <w:rsid w:val="001D1070"/>
-    <w:rsid w:val="00383E8F"/>
-    <w:rsid w:val="00503203"/>
-    <w:rsid w:val="005377A1"/>
-    <w:rsid w:val="006D78D9"/>
-  </w:rsids>
-  <m:mathPr>
-    <m:mathFont m:val="Cambria Math"/>
-    <m:brkBin m:val="before"/>
-    <m:brkBinSub m:val="--"/>
-    <m:smallFrac m:val="0"/>
-    <m:dispDef/>
-    <m:lMargin m:val="0"/>
-    <m:rMargin m:val="0"/>
-    <m:defJc m:val="centerGroup"/>
-    <m:wrapIndent m:val="1440"/>
-    <m:intLim m:val="subSup"/>
-    <m:naryLim m:val="undOvr"/>
-  </m:mathPr>
-  <w:themeFontLang w:val="en-GB" w:eastAsia="zh-CN"/>
-  <w:clrSchemeMapping w:bg1="light1" w:t1="dark1" w:bg2="light2" w:t2="dark2" w:accent1="accent1" w:accent2="accent2" w:accent3="accent3" w:accent4="accent4" w:accent5="accent5" w:accent6="accent6" w:hyperlink="hyperlink" w:followedHyperlink="followedHyperlink"/>
-  <w:decimalSymbol w:val="."/>
-  <w:listSeparator w:val=","/>
-  <w15:chartTrackingRefBased/>
-</w:settings>
-</file>
-
-<file path=word/glossary/styles.xml><?xml version="1.0" encoding="utf-8"?>
-<w:styles xmlns:mc="http://schemas.openxmlformats.org/markup-compatibility/2006" xmlns:r="http://schemas.openxmlformats.org/officeDocument/2006/relationships" xmlns:w="http://schemas.openxmlformats.org/wordprocessingml/2006/main" xmlns:w14="http://schemas.microsoft.com/office/word/2010/wordml" xmlns:w15="http://schemas.microsoft.com/office/word/2012/wordml" xmlns:w16se="http://schemas.microsoft.com/office/word/2015/wordml/symex" mc:Ignorable="w14 w15 w16se">
-  <w:docDefaults>
-    <w:rPrDefault>
-      <w:rPr>
-        <w:rFonts w:asciiTheme="minorHAnsi" w:eastAsiaTheme="minorEastAsia" w:hAnsiTheme="minorHAnsi" w:cstheme="minorBidi"/>
-        <w:sz w:val="22"/>
-        <w:szCs w:val="22"/>
-        <w:lang w:val="en-GB" w:eastAsia="zh-CN" w:bidi="ar-SA"/>
-      </w:rPr>
-    </w:rPrDefault>
-    <w:pPrDefault>
-      <w:pPr>
-        <w:spacing w:after="160" w:line="259" w:lineRule="auto"/>
-      </w:pPr>
-    </w:pPrDefault>
-  </w:docDefaults>
-  <w:latentStyles w:defLockedState="0" w:defUIPriority="99" w:defSemiHidden="0" w:defUnhideWhenUsed="0" w:defQFormat="0" w:count="371">
-    <w:lsdException w:name="Normal" w:uiPriority="0" w:qFormat="1"/>
-    <w:lsdException w:name="heading 1" w:uiPriority="9" w:qFormat="1"/>
-    <w:lsdException w:name="heading 2" w:semiHidden="1" w:uiPriority="9" w:unhideWhenUsed="1" w:qFormat="1"/>
-    <w:lsdException w:name="heading 3" w:semiHidden="1" w:uiPriority="9" w:unhideWhenUsed="1" w:qFormat="1"/>
-    <w:lsdException w:name="heading 4" w:semiHidden="1" w:uiPriority="9" w:unhideWhenUsed="1" w:qFormat="1"/>
-    <w:lsdException w:name="heading 5" w:semiHidden="1" w:uiPriority="9" w:unhideWhenUsed="1" w:qFormat="1"/>
-    <w:lsdException w:name="heading 6" w:semiHidden="1" w:uiPriority="9" w:unhideWhenUsed="1" w:qFormat="1"/>
-    <w:lsdException w:name="heading 7" w:semiHidden="1" w:uiPriority="9" w:unhideWhenUsed="1" w:qFormat="1"/>
-    <w:lsdException w:name="heading 8" w:semiHidden="1" w:uiPriority="9" w:unhideWhenUsed="1" w:qFormat="1"/>
-    <w:lsdException w:name="heading 9" w:semiHidden="1" w:uiPriority="9" w:unhideWhenUsed="1" w:qFormat="1"/>
-    <w:lsdException w:name="index 1" w:semiHidden="1" w:unhideWhenUsed="1"/>
-    <w:lsdException w:name="index 2" w:semiHidden="1" w:unhideWhenUsed="1"/>
-    <w:lsdException w:name="index 3" w:semiHidden="1" w:unhideWhenUsed="1"/>
-    <w:lsdException w:name="index 4" w:semiHidden="1" w:unhideWhenUsed="1"/>
-    <w:lsdException w:name="index 5" w:semiHidden="1" w:unhideWhenUsed="1"/>
-    <w:lsdException w:name="index 6" w:semiHidden="1" w:unhideWhenUsed="1"/>
-    <w:lsdException w:name="index 7" w:semiHidden="1" w:unhideWhenUsed="1"/>
-    <w:lsdException w:name="index 8" w:semiHidden="1" w:unhideWhenUsed="1"/>
-    <w:lsdException w:name="index 9" w:semiHidden="1" w:unhideWhenUsed="1"/>
-    <w:lsdException w:name="toc 1" w:semiHidden="1" w:uiPriority="39" w:unhideWhenUsed="1"/>
-    <w:lsdException w:name="toc 2" w:semiHidden="1" w:uiPriority="39" w:unhideWhenUsed="1"/>
-    <w:lsdException w:name="toc 3" w:semiHidden="1" w:uiPriority="39" w:unhideWhenUsed="1"/>
-    <w:lsdException w:name="toc 4" w:semiHidden="1" w:uiPriority="39" w:unhideWhenUsed="1"/>
-    <w:lsdException w:name="toc 5" w:semiHidden="1" w:uiPriority="39" w:unhideWhenUsed="1"/>
-    <w:lsdException w:name="toc 6" w:semiHidden="1" w:uiPriority="39" w:unhideWhenUsed="1"/>
-    <w:lsdException w:name="toc 7" w:semiHidden="1" w:uiPriority="39" w:unhideWhenUsed="1"/>
-    <w:lsdException w:name="toc 8" w:semiHidden="1" w:uiPriority="39" w:unhideWhenUsed="1"/>
-    <w:lsdException w:name="toc 9" w:semiHidden="1" w:uiPriority="39" w:unhideWhenUsed="1"/>
-    <w:lsdException w:name="Normal Indent" w:semiHidden="1" w:unhideWhenUsed="1"/>
-    <w:lsdException w:name="footnote text" w:semiHidden="1" w:unhideWhenUsed="1"/>
-    <w:lsdException w:name="annotation text" w:semiHidden="1" w:unhideWhenUsed="1"/>
-    <w:lsdException w:name="header" w:semiHidden="1" w:unhideWhenUsed="1"/>
-    <w:lsdException w:name="footer" w:semiHidden="1" w:unhideWhenUsed="1"/>
-    <w:lsdException w:name="index heading" w:semiHidden="1" w:unhideWhenUsed="1"/>
-    <w:lsdException w:name="caption" w:semiHidden="1" w:uiPriority="35" w:unhideWhenUsed="1" w:qFormat="1"/>
-    <w:lsdException w:name="table of figures" w:semiHidden="1" w:unhideWhenUsed="1"/>
-    <w:lsdException w:name="envelope address" w:semiHidden="1" w:unhideWhenUsed="1"/>
-    <w:lsdException w:name="envelope return" w:semiHidden="1" w:unhideWhenUsed="1"/>
-    <w:lsdException w:name="footnote reference" w:semiHidden="1" w:unhideWhenUsed="1"/>
-    <w:lsdException w:name="annotation reference" w:semiHidden="1" w:unhideWhenUsed="1"/>
-    <w:lsdException w:name="line number" w:semiHidden="1" w:unhideWhenUsed="1"/>
-    <w:lsdException w:name="page number" w:semiHidden="1" w:unhideWhenUsed="1"/>
-    <w:lsdException w:name="endnote reference" w:semiHidden="1" w:unhideWhenUsed="1"/>
-    <w:lsdException w:name="endnote text" w:semiHidden="1" w:unhideWhenUsed="1"/>
-    <w:lsdException w:name="table of authorities" w:semiHidden="1" w:unhideWhenUsed="1"/>
-    <w:lsdException w:name="macro" w:semiHidden="1" w:unhideWhenUsed="1"/>
-    <w:lsdException w:name="toa heading" w:semiHidden="1" w:unhideWhenUsed="1"/>
-    <w:lsdException w:name="List" w:semiHidden="1" w:unhideWhenUsed="1"/>
-    <w:lsdException w:name="List Bullet" w:semiHidden="1" w:unhideWhenUsed="1"/>
-    <w:lsdException w:name="List Number" w:semiHidden="1" w:unhideWhenUsed="1"/>
-    <w:lsdException w:name="List 2" w:semiHidden="1" w:unhideWhenUsed="1"/>
-    <w:lsdException w:name="List 3" w:semiHidden="1" w:unhideWhenUsed="1"/>
-    <w:lsdException w:name="List 4" w:semiHidden="1" w:unhideWhenUsed="1"/>
-    <w:lsdException w:name="List 5" w:semiHidden="1" w:unhideWhenUsed="1"/>
-    <w:lsdException w:name="List Bullet 2" w:semiHidden="1" w:unhideWhenUsed="1"/>
-    <w:lsdException w:name="List Bullet 3" w:semiHidden="1" w:unhideWhenUsed="1"/>
-    <w:lsdException w:name="List Bullet 4" w:semiHidden="1" w:unhideWhenUsed="1"/>
-    <w:lsdException w:name="List Bullet 5" w:semiHidden="1" w:unhideWhenUsed="1"/>
-    <w:lsdException w:name="List Number 2" w:semiHidden="1" w:unhideWhenUsed="1"/>
-    <w:lsdException w:name="List Number 3" w:semiHidden="1" w:unhideWhenUsed="1"/>
-    <w:lsdException w:name="List Number 4" w:semiHidden="1" w:unhideWhenUsed="1"/>
-    <w:lsdException w:name="List Number 5" w:semiHidden="1" w:unhideWhenUsed="1"/>
-    <w:lsdException w:name="Title" w:uiPriority="10" w:qFormat="1"/>
-    <w:lsdException w:name="Closing" w:semiHidden="1" w:unhideWhenUsed="1"/>
-    <w:lsdException w:name="Signature" w:semiHidden="1" w:unhideWhenUsed="1"/>
-    <w:lsdException w:name="Default Paragraph Font" w:semiHidden="1" w:uiPriority="1" w:unhideWhenUsed="1"/>
-    <w:lsdException w:name="Body Text" w:semiHidden="1" w:unhideWhenUsed="1"/>
-    <w:lsdException w:name="Body Text Indent" w:semiHidden="1" w:unhideWhenUsed="1"/>
-    <w:lsdException w:name="List Continue" w:semiHidden="1" w:unhideWhenUsed="1"/>
-    <w:lsdException w:name="List Continue 2" w:semiHidden="1" w:unhideWhenUsed="1"/>
-    <w:lsdException w:name="List Continue 3" w:semiHidden="1" w:unhideWhenUsed="1"/>
-    <w:lsdException w:name="List Continue 4" w:semiHidden="1" w:unhideWhenUsed="1"/>
-    <w:lsdException w:name="List Continue 5" w:semiHidden="1" w:unhideWhenUsed="1"/>
-    <w:lsdException w:name="Message Header" w:semiHidden="1" w:unhideWhenUsed="1"/>
-    <w:lsdException w:name="Subtitle" w:uiPriority="11" w:qFormat="1"/>
-    <w:lsdException w:name="Salutation" w:semiHidden="1" w:unhideWhenUsed="1"/>
-    <w:lsdException w:name="Date" w:semiHidden="1" w:unhideWhenUsed="1"/>
-    <w:lsdException w:name="Body Text First Indent" w:semiHidden="1" w:unhideWhenUsed="1"/>
-    <w:lsdException w:name="Body Text First Indent 2" w:semiHidden="1" w:unhideWhenUsed="1"/>
-    <w:lsdException w:name="Note Heading" w:semiHidden="1" w:unhideWhenUsed="1"/>
-    <w:lsdException w:name="Body Text 2" w:semiHidden="1" w:unhideWhenUsed="1"/>
-    <w:lsdException w:name="Body Text 3" w:semiHidden="1" w:unhideWhenUsed="1"/>
-    <w:lsdException w:name="Body Text Indent 2" w:semiHidden="1" w:unhideWhenUsed="1"/>
-    <w:lsdException w:name="Body Text Indent 3" w:semiHidden="1" w:unhideWhenUsed="1"/>
-    <w:lsdException w:name="Block Text" w:semiHidden="1" w:unhideWhenUsed="1"/>
-    <w:lsdException w:name="Hyperlink" w:semiHidden="1" w:unhideWhenUsed="1"/>
-    <w:lsdException w:name="FollowedHyperlink" w:semiHidden="1" w:unhideWhenUsed="1"/>
-    <w:lsdException w:name="Strong" w:uiPriority="22" w:qFormat="1"/>
-    <w:lsdException w:name="Emphasis" w:uiPriority="20" w:qFormat="1"/>
-    <w:lsdException w:name="Document Map" w:semiHidden="1" w:unhideWhenUsed="1"/>
-    <w:lsdException w:name="Plain Text" w:semiHidden="1" w:unhideWhenUsed="1"/>
-    <w:lsdException w:name="E-mail Signature" w:semiHidden="1" w:unhideWhenUsed="1"/>
-    <w:lsdException w:name="HTML Top of Form" w:semiHidden="1" w:unhideWhenUsed="1"/>
-    <w:lsdException w:name="HTML Bottom of Form" w:semiHidden="1" w:unhideWhenUsed="1"/>
-    <w:lsdException w:name="Normal (Web)" w:semiHidden="1" w:unhideWhenUsed="1"/>
-    <w:lsdException w:name="HTML Acronym" w:semiHidden="1" w:unhideWhenUsed="1"/>
-    <w:lsdException w:name="HTML Address" w:semiHidden="1" w:unhideWhenUsed="1"/>
-    <w:lsdException w:name="HTML Cite" w:semiHidden="1" w:unhideWhenUsed="1"/>
-    <w:lsdException w:name="HTML Code" w:semiHidden="1" w:unhideWhenUsed="1"/>
-    <w:lsdException w:name="HTML Definition" w:semiHidden="1" w:unhideWhenUsed="1"/>
-    <w:lsdException w:name="HTML Keyboard" w:semiHidden="1" w:unhideWhenUsed="1"/>
-    <w:lsdException w:name="HTML Preformatted" w:semiHidden="1" w:unhideWhenUsed="1"/>
-    <w:lsdException w:name="HTML Sample" w:semiHidden="1" w:unhideWhenUsed="1"/>
-    <w:lsdException w:name="HTML Typewriter" w:semiHidden="1" w:unhideWhenUsed="1"/>
-    <w:lsdException w:name="HTML Variable" w:semiHidden="1" w:unhideWhenUsed="1"/>
-    <w:lsdException w:name="Normal Table" w:semiHidden="1" w:unhideWhenUsed="1"/>
-    <w:lsdException w:name="annotation subject" w:semiHidden="1" w:unhideWhenUsed="1"/>
-    <w:lsdException w:name="No List" w:semiHidden="1" w:unhideWhenUsed="1"/>
-    <w:lsdException w:name="Outline List 1" w:semiHidden="1" w:unhideWhenUsed="1"/>
-    <w:lsdException w:name="Outline List 2" w:semiHidden="1" w:unhideWhenUsed="1"/>
-    <w:lsdException w:name="Outline List 3" w:semiHidden="1" w:unhideWhenUsed="1"/>
-    <w:lsdException w:name="Table Simple 1" w:semiHidden="1" w:unhideWhenUsed="1"/>
-    <w:lsdException w:name="Table Simple 2" w:semiHidden="1" w:unhideWhenUsed="1"/>
-    <w:lsdException w:name="Table Simple 3" w:semiHidden="1" w:unhideWhenUsed="1"/>
-    <w:lsdException w:name="Table Classic 1" w:semiHidden="1" w:unhideWhenUsed="1"/>
-    <w:lsdException w:name="Table Classic 2" w:semiHidden="1" w:unhideWhenUsed="1"/>
-    <w:lsdException w:name="Table Classic 3" w:semiHidden="1" w:unhideWhenUsed="1"/>
-    <w:lsdException w:name="Table Classic 4" w:semiHidden="1" w:unhideWhenUsed="1"/>
-    <w:lsdException w:name="Table Colorful 1" w:semiHidden="1" w:unhideWhenUsed="1"/>
-    <w:lsdException w:name="Table Colorful 2" w:semiHidden="1" w:unhideWhenUsed="1"/>
-    <w:lsdException w:name="Table Colorful 3" w:semiHidden="1" w:unhideWhenUsed="1"/>
-    <w:lsdException w:name="Table Columns 1" w:semiHidden="1" w:unhideWhenUsed="1"/>
-    <w:lsdException w:name="Table Columns 2" w:semiHidden="1" w:unhideWhenUsed="1"/>
-    <w:lsdException w:name="Table Columns 3" w:semiHidden="1" w:unhideWhenUsed="1"/>
-    <w:lsdException w:name="Table Columns 4" w:semiHidden="1" w:unhideWhenUsed="1"/>
-    <w:lsdException w:name="Table Columns 5" w:semiHidden="1" w:unhideWhenUsed="1"/>
-    <w:lsdException w:name="Table Grid 1" w:semiHidden="1" w:unhideWhenUsed="1"/>
-    <w:lsdException w:name="Table Grid 2" w:semiHidden="1" w:unhideWhenUsed="1"/>
-    <w:lsdException w:name="Table Grid 3" w:semiHidden="1" w:unhideWhenUsed="1"/>
-    <w:lsdException w:name="Table Grid 4" w:semiHidden="1" w:unhideWhenUsed="1"/>
-    <w:lsdException w:name="Table Grid 5" w:semiHidden="1" w:unhideWhenUsed="1"/>
-    <w:lsdException w:name="Table Grid 6" w:semiHidden="1" w:unhideWhenUsed="1"/>
-    <w:lsdException w:name="Table Grid 7" w:semiHidden="1" w:unhideWhenUsed="1"/>
-    <w:lsdException w:name="Table Grid 8" w:semiHidden="1" w:unhideWhenUsed="1"/>
-    <w:lsdException w:name="Table List 1" w:semiHidden="1" w:unhideWhenUsed="1"/>
-    <w:lsdException w:name="Table List 2" w:semiHidden="1" w:unhideWhenUsed="1"/>
-    <w:lsdException w:name="Table List 3" w:semiHidden="1" w:unhideWhenUsed="1"/>
-    <w:lsdException w:name="Table List 4" w:semiHidden="1" w:unhideWhenUsed="1"/>
-    <w:lsdException w:name="Table List 5" w:semiHidden="1" w:unhideWhenUsed="1"/>
-    <w:lsdException w:name="Table List 6" w:semiHidden="1" w:unhideWhenUsed="1"/>
-    <w:lsdException w:name="Table List 7" w:semiHidden="1" w:unhideWhenUsed="1"/>
-    <w:lsdException w:name="Table List 8" w:semiHidden="1" w:unhideWhenUsed="1"/>
-    <w:lsdException w:name="Table 3D effects 1" w:semiHidden="1" w:unhideWhenUsed="1"/>
-    <w:lsdException w:name="Table 3D effects 2" w:semiHidden="1" w:unhideWhenUsed="1"/>
-    <w:lsdException w:name="Table 3D effects 3" w:semiHidden="1" w:unhideWhenUsed="1"/>
-    <w:lsdException w:name="Table Contemporary" w:semiHidden="1" w:unhideWhenUsed="1"/>
-    <w:lsdException w:name="Table Elegant" w:semiHidden="1" w:unhideWhenUsed="1"/>
-    <w:lsdException w:name="Table Professional" w:semiHidden="1" w:unhideWhenUsed="1"/>
-    <w:lsdException w:name="Table Subtle 1" w:semiHidden="1" w:unhideWhenUsed="1"/>
-    <w:lsdException w:name="Table Subtle 2" w:semiHidden="1" w:unhideWhenUsed="1"/>
-    <w:lsdException w:name="Table Web 1" w:semiHidden="1" w:unhideWhenUsed="1"/>
-    <w:lsdException w:name="Table Web 2" w:semiHidden="1" w:unhideWhenUsed="1"/>
-    <w:lsdException w:name="Table Web 3" w:semiHidden="1" w:unhideWhenUsed="1"/>
-    <w:lsdException w:name="Balloon Text" w:semiHidden="1" w:unhideWhenUsed="1"/>
-    <w:lsdException w:name="Table Grid" w:uiPriority="39"/>
-    <w:lsdException w:name="Table Theme" w:semiHidden="1" w:unhideWhenUsed="1"/>
-    <w:lsdException w:name="Placeholder Text" w:semiHidden="1"/>
-    <w:lsdException w:name="No Spacing" w:uiPriority="1" w:qFormat="1"/>
-    <w:lsdException w:name="Light Shading" w:uiPriority="60"/>
-    <w:lsdException w:name="Light List" w:uiPriority="61"/>
-    <w:lsdException w:name="Light Grid" w:uiPriority="62"/>
-    <w:lsdException w:name="Medium Shading 1" w:uiPriority="63"/>
-    <w:lsdException w:name="Medium Shading 2" w:uiPriority="64"/>
-    <w:lsdException w:name="Medium List 1" w:uiPriority="65"/>
-    <w:lsdException w:name="Medium List 2" w:uiPriority="66"/>
-    <w:lsdException w:name="Medium Grid 1" w:uiPriority="67"/>
-    <w:lsdException w:name="Medium Grid 2" w:uiPriority="68"/>
-    <w:lsdException w:name="Medium Grid 3" w:uiPriority="69"/>
-    <w:lsdException w:name="Dark List" w:uiPriority="70"/>
-    <w:lsdException w:name="Colorful Shading" w:uiPriority="71"/>
-    <w:lsdException w:name="Colorful List" w:uiPriority="72"/>
-    <w:lsdException w:name="Colorful Grid" w:uiPriority="73"/>
-    <w:lsdException w:name="Light Shading Accent 1" w:uiPriority="60"/>
-    <w:lsdException w:name="Light List Accent 1" w:uiPriority="61"/>
-    <w:lsdException w:name="Light Grid Accent 1" w:uiPriority="62"/>
-    <w:lsdException w:name="Medium Shading 1 Accent 1" w:uiPriority="63"/>
-    <w:lsdException w:name="Medium Shading 2 Accent 1" w:uiPriority="64"/>
-    <w:lsdException w:name="Medium List 1 Accent 1" w:uiPriority="65"/>
-    <w:lsdException w:name="Revision" w:semiHidden="1"/>
-    <w:lsdException w:name="List Paragraph" w:uiPriority="34" w:qFormat="1"/>
-    <w:lsdException w:name="Quote" w:uiPriority="29" w:qFormat="1"/>
-    <w:lsdException w:name="Intense Quote" w:uiPriority="30" w:qFormat="1"/>
-    <w:lsdException w:name="Medium List 2 Accent 1" w:uiPriority="66"/>
-    <w:lsdException w:name="Medium Grid 1 Accent 1" w:uiPriority="67"/>
-    <w:lsdException w:name="Medium Grid 2 Accent 1" w:uiPriority="68"/>
-    <w:lsdException w:name="Medium Grid 3 Accent 1" w:uiPriority="69"/>
-    <w:lsdException w:name="Dark List Accent 1" w:uiPriority="70"/>
-    <w:lsdException w:name="Colorful Shading Accent 1" w:uiPriority="71"/>
-    <w:lsdException w:name="Colorful List Accent 1" w:uiPriority="72"/>
-    <w:lsdException w:name="Colorful Grid Accent 1" w:uiPriority="73"/>
-    <w:lsdException w:name="Light Shading Accent 2" w:uiPriority="60"/>
-    <w:lsdException w:name="Light List Accent 2" w:uiPriority="61"/>
-    <w:lsdException w:name="Light Grid Accent 2" w:uiPriority="62"/>
-    <w:lsdException w:name="Medium Shading 1 Accent 2" w:uiPriority="63"/>
-    <w:lsdException w:name="Medium Shading 2 Accent 2" w:uiPriority="64"/>
-    <w:lsdException w:name="Medium List 1 Accent 2" w:uiPriority="65"/>
-    <w:lsdException w:name="Medium List 2 Accent 2" w:uiPriority="66"/>
-    <w:lsdException w:name="Medium Grid 1 Accent 2" w:uiPriority="67"/>
-    <w:lsdException w:name="Medium Grid 2 Accent 2" w:uiPriority="68"/>
-    <w:lsdException w:name="Medium Grid 3 Accent 2" w:uiPriority="69"/>
-    <w:lsdException w:name="Dark List Accent 2" w:uiPriority="70"/>
-    <w:lsdException w:name="Colorful Shading Accent 2" w:uiPriority="71"/>
-    <w:lsdException w:name="Colorful List Accent 2" w:uiPriority="72"/>
-    <w:lsdException w:name="Colorful Grid Accent 2" w:uiPriority="73"/>
-    <w:lsdException w:name="Light Shading Accent 3" w:uiPriority="60"/>
-    <w:lsdException w:name="Light List Accent 3" w:uiPriority="61"/>
-    <w:lsdException w:name="Light Grid Accent 3" w:uiPriority="62"/>
-    <w:lsdException w:name="Medium Shading 1 Accent 3" w:uiPriority="63"/>
-    <w:lsdException w:name="Medium Shading 2 Accent 3" w:uiPriority="64"/>
-    <w:lsdException w:name="Medium List 1 Accent 3" w:uiPriority="65"/>
-    <w:lsdException w:name="Medium List 2 Accent 3" w:uiPriority="66"/>
-    <w:lsdException w:name="Medium Grid 1 Accent 3" w:uiPriority="67"/>
-    <w:lsdException w:name="Medium Grid 2 Accent 3" w:uiPriority="68"/>
-    <w:lsdException w:name="Medium Grid 3 Accent 3" w:uiPriority="69"/>
-    <w:lsdException w:name="Dark List Accent 3" w:uiPriority="70"/>
-    <w:lsdException w:name="Colorful Shading Accent 3" w:uiPriority="71"/>
-    <w:lsdException w:name="Colorful List Accent 3" w:uiPriority="72"/>
-    <w:lsdException w:name="Colorful Grid Accent 3" w:uiPriority="73"/>
-    <w:lsdException w:name="Light Shading Accent 4" w:uiPriority="60"/>
-    <w:lsdException w:name="Light List Accent 4" w:uiPriority="61"/>
-    <w:lsdException w:name="Light Grid Accent 4" w:uiPriority="62"/>
-    <w:lsdException w:name="Medium Shading 1 Accent 4" w:uiPriority="63"/>
-    <w:lsdException w:name="Medium Shading 2 Accent 4" w:uiPriority="64"/>
-    <w:lsdException w:name="Medium List 1 Accent 4" w:uiPriority="65"/>
-    <w:lsdException w:name="Medium List 2 Accent 4" w:uiPriority="66"/>
-    <w:lsdException w:name="Medium Grid 1 Accent 4" w:uiPriority="67"/>
-    <w:lsdException w:name="Medium Grid 2 Accent 4" w:uiPriority="68"/>
-    <w:lsdException w:name="Medium Grid 3 Accent 4" w:uiPriority="69"/>
-    <w:lsdException w:name="Dark List Accent 4" w:uiPriority="70"/>
-    <w:lsdException w:name="Colorful Shading Accent 4" w:uiPriority="71"/>
-    <w:lsdException w:name="Colorful List Accent 4" w:uiPriority="72"/>
-    <w:lsdException w:name="Colorful Grid Accent 4" w:uiPriority="73"/>
-    <w:lsdException w:name="Light Shading Accent 5" w:uiPriority="60"/>
-    <w:lsdException w:name="Light List Accent 5" w:uiPriority="61"/>
-    <w:lsdException w:name="Light Grid Accent 5" w:uiPriority="62"/>
-    <w:lsdException w:name="Medium Shading 1 Accent 5" w:uiPriority="63"/>
-    <w:lsdException w:name="Medium Shading 2 Accent 5" w:uiPriority="64"/>
-    <w:lsdException w:name="Medium List 1 Accent 5" w:uiPriority="65"/>
-    <w:lsdException w:name="Medium List 2 Accent 5" w:uiPriority="66"/>
-    <w:lsdException w:name="Medium Grid 1 Accent 5" w:uiPriority="67"/>
-    <w:lsdException w:name="Medium Grid 2 Accent 5" w:uiPriority="68"/>
-    <w:lsdException w:name="Medium Grid 3 Accent 5" w:uiPriority="69"/>
-    <w:lsdException w:name="Dark List Accent 5" w:uiPriority="70"/>
-    <w:lsdException w:name="Colorful Shading Accent 5" w:uiPriority="71"/>
-    <w:lsdException w:name="Colorful List Accent 5" w:uiPriority="72"/>
-    <w:lsdException w:name="Colorful Grid Accent 5" w:uiPriority="73"/>
-    <w:lsdException w:name="Light Shading Accent 6" w:uiPriority="60"/>
-    <w:lsdException w:name="Light List Accent 6" w:uiPriority="61"/>
-    <w:lsdException w:name="Light Grid Accent 6" w:uiPriority="62"/>
-    <w:lsdException w:name="Medium Shading 1 Accent 6" w:uiPriority="63"/>
-    <w:lsdException w:name="Medium Shading 2 Accent 6" w:uiPriority="64"/>
-    <w:lsdException w:name="Medium List 1 Accent 6" w:uiPriority="65"/>
-    <w:lsdException w:name="Medium List 2 Accent 6" w:uiPriority="66"/>
-    <w:lsdException w:name="Medium Grid 1 Accent 6" w:uiPriority="67"/>
-    <w:lsdException w:name="Medium Grid 2 Accent 6" w:uiPriority="68"/>
-    <w:lsdException w:name="Medium Grid 3 Accent 6" w:uiPriority="69"/>
-    <w:lsdException w:name="Dark List Accent 6" w:uiPriority="70"/>
-    <w:lsdException w:name="Colorful Shading Accent 6" w:uiPriority="71"/>
-    <w:lsdException w:name="Colorful List Accent 6" w:uiPriority="72"/>
-    <w:lsdException w:name="Colorful Grid Accent 6" w:uiPriority="73"/>
-    <w:lsdException w:name="Subtle Emphasis" w:uiPriority="19" w:qFormat="1"/>
-    <w:lsdException w:name="Intense Emphasis" w:uiPriority="21" w:qFormat="1"/>
-    <w:lsdException w:name="Subtle Reference" w:uiPriority="31" w:qFormat="1"/>
-    <w:lsdException w:name="Intense Reference" w:uiPriority="32" w:qFormat="1"/>
-    <w:lsdException w:name="Book Title" w:uiPriority="33" w:qFormat="1"/>
-    <w:lsdException w:name="Bibliography" w:semiHidden="1" w:uiPriority="37" w:unhideWhenUsed="1"/>
-    <w:lsdException w:name="TOC Heading" w:semiHidden="1" w:uiPriority="39" w:unhideWhenUsed="1" w:qFormat="1"/>
-    <w:lsdException w:name="Plain Table 1" w:uiPriority="41"/>
-    <w:lsdException w:name="Plain Table 2" w:uiPriority="42"/>
-    <w:lsdException w:name="Plain Table 3" w:uiPriority="43"/>
-    <w:lsdException w:name="Plain Table 4" w:uiPriority="44"/>
-    <w:lsdException w:name="Plain Table 5" w:uiPriority="45"/>
-    <w:lsdException w:name="Grid Table Light" w:uiPriority="40"/>
-    <w:lsdException w:name="Grid Table 1 Light" w:uiPriority="46"/>
-    <w:lsdException w:name="Grid Table 2" w:uiPriority="47"/>
-    <w:lsdException w:name="Grid Table 3" w:uiPriority="48"/>
-    <w:lsdException w:name="Grid Table 4" w:uiPriority="49"/>
-    <w:lsdException w:name="Grid Table 5 Dark" w:uiPriority="50"/>
-    <w:lsdException w:name="Grid Table 6 Colorful" w:uiPriority="51"/>
-    <w:lsdException w:name="Grid Table 7 Colorful" w:uiPriority="52"/>
-    <w:lsdException w:name="Grid Table 1 Light Accent 1" w:uiPriority="46"/>
-    <w:lsdException w:name="Grid Table 2 Accent 1" w:uiPriority="47"/>
-    <w:lsdException w:name="Grid Table 3 Accent 1" w:uiPriority="48"/>
-    <w:lsdException w:name="Grid Table 4 Accent 1" w:uiPriority="49"/>
-    <w:lsdException w:name="Grid Table 5 Dark Accent 1" w:uiPriority="50"/>
-    <w:lsdException w:name="Grid Table 6 Colorful Accent 1" w:uiPriority="51"/>
-    <w:lsdException w:name="Grid Table 7 Colorful Accent 1" w:uiPriority="52"/>
-    <w:lsdException w:name="Grid Table 1 Light Accent 2" w:uiPriority="46"/>
-    <w:lsdException w:name="Grid Table 2 Accent 2" w:uiPriority="47"/>
-    <w:lsdException w:name="Grid Table 3 Accent 2" w:uiPriority="48"/>
-    <w:lsdException w:name="Grid Table 4 Accent 2" w:uiPriority="49"/>
-    <w:lsdException w:name="Grid Table 5 Dark Accent 2" w:uiPriority="50"/>
-    <w:lsdException w:name="Grid Table 6 Colorful Accent 2" w:uiPriority="51"/>
-    <w:lsdException w:name="Grid Table 7 Colorful Accent 2" w:uiPriority="52"/>
-    <w:lsdException w:name="Grid Table 1 Light Accent 3" w:uiPriority="46"/>
-    <w:lsdException w:name="Grid Table 2 Accent 3" w:uiPriority="47"/>
-    <w:lsdException w:name="Grid Table 3 Accent 3" w:uiPriority="48"/>
-    <w:lsdException w:name="Grid Table 4 Accent 3" w:uiPriority="49"/>
-    <w:lsdException w:name="Grid Table 5 Dark Accent 3" w:uiPriority="50"/>
-    <w:lsdException w:name="Grid Table 6 Colorful Accent 3" w:uiPriority="51"/>
-    <w:lsdException w:name="Grid Table 7 Colorful Accent 3" w:uiPriority="52"/>
-    <w:lsdException w:name="Grid Table 1 Light Accent 4" w:uiPriority="46"/>
-    <w:lsdException w:name="Grid Table 2 Accent 4" w:uiPriority="47"/>
-    <w:lsdException w:name="Grid Table 3 Accent 4" w:uiPriority="48"/>
-    <w:lsdException w:name="Grid Table 4 Accent 4" w:uiPriority="49"/>
-    <w:lsdException w:name="Grid Table 5 Dark Accent 4" w:uiPriority="50"/>
-    <w:lsdException w:name="Grid Table 6 Colorful Accent 4" w:uiPriority="51"/>
-    <w:lsdException w:name="Grid Table 7 Colorful Accent 4" w:uiPriority="52"/>
-    <w:lsdException w:name="Grid Table 1 Light Accent 5" w:uiPriority="46"/>
-    <w:lsdException w:name="Grid Table 2 Accent 5" w:uiPriority="47"/>
-    <w:lsdException w:name="Grid Table 3 Accent 5" w:uiPriority="48"/>
-    <w:lsdException w:name="Grid Table 4 Accent 5" w:uiPriority="49"/>
-    <w:lsdException w:name="Grid Table 5 Dark Accent 5" w:uiPriority="50"/>
-    <w:lsdException w:name="Grid Table 6 Colorful Accent 5" w:uiPriority="51"/>
-    <w:lsdException w:name="Grid Table 7 Colorful Accent 5" w:uiPriority="52"/>
-    <w:lsdException w:name="Grid Table 1 Light Accent 6" w:uiPriority="46"/>
-    <w:lsdException w:name="Grid Table 2 Accent 6" w:uiPriority="47"/>
-    <w:lsdException w:name="Grid Table 3 Accent 6" w:uiPriority="48"/>
-    <w:lsdException w:name="Grid Table 4 Accent 6" w:uiPriority="49"/>
-    <w:lsdException w:name="Grid Table 5 Dark Accent 6" w:uiPriority="50"/>
-    <w:lsdException w:name="Grid Table 6 Colorful Accent 6" w:uiPriority="51"/>
-    <w:lsdException w:name="Grid Table 7 Colorful Accent 6" w:uiPriority="52"/>
-    <w:lsdException w:name="List Table 1 Light" w:uiPriority="46"/>
-    <w:lsdException w:name="List Table 2" w:uiPriority="47"/>
-    <w:lsdException w:name="List Table 3" w:uiPriority="48"/>
-    <w:lsdException w:name="List Table 4" w:uiPriority="49"/>
-    <w:lsdException w:name="List Table 5 Dark" w:uiPriority="50"/>
-    <w:lsdException w:name="List Table 6 Colorful" w:uiPriority="51"/>
-    <w:lsdException w:name="List Table 7 Colorful" w:uiPriority="52"/>
-    <w:lsdException w:name="List Table 1 Light Accent 1" w:uiPriority="46"/>
-    <w:lsdException w:name="List Table 2 Accent 1" w:uiPriority="47"/>
-    <w:lsdException w:name="List Table 3 Accent 1" w:uiPriority="48"/>
-    <w:lsdException w:name="List Table 4 Accent 1" w:uiPriority="49"/>
-    <w:lsdException w:name="List Table 5 Dark Accent 1" w:uiPriority="50"/>
-    <w:lsdException w:name="List Table 6 Colorful Accent 1" w:uiPriority="51"/>
-    <w:lsdException w:name="List Table 7 Colorful Accent 1" w:uiPriority="52"/>
-    <w:lsdException w:name="List Table 1 Light Accent 2" w:uiPriority="46"/>
-    <w:lsdException w:name="List Table 2 Accent 2" w:uiPriority="47"/>
-    <w:lsdException w:name="List Table 3 Accent 2" w:uiPriority="48"/>
-    <w:lsdException w:name="List Table 4 Accent 2" w:uiPriority="49"/>
-    <w:lsdException w:name="List Table 5 Dark Accent 2" w:uiPriority="50"/>
-    <w:lsdException w:name="List Table 6 Colorful Accent 2" w:uiPriority="51"/>
-    <w:lsdException w:name="List Table 7 Colorful Accent 2" w:uiPriority="52"/>
-    <w:lsdException w:name="List Table 1 Light Accent 3" w:uiPriority="46"/>
-    <w:lsdException w:name="List Table 2 Accent 3" w:uiPriority="47"/>
-    <w:lsdException w:name="List Table 3 Accent 3" w:uiPriority="48"/>
-    <w:lsdException w:name="List Table 4 Accent 3" w:uiPriority="49"/>
-    <w:lsdException w:name="List Table 5 Dark Accent 3" w:uiPriority="50"/>
-    <w:lsdException w:name="List Table 6 Colorful Accent 3" w:uiPriority="51"/>
-    <w:lsdException w:name="List Table 7 Colorful Accent 3" w:uiPriority="52"/>
-    <w:lsdException w:name="List Table 1 Light Accent 4" w:uiPriority="46"/>
-    <w:lsdException w:name="List Table 2 Accent 4" w:uiPriority="47"/>
-    <w:lsdException w:name="List Table 3 Accent 4" w:uiPriority="48"/>
-    <w:lsdException w:name="List Table 4 Accent 4" w:uiPriority="49"/>
-    <w:lsdException w:name="List Table 5 Dark Accent 4" w:uiPriority="50"/>
-    <w:lsdException w:name="List Table 6 Colorful Accent 4" w:uiPriority="51"/>
-    <w:lsdException w:name="List Table 7 Colorful Accent 4" w:uiPriority="52"/>
-    <w:lsdException w:name="List Table 1 Light Accent 5" w:uiPriority="46"/>
-    <w:lsdException w:name="List Table 2 Accent 5" w:uiPriority="47"/>
-    <w:lsdException w:name="List Table 3 Accent 5" w:uiPriority="48"/>
-    <w:lsdException w:name="List Table 4 Accent 5" w:uiPriority="49"/>
-    <w:lsdException w:name="List Table 5 Dark Accent 5" w:uiPriority="50"/>
-    <w:lsdException w:name="List Table 6 Colorful Accent 5" w:uiPriority="51"/>
-    <w:lsdException w:name="List Table 7 Colorful Accent 5" w:uiPriority="52"/>
-    <w:lsdException w:name="List Table 1 Light Accent 6" w:uiPriority="46"/>
-    <w:lsdException w:name="List Table 2 Accent 6" w:uiPriority="47"/>
-    <w:lsdException w:name="List Table 3 Accent 6" w:uiPriority="48"/>
-    <w:lsdException w:name="List Table 4 Accent 6" w:uiPriority="49"/>
-    <w:lsdException w:name="List Table 5 Dark Accent 6" w:uiPriority="50"/>
-    <w:lsdException w:name="List Table 6 Colorful Accent 6" w:uiPriority="51"/>
-    <w:lsdException w:name="List Table 7 Colorful Accent 6" w:uiPriority="52"/>
-  </w:latentStyles>
-  <w:style w:type="paragraph" w:default="1" w:styleId="Standard">
-    <w:name w:val="Normal"/>
-    <w:qFormat/>
-  </w:style>
-  <w:style w:type="character" w:default="1" w:styleId="Absatz-Standardschriftart">
-    <w:name w:val="Default Paragraph Font"/>
-    <w:uiPriority w:val="1"/>
-    <w:semiHidden/>
-    <w:unhideWhenUsed/>
-  </w:style>
-  <w:style w:type="table" w:default="1" w:styleId="NormaleTabelle">
-    <w:name w:val="Normal Table"/>
-    <w:uiPriority w:val="99"/>
-    <w:semiHidden/>
-    <w:unhideWhenUsed/>
-    <w:tblPr>
-      <w:tblInd w:w="0" w:type="dxa"/>
-      <w:tblCellMar>
-        <w:top w:w="0" w:type="dxa"/>
-        <w:left w:w="108" w:type="dxa"/>
-        <w:bottom w:w="0" w:type="dxa"/>
-        <w:right w:w="108" w:type="dxa"/>
-      </w:tblCellMar>
-    </w:tblPr>
-  </w:style>
-  <w:style w:type="numbering" w:default="1" w:styleId="KeineListe">
-    <w:name w:val="No List"/>
-    <w:uiPriority w:val="99"/>
-    <w:semiHidden/>
-    <w:unhideWhenUsed/>
-  </w:style>
-  <w:style w:type="character" w:styleId="Platzhaltertext">
-    <w:name w:val="Placeholder Text"/>
-    <w:basedOn w:val="Absatz-Standardschriftart"/>
-    <w:uiPriority w:val="99"/>
-    <w:semiHidden/>
-    <w:rsid w:val="006D78D9"/>
-    <w:rPr>
-      <w:color w:val="808080"/>
-    </w:rPr>
-  </w:style>
-</w:styles>
-</file>
-
-<file path=word/glossary/webSettings.xml><?xml version="1.0" encoding="utf-8"?>
-<w:webSettings xmlns:mc="http://schemas.openxmlformats.org/markup-compatibility/2006" xmlns:r="http://schemas.openxmlformats.org/officeDocument/2006/relationships" xmlns:w="http://schemas.openxmlformats.org/wordprocessingml/2006/main" xmlns:w14="http://schemas.microsoft.com/office/word/2010/wordml" xmlns:w15="http://schemas.microsoft.com/office/word/2012/wordml" xmlns:w16se="http://schemas.microsoft.com/office/word/2015/wordml/symex" mc:Ignorable="w14 w15 w16se">
-  <w:optimizeForBrowser/>
-  <w:allowPNG/>
-</w:webSettings>
-</file>
-
 <file path=word/theme/theme1.xml><?xml version="1.0" encoding="utf-8"?>
 <a:theme xmlns:a="http://schemas.openxmlformats.org/drawingml/2006/main" name="Office">
   <a:themeElements>
@@ -8418,7 +7631,7 @@
 </file>
 
 <file path=customXml/itemProps1.xml><?xml version="1.0" encoding="utf-8"?>
-<ds:datastoreItem xmlns:ds="http://schemas.openxmlformats.org/officeDocument/2006/customXml" ds:itemID="{4322DFE3-FA90-42BC-A0E6-041F94B60746}">
+<ds:datastoreItem xmlns:ds="http://schemas.openxmlformats.org/officeDocument/2006/customXml" ds:itemID="{DAD744D6-82F1-4ADA-B7E4-75D21CC8CC66}">
   <ds:schemaRefs>
     <ds:schemaRef ds:uri="http://schemas.openxmlformats.org/officeDocument/2006/bibliography"/>
   </ds:schemaRefs>

</xml_diff>

<commit_message>
Changed feature extraction part in run3
</commit_message>
<xml_diff>
--- a/SceneRecognition/COMP6223 Coursework 3.docx
+++ b/SceneRecognition/COMP6223 Coursework 3.docx
@@ -49,7 +49,34 @@
                 <w:lang w:val="en-GB"/>
               </w:rPr>
               <w:br/>
-              <w:t>Prof. Mark Nixon, Dr. Jonathon Hare</w:t>
+            </w:r>
+            <w:proofErr w:type="spellStart"/>
+            <w:r>
+              <w:rPr>
+                <w:lang w:val="en-GB"/>
+              </w:rPr>
+              <w:t>Prof.</w:t>
+            </w:r>
+            <w:proofErr w:type="spellEnd"/>
+            <w:r>
+              <w:rPr>
+                <w:lang w:val="en-GB"/>
+              </w:rPr>
+              <w:t xml:space="preserve"> Mark Nixon, </w:t>
+            </w:r>
+            <w:proofErr w:type="spellStart"/>
+            <w:r>
+              <w:rPr>
+                <w:lang w:val="en-GB"/>
+              </w:rPr>
+              <w:t>Dr.</w:t>
+            </w:r>
+            <w:proofErr w:type="spellEnd"/>
+            <w:r>
+              <w:rPr>
+                <w:lang w:val="en-GB"/>
+              </w:rPr>
+              <w:t xml:space="preserve"> Jonathon Hare</w:t>
             </w:r>
           </w:p>
           <w:p>
@@ -1724,8 +1751,6 @@
         </w:rPr>
         <w:t>from a 10th</w:t>
       </w:r>
-      <w:bookmarkStart w:id="1" w:name="_GoBack"/>
-      <w:bookmarkEnd w:id="1"/>
       <w:r>
         <w:rPr>
           <w:lang w:val="en-GB"/>
@@ -1766,7 +1791,21 @@
         <w:rPr>
           <w:lang w:val="en-GB"/>
         </w:rPr>
-        <w:t>mapping the image features to the closest cluster mean and counting for each cluster how many features were mapped onto it. These BoVWs were subsequently used as input together with their images’ labels as target for training the support vector machines</w:t>
+        <w:t xml:space="preserve">mapping the image features to the closest cluster mean and counting for each cluster how many features were mapped onto it. These </w:t>
+      </w:r>
+      <w:proofErr w:type="spellStart"/>
+      <w:r>
+        <w:rPr>
+          <w:lang w:val="en-GB"/>
+        </w:rPr>
+        <w:t>BoVWs</w:t>
+      </w:r>
+      <w:proofErr w:type="spellEnd"/>
+      <w:r>
+        <w:rPr>
+          <w:lang w:val="en-GB"/>
+        </w:rPr>
+        <w:t xml:space="preserve"> were subsequently used as input together with their images’ labels as target for training the support vector machines</w:t>
       </w:r>
       <w:r>
         <w:rPr>
@@ -1808,7 +1847,21 @@
         <w:rPr>
           <w:lang w:val="en-GB"/>
         </w:rPr>
-        <w:t xml:space="preserve"> all BoVWs for that label as positive examples and the rest of the input as negatives. The SVMs used </w:t>
+        <w:t xml:space="preserve"> all </w:t>
+      </w:r>
+      <w:proofErr w:type="spellStart"/>
+      <w:r>
+        <w:rPr>
+          <w:lang w:val="en-GB"/>
+        </w:rPr>
+        <w:t>BoVWs</w:t>
+      </w:r>
+      <w:proofErr w:type="spellEnd"/>
+      <w:r>
+        <w:rPr>
+          <w:lang w:val="en-GB"/>
+        </w:rPr>
+        <w:t xml:space="preserve"> for that label as positive examples and the rest of the input as negatives. The SVMs used </w:t>
       </w:r>
       <w:r>
         <w:rPr>
@@ -1877,37 +1930,7 @@
       </w:pPr>
       <w:r>
         <w:lastRenderedPageBreak/>
-        <w:t>CNN</w:t>
-      </w:r>
-      <w:r>
-        <w:t xml:space="preserve"> </w:t>
-      </w:r>
-      <w:r>
-        <w:t>using</w:t>
-      </w:r>
-      <w:r>
-        <w:t xml:space="preserve"> Linear Classifiers</w:t>
-      </w:r>
-      <w:r>
-        <w:t xml:space="preserve"> </w:t>
-      </w:r>
-      <w:r>
-        <w:t>with</w:t>
-      </w:r>
-      <w:r>
-        <w:t xml:space="preserve"> Dense</w:t>
-      </w:r>
-      <w:r>
-        <w:t>-</w:t>
-      </w:r>
-      <w:r>
-        <w:t>S</w:t>
-      </w:r>
-      <w:r>
-        <w:t>I</w:t>
-      </w:r>
-      <w:r>
-        <w:t>FT Feature</w:t>
+        <w:t>Deep Convolutional Neural Network</w:t>
       </w:r>
     </w:p>
     <w:p>
@@ -1981,6 +2004,12 @@
         <w:rPr>
           <w:lang w:val="en-GB"/>
         </w:rPr>
+        <w:t xml:space="preserve">a form of </w:t>
+      </w:r>
+      <w:r>
+        <w:rPr>
+          <w:lang w:val="en-GB"/>
+        </w:rPr>
         <w:t xml:space="preserve">SVMs </w:t>
       </w:r>
       <w:r>
@@ -2023,13 +2052,45 @@
         <w:rPr>
           <w:lang w:val="en-GB"/>
         </w:rPr>
-        <w:t>the CNN.</w:t>
+        <w:t>the CNN,</w:t>
       </w:r>
       <w:r>
         <w:rPr>
           <w:lang w:val="en-GB"/>
         </w:rPr>
         <w:t xml:space="preserve"> </w:t>
+      </w:r>
+      <w:r>
+        <w:rPr>
+          <w:lang w:val="en-GB"/>
+        </w:rPr>
+        <w:t xml:space="preserve">but the </w:t>
+      </w:r>
+      <w:r>
+        <w:rPr>
+          <w:lang w:val="en-GB"/>
+        </w:rPr>
+        <w:t xml:space="preserve">CNN </w:t>
+      </w:r>
+      <w:r>
+        <w:rPr>
+          <w:lang w:val="en-GB"/>
+        </w:rPr>
+        <w:t xml:space="preserve">as a whole </w:t>
+      </w:r>
+      <w:r>
+        <w:rPr>
+          <w:i/>
+          <w:sz w:val="22"/>
+          <w:lang w:val="en-GB"/>
+        </w:rPr>
+        <w:t>is</w:t>
+      </w:r>
+      <w:r>
+        <w:rPr>
+          <w:lang w:val="en-GB"/>
+        </w:rPr>
+        <w:t xml:space="preserve"> the classifier. </w:t>
       </w:r>
       <w:r>
         <w:rPr>
@@ -2121,7 +2182,7 @@
           <w:szCs w:val="22"/>
           <w:lang w:val="en-GB"/>
         </w:rPr>
-        <w:t>Feature Extractor</w:t>
+        <w:t>Feature Extraction</w:t>
       </w:r>
     </w:p>
     <w:p>
@@ -2134,7 +2195,31 @@
         <w:rPr>
           <w:lang w:val="en-GB"/>
         </w:rPr>
-        <w:t xml:space="preserve">As mentioned in the previous section the feature extraction process uses SIFT (Scale-invariant feature transform) to describe and compare </w:t>
+        <w:t xml:space="preserve">As mentioned in the previous section </w:t>
+      </w:r>
+      <w:r>
+        <w:rPr>
+          <w:lang w:val="en-GB"/>
+        </w:rPr>
+        <w:t xml:space="preserve">a good approach would have been using a </w:t>
+      </w:r>
+      <w:r>
+        <w:rPr>
+          <w:lang w:val="en-GB"/>
+        </w:rPr>
+        <w:t xml:space="preserve">SIFT (Scale-invariant feature transform) </w:t>
+      </w:r>
+      <w:r>
+        <w:rPr>
+          <w:lang w:val="en-GB"/>
+        </w:rPr>
+        <w:t xml:space="preserve">feature </w:t>
+      </w:r>
+      <w:r>
+        <w:rPr>
+          <w:lang w:val="en-GB"/>
+        </w:rPr>
+        <w:t xml:space="preserve">to describe and compare </w:t>
       </w:r>
       <w:r>
         <w:rPr>
@@ -2578,6 +2663,12 @@
         </w:rPr>
         <w:t xml:space="preserve"> </w:t>
       </w:r>
+      <w:r>
+        <w:rPr>
+          <w:lang w:val="en-GB"/>
+        </w:rPr>
+        <w:t>Compared to the features extractors of the previous two runs, this one is to an extend invariant to transformations (translation, rotation and scaling) and also robust against illumination changes, noise and smaller geometrical deformations of higher-order. They therefore deliver a great representation of images features, especially for comparing them. But besides these advantages, SIFT features might bring along complexity problems when facing large resolution images and databases, thus making it necessary to learn a million clusters in 128 dimensions (!) from 10’s millions of features in the K-Means algorithm.</w:t>
+      </w:r>
     </w:p>
     <w:p>
       <w:pPr>
@@ -2587,177 +2678,113 @@
       </w:pPr>
       <w:r>
         <w:rPr>
-          <w:lang w:val="en-GB"/>
-        </w:rPr>
-        <w:t>These local descriptors are computed in th</w:t>
-      </w:r>
-      <w:r>
-        <w:rPr>
-          <w:lang w:val="en-GB"/>
-        </w:rPr>
-        <w:t>e first densely-connected layer with 128 units and a rectifier activation function in the CNN</w:t>
+          <w:b/>
+          <w:lang w:val="en-GB"/>
+        </w:rPr>
+        <w:t>But</w:t>
+      </w:r>
+      <w:r>
+        <w:rPr>
+          <w:b/>
+          <w:lang w:val="en-GB"/>
+        </w:rPr>
+        <w:t>,</w:t>
+      </w:r>
+      <w:r>
+        <w:rPr>
+          <w:lang w:val="en-GB"/>
+        </w:rPr>
+        <w:t xml:space="preserve"> in order to utilise the functionalities of a CNN, no explicit feature extractor was implemented. </w:t>
+      </w:r>
+      <w:r>
+        <w:rPr>
+          <w:lang w:val="en-GB"/>
+        </w:rPr>
+        <w:t xml:space="preserve">This design decision was made during the work on run 3, hence the time spend on implementing Dense-SIFT is represented as the first paragraph of this chapter. </w:t>
+      </w:r>
+      <w:r>
+        <w:rPr>
+          <w:lang w:val="en-GB"/>
+        </w:rPr>
+        <w:t>The</w:t>
+      </w:r>
+      <w:r>
+        <w:rPr>
+          <w:lang w:val="en-GB"/>
+        </w:rPr>
+        <w:t xml:space="preserve"> local descriptors are localised in the</w:t>
+      </w:r>
+      <w:r>
+        <w:rPr>
+          <w:lang w:val="en-GB"/>
+        </w:rPr>
+        <w:t xml:space="preserve"> convolutional </w:t>
+      </w:r>
+      <w:r>
+        <w:rPr>
+          <w:lang w:val="en-GB"/>
+        </w:rPr>
+        <w:t xml:space="preserve">layer </w:t>
+      </w:r>
+      <w:r>
+        <w:rPr>
+          <w:lang w:val="en-GB"/>
+        </w:rPr>
+        <w:t xml:space="preserve">and transformed </w:t>
+      </w:r>
+      <w:r>
+        <w:rPr>
+          <w:lang w:val="en-GB"/>
+        </w:rPr>
+        <w:t>in the densely-connected layer</w:t>
+      </w:r>
+      <w:r>
+        <w:rPr>
+          <w:lang w:val="en-GB"/>
+        </w:rPr>
+        <w:t xml:space="preserve"> </w:t>
+      </w:r>
+      <w:r>
+        <w:rPr>
+          <w:lang w:val="en-GB"/>
+        </w:rPr>
+        <w:t>into a</w:t>
+      </w:r>
+      <w:r>
+        <w:rPr>
+          <w:lang w:val="en-GB"/>
+        </w:rPr>
+        <w:t xml:space="preserve"> 128 </w:t>
+      </w:r>
+      <w:r>
+        <w:rPr>
+          <w:lang w:val="en-GB"/>
+        </w:rPr>
+        <w:t>dimensional vector</w:t>
+      </w:r>
+      <w:r>
+        <w:rPr>
+          <w:lang w:val="en-GB"/>
+        </w:rPr>
+        <w:t xml:space="preserve"> </w:t>
+      </w:r>
+      <w:r>
+        <w:rPr>
+          <w:lang w:val="en-GB"/>
+        </w:rPr>
+        <w:t>through</w:t>
+      </w:r>
+      <w:r>
+        <w:rPr>
+          <w:lang w:val="en-GB"/>
+        </w:rPr>
+        <w:t xml:space="preserve"> a rectifier activation function</w:t>
       </w:r>
       <w:r>
         <w:rPr>
           <w:lang w:val="en-GB"/>
         </w:rPr>
         <w:t xml:space="preserve">. </w:t>
-      </w:r>
-      <w:r>
-        <w:rPr>
-          <w:lang w:val="en-GB"/>
-        </w:rPr>
-        <w:t>Compare</w:t>
-      </w:r>
-      <w:r>
-        <w:rPr>
-          <w:lang w:val="en-GB"/>
-        </w:rPr>
-        <w:t>d</w:t>
-      </w:r>
-      <w:r>
-        <w:rPr>
-          <w:lang w:val="en-GB"/>
-        </w:rPr>
-        <w:t xml:space="preserve"> to the features </w:t>
-      </w:r>
-      <w:r>
-        <w:rPr>
-          <w:lang w:val="en-GB"/>
-        </w:rPr>
-        <w:t>extractors of</w:t>
-      </w:r>
-      <w:r>
-        <w:rPr>
-          <w:lang w:val="en-GB"/>
-        </w:rPr>
-        <w:t xml:space="preserve"> the previous two runs, this</w:t>
-      </w:r>
-      <w:r>
-        <w:rPr>
-          <w:lang w:val="en-GB"/>
-        </w:rPr>
-        <w:t xml:space="preserve"> </w:t>
-      </w:r>
-      <w:r>
-        <w:rPr>
-          <w:lang w:val="en-GB"/>
-        </w:rPr>
-        <w:t>one</w:t>
-      </w:r>
-      <w:r>
-        <w:rPr>
-          <w:lang w:val="en-GB"/>
-        </w:rPr>
-        <w:t xml:space="preserve"> </w:t>
-      </w:r>
-      <w:r>
-        <w:rPr>
-          <w:lang w:val="en-GB"/>
-        </w:rPr>
-        <w:t>is</w:t>
-      </w:r>
-      <w:r>
-        <w:rPr>
-          <w:lang w:val="en-GB"/>
-        </w:rPr>
-        <w:t xml:space="preserve"> to an extend invariant to </w:t>
-      </w:r>
-      <w:r>
-        <w:rPr>
-          <w:lang w:val="en-GB"/>
-        </w:rPr>
-        <w:t>transformations</w:t>
-      </w:r>
-      <w:r>
-        <w:rPr>
-          <w:lang w:val="en-GB"/>
-        </w:rPr>
-        <w:t xml:space="preserve"> (</w:t>
-      </w:r>
-      <w:r>
-        <w:rPr>
-          <w:lang w:val="en-GB"/>
-        </w:rPr>
-        <w:t>translation, rotation</w:t>
-      </w:r>
-      <w:r>
-        <w:rPr>
-          <w:lang w:val="en-GB"/>
-        </w:rPr>
-        <w:t xml:space="preserve"> and </w:t>
-      </w:r>
-      <w:r>
-        <w:rPr>
-          <w:lang w:val="en-GB"/>
-        </w:rPr>
-        <w:t>scaling</w:t>
-      </w:r>
-      <w:r>
-        <w:rPr>
-          <w:lang w:val="en-GB"/>
-        </w:rPr>
-        <w:t xml:space="preserve">) and also robust against </w:t>
-      </w:r>
-      <w:r>
-        <w:rPr>
-          <w:lang w:val="en-GB"/>
-        </w:rPr>
-        <w:t>illumination</w:t>
-      </w:r>
-      <w:r>
-        <w:rPr>
-          <w:lang w:val="en-GB"/>
-        </w:rPr>
-        <w:t xml:space="preserve"> </w:t>
-      </w:r>
-      <w:r>
-        <w:rPr>
-          <w:lang w:val="en-GB"/>
-        </w:rPr>
-        <w:t>changes</w:t>
-      </w:r>
-      <w:r>
-        <w:rPr>
-          <w:lang w:val="en-GB"/>
-        </w:rPr>
-        <w:t xml:space="preserve">, noise and smaller </w:t>
-      </w:r>
-      <w:r>
-        <w:rPr>
-          <w:lang w:val="en-GB"/>
-        </w:rPr>
-        <w:t>geometrical</w:t>
-      </w:r>
-      <w:r>
-        <w:rPr>
-          <w:lang w:val="en-GB"/>
-        </w:rPr>
-        <w:t xml:space="preserve"> deformations of higher-order</w:t>
-      </w:r>
-      <w:r>
-        <w:rPr>
-          <w:lang w:val="en-GB"/>
-        </w:rPr>
-        <w:t xml:space="preserve">. They therefore deliver a great representation of images features, especially </w:t>
-      </w:r>
-      <w:r>
-        <w:rPr>
-          <w:lang w:val="en-GB"/>
-        </w:rPr>
-        <w:t>for</w:t>
-      </w:r>
-      <w:r>
-        <w:rPr>
-          <w:lang w:val="en-GB"/>
-        </w:rPr>
-        <w:t xml:space="preserve"> comparing them.</w:t>
-      </w:r>
-      <w:r>
-        <w:rPr>
-          <w:lang w:val="en-GB"/>
-        </w:rPr>
-        <w:t xml:space="preserve"> But besides these advantages, SIFT features might bring along complexity problems when facing large resolution images and databases, thus making it necessary to learn a million clusters in 128 dimensions (!) from 10’s millions of features in the K-Means algorithm.</w:t>
       </w:r>
     </w:p>
     <w:p>
@@ -2770,6 +2797,7 @@
           <w:lang w:val="en-GB"/>
         </w:rPr>
       </w:pPr>
+      <w:bookmarkStart w:id="1" w:name="_GoBack"/>
       <w:r>
         <w:rPr>
           <w:b w:val="0"/>
@@ -2777,9 +2805,11 @@
           <w:szCs w:val="22"/>
           <w:lang w:val="en-GB"/>
         </w:rPr>
+        <w:lastRenderedPageBreak/>
         <w:t>Convolutional Neural Network (CNN)</w:t>
       </w:r>
     </w:p>
+    <w:bookmarkEnd w:id="1"/>
     <w:p>
       <w:pPr>
         <w:rPr>
@@ -2844,14 +2874,7 @@
         <w:rPr>
           <w:lang w:val="en-GB"/>
         </w:rPr>
-        <w:t xml:space="preserve"> and their </w:t>
-      </w:r>
-      <w:r>
-        <w:rPr>
-          <w:lang w:val="en-GB"/>
-        </w:rPr>
-        <w:lastRenderedPageBreak/>
-        <w:t>training as well as other mappings into one system.</w:t>
+        <w:t xml:space="preserve"> and their training as well as other mappings into one system.</w:t>
       </w:r>
       <w:r>
         <w:rPr>
@@ -3002,12 +3025,21 @@
         <w:t xml:space="preserve">Like the first runs, does this implementation also follow the order to first extract, pre-process (resizing to 256x256) and structure the training data to then learn a model making same labelled images recognizable as such. The implementation of the classifiers and feature extractors is hidden in the layers of the CNN and can be found in the </w:t>
       </w:r>
       <w:hyperlink r:id="rId9" w:history="1">
+        <w:proofErr w:type="spellStart"/>
         <w:r>
           <w:rPr>
             <w:rStyle w:val="Hyperlink"/>
             <w:lang w:val="en-GB"/>
           </w:rPr>
-          <w:t>Keras package documentation</w:t>
+          <w:t>Keras</w:t>
+        </w:r>
+        <w:proofErr w:type="spellEnd"/>
+        <w:r>
+          <w:rPr>
+            <w:rStyle w:val="Hyperlink"/>
+            <w:lang w:val="en-GB"/>
+          </w:rPr>
+          <w:t xml:space="preserve"> package documentation</w:t>
         </w:r>
       </w:hyperlink>
       <w:r>
@@ -3665,7 +3697,21 @@
               <w:rPr>
                 <w:lang w:val="en-GB"/>
               </w:rPr>
-              <w:t>ayer with 15 units (the number of different classes/labels) and a softmax-activation function that computes for each class the probability that the Input belongs to it</w:t>
+              <w:t xml:space="preserve">ayer with 15 units (the number of different classes/labels) and a </w:t>
+            </w:r>
+            <w:proofErr w:type="spellStart"/>
+            <w:r>
+              <w:rPr>
+                <w:lang w:val="en-GB"/>
+              </w:rPr>
+              <w:t>softmax</w:t>
+            </w:r>
+            <w:proofErr w:type="spellEnd"/>
+            <w:r>
+              <w:rPr>
+                <w:lang w:val="en-GB"/>
+              </w:rPr>
+              <w:t>-activation function that computes for each class the probability that the Input belongs to it</w:t>
             </w:r>
           </w:p>
         </w:tc>
@@ -4100,8 +4146,24 @@
         <w:rPr>
           <w:lang w:val="en-GB"/>
         </w:rPr>
-        <w:t xml:space="preserve">The following packages need to be installed in the Python environment to execute the Python scripts for all three runs: OpenCV, </w:t>
-      </w:r>
+        <w:lastRenderedPageBreak/>
+        <w:t xml:space="preserve">The following packages need to be installed in the Python environment to execute the Python scripts for all three runs: </w:t>
+      </w:r>
+      <w:proofErr w:type="spellStart"/>
+      <w:r>
+        <w:rPr>
+          <w:lang w:val="en-GB"/>
+        </w:rPr>
+        <w:t>OpenCV</w:t>
+      </w:r>
+      <w:proofErr w:type="spellEnd"/>
+      <w:r>
+        <w:rPr>
+          <w:lang w:val="en-GB"/>
+        </w:rPr>
+        <w:t xml:space="preserve">, </w:t>
+      </w:r>
+      <w:proofErr w:type="spellStart"/>
       <w:r>
         <w:rPr>
           <w:lang w:val="en-GB"/>
@@ -4112,8 +4174,16 @@
         <w:rPr>
           <w:lang w:val="en-GB"/>
         </w:rPr>
-        <w:t xml:space="preserve">hainer, </w:t>
-      </w:r>
+        <w:t>hainer</w:t>
+      </w:r>
+      <w:proofErr w:type="spellEnd"/>
+      <w:r>
+        <w:rPr>
+          <w:lang w:val="en-GB"/>
+        </w:rPr>
+        <w:t xml:space="preserve">, </w:t>
+      </w:r>
+      <w:proofErr w:type="spellStart"/>
       <w:r>
         <w:rPr>
           <w:lang w:val="en-GB"/>
@@ -4124,7 +4194,28 @@
         <w:rPr>
           <w:lang w:val="en-GB"/>
         </w:rPr>
-        <w:t>eras, sklearn.</w:t>
+        <w:t>eras</w:t>
+      </w:r>
+      <w:proofErr w:type="spellEnd"/>
+      <w:r>
+        <w:rPr>
+          <w:lang w:val="en-GB"/>
+        </w:rPr>
+        <w:t xml:space="preserve">, </w:t>
+      </w:r>
+      <w:proofErr w:type="spellStart"/>
+      <w:r>
+        <w:rPr>
+          <w:lang w:val="en-GB"/>
+        </w:rPr>
+        <w:t>sklearn</w:t>
+      </w:r>
+      <w:proofErr w:type="spellEnd"/>
+      <w:r>
+        <w:rPr>
+          <w:lang w:val="en-GB"/>
+        </w:rPr>
+        <w:t>.</w:t>
       </w:r>
       <w:r>
         <w:rPr>
@@ -4174,7 +4265,6 @@
         <w:pStyle w:val="Formatvorlage1"/>
       </w:pPr>
       <w:r>
-        <w:lastRenderedPageBreak/>
         <w:t xml:space="preserve">Appendix A: Misclassification Error for k-neighbours of kNN </w:t>
       </w:r>
     </w:p>
@@ -4349,7 +4439,31 @@
           <w:sz w:val="21"/>
           <w:szCs w:val="24"/>
         </w:rPr>
-        <w:t xml:space="preserve"> seems to be the highest.</w:t>
+        <w:t xml:space="preserve"> seems to be the hi</w:t>
+      </w:r>
+      <w:proofErr w:type="spellStart"/>
+      <w:r>
+        <w:rPr>
+          <w:rFonts w:eastAsia="Times New Roman" w:cs="Times New Roman"/>
+          <w:i/>
+          <w:spacing w:val="0"/>
+          <w:kern w:val="0"/>
+          <w:sz w:val="21"/>
+          <w:szCs w:val="24"/>
+        </w:rPr>
+        <w:t>ghest</w:t>
+      </w:r>
+      <w:proofErr w:type="spellEnd"/>
+      <w:r>
+        <w:rPr>
+          <w:rFonts w:eastAsia="Times New Roman" w:cs="Times New Roman"/>
+          <w:i/>
+          <w:spacing w:val="0"/>
+          <w:kern w:val="0"/>
+          <w:sz w:val="21"/>
+          <w:szCs w:val="24"/>
+        </w:rPr>
+        <w:t>.</w:t>
       </w:r>
     </w:p>
     <w:sectPr>
@@ -4420,7 +4534,7 @@
           <w:rPr>
             <w:noProof/>
           </w:rPr>
-          <w:t>2</w:t>
+          <w:t>5</w:t>
         </w:r>
         <w:r>
           <w:fldChar w:fldCharType="end"/>
@@ -6329,6 +6443,9 @@
   </w:num>
   <w:num w:numId="26">
     <w:abstractNumId w:val="0"/>
+  </w:num>
+  <w:num w:numId="27">
+    <w:abstractNumId w:val="4"/>
   </w:num>
 </w:numbering>
 </file>
@@ -7631,7 +7748,7 @@
 </file>
 
 <file path=customXml/itemProps1.xml><?xml version="1.0" encoding="utf-8"?>
-<ds:datastoreItem xmlns:ds="http://schemas.openxmlformats.org/officeDocument/2006/customXml" ds:itemID="{DAD744D6-82F1-4ADA-B7E4-75D21CC8CC66}">
+<ds:datastoreItem xmlns:ds="http://schemas.openxmlformats.org/officeDocument/2006/customXml" ds:itemID="{6467DFCD-D1E3-44EE-995A-1C6562780E2B}">
   <ds:schemaRefs>
     <ds:schemaRef ds:uri="http://schemas.openxmlformats.org/officeDocument/2006/bibliography"/>
   </ds:schemaRefs>

</xml_diff>

<commit_message>
Report: the version that was submitted last is added
</commit_message>
<xml_diff>
--- a/SceneRecognition/COMP6223 Coursework 3.docx
+++ b/SceneRecognition/COMP6223 Coursework 3.docx
@@ -2246,7 +2246,103 @@
         <w:rPr>
           <w:lang w:val="en-GB"/>
         </w:rPr>
-        <w:t xml:space="preserve">) with focus on analysing images. They come handy for Classification problems with their ability to incorporate feature extractors, classifiers (SMVs) and their training as well as other mappings into one system. The neurons in each layer imitate the cells of a biological visual cortex that act as local filters over the input space and are well-suited to exploit the strong spatially local correlation present in natural images. For the process of feature extraction there two types of neurons can be deviated from the biological cells: 1. A simple one that react to specific edge-like pattern and 2. A complex neuron having larger receptive fields that are locally invariant to exact position of the pattern. In order to create unresponsiveness to variations outside of its receptive field and ensuing that the learnt “filters” produce the strongest response to a spatially local input pattern, CNNs utilise the spatially-local correlation by enforcing a local connectivity pattern between neurons of adjacent layers. By adding together many of these layers of linear filters, they become non-linear and therefore respond to a larger regions of pixel space. Through shared weights of e.g. for the same colour, the CNN is able to detect features regardless of their position in the image. Also, weight sharing increases the learning efficiency by greatly reducing the number of free parameters being learnt. The resulting feature map from the output layer is created by repeating to apply a linear filter (with an added bias term) and an activation function across sub-regions of the input image. This process is called convolution and is performed over all layers of the CNN. </w:t>
+        <w:t xml:space="preserve">) with focus on analysing images. They come handy for Classification problems with their ability to incorporate feature extractors, classifiers (SMVs) and their training as well as other mappings into one system. The neurons in each layer imitate the cells of a biological visual cortex that act as local filters over the input space and are well-suited to exploit the strong spatially local correlation present in natural images. For the process of feature extraction there </w:t>
+      </w:r>
+      <w:r>
+        <w:rPr>
+          <w:lang w:val="en-GB"/>
+        </w:rPr>
+        <w:t xml:space="preserve">are </w:t>
+      </w:r>
+      <w:r>
+        <w:rPr>
+          <w:lang w:val="en-GB"/>
+        </w:rPr>
+        <w:t xml:space="preserve">two types of neurons </w:t>
+      </w:r>
+      <w:r>
+        <w:rPr>
+          <w:lang w:val="en-GB"/>
+        </w:rPr>
+        <w:t xml:space="preserve">that </w:t>
+      </w:r>
+      <w:r>
+        <w:rPr>
+          <w:lang w:val="en-GB"/>
+        </w:rPr>
+        <w:t>can be deviated from the biological cells: 1. A simple one that react</w:t>
+      </w:r>
+      <w:r>
+        <w:rPr>
+          <w:lang w:val="en-GB"/>
+        </w:rPr>
+        <w:t>s</w:t>
+      </w:r>
+      <w:r>
+        <w:rPr>
+          <w:lang w:val="en-GB"/>
+        </w:rPr>
+        <w:t xml:space="preserve"> to specific edge-like pattern and 2. A complex neuron </w:t>
+      </w:r>
+      <w:r>
+        <w:rPr>
+          <w:lang w:val="en-GB"/>
+        </w:rPr>
+        <w:t>with</w:t>
+      </w:r>
+      <w:r>
+        <w:rPr>
+          <w:lang w:val="en-GB"/>
+        </w:rPr>
+        <w:t xml:space="preserve"> larger receptive fields that are locally invariant to exact position</w:t>
+      </w:r>
+      <w:r>
+        <w:rPr>
+          <w:lang w:val="en-GB"/>
+        </w:rPr>
+        <w:t>s</w:t>
+      </w:r>
+      <w:r>
+        <w:rPr>
+          <w:lang w:val="en-GB"/>
+        </w:rPr>
+        <w:t xml:space="preserve"> of the pattern. In order to create unresponsiveness to variations outside of its receptive field and ensu</w:t>
+      </w:r>
+      <w:r>
+        <w:rPr>
+          <w:lang w:val="en-GB"/>
+        </w:rPr>
+        <w:t>r</w:t>
+      </w:r>
+      <w:r>
+        <w:rPr>
+          <w:lang w:val="en-GB"/>
+        </w:rPr>
+        <w:t>ing that the learnt “filters” produce the strongest response to a spatially local input pattern, CNNs utilise the spatially-local correlation by enforcing a local connectivity pattern between neurons of adjacent layers. By adding together many of these layers of linear filters, they become non-linear and there</w:t>
+      </w:r>
+      <w:r>
+        <w:rPr>
+          <w:lang w:val="en-GB"/>
+        </w:rPr>
+        <w:t>fore respond to a larger region</w:t>
+      </w:r>
+      <w:r>
+        <w:rPr>
+          <w:lang w:val="en-GB"/>
+        </w:rPr>
+        <w:t xml:space="preserve"> of pixel space. Through shared weights for the same </w:t>
+      </w:r>
+      <w:r>
+        <w:rPr>
+          <w:lang w:val="en-GB"/>
+        </w:rPr>
+        <w:t xml:space="preserve">of e.g. </w:t>
+      </w:r>
+      <w:r>
+        <w:rPr>
+          <w:lang w:val="en-GB"/>
+        </w:rPr>
+        <w:t xml:space="preserve">colour, the CNN is able to detect features regardless of their position in the image. Also, weight sharing increases the learning efficiency by greatly reducing the number of free parameters being learnt. The resulting feature map from the output layer is created by repeating to apply a linear filter (with an added bias term) and an activation function across sub-regions of the input image. This process is called convolution and is performed over all layers of the CNN. </w:t>
       </w:r>
     </w:p>
     <w:p>
@@ -2392,7 +2488,6 @@
       <w:pPr>
         <w:spacing w:after="240"/>
         <w:rPr>
-          <w:sz w:val="20"/>
           <w:lang w:val="en-GB"/>
         </w:rPr>
       </w:pPr>
@@ -2408,7 +2503,7 @@
               <wp:posOffset>4878070</wp:posOffset>
             </wp:positionH>
             <wp:positionV relativeFrom="paragraph">
-              <wp:posOffset>930910</wp:posOffset>
+              <wp:posOffset>955887</wp:posOffset>
             </wp:positionV>
             <wp:extent cx="1309097" cy="3954780"/>
             <wp:effectExtent l="0" t="0" r="5715" b="0"/>
@@ -2522,6 +2617,15 @@
         <w:t>The layers of the CNN (shown by the illustration on the right) were setup with the following parameters:</w:t>
       </w:r>
     </w:p>
+    <w:p>
+      <w:pPr>
+        <w:spacing w:after="240"/>
+        <w:rPr>
+          <w:sz w:val="20"/>
+          <w:lang w:val="en-GB"/>
+        </w:rPr>
+      </w:pPr>
+    </w:p>
     <w:tbl>
       <w:tblPr>
         <w:tblStyle w:val="Tabellenraster"/>
@@ -3134,6 +3238,15 @@
     </w:p>
     <w:p>
       <w:pPr>
+        <w:rPr>
+          <w:lang w:val="en-GB"/>
+        </w:rPr>
+      </w:pPr>
+      <w:bookmarkStart w:id="1" w:name="_GoBack"/>
+      <w:bookmarkEnd w:id="1"/>
+    </w:p>
+    <w:p>
+      <w:pPr>
         <w:spacing w:after="160" w:line="259" w:lineRule="auto"/>
         <w:jc w:val="left"/>
         <w:rPr>
@@ -3660,8 +3773,6 @@
         </w:rPr>
         <w:t xml:space="preserve"> the data.</w:t>
       </w:r>
-      <w:bookmarkStart w:id="1" w:name="_GoBack"/>
-      <w:bookmarkEnd w:id="1"/>
     </w:p>
     <w:p>
       <w:pPr>
@@ -3723,7 +3834,7 @@
             <v:path o:extrusionok="f" gradientshapeok="t" o:connecttype="rect"/>
             <o:lock v:ext="edit" aspectratio="t"/>
           </v:shapetype>
-          <v:shape id="_x0000_i1025" type="#_x0000_t75" style="width:487.5pt;height:286.5pt">
+          <v:shape id="_x0000_i1025" type="#_x0000_t75" style="width:487.35pt;height:286pt">
             <v:imagedata r:id="rId10" o:title="Figure_1-1" croptop="1937f" cropleft="5320f" cropright="6126f"/>
           </v:shape>
         </w:pict>
@@ -7169,7 +7280,7 @@
 </file>
 
 <file path=customXml/itemProps1.xml><?xml version="1.0" encoding="utf-8"?>
-<ds:datastoreItem xmlns:ds="http://schemas.openxmlformats.org/officeDocument/2006/customXml" ds:itemID="{CBE4A194-77DD-43E3-A3A7-32AB423392DF}">
+<ds:datastoreItem xmlns:ds="http://schemas.openxmlformats.org/officeDocument/2006/customXml" ds:itemID="{C637D9AD-9406-4ED9-A238-A513849B312B}">
   <ds:schemaRefs>
     <ds:schemaRef ds:uri="http://schemas.openxmlformats.org/officeDocument/2006/bibliography"/>
   </ds:schemaRefs>

</xml_diff>